<commit_message>
Fix: del word 'device' after 'USBHID' Fix: add dash in 'COM-device'
</commit_message>
<xml_diff>
--- a/Diploma.docx
+++ b/Diploma.docx
@@ -6518,7 +6518,7 @@
           <v:shape id="_x0000_i1025" type="#_x0000_t75" style="width:490.5pt;height:375.75pt" o:ole="">
             <v:imagedata r:id="rId10" o:title=""/>
           </v:shape>
-          <o:OLEObject Type="Embed" ProgID="Visio.Drawing.15" ShapeID="_x0000_i1025" DrawAspect="Content" ObjectID="_1486490259" r:id="rId11"/>
+          <o:OLEObject Type="Embed" ProgID="Visio.Drawing.15" ShapeID="_x0000_i1025" DrawAspect="Content" ObjectID="_1486490913" r:id="rId11"/>
         </w:object>
       </w:r>
     </w:p>
@@ -7434,7 +7434,16 @@
         <w:t xml:space="preserve">MANUAL_DEVICE_CONTROL </w:t>
       </w:r>
       <w:r>
-        <w:t xml:space="preserve">встановлюється, коли треба отримати прямий контроль на пристроєм </w:t>
+        <w:t>встановлюється, коли тр</w:t>
+      </w:r>
+      <w:r>
+        <w:t>еба отримати прямий контроль на</w:t>
+      </w:r>
+      <w:r>
+        <w:rPr>
+          <w:lang w:val="ru-RU"/>
+        </w:rPr>
+        <w:t xml:space="preserve">д </w:t>
       </w:r>
       <w:r>
         <w:rPr>
@@ -7611,16 +7620,19 @@
     <w:p/>
     <w:p>
       <w:r>
-        <w:t xml:space="preserve">використовується для пере визначення стандартної поведінки </w:t>
+        <w:t xml:space="preserve">використовується для </w:t>
+      </w:r>
+      <w:r>
+        <w:t xml:space="preserve">перевизначення </w:t>
+      </w:r>
+      <w:r>
+        <w:t xml:space="preserve">стандартної поведінки </w:t>
       </w:r>
       <w:r>
         <w:rPr>
           <w:lang w:val="en-US"/>
         </w:rPr>
         <w:t>USBHID</w:t>
-      </w:r>
-      <w:r>
-        <w:t xml:space="preserve"> пристроїв</w:t>
       </w:r>
       <w:r>
         <w:rPr>
@@ -7851,7 +7863,10 @@
         <w:t>COM</w:t>
       </w:r>
       <w:r>
-        <w:t xml:space="preserve"> пристроями;</w:t>
+        <w:t>-</w:t>
+      </w:r>
+      <w:r>
+        <w:t>пристроями;</w:t>
       </w:r>
     </w:p>
     <w:p>
@@ -7873,202 +7888,207 @@
         <w:rPr>
           <w:lang w:val="en-US"/>
         </w:rPr>
-        <w:t>USBHID</w:t>
+        <w:t>U</w:t>
+      </w:r>
+      <w:bookmarkStart w:id="28" w:name="_GoBack"/>
+      <w:bookmarkEnd w:id="28"/>
+      <w:r>
+        <w:rPr>
+          <w:lang w:val="en-US"/>
+        </w:rPr>
+        <w:t>SBHID</w:t>
+      </w:r>
+      <w:r>
+        <w:t>;</w:t>
+      </w:r>
+    </w:p>
+    <w:p>
+      <w:pPr>
+        <w:pStyle w:val="a"/>
+      </w:pPr>
+      <w:proofErr w:type="spellStart"/>
+      <w:r>
+        <w:t>DummyDeviceCommunication</w:t>
+      </w:r>
+      <w:proofErr w:type="spellEnd"/>
+      <w:r>
+        <w:t xml:space="preserve"> – </w:t>
+      </w:r>
+      <w:r>
+        <w:t>для реалізації тестового програмного пристрою.</w:t>
+      </w:r>
+    </w:p>
+    <w:p>
+      <w:r>
+        <w:t>DeviceCommunication</w:t>
+      </w:r>
+      <w:r>
+        <w:t xml:space="preserve"> спроектований для роботи в окремому потоку за допомогою реалізації інтерфейсу </w:t>
+      </w:r>
+      <w:proofErr w:type="spellStart"/>
+      <w:r>
+        <w:t>Runnable</w:t>
+      </w:r>
+      <w:proofErr w:type="spellEnd"/>
+      <w:r>
+        <w:t xml:space="preserve">. </w:t>
+      </w:r>
+      <w:r>
+        <w:t xml:space="preserve">Код старту </w:t>
+      </w:r>
+      <w:r>
+        <w:t>потоку наведено н</w:t>
+      </w:r>
+      <w:r>
+        <w:t>ижче:</w:t>
+      </w:r>
+    </w:p>
+    <w:p/>
+    <w:p>
+      <w:pPr>
+        <w:pStyle w:val="a4"/>
+      </w:pPr>
+      <w:r>
+        <w:t>Thread thread = new Thread(device.getDeviceCommunication());</w:t>
+      </w:r>
+    </w:p>
+    <w:p>
+      <w:pPr>
+        <w:pStyle w:val="a4"/>
+      </w:pPr>
+      <w:r>
+        <w:t>thread.setName(device.getDeviceInfo().getFriendlyNameWithId());</w:t>
+      </w:r>
+    </w:p>
+    <w:p>
+      <w:pPr>
+        <w:pStyle w:val="a4"/>
+      </w:pPr>
+      <w:r>
+        <w:t>thread.setDaemon(true);</w:t>
+      </w:r>
+    </w:p>
+    <w:p>
+      <w:pPr>
+        <w:pStyle w:val="a4"/>
+      </w:pPr>
+      <w:r>
+        <w:t>thread.start();</w:t>
+      </w:r>
+    </w:p>
+    <w:p/>
+    <w:p>
+      <w:r>
+        <w:t xml:space="preserve">У першому рядку створюється </w:t>
+      </w:r>
+      <w:r>
+        <w:t>об’єкт потоку з параметром</w:t>
       </w:r>
       <w:r>
         <w:t xml:space="preserve"> </w:t>
       </w:r>
       <w:r>
-        <w:t>пристроями;</w:t>
-      </w:r>
-    </w:p>
-    <w:p>
-      <w:pPr>
-        <w:pStyle w:val="a"/>
-      </w:pPr>
-      <w:proofErr w:type="spellStart"/>
-      <w:r>
-        <w:t>DummyDeviceCommunication</w:t>
-      </w:r>
-      <w:proofErr w:type="spellEnd"/>
-      <w:r>
-        <w:t xml:space="preserve"> – </w:t>
-      </w:r>
-      <w:r>
-        <w:t>для реалізації тестового програмного пристрою.</w:t>
-      </w:r>
-    </w:p>
-    <w:p>
+        <w:t>ініціалізованого</w:t>
+      </w:r>
+      <w:r>
+        <w:t xml:space="preserve"> конкретного класу </w:t>
+      </w:r>
       <w:r>
         <w:t>DeviceCommunication</w:t>
       </w:r>
       <w:r>
-        <w:t xml:space="preserve"> спроектований для роботи в окремому потоку за допомогою реалізації інтерфейсу </w:t>
-      </w:r>
-      <w:proofErr w:type="spellStart"/>
-      <w:r>
-        <w:t>Runnable</w:t>
+        <w:t>.</w:t>
+      </w:r>
+    </w:p>
+    <w:p>
+      <w:r>
+        <w:t>У другому рядку задається ім’я потоку для його ідентифікації у р</w:t>
+      </w:r>
+      <w:r>
+        <w:t>а</w:t>
+      </w:r>
+      <w:r>
+        <w:t>зі виникнення виключення.</w:t>
+      </w:r>
+    </w:p>
+    <w:p>
+      <w:r>
+        <w:t xml:space="preserve">Методом </w:t>
+      </w:r>
+      <w:proofErr w:type="spellStart"/>
+      <w:r>
+        <w:t>setDaemon</w:t>
+      </w:r>
+      <w:proofErr w:type="spellEnd"/>
+      <w:r>
+        <w:t xml:space="preserve"> потік помічається або як потік користувача, або як </w:t>
+      </w:r>
+      <w:proofErr w:type="spellStart"/>
+      <w:r>
+        <w:t>Daemon</w:t>
       </w:r>
       <w:proofErr w:type="spellEnd"/>
       <w:r>
         <w:t xml:space="preserve">. </w:t>
       </w:r>
       <w:r>
-        <w:t xml:space="preserve">Код старту </w:t>
-      </w:r>
-      <w:r>
-        <w:t>потоку наведено н</w:t>
-      </w:r>
-      <w:r>
-        <w:t>ижче:</w:t>
+        <w:t>JVM завершує</w:t>
+      </w:r>
+      <w:r>
+        <w:t xml:space="preserve"> свою</w:t>
+      </w:r>
+      <w:r>
+        <w:t xml:space="preserve"> роботу тільки</w:t>
+      </w:r>
+      <w:r>
+        <w:t xml:space="preserve"> тоді, коли</w:t>
+      </w:r>
+      <w:r>
+        <w:t xml:space="preserve"> </w:t>
+      </w:r>
+      <w:r>
+        <w:t>всі потоки</w:t>
+      </w:r>
+      <w:r>
+        <w:t>,</w:t>
+      </w:r>
+      <w:r>
+        <w:t xml:space="preserve"> що залишилися</w:t>
+      </w:r>
+      <w:r>
+        <w:t>,</w:t>
+      </w:r>
+      <w:r>
+        <w:t xml:space="preserve"> помічені як </w:t>
+      </w:r>
+      <w:proofErr w:type="spellStart"/>
+      <w:r>
+        <w:t>Daemon</w:t>
+      </w:r>
+      <w:proofErr w:type="spellEnd"/>
+      <w:r>
+        <w:t>. Це</w:t>
+      </w:r>
+      <w:r>
+        <w:t xml:space="preserve"> </w:t>
+      </w:r>
+      <w:r>
+        <w:t xml:space="preserve">запобігає ситуаціям, коли програма не може бути завершена оскільки один з потоків взаємодії з пристроєм </w:t>
+      </w:r>
+      <w:r>
+        <w:t>не відповідає.</w:t>
       </w:r>
     </w:p>
     <w:p/>
     <w:p>
       <w:pPr>
-        <w:pStyle w:val="a4"/>
-      </w:pPr>
-      <w:r>
-        <w:t>Thread thread = new Thread(device.getDeviceCommunication());</w:t>
-      </w:r>
-    </w:p>
-    <w:p>
-      <w:pPr>
-        <w:pStyle w:val="a4"/>
-      </w:pPr>
-      <w:r>
-        <w:t>thread.setName(device.getDeviceInfo().getFriendlyNameWithId());</w:t>
-      </w:r>
-    </w:p>
-    <w:p>
-      <w:pPr>
-        <w:pStyle w:val="a4"/>
-      </w:pPr>
-      <w:r>
-        <w:t>thread.setDaemon(true);</w:t>
-      </w:r>
-    </w:p>
-    <w:p>
-      <w:pPr>
-        <w:pStyle w:val="a4"/>
-      </w:pPr>
-      <w:r>
-        <w:t>thread.start();</w:t>
-      </w:r>
-    </w:p>
-    <w:p/>
-    <w:p>
-      <w:r>
-        <w:t xml:space="preserve">У першому рядку створюється </w:t>
-      </w:r>
-      <w:r>
-        <w:t>об’єкт потоку з параметром</w:t>
-      </w:r>
-      <w:r>
-        <w:t xml:space="preserve"> </w:t>
-      </w:r>
-      <w:r>
-        <w:t>ініціалізованого</w:t>
-      </w:r>
-      <w:r>
-        <w:t xml:space="preserve"> конкретного класу </w:t>
-      </w:r>
-      <w:r>
-        <w:t>DeviceCommunication</w:t>
-      </w:r>
-      <w:r>
-        <w:t>.</w:t>
-      </w:r>
-    </w:p>
-    <w:p>
-      <w:r>
-        <w:t>У другому рядку задається ім’я потоку для його ідентифікації у р</w:t>
-      </w:r>
-      <w:r>
-        <w:t>а</w:t>
-      </w:r>
-      <w:r>
-        <w:t>зі виникнення виключення.</w:t>
-      </w:r>
-    </w:p>
-    <w:p>
-      <w:r>
-        <w:t xml:space="preserve">Методом </w:t>
-      </w:r>
-      <w:proofErr w:type="spellStart"/>
-      <w:r>
-        <w:t>setDaemon</w:t>
-      </w:r>
-      <w:proofErr w:type="spellEnd"/>
-      <w:r>
-        <w:t xml:space="preserve"> потік помічається або як потік користувача, або як </w:t>
-      </w:r>
-      <w:proofErr w:type="spellStart"/>
-      <w:r>
-        <w:t>Daemon</w:t>
-      </w:r>
-      <w:proofErr w:type="spellEnd"/>
-      <w:r>
-        <w:t xml:space="preserve">. </w:t>
-      </w:r>
-      <w:r>
-        <w:t>JVM завершує</w:t>
-      </w:r>
-      <w:r>
-        <w:t xml:space="preserve"> свою</w:t>
-      </w:r>
-      <w:r>
-        <w:t xml:space="preserve"> роботу тільки</w:t>
-      </w:r>
-      <w:r>
-        <w:t xml:space="preserve"> тоді, коли</w:t>
-      </w:r>
-      <w:r>
-        <w:t xml:space="preserve"> </w:t>
-      </w:r>
-      <w:r>
-        <w:t>всі потоки</w:t>
-      </w:r>
-      <w:r>
-        <w:t>,</w:t>
-      </w:r>
-      <w:r>
-        <w:t xml:space="preserve"> що залишилися</w:t>
-      </w:r>
-      <w:r>
-        <w:t>,</w:t>
-      </w:r>
-      <w:r>
-        <w:t xml:space="preserve"> помічені як </w:t>
-      </w:r>
-      <w:proofErr w:type="spellStart"/>
-      <w:r>
-        <w:t>Daemon</w:t>
-      </w:r>
-      <w:proofErr w:type="spellEnd"/>
-      <w:r>
-        <w:t>. Це</w:t>
-      </w:r>
-      <w:r>
-        <w:t xml:space="preserve"> </w:t>
-      </w:r>
-      <w:r>
-        <w:t xml:space="preserve">запобігає ситуаціям, коли програма не може бути завершена оскільки один з потоків взаємодії з пристроєм </w:t>
-      </w:r>
-      <w:r>
-        <w:t>не відповідає.</w:t>
-      </w:r>
-    </w:p>
-    <w:p/>
-    <w:p>
-      <w:pPr>
         <w:pStyle w:val="a3"/>
       </w:pPr>
-      <w:bookmarkStart w:id="28" w:name="_Toc407209392"/>
+      <w:bookmarkStart w:id="29" w:name="_Toc407209392"/>
       <w:r>
         <w:t>Прийняття даних з пристрою та генерування пакету</w:t>
       </w:r>
-      <w:bookmarkEnd w:id="28"/>
+      <w:bookmarkEnd w:id="29"/>
     </w:p>
     <w:p>
       <w:r>
@@ -8262,7 +8282,7 @@
       <w:pPr>
         <w:pStyle w:val="a2"/>
       </w:pPr>
-      <w:bookmarkStart w:id="29" w:name="_Toc407209393"/>
+      <w:bookmarkStart w:id="30" w:name="_Toc407209393"/>
       <w:r>
         <w:t>Генерування даних для а</w:t>
       </w:r>
@@ -8272,7 +8292,7 @@
       <w:r>
         <w:t>у</w:t>
       </w:r>
-      <w:bookmarkEnd w:id="29"/>
+      <w:bookmarkEnd w:id="30"/>
     </w:p>
     <w:p>
       <w:r>
@@ -9472,7 +9492,7 @@
           <v:shape id="_x0000_i1026" type="#_x0000_t75" style="width:494.25pt;height:415.5pt" o:ole="">
             <v:imagedata r:id="rId12" o:title=""/>
           </v:shape>
-          <o:OLEObject Type="Embed" ProgID="Visio.Drawing.15" ShapeID="_x0000_i1026" DrawAspect="Content" ObjectID="_1486490260" r:id="rId13"/>
+          <o:OLEObject Type="Embed" ProgID="Visio.Drawing.15" ShapeID="_x0000_i1026" DrawAspect="Content" ObjectID="_1486490914" r:id="rId13"/>
         </w:object>
       </w:r>
     </w:p>
@@ -9483,7 +9503,7 @@
           <w:lang w:val="ru-RU"/>
         </w:rPr>
       </w:pPr>
-      <w:bookmarkStart w:id="30" w:name="_Ref407207815"/>
+      <w:bookmarkStart w:id="31" w:name="_Ref407207815"/>
       <w:r>
         <w:t xml:space="preserve">Схематичне відображення масивів </w:t>
       </w:r>
@@ -9496,18 +9516,18 @@
       <w:r>
         <w:t xml:space="preserve"> у часі</w:t>
       </w:r>
-      <w:bookmarkEnd w:id="30"/>
+      <w:bookmarkEnd w:id="31"/>
     </w:p>
     <w:p/>
     <w:p>
       <w:pPr>
         <w:pStyle w:val="a2"/>
       </w:pPr>
-      <w:bookmarkStart w:id="31" w:name="_Toc407209394"/>
+      <w:bookmarkStart w:id="32" w:name="_Toc407209394"/>
       <w:r>
         <w:t>Реєстрація повідомлень</w:t>
       </w:r>
-      <w:bookmarkEnd w:id="31"/>
+      <w:bookmarkEnd w:id="32"/>
     </w:p>
     <w:p>
       <w:r>
@@ -9929,7 +9949,7 @@
       <w:pPr>
         <w:pStyle w:val="a2"/>
       </w:pPr>
-      <w:bookmarkStart w:id="32" w:name="_Toc407209395"/>
+      <w:bookmarkStart w:id="33" w:name="_Toc407209395"/>
       <w:r>
         <w:t xml:space="preserve">Використання вбудованого </w:t>
       </w:r>
@@ -9950,7 +9970,7 @@
       <w:r>
         <w:t xml:space="preserve"> для сканування каналів</w:t>
       </w:r>
-      <w:bookmarkEnd w:id="32"/>
+      <w:bookmarkEnd w:id="33"/>
     </w:p>
     <w:p>
       <w:r>
@@ -10362,7 +10382,7 @@
           <w:lang w:val="ru-RU"/>
         </w:rPr>
       </w:pPr>
-      <w:bookmarkStart w:id="33" w:name="_Ref407207852"/>
+      <w:bookmarkStart w:id="34" w:name="_Ref407207852"/>
       <w:r>
         <w:lastRenderedPageBreak/>
         <w:t xml:space="preserve">Приклад роботи мережевої карти у </w:t>
@@ -10388,18 +10408,18 @@
       <w:r>
         <w:t>2,435 – 2,465 МГц</w:t>
       </w:r>
-      <w:bookmarkEnd w:id="33"/>
+      <w:bookmarkEnd w:id="34"/>
     </w:p>
     <w:p/>
     <w:p>
       <w:pPr>
         <w:pStyle w:val="a2"/>
       </w:pPr>
-      <w:bookmarkStart w:id="34" w:name="_Toc407209396"/>
+      <w:bookmarkStart w:id="35" w:name="_Toc407209396"/>
       <w:r>
         <w:t>Графічний інтерфейс</w:t>
       </w:r>
-      <w:bookmarkEnd w:id="34"/>
+      <w:bookmarkEnd w:id="35"/>
     </w:p>
     <w:p>
       <w:r>
@@ -10510,7 +10530,7 @@
           <v:shape id="_x0000_i1027" type="#_x0000_t75" style="width:489.75pt;height:324pt" o:ole="">
             <v:imagedata r:id="rId15" o:title=""/>
           </v:shape>
-          <o:OLEObject Type="Embed" ProgID="Visio.Drawing.11" ShapeID="_x0000_i1027" DrawAspect="Content" ObjectID="_1486490261" r:id="rId16"/>
+          <o:OLEObject Type="Embed" ProgID="Visio.Drawing.11" ShapeID="_x0000_i1027" DrawAspect="Content" ObjectID="_1486490915" r:id="rId16"/>
         </w:object>
       </w:r>
     </w:p>
@@ -10518,11 +10538,11 @@
       <w:pPr>
         <w:pStyle w:val="-"/>
       </w:pPr>
-      <w:bookmarkStart w:id="35" w:name="_Ref406872221"/>
+      <w:bookmarkStart w:id="36" w:name="_Ref406872221"/>
       <w:r>
         <w:t>Графічний інтерфейс програми</w:t>
       </w:r>
-      <w:bookmarkEnd w:id="35"/>
+      <w:bookmarkEnd w:id="36"/>
     </w:p>
     <w:p/>
     <w:p>
@@ -10689,11 +10709,11 @@
       <w:pPr>
         <w:pStyle w:val="a3"/>
       </w:pPr>
-      <w:bookmarkStart w:id="36" w:name="_Toc407209397"/>
+      <w:bookmarkStart w:id="37" w:name="_Toc407209397"/>
       <w:r>
         <w:t>Меню налаштувань</w:t>
       </w:r>
-      <w:bookmarkEnd w:id="36"/>
+      <w:bookmarkEnd w:id="37"/>
     </w:p>
     <w:p>
       <w:r>
@@ -11350,12 +11370,12 @@
       <w:pPr>
         <w:pStyle w:val="a3"/>
       </w:pPr>
-      <w:bookmarkStart w:id="37" w:name="_Toc407209398"/>
+      <w:bookmarkStart w:id="38" w:name="_Toc407209398"/>
       <w:r>
         <w:lastRenderedPageBreak/>
         <w:t>Файли ресурсів</w:t>
       </w:r>
-      <w:bookmarkEnd w:id="37"/>
+      <w:bookmarkEnd w:id="38"/>
     </w:p>
     <w:p>
       <w:r>
@@ -11475,11 +11495,11 @@
       <w:pPr>
         <w:pStyle w:val="a2"/>
       </w:pPr>
-      <w:bookmarkStart w:id="38" w:name="_Toc407209399"/>
+      <w:bookmarkStart w:id="39" w:name="_Toc407209399"/>
       <w:r>
         <w:t>Допоміжні класи</w:t>
       </w:r>
-      <w:bookmarkEnd w:id="38"/>
+      <w:bookmarkEnd w:id="39"/>
     </w:p>
     <w:p>
       <w:r>
@@ -11616,18 +11636,18 @@
       <w:pPr>
         <w:pStyle w:val="a1"/>
       </w:pPr>
-      <w:bookmarkStart w:id="39" w:name="_Toc407209400"/>
+      <w:bookmarkStart w:id="40" w:name="_Toc407209400"/>
       <w:r>
         <w:lastRenderedPageBreak/>
         <w:t>Робота з аналізаторами спектру</w:t>
       </w:r>
-      <w:bookmarkEnd w:id="39"/>
+      <w:bookmarkEnd w:id="40"/>
     </w:p>
     <w:p>
       <w:pPr>
         <w:pStyle w:val="a2"/>
       </w:pPr>
-      <w:bookmarkStart w:id="40" w:name="_Toc407209401"/>
+      <w:bookmarkStart w:id="41" w:name="_Toc407209401"/>
       <w:r>
         <w:t xml:space="preserve">MetaGeek </w:t>
       </w:r>
@@ -11666,7 +11686,7 @@
         </w:rPr>
         <w:t>)</w:t>
       </w:r>
-      <w:bookmarkEnd w:id="40"/>
+      <w:bookmarkEnd w:id="41"/>
     </w:p>
     <w:p>
       <w:r>
@@ -11772,11 +11792,11 @@
       <w:pPr>
         <w:pStyle w:val="a3"/>
       </w:pPr>
-      <w:bookmarkStart w:id="41" w:name="_Toc407209402"/>
+      <w:bookmarkStart w:id="42" w:name="_Toc407209402"/>
       <w:r>
         <w:t>Використання високорівневих функцій бібліотеки usb4java</w:t>
       </w:r>
-      <w:bookmarkEnd w:id="41"/>
+      <w:bookmarkEnd w:id="42"/>
     </w:p>
     <w:p>
       <w:r>
@@ -11964,11 +11984,11 @@
       <w:pPr>
         <w:pStyle w:val="a3"/>
       </w:pPr>
-      <w:bookmarkStart w:id="42" w:name="_Toc407209403"/>
+      <w:bookmarkStart w:id="43" w:name="_Toc407209403"/>
       <w:r>
         <w:t>Використання низькорівневих функцій бібліотеки usb4java</w:t>
       </w:r>
-      <w:bookmarkEnd w:id="42"/>
+      <w:bookmarkEnd w:id="43"/>
     </w:p>
     <w:p>
       <w:r>
@@ -11980,11 +12000,11 @@
       <w:pPr>
         <w:pStyle w:val="a3"/>
       </w:pPr>
-      <w:bookmarkStart w:id="43" w:name="_Toc407209404"/>
+      <w:bookmarkStart w:id="44" w:name="_Toc407209404"/>
       <w:r>
         <w:t>Використання JNI</w:t>
       </w:r>
-      <w:bookmarkEnd w:id="43"/>
+      <w:bookmarkEnd w:id="44"/>
     </w:p>
     <w:p>
       <w:r>
@@ -12234,11 +12254,11 @@
       <w:pPr>
         <w:pStyle w:val="a3"/>
       </w:pPr>
-      <w:bookmarkStart w:id="44" w:name="_Toc407209405"/>
+      <w:bookmarkStart w:id="45" w:name="_Toc407209405"/>
       <w:r>
         <w:t>Розбір даних з пристрою</w:t>
       </w:r>
-      <w:bookmarkEnd w:id="44"/>
+      <w:bookmarkEnd w:id="45"/>
     </w:p>
     <w:p>
       <w:r>
@@ -12483,7 +12503,7 @@
       <w:pPr>
         <w:pStyle w:val="a2"/>
       </w:pPr>
-      <w:bookmarkStart w:id="45" w:name="_Toc407209406"/>
+      <w:bookmarkStart w:id="46" w:name="_Toc407209406"/>
       <w:r>
         <w:t xml:space="preserve">MetaGeek </w:t>
       </w:r>
@@ -12495,17 +12515,17 @@
       <w:r>
         <w:t xml:space="preserve"> 2.4x2</w:t>
       </w:r>
-      <w:bookmarkEnd w:id="45"/>
+      <w:bookmarkEnd w:id="46"/>
     </w:p>
     <w:p>
       <w:pPr>
         <w:pStyle w:val="a3"/>
       </w:pPr>
-      <w:bookmarkStart w:id="46" w:name="_Toc407209407"/>
+      <w:bookmarkStart w:id="47" w:name="_Toc407209407"/>
       <w:r>
         <w:t>Ініціалізація</w:t>
       </w:r>
-      <w:bookmarkEnd w:id="46"/>
+      <w:bookmarkEnd w:id="47"/>
     </w:p>
     <w:p>
       <w:r>
@@ -12620,7 +12640,7 @@
       <w:pPr>
         <w:pStyle w:val="-"/>
       </w:pPr>
-      <w:bookmarkStart w:id="47" w:name="_Ref406350278"/>
+      <w:bookmarkStart w:id="48" w:name="_Ref406350278"/>
       <w:r>
         <w:t>. </w:t>
       </w:r>
@@ -12644,7 +12664,7 @@
       <w:r>
         <w:t>лізації</w:t>
       </w:r>
-      <w:bookmarkEnd w:id="47"/>
+      <w:bookmarkEnd w:id="48"/>
     </w:p>
     <w:p/>
     <w:p>
@@ -12718,11 +12738,11 @@
       <w:pPr>
         <w:pStyle w:val="a3"/>
       </w:pPr>
-      <w:bookmarkStart w:id="48" w:name="_Toc407209408"/>
+      <w:bookmarkStart w:id="49" w:name="_Toc407209408"/>
       <w:r>
         <w:t>Розбір даних з пристрою</w:t>
       </w:r>
-      <w:bookmarkEnd w:id="48"/>
+      <w:bookmarkEnd w:id="49"/>
     </w:p>
     <w:p>
       <w:r>
@@ -12828,7 +12848,7 @@
       <w:pPr>
         <w:pStyle w:val="a2"/>
       </w:pPr>
-      <w:bookmarkStart w:id="49" w:name="_Toc407209409"/>
+      <w:bookmarkStart w:id="50" w:name="_Toc407209409"/>
       <w:proofErr w:type="spellStart"/>
       <w:r>
         <w:t>Texas</w:t>
@@ -12845,7 +12865,7 @@
       <w:r>
         <w:t xml:space="preserve"> ez430-RF2500</w:t>
       </w:r>
-      <w:bookmarkEnd w:id="49"/>
+      <w:bookmarkEnd w:id="50"/>
     </w:p>
     <w:p>
       <w:r>
@@ -13723,7 +13743,7 @@
       <w:pPr>
         <w:pStyle w:val="-"/>
       </w:pPr>
-      <w:bookmarkStart w:id="50" w:name="_Ref406528846"/>
+      <w:bookmarkStart w:id="51" w:name="_Ref406528846"/>
       <w:r>
         <w:t>. </w:t>
       </w:r>
@@ -13742,7 +13762,7 @@
       <w:r>
         <w:t>Studio</w:t>
       </w:r>
-      <w:bookmarkEnd w:id="50"/>
+      <w:bookmarkEnd w:id="51"/>
       <w:proofErr w:type="spellEnd"/>
     </w:p>
     <w:p/>
@@ -14076,7 +14096,7 @@
       <w:pPr>
         <w:pStyle w:val="-"/>
       </w:pPr>
-      <w:bookmarkStart w:id="51" w:name="_Ref406529425"/>
+      <w:bookmarkStart w:id="52" w:name="_Ref406529425"/>
       <w:r>
         <w:t>. </w:t>
       </w:r>
@@ -14095,7 +14115,7 @@
       <w:r>
         <w:t>Frequency</w:t>
       </w:r>
-      <w:bookmarkEnd w:id="51"/>
+      <w:bookmarkEnd w:id="52"/>
       <w:proofErr w:type="spellEnd"/>
     </w:p>
     <w:p/>
@@ -14387,7 +14407,7 @@
       <w:pPr>
         <w:pStyle w:val="-"/>
       </w:pPr>
-      <w:bookmarkStart w:id="52" w:name="_Ref406529909"/>
+      <w:bookmarkStart w:id="53" w:name="_Ref406529909"/>
       <w:r>
         <w:t>. </w:t>
       </w:r>
@@ -14516,7 +14536,7 @@
       <w:pPr>
         <w:pStyle w:val="-"/>
       </w:pPr>
-      <w:bookmarkStart w:id="53" w:name="_Ref406530231"/>
+      <w:bookmarkStart w:id="54" w:name="_Ref406530231"/>
       <w:r>
         <w:t>. </w:t>
       </w:r>
@@ -14535,176 +14555,176 @@
       <w:r>
         <w:t>Spacing</w:t>
       </w:r>
+      <w:bookmarkEnd w:id="54"/>
+      <w:proofErr w:type="spellEnd"/>
+    </w:p>
+    <w:p/>
+    <w:p>
+      <w:pPr>
+        <w:pStyle w:val="a3"/>
+      </w:pPr>
+      <w:bookmarkStart w:id="55" w:name="_Toc407209410"/>
+      <w:r>
+        <w:t>Підключення до MDRV</w:t>
+      </w:r>
+      <w:bookmarkEnd w:id="55"/>
+    </w:p>
+    <w:p>
+      <w:r>
+        <w:t>Пристрій визначається системою як COM. Формат пакету дуже простий – спочатку йдуть значення RSSI, а у кінці – символ кінця строки (</w:t>
+      </w:r>
+      <w:r>
+        <w:t>‘</w:t>
+      </w:r>
+      <w:r>
+        <w:t>\n</w:t>
+      </w:r>
+      <w:r>
+        <w:t>’</w:t>
+      </w:r>
+      <w:r>
+        <w:t>).</w:t>
+      </w:r>
       <w:bookmarkEnd w:id="53"/>
-      <w:proofErr w:type="spellEnd"/>
+      <w:r>
+        <w:t xml:space="preserve"> </w:t>
+      </w:r>
+      <w:r>
+        <w:t>Пристрій ініціалізуєт</w:t>
+      </w:r>
+      <w:r>
+        <w:t>ь</w:t>
+      </w:r>
+      <w:r>
+        <w:t>ся</w:t>
+      </w:r>
+      <w:r>
+        <w:t xml:space="preserve"> самостійно при підключенні до комп</w:t>
+      </w:r>
+      <w:r>
+        <w:t>’</w:t>
+      </w:r>
+      <w:r>
+        <w:t>ютера.</w:t>
+      </w:r>
     </w:p>
     <w:p/>
     <w:p>
       <w:pPr>
+        <w:pStyle w:val="a2"/>
+      </w:pPr>
+      <w:bookmarkStart w:id="56" w:name="_Toc407209411"/>
+      <w:r>
+        <w:t>Ubiquiti</w:t>
+      </w:r>
+      <w:r>
+        <w:t xml:space="preserve"> AirView</w:t>
+      </w:r>
+      <w:r>
+        <w:t>2</w:t>
+      </w:r>
+      <w:bookmarkEnd w:id="56"/>
+    </w:p>
+    <w:p>
+      <w:pPr>
         <w:pStyle w:val="a3"/>
       </w:pPr>
-      <w:bookmarkStart w:id="54" w:name="_Toc407209410"/>
-      <w:r>
-        <w:t>Підключення до MDRV</w:t>
-      </w:r>
-      <w:bookmarkEnd w:id="54"/>
-    </w:p>
-    <w:p>
-      <w:r>
-        <w:t>Пристрій визначається системою як COM. Формат пакету дуже простий – спочатку йдуть значення RSSI, а у кінці – символ кінця строки (</w:t>
-      </w:r>
-      <w:r>
-        <w:t>‘</w:t>
-      </w:r>
-      <w:r>
-        <w:t>\n</w:t>
-      </w:r>
-      <w:r>
-        <w:t>’</w:t>
-      </w:r>
-      <w:r>
-        <w:t>).</w:t>
-      </w:r>
-      <w:bookmarkEnd w:id="52"/>
+      <w:bookmarkStart w:id="57" w:name="_Toc407209412"/>
+      <w:r>
+        <w:t>Ініціалізація</w:t>
+      </w:r>
+      <w:bookmarkEnd w:id="57"/>
+    </w:p>
+    <w:p>
+      <w:r>
+        <w:t xml:space="preserve">Визначається як COM. </w:t>
+      </w:r>
+      <w:r>
+        <w:t>Пристрій ініціалізується за допомогою передачі на нього спеціальних послідовностей, які приведені нижче:</w:t>
+      </w:r>
+    </w:p>
+    <w:p/>
+    <w:p>
+      <w:pPr>
+        <w:pStyle w:val="a4"/>
+      </w:pPr>
+      <w:r>
+        <w:t>byte[] intByte = new byte[]{0x69, 0x6E, 0x74}; //int</w:t>
+      </w:r>
+    </w:p>
+    <w:p>
+      <w:pPr>
+        <w:pStyle w:val="a4"/>
+      </w:pPr>
+      <w:r>
+        <w:t>byte[] bsByte = new byte[]{0x0A, 0x62, 0x73, 0x0A}; //.bs.</w:t>
+      </w:r>
+    </w:p>
+    <w:p/>
+    <w:p>
+      <w:r>
+        <w:t xml:space="preserve">Відповідно до ASCII </w:t>
+      </w:r>
+      <w:r>
+        <w:t>п</w:t>
+      </w:r>
+      <w:r>
+        <w:t xml:space="preserve">ерша послідовність </w:t>
+      </w:r>
+      <w:r>
+        <w:t>означає “</w:t>
+      </w:r>
+      <w:proofErr w:type="spellStart"/>
+      <w:r>
+        <w:t>int</w:t>
+      </w:r>
+      <w:proofErr w:type="spellEnd"/>
+      <w:r>
+        <w:t>”, тобто “</w:t>
+      </w:r>
+      <w:proofErr w:type="spellStart"/>
+      <w:r>
+        <w:t>initialize</w:t>
+      </w:r>
+      <w:proofErr w:type="spellEnd"/>
+      <w:r>
+        <w:t>”. Друга послідовність – “.</w:t>
+      </w:r>
+      <w:proofErr w:type="spellStart"/>
+      <w:r>
+        <w:t>bs</w:t>
+      </w:r>
+      <w:proofErr w:type="spellEnd"/>
+      <w:r>
+        <w:t>.” – “</w:t>
+      </w:r>
+      <w:proofErr w:type="spellStart"/>
+      <w:r>
+        <w:t>begin</w:t>
+      </w:r>
+      <w:proofErr w:type="spellEnd"/>
       <w:r>
         <w:t xml:space="preserve"> </w:t>
       </w:r>
-      <w:r>
-        <w:t>Пристрій ініціалізуєт</w:t>
-      </w:r>
-      <w:r>
-        <w:t>ь</w:t>
-      </w:r>
-      <w:r>
-        <w:t>ся</w:t>
-      </w:r>
-      <w:r>
-        <w:t xml:space="preserve"> самостійно при підключенні до комп</w:t>
-      </w:r>
-      <w:r>
-        <w:t>’</w:t>
-      </w:r>
-      <w:r>
-        <w:t>ютера.</w:t>
+      <w:proofErr w:type="spellStart"/>
+      <w:r>
+        <w:t>scan</w:t>
+      </w:r>
+      <w:proofErr w:type="spellEnd"/>
+      <w:r>
+        <w:t>”.</w:t>
       </w:r>
     </w:p>
     <w:p/>
     <w:p>
       <w:pPr>
-        <w:pStyle w:val="a2"/>
-      </w:pPr>
-      <w:bookmarkStart w:id="55" w:name="_Toc407209411"/>
-      <w:r>
-        <w:t>Ubiquiti</w:t>
-      </w:r>
-      <w:r>
-        <w:t xml:space="preserve"> AirView</w:t>
-      </w:r>
-      <w:r>
-        <w:t>2</w:t>
-      </w:r>
-      <w:bookmarkEnd w:id="55"/>
-    </w:p>
-    <w:p>
-      <w:pPr>
         <w:pStyle w:val="a3"/>
       </w:pPr>
-      <w:bookmarkStart w:id="56" w:name="_Toc407209412"/>
-      <w:r>
-        <w:t>Ініціалізація</w:t>
-      </w:r>
-      <w:bookmarkEnd w:id="56"/>
-    </w:p>
-    <w:p>
-      <w:r>
-        <w:t xml:space="preserve">Визначається як COM. </w:t>
-      </w:r>
-      <w:r>
-        <w:t>Пристрій ініціалізується за допомогою передачі на нього спеціальних послідовностей, які приведені нижче:</w:t>
-      </w:r>
-    </w:p>
-    <w:p/>
-    <w:p>
-      <w:pPr>
-        <w:pStyle w:val="a4"/>
-      </w:pPr>
-      <w:r>
-        <w:t>byte[] intByte = new byte[]{0x69, 0x6E, 0x74}; //int</w:t>
-      </w:r>
-    </w:p>
-    <w:p>
-      <w:pPr>
-        <w:pStyle w:val="a4"/>
-      </w:pPr>
-      <w:r>
-        <w:t>byte[] bsByte = new byte[]{0x0A, 0x62, 0x73, 0x0A}; //.bs.</w:t>
-      </w:r>
-    </w:p>
-    <w:p/>
-    <w:p>
-      <w:r>
-        <w:t xml:space="preserve">Відповідно до ASCII </w:t>
-      </w:r>
-      <w:r>
-        <w:t>п</w:t>
-      </w:r>
-      <w:r>
-        <w:t xml:space="preserve">ерша послідовність </w:t>
-      </w:r>
-      <w:r>
-        <w:t>означає “</w:t>
-      </w:r>
-      <w:proofErr w:type="spellStart"/>
-      <w:r>
-        <w:t>int</w:t>
-      </w:r>
-      <w:proofErr w:type="spellEnd"/>
-      <w:r>
-        <w:t>”, тобто “</w:t>
-      </w:r>
-      <w:proofErr w:type="spellStart"/>
-      <w:r>
-        <w:t>initialize</w:t>
-      </w:r>
-      <w:proofErr w:type="spellEnd"/>
-      <w:r>
-        <w:t>”. Друга послідовність – “.</w:t>
-      </w:r>
-      <w:proofErr w:type="spellStart"/>
-      <w:r>
-        <w:t>bs</w:t>
-      </w:r>
-      <w:proofErr w:type="spellEnd"/>
-      <w:r>
-        <w:t>.” – “</w:t>
-      </w:r>
-      <w:proofErr w:type="spellStart"/>
-      <w:r>
-        <w:t>begin</w:t>
-      </w:r>
-      <w:proofErr w:type="spellEnd"/>
-      <w:r>
-        <w:t xml:space="preserve"> </w:t>
-      </w:r>
-      <w:proofErr w:type="spellStart"/>
-      <w:r>
-        <w:t>scan</w:t>
-      </w:r>
-      <w:proofErr w:type="spellEnd"/>
-      <w:r>
-        <w:t>”.</w:t>
-      </w:r>
-    </w:p>
-    <w:p/>
-    <w:p>
-      <w:pPr>
-        <w:pStyle w:val="a3"/>
-      </w:pPr>
-      <w:bookmarkStart w:id="57" w:name="_Toc407209413"/>
+      <w:bookmarkStart w:id="58" w:name="_Toc407209413"/>
       <w:r>
         <w:t>Розбір даних з пристрою</w:t>
       </w:r>
-      <w:bookmarkEnd w:id="57"/>
+      <w:bookmarkEnd w:id="58"/>
     </w:p>
     <w:p>
       <w:r>
@@ -14747,7 +14767,7 @@
       <w:pPr>
         <w:pStyle w:val="a2"/>
       </w:pPr>
-      <w:bookmarkStart w:id="58" w:name="_Toc407209414"/>
+      <w:bookmarkStart w:id="59" w:name="_Toc407209414"/>
       <w:proofErr w:type="spellStart"/>
       <w:r>
         <w:t>Unigen</w:t>
@@ -14775,7 +14795,7 @@
       <w:r>
         <w:t>)</w:t>
       </w:r>
-      <w:bookmarkEnd w:id="58"/>
+      <w:bookmarkEnd w:id="59"/>
     </w:p>
     <w:p>
       <w:r>
@@ -14852,14 +14872,14 @@
       <w:pPr>
         <w:pStyle w:val="a2"/>
       </w:pPr>
-      <w:bookmarkStart w:id="59" w:name="_Toc407209415"/>
+      <w:bookmarkStart w:id="60" w:name="_Toc407209415"/>
       <w:r>
         <w:t xml:space="preserve">Pololu </w:t>
       </w:r>
       <w:r>
         <w:t>Wixel</w:t>
       </w:r>
-      <w:bookmarkEnd w:id="59"/>
+      <w:bookmarkEnd w:id="60"/>
     </w:p>
     <w:p>
       <w:r>
@@ -14918,18 +14938,18 @@
       <w:pPr>
         <w:pStyle w:val="Heading1"/>
       </w:pPr>
-      <w:bookmarkStart w:id="60" w:name="_Toc407209416"/>
+      <w:bookmarkStart w:id="61" w:name="_Toc407209416"/>
       <w:r>
         <w:lastRenderedPageBreak/>
         <w:t>Висновки</w:t>
       </w:r>
-      <w:bookmarkEnd w:id="60"/>
+      <w:bookmarkEnd w:id="61"/>
     </w:p>
     <w:p>
       <w:pPr>
         <w:pStyle w:val="Heading1"/>
       </w:pPr>
-      <w:bookmarkStart w:id="61" w:name="_Toc407209417"/>
+      <w:bookmarkStart w:id="62" w:name="_Toc407209417"/>
       <w:r>
         <w:lastRenderedPageBreak/>
         <w:t>Список літерат</w:t>
@@ -14937,7 +14957,7 @@
       <w:r>
         <w:t>ури</w:t>
       </w:r>
-      <w:bookmarkEnd w:id="61"/>
+      <w:bookmarkEnd w:id="62"/>
     </w:p>
     <w:p>
       <w:pPr>
@@ -15013,23 +15033,23 @@
       <w:pPr>
         <w:pStyle w:val="Heading1"/>
       </w:pPr>
-      <w:bookmarkStart w:id="62" w:name="_Toc407209418"/>
+      <w:bookmarkStart w:id="63" w:name="_Toc407209418"/>
       <w:r>
         <w:lastRenderedPageBreak/>
         <w:t>Додатки</w:t>
       </w:r>
-      <w:bookmarkEnd w:id="62"/>
+      <w:bookmarkEnd w:id="63"/>
     </w:p>
     <w:p>
       <w:pPr>
         <w:pStyle w:val="a0"/>
         <w:pageBreakBefore w:val="0"/>
       </w:pPr>
-      <w:bookmarkStart w:id="63" w:name="_Ref407032574"/>
+      <w:bookmarkStart w:id="64" w:name="_Ref407032574"/>
       <w:r>
         <w:t>Лістинг класу</w:t>
       </w:r>
-      <w:bookmarkEnd w:id="63"/>
+      <w:bookmarkEnd w:id="64"/>
       <w:r>
         <w:t xml:space="preserve"> </w:t>
       </w:r>
@@ -15037,8 +15057,6 @@
       <w:r>
         <w:t>DeviceConnectionListener</w:t>
       </w:r>
-      <w:bookmarkStart w:id="64" w:name="_GoBack"/>
-      <w:bookmarkEnd w:id="64"/>
       <w:proofErr w:type="spellEnd"/>
     </w:p>
     <w:p/>
@@ -19748,7 +19766,7 @@
             <w:noProof/>
             <w:lang w:val="ru-RU"/>
           </w:rPr>
-          <w:t>59</w:t>
+          <w:t>27</w:t>
         </w:r>
         <w:r>
           <w:fldChar w:fldCharType="end"/>
@@ -22421,7 +22439,7 @@
 </file>
 
 <file path=customXml/itemProps1.xml><?xml version="1.0" encoding="utf-8"?>
-<ds:datastoreItem xmlns:ds="http://schemas.openxmlformats.org/officeDocument/2006/customXml" ds:itemID="{5D2F40AA-BDD5-47BC-8BA6-93B048ED0223}">
+<ds:datastoreItem xmlns:ds="http://schemas.openxmlformats.org/officeDocument/2006/customXml" ds:itemID="{1E47F429-FFE5-450B-AF37-04153C1DDD66}">
   <ds:schemaRefs>
     <ds:schemaRef ds:uri="http://schemas.openxmlformats.org/officeDocument/2006/bibliography"/>
   </ds:schemaRefs>

</xml_diff>

<commit_message>
Fix: right dash in enumeration
</commit_message>
<xml_diff>
--- a/Diploma.docx
+++ b/Diploma.docx
@@ -6518,7 +6518,7 @@
           <v:shape id="_x0000_i1025" type="#_x0000_t75" style="width:490.5pt;height:375.75pt" o:ole="">
             <v:imagedata r:id="rId10" o:title=""/>
           </v:shape>
-          <o:OLEObject Type="Embed" ProgID="Visio.Drawing.15" ShapeID="_x0000_i1025" DrawAspect="Content" ObjectID="_1486491293" r:id="rId11"/>
+          <o:OLEObject Type="Embed" ProgID="Visio.Drawing.15" ShapeID="_x0000_i1025" DrawAspect="Content" ObjectID="_1486491683" r:id="rId11"/>
         </w:object>
       </w:r>
     </w:p>
@@ -8046,45 +8046,40 @@
         <w:t>,</w:t>
       </w:r>
       <w:r>
-        <w:t xml:space="preserve"> пом</w:t>
-      </w:r>
-      <w:bookmarkStart w:id="28" w:name="_GoBack"/>
+        <w:t xml:space="preserve"> помічені як</w:t>
+      </w:r>
+      <w:r>
+        <w:rPr>
+          <w:lang w:val="ru-RU"/>
+        </w:rPr>
+        <w:t xml:space="preserve"> потоки </w:t>
+      </w:r>
+      <w:r>
+        <w:t>користувача</w:t>
+      </w:r>
+      <w:r>
+        <w:t>. Це</w:t>
+      </w:r>
+      <w:r>
+        <w:t xml:space="preserve"> </w:t>
+      </w:r>
+      <w:r>
+        <w:t xml:space="preserve">запобігає ситуаціям, коли програма не може бути завершена оскільки один з потоків взаємодії з пристроєм </w:t>
+      </w:r>
+      <w:r>
+        <w:t>не відповідає.</w:t>
+      </w:r>
+    </w:p>
+    <w:p/>
+    <w:p>
+      <w:pPr>
+        <w:pStyle w:val="a3"/>
+      </w:pPr>
+      <w:bookmarkStart w:id="28" w:name="_Toc407209392"/>
+      <w:r>
+        <w:t>Прийняття даних з пристрою та генерування пакету</w:t>
+      </w:r>
       <w:bookmarkEnd w:id="28"/>
-      <w:r>
-        <w:t>ічені як</w:t>
-      </w:r>
-      <w:r>
-        <w:rPr>
-          <w:lang w:val="ru-RU"/>
-        </w:rPr>
-        <w:t xml:space="preserve"> потоки </w:t>
-      </w:r>
-      <w:r>
-        <w:t>користувача</w:t>
-      </w:r>
-      <w:r>
-        <w:t>. Це</w:t>
-      </w:r>
-      <w:r>
-        <w:t xml:space="preserve"> </w:t>
-      </w:r>
-      <w:r>
-        <w:t xml:space="preserve">запобігає ситуаціям, коли програма не може бути завершена оскільки один з потоків взаємодії з пристроєм </w:t>
-      </w:r>
-      <w:r>
-        <w:t>не відповідає.</w:t>
-      </w:r>
-    </w:p>
-    <w:p/>
-    <w:p>
-      <w:pPr>
-        <w:pStyle w:val="a3"/>
-      </w:pPr>
-      <w:bookmarkStart w:id="29" w:name="_Toc407209392"/>
-      <w:r>
-        <w:t>Прийняття даних з пристрою та генерування пакету</w:t>
-      </w:r>
-      <w:bookmarkEnd w:id="29"/>
     </w:p>
     <w:p>
       <w:r>
@@ -8278,7 +8273,7 @@
       <w:pPr>
         <w:pStyle w:val="a2"/>
       </w:pPr>
-      <w:bookmarkStart w:id="30" w:name="_Toc407209393"/>
+      <w:bookmarkStart w:id="29" w:name="_Toc407209393"/>
       <w:r>
         <w:t>Генерування даних для а</w:t>
       </w:r>
@@ -8288,7 +8283,7 @@
       <w:r>
         <w:t>у</w:t>
       </w:r>
-      <w:bookmarkEnd w:id="30"/>
+      <w:bookmarkEnd w:id="29"/>
     </w:p>
     <w:p>
       <w:r>
@@ -8611,7 +8606,27 @@
         <w:rPr>
           <w:rFonts w:eastAsiaTheme="minorEastAsia"/>
         </w:rPr>
-        <w:t xml:space="preserve"> (А1 – А3, В1 – В3, С1 – С3)</w:t>
+        <w:t xml:space="preserve"> (</w:t>
+      </w:r>
+      <w:bookmarkStart w:id="30" w:name="_GoBack"/>
+      <w:r>
+        <w:rPr>
+          <w:rFonts w:eastAsiaTheme="minorEastAsia"/>
+        </w:rPr>
+        <w:t>А1</w:t>
+      </w:r>
+      <w:bookmarkEnd w:id="30"/>
+      <w:r>
+        <w:rPr>
+          <w:rFonts w:eastAsiaTheme="minorEastAsia"/>
+        </w:rPr>
+        <w:t>-А3, В1-В3, С1-</w:t>
+      </w:r>
+      <w:r>
+        <w:rPr>
+          <w:rFonts w:eastAsiaTheme="minorEastAsia"/>
+        </w:rPr>
+        <w:t>С3)</w:t>
       </w:r>
       <w:r>
         <w:rPr>
@@ -9488,7 +9503,7 @@
           <v:shape id="_x0000_i1026" type="#_x0000_t75" style="width:494.25pt;height:415.5pt" o:ole="">
             <v:imagedata r:id="rId12" o:title=""/>
           </v:shape>
-          <o:OLEObject Type="Embed" ProgID="Visio.Drawing.15" ShapeID="_x0000_i1026" DrawAspect="Content" ObjectID="_1486491294" r:id="rId13"/>
+          <o:OLEObject Type="Embed" ProgID="Visio.Drawing.15" ShapeID="_x0000_i1026" DrawAspect="Content" ObjectID="_1486491684" r:id="rId13"/>
         </w:object>
       </w:r>
     </w:p>
@@ -10526,7 +10541,7 @@
           <v:shape id="_x0000_i1027" type="#_x0000_t75" style="width:489.75pt;height:324pt" o:ole="">
             <v:imagedata r:id="rId15" o:title=""/>
           </v:shape>
-          <o:OLEObject Type="Embed" ProgID="Visio.Drawing.11" ShapeID="_x0000_i1027" DrawAspect="Content" ObjectID="_1486491295" r:id="rId16"/>
+          <o:OLEObject Type="Embed" ProgID="Visio.Drawing.11" ShapeID="_x0000_i1027" DrawAspect="Content" ObjectID="_1486491685" r:id="rId16"/>
         </w:object>
       </w:r>
     </w:p>
@@ -19762,7 +19777,7 @@
             <w:noProof/>
             <w:lang w:val="ru-RU"/>
           </w:rPr>
-          <w:t>28</w:t>
+          <w:t>20</w:t>
         </w:r>
         <w:r>
           <w:fldChar w:fldCharType="end"/>
@@ -22435,7 +22450,7 @@
 </file>
 
 <file path=customXml/itemProps1.xml><?xml version="1.0" encoding="utf-8"?>
-<ds:datastoreItem xmlns:ds="http://schemas.openxmlformats.org/officeDocument/2006/customXml" ds:itemID="{8FD54279-FB90-48B5-9719-FB3CC2B8D5A0}">
+<ds:datastoreItem xmlns:ds="http://schemas.openxmlformats.org/officeDocument/2006/customXml" ds:itemID="{26A1B937-DC37-4F3E-8F90-553AEB5A8EE6}">
   <ds:schemaRefs>
     <ds:schemaRef ds:uri="http://schemas.openxmlformats.org/officeDocument/2006/bibliography"/>
   </ds:schemaRefs>

</xml_diff>

<commit_message>
Fix: Pic -> pic
</commit_message>
<xml_diff>
--- a/Diploma.docx
+++ b/Diploma.docx
@@ -4593,13 +4593,13 @@
         <w:fldChar w:fldCharType="begin"/>
       </w:r>
       <w:r>
-        <w:instrText xml:space="preserve"> REF _Ref407034435 \r \h </w:instrText>
+        <w:instrText xml:space="preserve"> REF  _Ref407034435 \* Lower \h \r </w:instrText>
       </w:r>
       <w:r>
         <w:fldChar w:fldCharType="separate"/>
       </w:r>
       <w:r>
-        <w:t>Рис. 1</w:t>
+        <w:t>рис. 1</w:t>
       </w:r>
       <w:r>
         <w:fldChar w:fldCharType="end"/>
@@ -5078,13 +5078,13 @@
         <w:fldChar w:fldCharType="begin"/>
       </w:r>
       <w:r>
-        <w:instrText xml:space="preserve"> REF _Ref407015953 \r \h </w:instrText>
+        <w:instrText xml:space="preserve"> REF  _Ref407015953 \* Lower \h \r  \* MERGEFORMAT </w:instrText>
       </w:r>
       <w:r>
         <w:fldChar w:fldCharType="separate"/>
       </w:r>
       <w:r>
-        <w:t>Рис. 2</w:t>
+        <w:t>рис. 2</w:t>
       </w:r>
       <w:r>
         <w:fldChar w:fldCharType="end"/>
@@ -6475,13 +6475,13 @@
         <w:fldChar w:fldCharType="begin"/>
       </w:r>
       <w:r>
-        <w:instrText xml:space="preserve"> REF _Ref407126391 \r \h </w:instrText>
+        <w:instrText xml:space="preserve"> REF  _Ref407126391 \* Lower \h \r </w:instrText>
       </w:r>
       <w:r>
         <w:fldChar w:fldCharType="separate"/>
       </w:r>
       <w:r>
-        <w:t>Рис. 3</w:t>
+        <w:t>рис. 3</w:t>
       </w:r>
       <w:r>
         <w:fldChar w:fldCharType="end"/>
@@ -6518,7 +6518,7 @@
           <v:shape id="_x0000_i1025" type="#_x0000_t75" style="width:490.5pt;height:375.75pt" o:ole="">
             <v:imagedata r:id="rId10" o:title=""/>
           </v:shape>
-          <o:OLEObject Type="Embed" ProgID="Visio.Drawing.15" ShapeID="_x0000_i1025" DrawAspect="Content" ObjectID="_1486491683" r:id="rId11"/>
+          <o:OLEObject Type="Embed" ProgID="Visio.Drawing.15" ShapeID="_x0000_i1025" DrawAspect="Content" ObjectID="_1486492195" r:id="rId11"/>
         </w:object>
       </w:r>
     </w:p>
@@ -8606,16 +8606,8 @@
         <w:rPr>
           <w:rFonts w:eastAsiaTheme="minorEastAsia"/>
         </w:rPr>
-        <w:t xml:space="preserve"> (</w:t>
-      </w:r>
-      <w:bookmarkStart w:id="30" w:name="_GoBack"/>
-      <w:r>
-        <w:rPr>
-          <w:rFonts w:eastAsiaTheme="minorEastAsia"/>
-        </w:rPr>
-        <w:t>А1</w:t>
-      </w:r>
-      <w:bookmarkEnd w:id="30"/>
+        <w:t xml:space="preserve"> (А1</w:t>
+      </w:r>
       <w:r>
         <w:rPr>
           <w:rFonts w:eastAsiaTheme="minorEastAsia"/>
@@ -8676,7 +8668,7 @@
         <w:rPr>
           <w:rFonts w:eastAsiaTheme="minorEastAsia"/>
         </w:rPr>
-        <w:instrText xml:space="preserve"> REF _Ref407207815 \r \h </w:instrText>
+        <w:instrText xml:space="preserve"> REF  _Ref407207815 \* Lower \h \r </w:instrText>
       </w:r>
       <w:r>
         <w:rPr>
@@ -8693,7 +8685,7 @@
         <w:rPr>
           <w:rFonts w:eastAsiaTheme="minorEastAsia"/>
         </w:rPr>
-        <w:t>Рис. 4</w:t>
+        <w:t>рис. 4</w:t>
       </w:r>
       <w:r>
         <w:rPr>
@@ -8905,7 +8897,7 @@
         <w:rPr>
           <w:rFonts w:eastAsiaTheme="minorEastAsia"/>
         </w:rPr>
-        <w:instrText xml:space="preserve"> REF _Ref407207815 \r \h </w:instrText>
+        <w:instrText xml:space="preserve"> REF  _Ref407207815 \* Lower \h \r </w:instrText>
       </w:r>
       <w:r>
         <w:rPr>
@@ -8922,7 +8914,7 @@
         <w:rPr>
           <w:rFonts w:eastAsiaTheme="minorEastAsia"/>
         </w:rPr>
-        <w:t>Рис. 4</w:t>
+        <w:t>рис. 4</w:t>
       </w:r>
       <w:r>
         <w:rPr>
@@ -9503,7 +9495,7 @@
           <v:shape id="_x0000_i1026" type="#_x0000_t75" style="width:494.25pt;height:415.5pt" o:ole="">
             <v:imagedata r:id="rId12" o:title=""/>
           </v:shape>
-          <o:OLEObject Type="Embed" ProgID="Visio.Drawing.15" ShapeID="_x0000_i1026" DrawAspect="Content" ObjectID="_1486491684" r:id="rId13"/>
+          <o:OLEObject Type="Embed" ProgID="Visio.Drawing.15" ShapeID="_x0000_i1026" DrawAspect="Content" ObjectID="_1486492196" r:id="rId13"/>
         </w:object>
       </w:r>
     </w:p>
@@ -9514,7 +9506,7 @@
           <w:lang w:val="ru-RU"/>
         </w:rPr>
       </w:pPr>
-      <w:bookmarkStart w:id="31" w:name="_Ref407207815"/>
+      <w:bookmarkStart w:id="30" w:name="_Ref407207815"/>
       <w:r>
         <w:t xml:space="preserve">Схематичне відображення масивів </w:t>
       </w:r>
@@ -9527,18 +9519,18 @@
       <w:r>
         <w:t xml:space="preserve"> у часі</w:t>
       </w:r>
+      <w:bookmarkEnd w:id="30"/>
+    </w:p>
+    <w:p/>
+    <w:p>
+      <w:pPr>
+        <w:pStyle w:val="a2"/>
+      </w:pPr>
+      <w:bookmarkStart w:id="31" w:name="_Toc407209394"/>
+      <w:r>
+        <w:t>Реєстрація повідомлень</w:t>
+      </w:r>
       <w:bookmarkEnd w:id="31"/>
-    </w:p>
-    <w:p/>
-    <w:p>
-      <w:pPr>
-        <w:pStyle w:val="a2"/>
-      </w:pPr>
-      <w:bookmarkStart w:id="32" w:name="_Toc407209394"/>
-      <w:r>
-        <w:t>Реєстрація повідомлень</w:t>
-      </w:r>
-      <w:bookmarkEnd w:id="32"/>
     </w:p>
     <w:p>
       <w:r>
@@ -9960,7 +9952,7 @@
       <w:pPr>
         <w:pStyle w:val="a2"/>
       </w:pPr>
-      <w:bookmarkStart w:id="33" w:name="_Toc407209395"/>
+      <w:bookmarkStart w:id="32" w:name="_Toc407209395"/>
       <w:r>
         <w:t xml:space="preserve">Використання вбудованого </w:t>
       </w:r>
@@ -9981,7 +9973,7 @@
       <w:r>
         <w:t xml:space="preserve"> для сканування каналів</w:t>
       </w:r>
-      <w:bookmarkEnd w:id="33"/>
+      <w:bookmarkEnd w:id="32"/>
     </w:p>
     <w:p>
       <w:r>
@@ -10292,13 +10284,13 @@
         <w:fldChar w:fldCharType="begin"/>
       </w:r>
       <w:r>
-        <w:instrText xml:space="preserve"> REF _Ref407207852 \r \h </w:instrText>
+        <w:instrText xml:space="preserve"> REF  _Ref407207852 \* Lower \h \r </w:instrText>
       </w:r>
       <w:r>
         <w:fldChar w:fldCharType="separate"/>
       </w:r>
       <w:r>
-        <w:t>Рис. 5</w:t>
+        <w:t>рис. 5</w:t>
       </w:r>
       <w:r>
         <w:fldChar w:fldCharType="end"/>
@@ -10393,7 +10385,7 @@
           <w:lang w:val="ru-RU"/>
         </w:rPr>
       </w:pPr>
-      <w:bookmarkStart w:id="34" w:name="_Ref407207852"/>
+      <w:bookmarkStart w:id="33" w:name="_Ref407207852"/>
       <w:r>
         <w:lastRenderedPageBreak/>
         <w:t xml:space="preserve">Приклад роботи мережевої карти у </w:t>
@@ -10419,19 +10411,19 @@
       <w:r>
         <w:t>2,435 – 2,465 МГц</w:t>
       </w:r>
+      <w:bookmarkEnd w:id="33"/>
+    </w:p>
+    <w:p/>
+    <w:p>
+      <w:pPr>
+        <w:pStyle w:val="a2"/>
+      </w:pPr>
+      <w:bookmarkStart w:id="34" w:name="_Toc407209396"/>
+      <w:r>
+        <w:t>Графічний інтерфейс</w:t>
+      </w:r>
       <w:bookmarkEnd w:id="34"/>
     </w:p>
-    <w:p/>
-    <w:p>
-      <w:pPr>
-        <w:pStyle w:val="a2"/>
-      </w:pPr>
-      <w:bookmarkStart w:id="35" w:name="_Toc407209396"/>
-      <w:r>
-        <w:t>Графічний інтерфейс</w:t>
-      </w:r>
-      <w:bookmarkEnd w:id="35"/>
-    </w:p>
     <w:p>
       <w:r>
         <w:t>Графічний інтерфейс реалізовано</w:t>
@@ -10510,13 +10502,13 @@
         <w:fldChar w:fldCharType="begin"/>
       </w:r>
       <w:r>
-        <w:instrText xml:space="preserve"> REF _Ref406872221 \r \h </w:instrText>
+        <w:instrText xml:space="preserve"> REF  _Ref406872221 \* Lower \h \r </w:instrText>
       </w:r>
       <w:r>
         <w:fldChar w:fldCharType="separate"/>
       </w:r>
       <w:r>
-        <w:t>Рис. 6</w:t>
+        <w:t>рис. 6</w:t>
       </w:r>
       <w:r>
         <w:fldChar w:fldCharType="end"/>
@@ -10541,7 +10533,7 @@
           <v:shape id="_x0000_i1027" type="#_x0000_t75" style="width:489.75pt;height:324pt" o:ole="">
             <v:imagedata r:id="rId15" o:title=""/>
           </v:shape>
-          <o:OLEObject Type="Embed" ProgID="Visio.Drawing.11" ShapeID="_x0000_i1027" DrawAspect="Content" ObjectID="_1486491685" r:id="rId16"/>
+          <o:OLEObject Type="Embed" ProgID="Visio.Drawing.11" ShapeID="_x0000_i1027" DrawAspect="Content" ObjectID="_1486492197" r:id="rId16"/>
         </w:object>
       </w:r>
     </w:p>
@@ -10549,11 +10541,11 @@
       <w:pPr>
         <w:pStyle w:val="-"/>
       </w:pPr>
-      <w:bookmarkStart w:id="36" w:name="_Ref406872221"/>
+      <w:bookmarkStart w:id="35" w:name="_Ref406872221"/>
       <w:r>
         <w:t>Графічний інтерфейс програми</w:t>
       </w:r>
-      <w:bookmarkEnd w:id="36"/>
+      <w:bookmarkEnd w:id="35"/>
     </w:p>
     <w:p/>
     <w:p>
@@ -10720,11 +10712,11 @@
       <w:pPr>
         <w:pStyle w:val="a3"/>
       </w:pPr>
-      <w:bookmarkStart w:id="37" w:name="_Toc407209397"/>
+      <w:bookmarkStart w:id="36" w:name="_Toc407209397"/>
       <w:r>
         <w:t>Меню налаштувань</w:t>
       </w:r>
-      <w:bookmarkEnd w:id="37"/>
+      <w:bookmarkEnd w:id="36"/>
     </w:p>
     <w:p>
       <w:r>
@@ -10776,6 +10768,8 @@
           </wp:inline>
         </w:drawing>
       </w:r>
+      <w:bookmarkStart w:id="37" w:name="_GoBack"/>
+      <w:bookmarkEnd w:id="37"/>
     </w:p>
     <w:p>
       <w:pPr>
@@ -19777,7 +19771,7 @@
             <w:noProof/>
             <w:lang w:val="ru-RU"/>
           </w:rPr>
-          <w:t>20</w:t>
+          <w:t>28</w:t>
         </w:r>
         <w:r>
           <w:fldChar w:fldCharType="end"/>
@@ -22450,7 +22444,7 @@
 </file>
 
 <file path=customXml/itemProps1.xml><?xml version="1.0" encoding="utf-8"?>
-<ds:datastoreItem xmlns:ds="http://schemas.openxmlformats.org/officeDocument/2006/customXml" ds:itemID="{26A1B937-DC37-4F3E-8F90-553AEB5A8EE6}">
+<ds:datastoreItem xmlns:ds="http://schemas.openxmlformats.org/officeDocument/2006/customXml" ds:itemID="{0D525246-B48B-430C-9DF3-419B498BBA9D}">
   <ds:schemaRefs>
     <ds:schemaRef ds:uri="http://schemas.openxmlformats.org/officeDocument/2006/bibliography"/>
   </ds:schemaRefs>

</xml_diff>

<commit_message>
Fix: reformat indexes in formulas
Text scaled on Scheme
</commit_message>
<xml_diff>
--- a/Diploma.docx
+++ b/Diploma.docx
@@ -6518,7 +6518,7 @@
           <v:shape id="_x0000_i1025" type="#_x0000_t75" style="width:490.5pt;height:375.75pt" o:ole="">
             <v:imagedata r:id="rId10" o:title=""/>
           </v:shape>
-          <o:OLEObject Type="Embed" ProgID="Visio.Drawing.15" ShapeID="_x0000_i1025" DrawAspect="Content" ObjectID="_1486492195" r:id="rId11"/>
+          <o:OLEObject Type="Embed" ProgID="Visio.Drawing.15" ShapeID="_x0000_i1025" DrawAspect="Content" ObjectID="_1486495123" r:id="rId11"/>
         </w:object>
       </w:r>
     </w:p>
@@ -8593,7 +8593,19 @@
         <w:rPr>
           <w:rFonts w:eastAsiaTheme="minorEastAsia"/>
         </w:rPr>
-        <w:t xml:space="preserve"> постійно збільшується. Рішення наступне: для запобігання повторного розрахунку усіх значень при кожному новому пакеті введено структуру даних, яка зберігає суму усіх попередніх значень </w:t>
+        <w:t xml:space="preserve"> постійно збільшується</w:t>
+      </w:r>
+      <w:r>
+        <w:rPr>
+          <w:rFonts w:eastAsiaTheme="minorEastAsia"/>
+        </w:rPr>
+        <w:t>, що лінійно збільшує кількість ітерацій</w:t>
+      </w:r>
+      <w:r>
+        <w:rPr>
+          <w:rFonts w:eastAsiaTheme="minorEastAsia"/>
+        </w:rPr>
+        <w:t xml:space="preserve">. Рішення наступне: для запобігання повторного розрахунку усіх значень при кожному новому пакеті введено структуру даних, яка зберігає суму усіх попередніх значень </w:t>
       </w:r>
       <w:r>
         <w:rPr>
@@ -8606,39 +8618,252 @@
         <w:rPr>
           <w:rFonts w:eastAsiaTheme="minorEastAsia"/>
         </w:rPr>
-        <w:t xml:space="preserve"> (А1</w:t>
-      </w:r>
-      <w:r>
-        <w:rPr>
-          <w:rFonts w:eastAsiaTheme="minorEastAsia"/>
-        </w:rPr>
-        <w:t>-А3, В1-В3, С1-</w:t>
-      </w:r>
-      <w:r>
-        <w:rPr>
-          <w:rFonts w:eastAsiaTheme="minorEastAsia"/>
-        </w:rPr>
-        <w:t>С3)</w:t>
-      </w:r>
-      <w:r>
-        <w:rPr>
-          <w:rFonts w:eastAsiaTheme="minorEastAsia"/>
-        </w:rPr>
-        <w:t xml:space="preserve"> для кожної частоти для конкретного пристрою та загальну кількість прийнятих пакетів</w:t>
-      </w:r>
-      <w:r>
-        <w:rPr>
-          <w:rFonts w:eastAsiaTheme="minorEastAsia"/>
-        </w:rPr>
-        <w:t xml:space="preserve"> </w:t>
+        <w:t xml:space="preserve"> (</w:t>
       </w:r>
       <m:oMath>
+        <m:sSub>
+          <m:sSubPr>
+            <m:ctrlPr>
+              <w:rPr>
+                <w:rFonts w:ascii="Cambria Math" w:eastAsiaTheme="minorEastAsia" w:hAnsi="Cambria Math"/>
+                <w:i/>
+              </w:rPr>
+            </m:ctrlPr>
+          </m:sSubPr>
+          <m:e>
+            <m:r>
+              <w:rPr>
+                <w:rFonts w:ascii="Cambria Math" w:eastAsiaTheme="minorEastAsia" w:hAnsi="Cambria Math"/>
+              </w:rPr>
+              <m:t>A</m:t>
+            </m:r>
+          </m:e>
+          <m:sub>
+            <m:r>
+              <w:rPr>
+                <w:rFonts w:ascii="Cambria Math" w:eastAsiaTheme="minorEastAsia" w:hAnsi="Cambria Math"/>
+              </w:rPr>
+              <m:t>1</m:t>
+            </m:r>
+          </m:sub>
+        </m:sSub>
         <m:r>
           <w:rPr>
             <w:rFonts w:ascii="Cambria Math" w:eastAsiaTheme="minorEastAsia" w:hAnsi="Cambria Math"/>
           </w:rPr>
-          <m:t>Ln</m:t>
+          <m:t>-</m:t>
         </m:r>
+        <m:sSub>
+          <m:sSubPr>
+            <m:ctrlPr>
+              <w:rPr>
+                <w:rFonts w:ascii="Cambria Math" w:eastAsiaTheme="minorEastAsia" w:hAnsi="Cambria Math"/>
+                <w:i/>
+                <w:lang w:val="en-US"/>
+              </w:rPr>
+            </m:ctrlPr>
+          </m:sSubPr>
+          <m:e>
+            <m:r>
+              <w:rPr>
+                <w:rFonts w:ascii="Cambria Math" w:eastAsiaTheme="minorEastAsia" w:hAnsi="Cambria Math"/>
+                <w:lang w:val="en-US"/>
+              </w:rPr>
+              <m:t>A</m:t>
+            </m:r>
+          </m:e>
+          <m:sub>
+            <m:r>
+              <w:rPr>
+                <w:rFonts w:ascii="Cambria Math" w:eastAsiaTheme="minorEastAsia" w:hAnsi="Cambria Math"/>
+                <w:lang w:val="ru-RU"/>
+              </w:rPr>
+              <m:t>3</m:t>
+            </m:r>
+          </m:sub>
+        </m:sSub>
+        <m:r>
+          <w:rPr>
+            <w:rFonts w:ascii="Cambria Math" w:eastAsiaTheme="minorEastAsia" w:hAnsi="Cambria Math"/>
+            <w:lang w:val="ru-RU"/>
+          </w:rPr>
+          <m:t xml:space="preserve">, </m:t>
+        </m:r>
+        <m:sSub>
+          <m:sSubPr>
+            <m:ctrlPr>
+              <w:rPr>
+                <w:rFonts w:ascii="Cambria Math" w:eastAsiaTheme="minorEastAsia" w:hAnsi="Cambria Math"/>
+                <w:i/>
+              </w:rPr>
+            </m:ctrlPr>
+          </m:sSubPr>
+          <m:e>
+            <m:r>
+              <w:rPr>
+                <w:rFonts w:ascii="Cambria Math" w:eastAsiaTheme="minorEastAsia" w:hAnsi="Cambria Math"/>
+              </w:rPr>
+              <m:t>B</m:t>
+            </m:r>
+          </m:e>
+          <m:sub>
+            <m:r>
+              <w:rPr>
+                <w:rFonts w:ascii="Cambria Math" w:eastAsiaTheme="minorEastAsia" w:hAnsi="Cambria Math"/>
+              </w:rPr>
+              <m:t>1</m:t>
+            </m:r>
+          </m:sub>
+        </m:sSub>
+        <m:r>
+          <w:rPr>
+            <w:rFonts w:ascii="Cambria Math" w:eastAsiaTheme="minorEastAsia" w:hAnsi="Cambria Math"/>
+          </w:rPr>
+          <m:t>-</m:t>
+        </m:r>
+        <m:sSub>
+          <m:sSubPr>
+            <m:ctrlPr>
+              <w:rPr>
+                <w:rFonts w:ascii="Cambria Math" w:eastAsiaTheme="minorEastAsia" w:hAnsi="Cambria Math"/>
+                <w:i/>
+                <w:lang w:val="en-US"/>
+              </w:rPr>
+            </m:ctrlPr>
+          </m:sSubPr>
+          <m:e>
+            <m:r>
+              <w:rPr>
+                <w:rFonts w:ascii="Cambria Math" w:eastAsiaTheme="minorEastAsia" w:hAnsi="Cambria Math"/>
+                <w:lang w:val="en-US"/>
+              </w:rPr>
+              <m:t>B</m:t>
+            </m:r>
+          </m:e>
+          <m:sub>
+            <m:r>
+              <w:rPr>
+                <w:rFonts w:ascii="Cambria Math" w:eastAsiaTheme="minorEastAsia" w:hAnsi="Cambria Math"/>
+                <w:lang w:val="ru-RU"/>
+              </w:rPr>
+              <m:t>3</m:t>
+            </m:r>
+          </m:sub>
+        </m:sSub>
+        <m:r>
+          <w:rPr>
+            <w:rFonts w:ascii="Cambria Math" w:eastAsiaTheme="minorEastAsia" w:hAnsi="Cambria Math"/>
+            <w:lang w:val="ru-RU"/>
+          </w:rPr>
+          <m:t xml:space="preserve">, </m:t>
+        </m:r>
+        <m:sSub>
+          <m:sSubPr>
+            <m:ctrlPr>
+              <w:rPr>
+                <w:rFonts w:ascii="Cambria Math" w:eastAsiaTheme="minorEastAsia" w:hAnsi="Cambria Math"/>
+                <w:i/>
+              </w:rPr>
+            </m:ctrlPr>
+          </m:sSubPr>
+          <m:e>
+            <m:r>
+              <w:rPr>
+                <w:rFonts w:ascii="Cambria Math" w:eastAsiaTheme="minorEastAsia" w:hAnsi="Cambria Math"/>
+              </w:rPr>
+              <m:t>C</m:t>
+            </m:r>
+          </m:e>
+          <m:sub>
+            <m:r>
+              <w:rPr>
+                <w:rFonts w:ascii="Cambria Math" w:eastAsiaTheme="minorEastAsia" w:hAnsi="Cambria Math"/>
+              </w:rPr>
+              <m:t>1</m:t>
+            </m:r>
+          </m:sub>
+        </m:sSub>
+        <m:r>
+          <w:rPr>
+            <w:rFonts w:ascii="Cambria Math" w:eastAsiaTheme="minorEastAsia" w:hAnsi="Cambria Math"/>
+          </w:rPr>
+          <m:t>-</m:t>
+        </m:r>
+        <m:sSub>
+          <m:sSubPr>
+            <m:ctrlPr>
+              <w:rPr>
+                <w:rFonts w:ascii="Cambria Math" w:eastAsiaTheme="minorEastAsia" w:hAnsi="Cambria Math"/>
+                <w:i/>
+                <w:lang w:val="en-US"/>
+              </w:rPr>
+            </m:ctrlPr>
+          </m:sSubPr>
+          <m:e>
+            <m:r>
+              <w:rPr>
+                <w:rFonts w:ascii="Cambria Math" w:eastAsiaTheme="minorEastAsia" w:hAnsi="Cambria Math"/>
+                <w:lang w:val="en-US"/>
+              </w:rPr>
+              <m:t>C</m:t>
+            </m:r>
+          </m:e>
+          <m:sub>
+            <m:r>
+              <w:rPr>
+                <w:rFonts w:ascii="Cambria Math" w:eastAsiaTheme="minorEastAsia" w:hAnsi="Cambria Math"/>
+                <w:lang w:val="ru-RU"/>
+              </w:rPr>
+              <m:t>3</m:t>
+            </m:r>
+          </m:sub>
+        </m:sSub>
+      </m:oMath>
+      <w:r>
+        <w:rPr>
+          <w:rFonts w:eastAsiaTheme="minorEastAsia"/>
+        </w:rPr>
+        <w:t>)</w:t>
+      </w:r>
+      <w:r>
+        <w:rPr>
+          <w:rFonts w:eastAsiaTheme="minorEastAsia"/>
+        </w:rPr>
+        <w:t xml:space="preserve"> для кожної частоти для конкретного пристрою та загальну кількість прийнятих пакетів</w:t>
+      </w:r>
+      <w:r>
+        <w:rPr>
+          <w:rFonts w:eastAsiaTheme="minorEastAsia"/>
+        </w:rPr>
+        <w:t xml:space="preserve"> </w:t>
+      </w:r>
+      <m:oMath>
+        <m:sSub>
+          <m:sSubPr>
+            <m:ctrlPr>
+              <w:rPr>
+                <w:rFonts w:ascii="Cambria Math" w:eastAsiaTheme="minorEastAsia" w:hAnsi="Cambria Math"/>
+                <w:i/>
+              </w:rPr>
+            </m:ctrlPr>
+          </m:sSubPr>
+          <m:e>
+            <m:r>
+              <w:rPr>
+                <w:rFonts w:ascii="Cambria Math" w:eastAsiaTheme="minorEastAsia" w:hAnsi="Cambria Math"/>
+              </w:rPr>
+              <m:t>L</m:t>
+            </m:r>
+          </m:e>
+          <m:sub>
+            <m:r>
+              <w:rPr>
+                <w:rFonts w:ascii="Cambria Math" w:eastAsiaTheme="minorEastAsia" w:hAnsi="Cambria Math"/>
+              </w:rPr>
+              <m:t>∑</m:t>
+            </m:r>
+          </m:sub>
+        </m:sSub>
       </m:oMath>
       <w:r>
         <w:rPr>
@@ -8932,16 +9157,32 @@
         <w:t xml:space="preserve">: </w:t>
       </w:r>
       <m:oMath>
-        <m:r>
-          <m:rPr>
-            <m:sty m:val="p"/>
-          </m:rPr>
-          <w:rPr>
-            <w:rFonts w:ascii="Cambria Math" w:hAnsi="Cambria Math"/>
-            <w:lang w:val="en-US"/>
-          </w:rPr>
-          <m:t>L</m:t>
-        </m:r>
+        <m:sSub>
+          <m:sSubPr>
+            <m:ctrlPr>
+              <w:rPr>
+                <w:rFonts w:ascii="Cambria Math" w:eastAsiaTheme="minorEastAsia" w:hAnsi="Cambria Math"/>
+                <w:i/>
+              </w:rPr>
+            </m:ctrlPr>
+          </m:sSubPr>
+          <m:e>
+            <m:r>
+              <w:rPr>
+                <w:rFonts w:ascii="Cambria Math" w:eastAsiaTheme="minorEastAsia" w:hAnsi="Cambria Math"/>
+              </w:rPr>
+              <m:t>L</m:t>
+            </m:r>
+          </m:e>
+          <m:sub>
+            <m:r>
+              <w:rPr>
+                <w:rFonts w:ascii="Cambria Math" w:eastAsiaTheme="minorEastAsia" w:hAnsi="Cambria Math"/>
+              </w:rPr>
+              <m:t>1</m:t>
+            </m:r>
+          </m:sub>
+        </m:sSub>
         <m:r>
           <m:rPr>
             <m:sty m:val="p"/>
@@ -8950,7 +9191,7 @@
             <w:rFonts w:ascii="Cambria Math" w:hAnsi="Cambria Math"/>
             <w:lang w:val="ru-RU"/>
           </w:rPr>
-          <m:t xml:space="preserve">1 </m:t>
+          <m:t xml:space="preserve"> </m:t>
         </m:r>
         <m:d>
           <m:dPr>
@@ -8962,60 +9203,114 @@
             </m:ctrlPr>
           </m:dPr>
           <m:e>
+            <m:sSub>
+              <m:sSubPr>
+                <m:ctrlPr>
+                  <w:rPr>
+                    <w:rFonts w:ascii="Cambria Math" w:eastAsiaTheme="minorEastAsia" w:hAnsi="Cambria Math"/>
+                    <w:i/>
+                  </w:rPr>
+                </m:ctrlPr>
+              </m:sSubPr>
+              <m:e>
+                <m:r>
+                  <w:rPr>
+                    <w:rFonts w:ascii="Cambria Math" w:eastAsiaTheme="minorEastAsia" w:hAnsi="Cambria Math"/>
+                  </w:rPr>
+                  <m:t>A</m:t>
+                </m:r>
+              </m:e>
+              <m:sub>
+                <m:r>
+                  <w:rPr>
+                    <w:rFonts w:ascii="Cambria Math" w:eastAsiaTheme="minorEastAsia" w:hAnsi="Cambria Math"/>
+                  </w:rPr>
+                  <m:t>1</m:t>
+                </m:r>
+              </m:sub>
+            </m:sSub>
             <m:r>
               <m:rPr>
                 <m:sty m:val="p"/>
               </m:rPr>
               <w:rPr>
                 <w:rFonts w:ascii="Cambria Math" w:hAnsi="Cambria Math"/>
-                <w:lang w:val="en-US"/>
-              </w:rPr>
-              <m:t>A</m:t>
+                <w:lang w:val="ru-RU"/>
+              </w:rPr>
+              <m:t>=-90</m:t>
             </m:r>
             <m:r>
-              <m:rPr>
-                <m:sty m:val="p"/>
-              </m:rPr>
               <w:rPr>
                 <w:rFonts w:ascii="Cambria Math" w:hAnsi="Cambria Math"/>
                 <w:lang w:val="ru-RU"/>
               </w:rPr>
-              <m:t>1=-90</m:t>
+              <m:t xml:space="preserve">; </m:t>
             </m:r>
+            <m:sSub>
+              <m:sSubPr>
+                <m:ctrlPr>
+                  <w:rPr>
+                    <w:rFonts w:ascii="Cambria Math" w:eastAsiaTheme="minorEastAsia" w:hAnsi="Cambria Math"/>
+                    <w:i/>
+                  </w:rPr>
+                </m:ctrlPr>
+              </m:sSubPr>
+              <m:e>
+                <m:r>
+                  <w:rPr>
+                    <w:rFonts w:ascii="Cambria Math" w:eastAsiaTheme="minorEastAsia" w:hAnsi="Cambria Math"/>
+                  </w:rPr>
+                  <m:t>B</m:t>
+                </m:r>
+              </m:e>
+              <m:sub>
+                <m:r>
+                  <w:rPr>
+                    <w:rFonts w:ascii="Cambria Math" w:eastAsiaTheme="minorEastAsia" w:hAnsi="Cambria Math"/>
+                  </w:rPr>
+                  <m:t>1</m:t>
+                </m:r>
+              </m:sub>
+            </m:sSub>
             <m:r>
               <w:rPr>
                 <w:rFonts w:ascii="Cambria Math" w:hAnsi="Cambria Math"/>
                 <w:lang w:val="ru-RU"/>
               </w:rPr>
-              <m:t xml:space="preserve">; </m:t>
+              <m:t xml:space="preserve">=-80; </m:t>
             </m:r>
-            <m:r>
-              <w:rPr>
-                <w:rFonts w:ascii="Cambria Math" w:hAnsi="Cambria Math"/>
-                <w:lang w:val="en-US"/>
-              </w:rPr>
-              <m:t>B</m:t>
-            </m:r>
+            <m:sSub>
+              <m:sSubPr>
+                <m:ctrlPr>
+                  <w:rPr>
+                    <w:rFonts w:ascii="Cambria Math" w:eastAsiaTheme="minorEastAsia" w:hAnsi="Cambria Math"/>
+                    <w:i/>
+                  </w:rPr>
+                </m:ctrlPr>
+              </m:sSubPr>
+              <m:e>
+                <m:r>
+                  <w:rPr>
+                    <w:rFonts w:ascii="Cambria Math" w:eastAsiaTheme="minorEastAsia" w:hAnsi="Cambria Math"/>
+                  </w:rPr>
+                  <m:t>C</m:t>
+                </m:r>
+              </m:e>
+              <m:sub>
+                <m:r>
+                  <w:rPr>
+                    <w:rFonts w:ascii="Cambria Math" w:eastAsiaTheme="minorEastAsia" w:hAnsi="Cambria Math"/>
+                  </w:rPr>
+                  <m:t>1</m:t>
+                </m:r>
+              </m:sub>
+            </m:sSub>
             <m:r>
               <w:rPr>
                 <w:rFonts w:ascii="Cambria Math" w:hAnsi="Cambria Math"/>
                 <w:lang w:val="ru-RU"/>
               </w:rPr>
-              <m:t xml:space="preserve">1=-80; </m:t>
-            </m:r>
-            <m:r>
-              <w:rPr>
-                <w:rFonts w:ascii="Cambria Math" w:hAnsi="Cambria Math"/>
-                <w:lang w:val="en-US"/>
-              </w:rPr>
-              <m:t>C</m:t>
-            </m:r>
-            <m:r>
-              <w:rPr>
-                <w:rFonts w:ascii="Cambria Math" w:hAnsi="Cambria Math"/>
-                <w:lang w:val="ru-RU"/>
-              </w:rPr>
-              <m:t>1=-70</m:t>
+              <m:t>=-70</m:t>
             </m:r>
           </m:e>
         </m:d>
@@ -9026,16 +9321,32 @@
           </w:rPr>
           <m:t xml:space="preserve">; </m:t>
         </m:r>
-        <m:r>
-          <m:rPr>
-            <m:sty m:val="p"/>
-          </m:rPr>
-          <w:rPr>
-            <w:rFonts w:ascii="Cambria Math" w:hAnsi="Cambria Math"/>
-            <w:lang w:val="en-US"/>
-          </w:rPr>
-          <m:t>L</m:t>
-        </m:r>
+        <m:sSub>
+          <m:sSubPr>
+            <m:ctrlPr>
+              <w:rPr>
+                <w:rFonts w:ascii="Cambria Math" w:eastAsiaTheme="minorEastAsia" w:hAnsi="Cambria Math"/>
+                <w:i/>
+              </w:rPr>
+            </m:ctrlPr>
+          </m:sSubPr>
+          <m:e>
+            <m:r>
+              <w:rPr>
+                <w:rFonts w:ascii="Cambria Math" w:eastAsiaTheme="minorEastAsia" w:hAnsi="Cambria Math"/>
+              </w:rPr>
+              <m:t>L</m:t>
+            </m:r>
+          </m:e>
+          <m:sub>
+            <m:r>
+              <w:rPr>
+                <w:rFonts w:ascii="Cambria Math" w:eastAsiaTheme="minorEastAsia" w:hAnsi="Cambria Math"/>
+              </w:rPr>
+              <m:t>2</m:t>
+            </m:r>
+          </m:sub>
+        </m:sSub>
         <m:r>
           <m:rPr>
             <m:sty m:val="p"/>
@@ -9044,7 +9355,7 @@
             <w:rFonts w:ascii="Cambria Math" w:hAnsi="Cambria Math"/>
             <w:lang w:val="ru-RU"/>
           </w:rPr>
-          <m:t xml:space="preserve">2 </m:t>
+          <m:t xml:space="preserve"> </m:t>
         </m:r>
         <m:d>
           <m:dPr>
@@ -9056,60 +9367,114 @@
             </m:ctrlPr>
           </m:dPr>
           <m:e>
+            <m:sSub>
+              <m:sSubPr>
+                <m:ctrlPr>
+                  <w:rPr>
+                    <w:rFonts w:ascii="Cambria Math" w:eastAsiaTheme="minorEastAsia" w:hAnsi="Cambria Math"/>
+                    <w:i/>
+                  </w:rPr>
+                </m:ctrlPr>
+              </m:sSubPr>
+              <m:e>
+                <m:r>
+                  <w:rPr>
+                    <w:rFonts w:ascii="Cambria Math" w:eastAsiaTheme="minorEastAsia" w:hAnsi="Cambria Math"/>
+                  </w:rPr>
+                  <m:t>A</m:t>
+                </m:r>
+              </m:e>
+              <m:sub>
+                <m:r>
+                  <w:rPr>
+                    <w:rFonts w:ascii="Cambria Math" w:eastAsiaTheme="minorEastAsia" w:hAnsi="Cambria Math"/>
+                  </w:rPr>
+                  <m:t>2</m:t>
+                </m:r>
+              </m:sub>
+            </m:sSub>
             <m:r>
               <m:rPr>
                 <m:sty m:val="p"/>
               </m:rPr>
               <w:rPr>
                 <w:rFonts w:ascii="Cambria Math" w:hAnsi="Cambria Math"/>
-                <w:lang w:val="en-US"/>
-              </w:rPr>
-              <m:t>A</m:t>
+                <w:lang w:val="ru-RU"/>
+              </w:rPr>
+              <m:t>=-80</m:t>
             </m:r>
             <m:r>
-              <m:rPr>
-                <m:sty m:val="p"/>
-              </m:rPr>
               <w:rPr>
                 <w:rFonts w:ascii="Cambria Math" w:hAnsi="Cambria Math"/>
                 <w:lang w:val="ru-RU"/>
               </w:rPr>
-              <m:t>2=-80</m:t>
+              <m:t xml:space="preserve">; </m:t>
             </m:r>
+            <m:sSub>
+              <m:sSubPr>
+                <m:ctrlPr>
+                  <w:rPr>
+                    <w:rFonts w:ascii="Cambria Math" w:eastAsiaTheme="minorEastAsia" w:hAnsi="Cambria Math"/>
+                    <w:i/>
+                  </w:rPr>
+                </m:ctrlPr>
+              </m:sSubPr>
+              <m:e>
+                <m:r>
+                  <w:rPr>
+                    <w:rFonts w:ascii="Cambria Math" w:eastAsiaTheme="minorEastAsia" w:hAnsi="Cambria Math"/>
+                  </w:rPr>
+                  <m:t>B</m:t>
+                </m:r>
+              </m:e>
+              <m:sub>
+                <m:r>
+                  <w:rPr>
+                    <w:rFonts w:ascii="Cambria Math" w:eastAsiaTheme="minorEastAsia" w:hAnsi="Cambria Math"/>
+                  </w:rPr>
+                  <m:t>2</m:t>
+                </m:r>
+              </m:sub>
+            </m:sSub>
             <m:r>
               <w:rPr>
                 <w:rFonts w:ascii="Cambria Math" w:hAnsi="Cambria Math"/>
                 <w:lang w:val="ru-RU"/>
               </w:rPr>
-              <m:t xml:space="preserve">; </m:t>
+              <m:t xml:space="preserve">=-80; </m:t>
             </m:r>
-            <m:r>
-              <w:rPr>
-                <w:rFonts w:ascii="Cambria Math" w:hAnsi="Cambria Math"/>
-                <w:lang w:val="en-US"/>
-              </w:rPr>
-              <m:t>B</m:t>
-            </m:r>
+            <m:sSub>
+              <m:sSubPr>
+                <m:ctrlPr>
+                  <w:rPr>
+                    <w:rFonts w:ascii="Cambria Math" w:eastAsiaTheme="minorEastAsia" w:hAnsi="Cambria Math"/>
+                    <w:i/>
+                  </w:rPr>
+                </m:ctrlPr>
+              </m:sSubPr>
+              <m:e>
+                <m:r>
+                  <w:rPr>
+                    <w:rFonts w:ascii="Cambria Math" w:eastAsiaTheme="minorEastAsia" w:hAnsi="Cambria Math"/>
+                  </w:rPr>
+                  <m:t>C</m:t>
+                </m:r>
+              </m:e>
+              <m:sub>
+                <m:r>
+                  <w:rPr>
+                    <w:rFonts w:ascii="Cambria Math" w:eastAsiaTheme="minorEastAsia" w:hAnsi="Cambria Math"/>
+                  </w:rPr>
+                  <m:t>2</m:t>
+                </m:r>
+              </m:sub>
+            </m:sSub>
             <m:r>
               <w:rPr>
                 <w:rFonts w:ascii="Cambria Math" w:hAnsi="Cambria Math"/>
                 <w:lang w:val="ru-RU"/>
               </w:rPr>
-              <m:t xml:space="preserve">2=-80; </m:t>
-            </m:r>
-            <m:r>
-              <w:rPr>
-                <w:rFonts w:ascii="Cambria Math" w:hAnsi="Cambria Math"/>
-                <w:lang w:val="en-US"/>
-              </w:rPr>
-              <m:t>C</m:t>
-            </m:r>
-            <m:r>
-              <w:rPr>
-                <w:rFonts w:ascii="Cambria Math" w:hAnsi="Cambria Math"/>
-                <w:lang w:val="ru-RU"/>
-              </w:rPr>
-              <m:t>2=-70</m:t>
+              <m:t>=-70</m:t>
             </m:r>
           </m:e>
         </m:d>
@@ -9120,16 +9485,32 @@
           </w:rPr>
           <m:t xml:space="preserve">; </m:t>
         </m:r>
-        <m:r>
-          <m:rPr>
-            <m:sty m:val="p"/>
-          </m:rPr>
-          <w:rPr>
-            <w:rFonts w:ascii="Cambria Math" w:hAnsi="Cambria Math"/>
-            <w:lang w:val="en-US"/>
-          </w:rPr>
-          <m:t>L</m:t>
-        </m:r>
+        <m:sSub>
+          <m:sSubPr>
+            <m:ctrlPr>
+              <w:rPr>
+                <w:rFonts w:ascii="Cambria Math" w:eastAsiaTheme="minorEastAsia" w:hAnsi="Cambria Math"/>
+                <w:i/>
+              </w:rPr>
+            </m:ctrlPr>
+          </m:sSubPr>
+          <m:e>
+            <m:r>
+              <w:rPr>
+                <w:rFonts w:ascii="Cambria Math" w:eastAsiaTheme="minorEastAsia" w:hAnsi="Cambria Math"/>
+              </w:rPr>
+              <m:t>L</m:t>
+            </m:r>
+          </m:e>
+          <m:sub>
+            <m:r>
+              <w:rPr>
+                <w:rFonts w:ascii="Cambria Math" w:eastAsiaTheme="minorEastAsia" w:hAnsi="Cambria Math"/>
+              </w:rPr>
+              <m:t>3</m:t>
+            </m:r>
+          </m:sub>
+        </m:sSub>
         <m:r>
           <m:rPr>
             <m:sty m:val="p"/>
@@ -9138,7 +9519,7 @@
             <w:rFonts w:ascii="Cambria Math" w:hAnsi="Cambria Math"/>
             <w:lang w:val="ru-RU"/>
           </w:rPr>
-          <m:t xml:space="preserve">3 </m:t>
+          <m:t xml:space="preserve"> </m:t>
         </m:r>
         <m:d>
           <m:dPr>
@@ -9150,66 +9531,123 @@
             </m:ctrlPr>
           </m:dPr>
           <m:e>
+            <m:sSub>
+              <m:sSubPr>
+                <m:ctrlPr>
+                  <w:rPr>
+                    <w:rFonts w:ascii="Cambria Math" w:eastAsiaTheme="minorEastAsia" w:hAnsi="Cambria Math"/>
+                    <w:i/>
+                  </w:rPr>
+                </m:ctrlPr>
+              </m:sSubPr>
+              <m:e>
+                <m:r>
+                  <w:rPr>
+                    <w:rFonts w:ascii="Cambria Math" w:eastAsiaTheme="minorEastAsia" w:hAnsi="Cambria Math"/>
+                  </w:rPr>
+                  <m:t>A</m:t>
+                </m:r>
+              </m:e>
+              <m:sub>
+                <m:r>
+                  <w:rPr>
+                    <w:rFonts w:ascii="Cambria Math" w:eastAsiaTheme="minorEastAsia" w:hAnsi="Cambria Math"/>
+                  </w:rPr>
+                  <m:t>3</m:t>
+                </m:r>
+              </m:sub>
+            </m:sSub>
             <m:r>
               <m:rPr>
                 <m:sty m:val="p"/>
               </m:rPr>
               <w:rPr>
                 <w:rFonts w:ascii="Cambria Math" w:hAnsi="Cambria Math"/>
-                <w:lang w:val="en-US"/>
-              </w:rPr>
-              <m:t>A</m:t>
+                <w:lang w:val="ru-RU"/>
+              </w:rPr>
+              <m:t>=-80</m:t>
             </m:r>
             <m:r>
-              <m:rPr>
-                <m:sty m:val="p"/>
-              </m:rPr>
               <w:rPr>
                 <w:rFonts w:ascii="Cambria Math" w:hAnsi="Cambria Math"/>
                 <w:lang w:val="ru-RU"/>
               </w:rPr>
-              <m:t>3=-80</m:t>
+              <m:t xml:space="preserve">; </m:t>
             </m:r>
+            <m:sSub>
+              <m:sSubPr>
+                <m:ctrlPr>
+                  <w:rPr>
+                    <w:rFonts w:ascii="Cambria Math" w:eastAsiaTheme="minorEastAsia" w:hAnsi="Cambria Math"/>
+                    <w:i/>
+                  </w:rPr>
+                </m:ctrlPr>
+              </m:sSubPr>
+              <m:e>
+                <m:r>
+                  <w:rPr>
+                    <w:rFonts w:ascii="Cambria Math" w:eastAsiaTheme="minorEastAsia" w:hAnsi="Cambria Math"/>
+                  </w:rPr>
+                  <m:t>B</m:t>
+                </m:r>
+              </m:e>
+              <m:sub>
+                <m:r>
+                  <w:rPr>
+                    <w:rFonts w:ascii="Cambria Math" w:eastAsiaTheme="minorEastAsia" w:hAnsi="Cambria Math"/>
+                  </w:rPr>
+                  <m:t>3</m:t>
+                </m:r>
+              </m:sub>
+            </m:sSub>
             <m:r>
               <w:rPr>
                 <w:rFonts w:ascii="Cambria Math" w:hAnsi="Cambria Math"/>
                 <w:lang w:val="ru-RU"/>
               </w:rPr>
-              <m:t xml:space="preserve">; </m:t>
+              <m:t xml:space="preserve">=-75; </m:t>
             </m:r>
-            <m:r>
-              <w:rPr>
-                <w:rFonts w:ascii="Cambria Math" w:hAnsi="Cambria Math"/>
-                <w:lang w:val="en-US"/>
-              </w:rPr>
-              <m:t>B</m:t>
-            </m:r>
+            <m:sSub>
+              <m:sSubPr>
+                <m:ctrlPr>
+                  <w:rPr>
+                    <w:rFonts w:ascii="Cambria Math" w:eastAsiaTheme="minorEastAsia" w:hAnsi="Cambria Math"/>
+                    <w:i/>
+                  </w:rPr>
+                </m:ctrlPr>
+              </m:sSubPr>
+              <m:e>
+                <m:r>
+                  <w:rPr>
+                    <w:rFonts w:ascii="Cambria Math" w:eastAsiaTheme="minorEastAsia" w:hAnsi="Cambria Math"/>
+                  </w:rPr>
+                  <m:t>C</m:t>
+                </m:r>
+              </m:e>
+              <m:sub>
+                <m:r>
+                  <w:rPr>
+                    <w:rFonts w:ascii="Cambria Math" w:eastAsiaTheme="minorEastAsia" w:hAnsi="Cambria Math"/>
+                  </w:rPr>
+                  <m:t>3</m:t>
+                </m:r>
+              </m:sub>
+            </m:sSub>
             <m:r>
               <w:rPr>
                 <w:rFonts w:ascii="Cambria Math" w:hAnsi="Cambria Math"/>
                 <w:lang w:val="ru-RU"/>
               </w:rPr>
-              <m:t xml:space="preserve">3=-75; </m:t>
-            </m:r>
-            <m:r>
-              <w:rPr>
-                <w:rFonts w:ascii="Cambria Math" w:hAnsi="Cambria Math"/>
-                <w:lang w:val="en-US"/>
-              </w:rPr>
-              <m:t>C</m:t>
-            </m:r>
-            <m:r>
-              <w:rPr>
-                <w:rFonts w:ascii="Cambria Math" w:hAnsi="Cambria Math"/>
-                <w:lang w:val="ru-RU"/>
-              </w:rPr>
-              <m:t>3=-60</m:t>
+              <m:t>=-60</m:t>
             </m:r>
           </m:e>
         </m:d>
       </m:oMath>
       <w:r>
         <w:t xml:space="preserve">, то </w:t>
+      </w:r>
+      <w:r>
+        <w:t>будемо мати наступну мапу</w:t>
       </w:r>
     </w:p>
     <w:p>
@@ -9266,16 +9704,32 @@
             </m:mPr>
             <m:mr>
               <m:e>
-                <m:r>
-                  <m:rPr>
-                    <m:sty m:val="p"/>
-                  </m:rPr>
-                  <w:rPr>
-                    <w:rFonts w:ascii="Cambria Math" w:hAnsi="Cambria Math"/>
-                    <w:lang w:val="en-US"/>
-                  </w:rPr>
-                  <m:t>A</m:t>
-                </m:r>
+                <m:sSub>
+                  <m:sSubPr>
+                    <m:ctrlPr>
+                      <w:rPr>
+                        <w:rFonts w:ascii="Cambria Math" w:eastAsiaTheme="minorEastAsia" w:hAnsi="Cambria Math"/>
+                        <w:i/>
+                      </w:rPr>
+                    </m:ctrlPr>
+                  </m:sSubPr>
+                  <m:e>
+                    <m:r>
+                      <w:rPr>
+                        <w:rFonts w:ascii="Cambria Math" w:eastAsiaTheme="minorEastAsia" w:hAnsi="Cambria Math"/>
+                      </w:rPr>
+                      <m:t>A</m:t>
+                    </m:r>
+                  </m:e>
+                  <m:sub>
+                    <m:r>
+                      <w:rPr>
+                        <w:rFonts w:ascii="Cambria Math" w:eastAsiaTheme="minorEastAsia" w:hAnsi="Cambria Math"/>
+                      </w:rPr>
+                      <m:t>1</m:t>
+                    </m:r>
+                  </m:sub>
+                </m:sSub>
                 <m:r>
                   <m:rPr>
                     <m:sty m:val="p"/>
@@ -9284,28 +9738,34 @@
                     <w:rFonts w:ascii="Cambria Math" w:hAnsi="Cambria Math"/>
                     <w:lang w:val="ru-RU"/>
                   </w:rPr>
-                  <m:t>1-</m:t>
+                  <m:t>-</m:t>
                 </m:r>
-                <m:r>
-                  <m:rPr>
-                    <m:sty m:val="p"/>
-                  </m:rPr>
-                  <w:rPr>
-                    <w:rFonts w:ascii="Cambria Math" w:hAnsi="Cambria Math"/>
-                    <w:lang w:val="en-US"/>
-                  </w:rPr>
-                  <m:t>A</m:t>
-                </m:r>
-                <m:r>
-                  <m:rPr>
-                    <m:sty m:val="p"/>
-                  </m:rPr>
-                  <w:rPr>
-                    <w:rFonts w:ascii="Cambria Math" w:hAnsi="Cambria Math"/>
-                    <w:lang w:val="ru-RU"/>
-                  </w:rPr>
-                  <m:t>3</m:t>
-                </m:r>
+                <m:sSub>
+                  <m:sSubPr>
+                    <m:ctrlPr>
+                      <w:rPr>
+                        <w:rFonts w:ascii="Cambria Math" w:eastAsiaTheme="minorEastAsia" w:hAnsi="Cambria Math"/>
+                        <w:i/>
+                      </w:rPr>
+                    </m:ctrlPr>
+                  </m:sSubPr>
+                  <m:e>
+                    <m:r>
+                      <w:rPr>
+                        <w:rFonts w:ascii="Cambria Math" w:eastAsiaTheme="minorEastAsia" w:hAnsi="Cambria Math"/>
+                      </w:rPr>
+                      <m:t>A</m:t>
+                    </m:r>
+                  </m:e>
+                  <m:sub>
+                    <m:r>
+                      <w:rPr>
+                        <w:rFonts w:ascii="Cambria Math" w:eastAsiaTheme="minorEastAsia" w:hAnsi="Cambria Math"/>
+                      </w:rPr>
+                      <m:t>3</m:t>
+                    </m:r>
+                  </m:sub>
+                </m:sSub>
                 <m:ctrlPr>
                   <w:rPr>
                     <w:rFonts w:ascii="Cambria Math" w:eastAsia="Cambria Math" w:hAnsi="Cambria Math" w:cs="Cambria Math"/>
@@ -9332,34 +9792,65 @@
             </m:mr>
             <m:mr>
               <m:e>
-                <m:r>
-                  <w:rPr>
-                    <w:rFonts w:ascii="Cambria Math" w:hAnsi="Cambria Math"/>
-                    <w:lang w:val="en-US"/>
-                  </w:rPr>
-                  <m:t>B</m:t>
-                </m:r>
+                <m:sSub>
+                  <m:sSubPr>
+                    <m:ctrlPr>
+                      <w:rPr>
+                        <w:rFonts w:ascii="Cambria Math" w:eastAsiaTheme="minorEastAsia" w:hAnsi="Cambria Math"/>
+                        <w:i/>
+                      </w:rPr>
+                    </m:ctrlPr>
+                  </m:sSubPr>
+                  <m:e>
+                    <m:r>
+                      <w:rPr>
+                        <w:rFonts w:ascii="Cambria Math" w:eastAsiaTheme="minorEastAsia" w:hAnsi="Cambria Math"/>
+                      </w:rPr>
+                      <m:t>B</m:t>
+                    </m:r>
+                  </m:e>
+                  <m:sub>
+                    <m:r>
+                      <w:rPr>
+                        <w:rFonts w:ascii="Cambria Math" w:eastAsiaTheme="minorEastAsia" w:hAnsi="Cambria Math"/>
+                      </w:rPr>
+                      <m:t>1</m:t>
+                    </m:r>
+                  </m:sub>
+                </m:sSub>
                 <m:r>
                   <w:rPr>
                     <w:rFonts w:ascii="Cambria Math" w:hAnsi="Cambria Math"/>
                     <w:lang w:val="ru-RU"/>
                   </w:rPr>
-                  <m:t>1-</m:t>
+                  <m:t>-</m:t>
                 </m:r>
-                <m:r>
-                  <w:rPr>
-                    <w:rFonts w:ascii="Cambria Math" w:hAnsi="Cambria Math"/>
-                    <w:lang w:val="en-US"/>
-                  </w:rPr>
-                  <m:t>B</m:t>
-                </m:r>
-                <m:r>
-                  <w:rPr>
-                    <w:rFonts w:ascii="Cambria Math" w:hAnsi="Cambria Math"/>
-                    <w:lang w:val="ru-RU"/>
-                  </w:rPr>
-                  <m:t>3</m:t>
-                </m:r>
+                <m:sSub>
+                  <m:sSubPr>
+                    <m:ctrlPr>
+                      <w:rPr>
+                        <w:rFonts w:ascii="Cambria Math" w:eastAsiaTheme="minorEastAsia" w:hAnsi="Cambria Math"/>
+                        <w:i/>
+                      </w:rPr>
+                    </m:ctrlPr>
+                  </m:sSubPr>
+                  <m:e>
+                    <m:r>
+                      <w:rPr>
+                        <w:rFonts w:ascii="Cambria Math" w:eastAsiaTheme="minorEastAsia" w:hAnsi="Cambria Math"/>
+                      </w:rPr>
+                      <m:t>B</m:t>
+                    </m:r>
+                  </m:e>
+                  <m:sub>
+                    <m:r>
+                      <w:rPr>
+                        <w:rFonts w:ascii="Cambria Math" w:eastAsiaTheme="minorEastAsia" w:hAnsi="Cambria Math"/>
+                      </w:rPr>
+                      <m:t>3</m:t>
+                    </m:r>
+                  </m:sub>
+                </m:sSub>
                 <m:ctrlPr>
                   <w:rPr>
                     <w:rFonts w:ascii="Cambria Math" w:eastAsia="Cambria Math" w:hAnsi="Cambria Math" w:cs="Cambria Math"/>
@@ -9386,34 +9877,65 @@
             </m:mr>
             <m:mr>
               <m:e>
-                <m:r>
-                  <w:rPr>
-                    <w:rFonts w:ascii="Cambria Math" w:hAnsi="Cambria Math"/>
-                    <w:lang w:val="en-US"/>
-                  </w:rPr>
-                  <m:t>C</m:t>
-                </m:r>
+                <m:sSub>
+                  <m:sSubPr>
+                    <m:ctrlPr>
+                      <w:rPr>
+                        <w:rFonts w:ascii="Cambria Math" w:eastAsiaTheme="minorEastAsia" w:hAnsi="Cambria Math"/>
+                        <w:i/>
+                      </w:rPr>
+                    </m:ctrlPr>
+                  </m:sSubPr>
+                  <m:e>
+                    <m:r>
+                      <w:rPr>
+                        <w:rFonts w:ascii="Cambria Math" w:eastAsiaTheme="minorEastAsia" w:hAnsi="Cambria Math"/>
+                      </w:rPr>
+                      <m:t>C</m:t>
+                    </m:r>
+                  </m:e>
+                  <m:sub>
+                    <m:r>
+                      <w:rPr>
+                        <w:rFonts w:ascii="Cambria Math" w:eastAsiaTheme="minorEastAsia" w:hAnsi="Cambria Math"/>
+                      </w:rPr>
+                      <m:t>1</m:t>
+                    </m:r>
+                  </m:sub>
+                </m:sSub>
                 <m:r>
                   <w:rPr>
                     <w:rFonts w:ascii="Cambria Math" w:hAnsi="Cambria Math"/>
                     <w:lang w:val="ru-RU"/>
                   </w:rPr>
-                  <m:t>1-</m:t>
+                  <m:t>-</m:t>
                 </m:r>
-                <m:r>
-                  <w:rPr>
-                    <w:rFonts w:ascii="Cambria Math" w:hAnsi="Cambria Math"/>
-                    <w:lang w:val="en-US"/>
-                  </w:rPr>
-                  <m:t>C</m:t>
-                </m:r>
-                <m:r>
-                  <w:rPr>
-                    <w:rFonts w:ascii="Cambria Math" w:hAnsi="Cambria Math"/>
-                    <w:lang w:val="ru-RU"/>
-                  </w:rPr>
-                  <m:t>3</m:t>
-                </m:r>
+                <m:sSub>
+                  <m:sSubPr>
+                    <m:ctrlPr>
+                      <w:rPr>
+                        <w:rFonts w:ascii="Cambria Math" w:eastAsiaTheme="minorEastAsia" w:hAnsi="Cambria Math"/>
+                        <w:i/>
+                      </w:rPr>
+                    </m:ctrlPr>
+                  </m:sSubPr>
+                  <m:e>
+                    <m:r>
+                      <w:rPr>
+                        <w:rFonts w:ascii="Cambria Math" w:eastAsiaTheme="minorEastAsia" w:hAnsi="Cambria Math"/>
+                      </w:rPr>
+                      <m:t>C</m:t>
+                    </m:r>
+                  </m:e>
+                  <m:sub>
+                    <m:r>
+                      <w:rPr>
+                        <w:rFonts w:ascii="Cambria Math" w:eastAsiaTheme="minorEastAsia" w:hAnsi="Cambria Math"/>
+                      </w:rPr>
+                      <m:t>3</m:t>
+                    </m:r>
+                  </m:sub>
+                </m:sSub>
                 <m:ctrlPr>
                   <w:rPr>
                     <w:rFonts w:ascii="Cambria Math" w:eastAsia="Cambria Math" w:hAnsi="Cambria Math" w:cs="Cambria Math"/>
@@ -9471,13 +9993,22 @@
         <w:t>кістю</w:t>
       </w:r>
       <w:r>
+        <w:t xml:space="preserve"> значень</w:t>
+      </w:r>
+      <w:r>
         <w:t>.</w:t>
       </w:r>
       <w:r>
         <w:t xml:space="preserve"> Ця ж структура використовується і для пошуку </w:t>
       </w:r>
       <w:r>
-        <w:t>медіани – береться значення, яке знаходиться посередині масиву.</w:t>
+        <w:t>медіани –</w:t>
+      </w:r>
+      <w:r>
+        <w:t xml:space="preserve"> масив сортується та </w:t>
+      </w:r>
+      <w:r>
+        <w:t>береться значення, яке знаходиться посередині масиву.</w:t>
       </w:r>
     </w:p>
     <w:p>
@@ -9490,14 +10021,16 @@
         <w:lastRenderedPageBreak/>
         <w:t xml:space="preserve"> </w:t>
       </w:r>
-      <w:r>
-        <w:object w:dxaOrig="18780" w:dyaOrig="15795">
-          <v:shape id="_x0000_i1026" type="#_x0000_t75" style="width:494.25pt;height:415.5pt" o:ole="">
+      <w:bookmarkStart w:id="30" w:name="_GoBack"/>
+      <w:r>
+        <w:object w:dxaOrig="18960" w:dyaOrig="15945">
+          <v:shape id="_x0000_i1027" type="#_x0000_t75" style="width:492.75pt;height:414.75pt" o:ole="">
             <v:imagedata r:id="rId12" o:title=""/>
           </v:shape>
-          <o:OLEObject Type="Embed" ProgID="Visio.Drawing.15" ShapeID="_x0000_i1026" DrawAspect="Content" ObjectID="_1486492196" r:id="rId13"/>
+          <o:OLEObject Type="Embed" ProgID="Visio.Drawing.15" ShapeID="_x0000_i1027" DrawAspect="Content" ObjectID="_1486495124" r:id="rId13"/>
         </w:object>
       </w:r>
+      <w:bookmarkEnd w:id="30"/>
     </w:p>
     <w:p>
       <w:pPr>
@@ -9506,7 +10039,7 @@
           <w:lang w:val="ru-RU"/>
         </w:rPr>
       </w:pPr>
-      <w:bookmarkStart w:id="30" w:name="_Ref407207815"/>
+      <w:bookmarkStart w:id="31" w:name="_Ref407207815"/>
       <w:r>
         <w:t xml:space="preserve">Схематичне відображення масивів </w:t>
       </w:r>
@@ -9519,18 +10052,18 @@
       <w:r>
         <w:t xml:space="preserve"> у часі</w:t>
       </w:r>
-      <w:bookmarkEnd w:id="30"/>
+      <w:bookmarkEnd w:id="31"/>
     </w:p>
     <w:p/>
     <w:p>
       <w:pPr>
         <w:pStyle w:val="a2"/>
       </w:pPr>
-      <w:bookmarkStart w:id="31" w:name="_Toc407209394"/>
+      <w:bookmarkStart w:id="32" w:name="_Toc407209394"/>
       <w:r>
         <w:t>Реєстрація повідомлень</w:t>
       </w:r>
-      <w:bookmarkEnd w:id="31"/>
+      <w:bookmarkEnd w:id="32"/>
     </w:p>
     <w:p>
       <w:r>
@@ -9952,7 +10485,7 @@
       <w:pPr>
         <w:pStyle w:val="a2"/>
       </w:pPr>
-      <w:bookmarkStart w:id="32" w:name="_Toc407209395"/>
+      <w:bookmarkStart w:id="33" w:name="_Toc407209395"/>
       <w:r>
         <w:t xml:space="preserve">Використання вбудованого </w:t>
       </w:r>
@@ -9973,7 +10506,7 @@
       <w:r>
         <w:t xml:space="preserve"> для сканування каналів</w:t>
       </w:r>
-      <w:bookmarkEnd w:id="32"/>
+      <w:bookmarkEnd w:id="33"/>
     </w:p>
     <w:p>
       <w:r>
@@ -10385,7 +10918,7 @@
           <w:lang w:val="ru-RU"/>
         </w:rPr>
       </w:pPr>
-      <w:bookmarkStart w:id="33" w:name="_Ref407207852"/>
+      <w:bookmarkStart w:id="34" w:name="_Ref407207852"/>
       <w:r>
         <w:lastRenderedPageBreak/>
         <w:t xml:space="preserve">Приклад роботи мережевої карти у </w:t>
@@ -10411,18 +10944,18 @@
       <w:r>
         <w:t>2,435 – 2,465 МГц</w:t>
       </w:r>
-      <w:bookmarkEnd w:id="33"/>
+      <w:bookmarkEnd w:id="34"/>
     </w:p>
     <w:p/>
     <w:p>
       <w:pPr>
         <w:pStyle w:val="a2"/>
       </w:pPr>
-      <w:bookmarkStart w:id="34" w:name="_Toc407209396"/>
+      <w:bookmarkStart w:id="35" w:name="_Toc407209396"/>
       <w:r>
         <w:t>Графічний інтерфейс</w:t>
       </w:r>
-      <w:bookmarkEnd w:id="34"/>
+      <w:bookmarkEnd w:id="35"/>
     </w:p>
     <w:p>
       <w:r>
@@ -10530,10 +11063,10 @@
           <w:lang w:val="uk-UA"/>
         </w:rPr>
         <w:object w:dxaOrig="16185" w:dyaOrig="10708">
-          <v:shape id="_x0000_i1027" type="#_x0000_t75" style="width:489.75pt;height:324pt" o:ole="">
+          <v:shape id="_x0000_i1026" type="#_x0000_t75" style="width:489.75pt;height:324pt" o:ole="">
             <v:imagedata r:id="rId15" o:title=""/>
           </v:shape>
-          <o:OLEObject Type="Embed" ProgID="Visio.Drawing.11" ShapeID="_x0000_i1027" DrawAspect="Content" ObjectID="_1486492197" r:id="rId16"/>
+          <o:OLEObject Type="Embed" ProgID="Visio.Drawing.11" ShapeID="_x0000_i1026" DrawAspect="Content" ObjectID="_1486495125" r:id="rId16"/>
         </w:object>
       </w:r>
     </w:p>
@@ -10541,11 +11074,11 @@
       <w:pPr>
         <w:pStyle w:val="-"/>
       </w:pPr>
-      <w:bookmarkStart w:id="35" w:name="_Ref406872221"/>
+      <w:bookmarkStart w:id="36" w:name="_Ref406872221"/>
       <w:r>
         <w:t>Графічний інтерфейс програми</w:t>
       </w:r>
-      <w:bookmarkEnd w:id="35"/>
+      <w:bookmarkEnd w:id="36"/>
     </w:p>
     <w:p/>
     <w:p>
@@ -10712,11 +11245,11 @@
       <w:pPr>
         <w:pStyle w:val="a3"/>
       </w:pPr>
-      <w:bookmarkStart w:id="36" w:name="_Toc407209397"/>
+      <w:bookmarkStart w:id="37" w:name="_Toc407209397"/>
       <w:r>
         <w:t>Меню налаштувань</w:t>
       </w:r>
-      <w:bookmarkEnd w:id="36"/>
+      <w:bookmarkEnd w:id="37"/>
     </w:p>
     <w:p>
       <w:r>
@@ -10768,8 +11301,6 @@
           </wp:inline>
         </w:drawing>
       </w:r>
-      <w:bookmarkStart w:id="37" w:name="_GoBack"/>
-      <w:bookmarkEnd w:id="37"/>
     </w:p>
     <w:p>
       <w:pPr>
@@ -19750,6 +20281,7 @@
         <w:docPartUnique/>
       </w:docPartObj>
     </w:sdtPr>
+    <w:sdtEndPr/>
     <w:sdtContent>
       <w:p>
         <w:pPr>
@@ -19771,7 +20303,7 @@
             <w:noProof/>
             <w:lang w:val="ru-RU"/>
           </w:rPr>
-          <w:t>28</w:t>
+          <w:t>30</w:t>
         </w:r>
         <w:r>
           <w:fldChar w:fldCharType="end"/>
@@ -22444,7 +22976,7 @@
 </file>
 
 <file path=customXml/itemProps1.xml><?xml version="1.0" encoding="utf-8"?>
-<ds:datastoreItem xmlns:ds="http://schemas.openxmlformats.org/officeDocument/2006/customXml" ds:itemID="{0D525246-B48B-430C-9DF3-419B498BBA9D}">
+<ds:datastoreItem xmlns:ds="http://schemas.openxmlformats.org/officeDocument/2006/customXml" ds:itemID="{A885AA89-972C-4B8C-9B2F-D6B0A01FF7E3}">
   <ds:schemaRefs>
     <ds:schemaRef ds:uri="http://schemas.openxmlformats.org/officeDocument/2006/bibliography"/>
   </ds:schemaRefs>

</xml_diff>

<commit_message>
Rework: explanation of analysis part (20th page)
</commit_message>
<xml_diff>
--- a/Diploma.docx
+++ b/Diploma.docx
@@ -5647,7 +5647,7 @@
           <v:shape id="_x0000_i1025" type="#_x0000_t75" style="width:490.5pt;height:375.75pt" o:ole="">
             <v:imagedata r:id="rId10" o:title=""/>
           </v:shape>
-          <o:OLEObject Type="Embed" ProgID="Visio.Drawing.15" ShapeID="_x0000_i1025" DrawAspect="Content" ObjectID="_1486495401" r:id="rId11"/>
+          <o:OLEObject Type="Embed" ProgID="Visio.Drawing.15" ShapeID="_x0000_i1025" DrawAspect="Content" ObjectID="_1486553501" r:id="rId11"/>
         </w:object>
       </w:r>
     </w:p>
@@ -6145,12 +6145,7 @@
         <w:pStyle w:val="a4"/>
       </w:pPr>
       <w:r>
-        <w:t xml:space="preserve">    public final static </w:t>
-      </w:r>
-      <w:bookmarkStart w:id="27" w:name="_GoBack"/>
-      <w:bookmarkEnd w:id="27"/>
-      <w:r>
-        <w:t>String PRODUCT_ID = "";</w:t>
+        <w:t xml:space="preserve">    public final static String PRODUCT_ID = "";</w:t>
       </w:r>
     </w:p>
     <w:p>
@@ -6705,11 +6700,11 @@
       <w:pPr>
         <w:pStyle w:val="a2"/>
       </w:pPr>
-      <w:bookmarkStart w:id="28" w:name="_Toc407209391"/>
+      <w:bookmarkStart w:id="27" w:name="_Toc407209391"/>
       <w:r>
         <w:t>Взаємодія з пристроєм</w:t>
       </w:r>
-      <w:bookmarkEnd w:id="28"/>
+      <w:bookmarkEnd w:id="27"/>
     </w:p>
     <w:p>
       <w:r>
@@ -7067,11 +7062,11 @@
       <w:pPr>
         <w:pStyle w:val="a3"/>
       </w:pPr>
-      <w:bookmarkStart w:id="29" w:name="_Toc407209392"/>
+      <w:bookmarkStart w:id="28" w:name="_Toc407209392"/>
       <w:r>
         <w:t>Прийняття даних з пристрою та генерування пакету</w:t>
       </w:r>
-      <w:bookmarkEnd w:id="29"/>
+      <w:bookmarkEnd w:id="28"/>
     </w:p>
     <w:p>
       <w:r>
@@ -7265,7 +7260,7 @@
       <w:pPr>
         <w:pStyle w:val="a2"/>
       </w:pPr>
-      <w:bookmarkStart w:id="30" w:name="_Toc407209393"/>
+      <w:bookmarkStart w:id="29" w:name="_Toc407209393"/>
       <w:r>
         <w:t>Генерування даних для а</w:t>
       </w:r>
@@ -7275,7 +7270,7 @@
       <w:r>
         <w:t>у</w:t>
       </w:r>
-      <w:bookmarkEnd w:id="30"/>
+      <w:bookmarkEnd w:id="29"/>
     </w:p>
     <w:p>
       <w:r>
@@ -8102,7 +8097,25 @@
         <w:rPr>
           <w:lang w:val="ru-RU"/>
         </w:rPr>
-        <w:t xml:space="preserve"> (</w:t>
+        <w:t xml:space="preserve"> </w:t>
+      </w:r>
+      <w:r>
+        <w:t>маємо</w:t>
+      </w:r>
+      <w:r>
+        <w:rPr>
+          <w:lang w:val="ru-RU"/>
+        </w:rPr>
+        <w:t xml:space="preserve"> </w:t>
+      </w:r>
+      <w:r>
+        <w:t xml:space="preserve">наступні значення </w:t>
+      </w:r>
+      <w:r>
+        <w:rPr>
+          <w:lang w:val="ru-RU"/>
+        </w:rPr>
+        <w:t>(</w:t>
       </w:r>
       <w:r>
         <w:rPr>
@@ -8642,10 +8655,49 @@
         </m:d>
       </m:oMath>
       <w:r>
-        <w:t xml:space="preserve">, то </w:t>
-      </w:r>
-      <w:r>
-        <w:t>будемо мати наступну мапу</w:t>
+        <w:t xml:space="preserve">, </w:t>
+      </w:r>
+      <w:r>
+        <w:t>які відповідають наступному матричному представленню</w:t>
+      </w:r>
+      <w:r>
+        <w:rPr>
+          <w:lang w:val="ru-RU"/>
+        </w:rPr>
+        <w:t>,</w:t>
+      </w:r>
+      <w:r>
+        <w:t xml:space="preserve"> у якому</w:t>
+      </w:r>
+      <w:r>
+        <w:t xml:space="preserve"> кожному пристрою</w:t>
+      </w:r>
+      <w:r>
+        <w:t xml:space="preserve"> (</w:t>
+      </w:r>
+      <w:r>
+        <w:t>Device</w:t>
+      </w:r>
+      <w:r>
+        <w:t>)</w:t>
+      </w:r>
+      <w:r>
+        <w:t xml:space="preserve"> відповідає масив </w:t>
+      </w:r>
+      <w:r>
+        <w:t>(</w:t>
+      </w:r>
+      <w:r>
+        <w:t>ArrayList</w:t>
+      </w:r>
+      <w:r>
+        <w:t xml:space="preserve">, рядки матриці), в якому знаходиться мапа з відношенням значень </w:t>
+      </w:r>
+      <w:r>
+        <w:t>RSSI</w:t>
+      </w:r>
+      <w:r>
+        <w:t xml:space="preserve"> до їх кількості:</w:t>
       </w:r>
     </w:p>
     <w:p>
@@ -8688,7 +8740,7 @@
               <m:mcs>
                 <m:mc>
                   <m:mcPr>
-                    <m:count m:val="3"/>
+                    <m:count m:val="2"/>
                     <m:mcJc m:val="center"/>
                   </m:mcPr>
                 </m:mc>
@@ -8701,76 +8753,6 @@
               </m:ctrlPr>
             </m:mPr>
             <m:mr>
-              <m:e>
-                <m:sSub>
-                  <m:sSubPr>
-                    <m:ctrlPr>
-                      <w:rPr>
-                        <w:rFonts w:ascii="Cambria Math" w:eastAsiaTheme="minorEastAsia" w:hAnsi="Cambria Math"/>
-                        <w:i/>
-                      </w:rPr>
-                    </m:ctrlPr>
-                  </m:sSubPr>
-                  <m:e>
-                    <m:r>
-                      <w:rPr>
-                        <w:rFonts w:ascii="Cambria Math" w:eastAsiaTheme="minorEastAsia" w:hAnsi="Cambria Math"/>
-                      </w:rPr>
-                      <m:t>A</m:t>
-                    </m:r>
-                  </m:e>
-                  <m:sub>
-                    <m:r>
-                      <w:rPr>
-                        <w:rFonts w:ascii="Cambria Math" w:eastAsiaTheme="minorEastAsia" w:hAnsi="Cambria Math"/>
-                      </w:rPr>
-                      <m:t>1</m:t>
-                    </m:r>
-                  </m:sub>
-                </m:sSub>
-                <m:r>
-                  <m:rPr>
-                    <m:sty m:val="p"/>
-                  </m:rPr>
-                  <w:rPr>
-                    <w:rFonts w:ascii="Cambria Math" w:hAnsi="Cambria Math"/>
-                    <w:lang w:val="ru-RU"/>
-                  </w:rPr>
-                  <m:t>-</m:t>
-                </m:r>
-                <m:sSub>
-                  <m:sSubPr>
-                    <m:ctrlPr>
-                      <w:rPr>
-                        <w:rFonts w:ascii="Cambria Math" w:eastAsiaTheme="minorEastAsia" w:hAnsi="Cambria Math"/>
-                        <w:i/>
-                      </w:rPr>
-                    </m:ctrlPr>
-                  </m:sSubPr>
-                  <m:e>
-                    <m:r>
-                      <w:rPr>
-                        <w:rFonts w:ascii="Cambria Math" w:eastAsiaTheme="minorEastAsia" w:hAnsi="Cambria Math"/>
-                      </w:rPr>
-                      <m:t>A</m:t>
-                    </m:r>
-                  </m:e>
-                  <m:sub>
-                    <m:r>
-                      <w:rPr>
-                        <w:rFonts w:ascii="Cambria Math" w:eastAsiaTheme="minorEastAsia" w:hAnsi="Cambria Math"/>
-                      </w:rPr>
-                      <m:t>3</m:t>
-                    </m:r>
-                  </m:sub>
-                </m:sSub>
-                <m:ctrlPr>
-                  <w:rPr>
-                    <w:rFonts w:ascii="Cambria Math" w:eastAsia="Cambria Math" w:hAnsi="Cambria Math" w:cs="Cambria Math"/>
-                    <w:i/>
-                  </w:rPr>
-                </m:ctrlPr>
-              </m:e>
               <m:e>
                 <m:r>
                   <w:rPr>
@@ -8790,73 +8772,6 @@
             </m:mr>
             <m:mr>
               <m:e>
-                <m:sSub>
-                  <m:sSubPr>
-                    <m:ctrlPr>
-                      <w:rPr>
-                        <w:rFonts w:ascii="Cambria Math" w:eastAsiaTheme="minorEastAsia" w:hAnsi="Cambria Math"/>
-                        <w:i/>
-                      </w:rPr>
-                    </m:ctrlPr>
-                  </m:sSubPr>
-                  <m:e>
-                    <m:r>
-                      <w:rPr>
-                        <w:rFonts w:ascii="Cambria Math" w:eastAsiaTheme="minorEastAsia" w:hAnsi="Cambria Math"/>
-                      </w:rPr>
-                      <m:t>B</m:t>
-                    </m:r>
-                  </m:e>
-                  <m:sub>
-                    <m:r>
-                      <w:rPr>
-                        <w:rFonts w:ascii="Cambria Math" w:eastAsiaTheme="minorEastAsia" w:hAnsi="Cambria Math"/>
-                      </w:rPr>
-                      <m:t>1</m:t>
-                    </m:r>
-                  </m:sub>
-                </m:sSub>
-                <m:r>
-                  <w:rPr>
-                    <w:rFonts w:ascii="Cambria Math" w:hAnsi="Cambria Math"/>
-                    <w:lang w:val="ru-RU"/>
-                  </w:rPr>
-                  <m:t>-</m:t>
-                </m:r>
-                <m:sSub>
-                  <m:sSubPr>
-                    <m:ctrlPr>
-                      <w:rPr>
-                        <w:rFonts w:ascii="Cambria Math" w:eastAsiaTheme="minorEastAsia" w:hAnsi="Cambria Math"/>
-                        <w:i/>
-                      </w:rPr>
-                    </m:ctrlPr>
-                  </m:sSubPr>
-                  <m:e>
-                    <m:r>
-                      <w:rPr>
-                        <w:rFonts w:ascii="Cambria Math" w:eastAsiaTheme="minorEastAsia" w:hAnsi="Cambria Math"/>
-                      </w:rPr>
-                      <m:t>B</m:t>
-                    </m:r>
-                  </m:e>
-                  <m:sub>
-                    <m:r>
-                      <w:rPr>
-                        <w:rFonts w:ascii="Cambria Math" w:eastAsiaTheme="minorEastAsia" w:hAnsi="Cambria Math"/>
-                      </w:rPr>
-                      <m:t>3</m:t>
-                    </m:r>
-                  </m:sub>
-                </m:sSub>
-                <m:ctrlPr>
-                  <w:rPr>
-                    <w:rFonts w:ascii="Cambria Math" w:eastAsia="Cambria Math" w:hAnsi="Cambria Math" w:cs="Cambria Math"/>
-                    <w:i/>
-                  </w:rPr>
-                </m:ctrlPr>
-              </m:e>
-              <m:e>
                 <m:r>
                   <w:rPr>
                     <w:rFonts w:ascii="Cambria Math" w:hAnsi="Cambria Math"/>
@@ -8874,73 +8789,6 @@
               </m:e>
             </m:mr>
             <m:mr>
-              <m:e>
-                <m:sSub>
-                  <m:sSubPr>
-                    <m:ctrlPr>
-                      <w:rPr>
-                        <w:rFonts w:ascii="Cambria Math" w:eastAsiaTheme="minorEastAsia" w:hAnsi="Cambria Math"/>
-                        <w:i/>
-                      </w:rPr>
-                    </m:ctrlPr>
-                  </m:sSubPr>
-                  <m:e>
-                    <m:r>
-                      <w:rPr>
-                        <w:rFonts w:ascii="Cambria Math" w:eastAsiaTheme="minorEastAsia" w:hAnsi="Cambria Math"/>
-                      </w:rPr>
-                      <m:t>C</m:t>
-                    </m:r>
-                  </m:e>
-                  <m:sub>
-                    <m:r>
-                      <w:rPr>
-                        <w:rFonts w:ascii="Cambria Math" w:eastAsiaTheme="minorEastAsia" w:hAnsi="Cambria Math"/>
-                      </w:rPr>
-                      <m:t>1</m:t>
-                    </m:r>
-                  </m:sub>
-                </m:sSub>
-                <m:r>
-                  <w:rPr>
-                    <w:rFonts w:ascii="Cambria Math" w:hAnsi="Cambria Math"/>
-                    <w:lang w:val="ru-RU"/>
-                  </w:rPr>
-                  <m:t>-</m:t>
-                </m:r>
-                <m:sSub>
-                  <m:sSubPr>
-                    <m:ctrlPr>
-                      <w:rPr>
-                        <w:rFonts w:ascii="Cambria Math" w:eastAsiaTheme="minorEastAsia" w:hAnsi="Cambria Math"/>
-                        <w:i/>
-                      </w:rPr>
-                    </m:ctrlPr>
-                  </m:sSubPr>
-                  <m:e>
-                    <m:r>
-                      <w:rPr>
-                        <w:rFonts w:ascii="Cambria Math" w:eastAsiaTheme="minorEastAsia" w:hAnsi="Cambria Math"/>
-                      </w:rPr>
-                      <m:t>C</m:t>
-                    </m:r>
-                  </m:e>
-                  <m:sub>
-                    <m:r>
-                      <w:rPr>
-                        <w:rFonts w:ascii="Cambria Math" w:eastAsiaTheme="minorEastAsia" w:hAnsi="Cambria Math"/>
-                      </w:rPr>
-                      <m:t>3</m:t>
-                    </m:r>
-                  </m:sub>
-                </m:sSub>
-                <m:ctrlPr>
-                  <w:rPr>
-                    <w:rFonts w:ascii="Cambria Math" w:eastAsia="Cambria Math" w:hAnsi="Cambria Math" w:cs="Cambria Math"/>
-                    <w:i/>
-                  </w:rPr>
-                </m:ctrlPr>
-              </m:e>
               <m:e>
                 <m:r>
                   <w:rPr>
@@ -8982,7 +8830,11 @@
         <w:t>Така структура дає можливість використовувати накопичені значення для підрахунку моди з постійною швидкістю</w:t>
       </w:r>
       <w:r>
-        <w:t xml:space="preserve"> – потрібно лише взяти ключ з найбільшою кіл</w:t>
+        <w:t xml:space="preserve"> – потрібно лише взяти </w:t>
+      </w:r>
+      <w:r>
+        <w:lastRenderedPageBreak/>
+        <w:t>ключ з найбільшою кіл</w:t>
       </w:r>
       <w:r>
         <w:t>ь</w:t>
@@ -9016,15 +8868,14 @@
         </w:rPr>
       </w:pPr>
       <w:r>
-        <w:lastRenderedPageBreak/>
         <w:t xml:space="preserve"> </w:t>
       </w:r>
       <w:r>
         <w:object w:dxaOrig="18960" w:dyaOrig="15945">
-          <v:shape id="_x0000_i1027" type="#_x0000_t75" style="width:492.75pt;height:414.75pt" o:ole="">
-            <v:imagedata r:id="rId12" o:title=""/>
+          <v:shape id="_x0000_i1027" type="#_x0000_t75" style="width:492.75pt;height:350.25pt" o:ole="">
+            <v:imagedata r:id="rId12" o:title="" croptop="10191f"/>
           </v:shape>
-          <o:OLEObject Type="Embed" ProgID="Visio.Drawing.15" ShapeID="_x0000_i1027" DrawAspect="Content" ObjectID="_1486495402" r:id="rId13"/>
+          <o:OLEObject Type="Embed" ProgID="Visio.Drawing.15" ShapeID="_x0000_i1027" DrawAspect="Content" ObjectID="_1486553502" r:id="rId13"/>
         </w:object>
       </w:r>
     </w:p>
@@ -9035,7 +8886,7 @@
           <w:lang w:val="ru-RU"/>
         </w:rPr>
       </w:pPr>
-      <w:bookmarkStart w:id="31" w:name="_Ref407207815"/>
+      <w:bookmarkStart w:id="30" w:name="_Ref407207815"/>
       <w:r>
         <w:t xml:space="preserve">Схематичне відображення масивів </w:t>
       </w:r>
@@ -9048,9 +8899,12 @@
       <w:r>
         <w:t xml:space="preserve"> у часі</w:t>
       </w:r>
+      <w:bookmarkEnd w:id="30"/>
+    </w:p>
+    <w:p>
+      <w:bookmarkStart w:id="31" w:name="_GoBack"/>
       <w:bookmarkEnd w:id="31"/>
     </w:p>
-    <w:p/>
     <w:p>
       <w:pPr>
         <w:pStyle w:val="a2"/>
@@ -9935,11 +9789,11 @@
         <w:rPr>
           <w:lang w:val="uk-UA"/>
         </w:rPr>
-        <w:object w:dxaOrig="16185" w:dyaOrig="10708">
-          <v:shape id="_x0000_i1026" type="#_x0000_t75" style="width:489.75pt;height:324pt" o:ole="">
+        <w:object w:dxaOrig="17506" w:dyaOrig="10170">
+          <v:shape id="_x0000_i1026" type="#_x0000_t75" style="width:535.5pt;height:310.5pt" o:ole="">
             <v:imagedata r:id="rId15" o:title=""/>
           </v:shape>
-          <o:OLEObject Type="Embed" ProgID="Visio.Drawing.11" ShapeID="_x0000_i1026" DrawAspect="Content" ObjectID="_1486495403" r:id="rId16"/>
+          <o:OLEObject Type="Embed" ProgID="Visio.Drawing.11" ShapeID="_x0000_i1026" DrawAspect="Content" ObjectID="_1486553503" r:id="rId16"/>
         </w:object>
       </w:r>
     </w:p>
@@ -10000,6 +9854,7 @@
     </w:p>
     <w:p>
       <w:r>
+        <w:lastRenderedPageBreak/>
         <w:t xml:space="preserve">Під номером 2 зображено </w:t>
       </w:r>
       <w:r>
@@ -10018,11 +9873,7 @@
         <w:t xml:space="preserve">в. Список також включає в себе кнопки управління відображенням графіків </w:t>
       </w:r>
       <w:r>
-        <w:t xml:space="preserve">максимального, моди, </w:t>
-      </w:r>
-      <w:r>
-        <w:lastRenderedPageBreak/>
-        <w:t>медіани, середнього та поточного значень.</w:t>
+        <w:t>максимального, моди, медіани, середнього та поточного значень.</w:t>
       </w:r>
       <w:r>
         <w:t xml:space="preserve"> Також користувач може включити чи виключити одразу всі графіки </w:t>
@@ -18514,7 +18365,6 @@
         <w:docPartUnique/>
       </w:docPartObj>
     </w:sdtPr>
-    <w:sdtEndPr/>
     <w:sdtContent>
       <w:p>
         <w:pPr>
@@ -18536,7 +18386,7 @@
             <w:noProof/>
             <w:lang w:val="ru-RU"/>
           </w:rPr>
-          <w:t>25</w:t>
+          <w:t>32</w:t>
         </w:r>
         <w:r>
           <w:fldChar w:fldCharType="end"/>
@@ -21250,7 +21100,7 @@
 </file>
 
 <file path=customXml/itemProps1.xml><?xml version="1.0" encoding="utf-8"?>
-<ds:datastoreItem xmlns:ds="http://schemas.openxmlformats.org/officeDocument/2006/customXml" ds:itemID="{89D2A03B-C8A4-46F7-824E-2844542635A3}">
+<ds:datastoreItem xmlns:ds="http://schemas.openxmlformats.org/officeDocument/2006/customXml" ds:itemID="{8FAEB01C-5634-4D2F-9713-95B86029FAD9}">
   <ds:schemaRefs>
     <ds:schemaRef ds:uri="http://schemas.openxmlformats.org/officeDocument/2006/bibliography"/>
   </ds:schemaRefs>

</xml_diff>

<commit_message>
Fix: pics intervals and spacing
</commit_message>
<xml_diff>
--- a/Diploma.docx
+++ b/Diploma.docx
@@ -5619,6 +5619,7 @@
         <w:t>):</w:t>
       </w:r>
     </w:p>
+    <w:p/>
     <w:p>
       <w:pPr>
         <w:pStyle w:val="a5"/>
@@ -5647,7 +5648,7 @@
           <v:shape id="_x0000_i1025" type="#_x0000_t75" style="width:490.5pt;height:375.75pt" o:ole="">
             <v:imagedata r:id="rId10" o:title=""/>
           </v:shape>
-          <o:OLEObject Type="Embed" ProgID="Visio.Drawing.15" ShapeID="_x0000_i1025" DrawAspect="Content" ObjectID="_1486553501" r:id="rId11"/>
+          <o:OLEObject Type="Embed" ProgID="Visio.Drawing.15" ShapeID="_x0000_i1025" DrawAspect="Content" ObjectID="_1486554402" r:id="rId11"/>
         </w:object>
       </w:r>
     </w:p>
@@ -5701,6 +5702,7 @@
       </w:pPr>
       <w:bookmarkStart w:id="23" w:name="_Toc407209387"/>
       <w:r>
+        <w:lastRenderedPageBreak/>
         <w:t>П</w:t>
       </w:r>
       <w:r>
@@ -5710,798 +5712,796 @@
     </w:p>
     <w:p>
       <w:r>
+        <w:t xml:space="preserve">DeviceConnectionListener </w:t>
+      </w:r>
+      <w:r>
+        <w:t xml:space="preserve">(див. </w:t>
+      </w:r>
+      <w:r>
+        <w:fldChar w:fldCharType="begin"/>
+      </w:r>
+      <w:r>
+        <w:instrText xml:space="preserve"> REF _Ref407032574 \r \h </w:instrText>
+      </w:r>
+      <w:r>
+        <w:fldChar w:fldCharType="separate"/>
+      </w:r>
+      <w:r>
+        <w:t>Додаток 1</w:t>
+      </w:r>
+      <w:r>
+        <w:fldChar w:fldCharType="end"/>
+      </w:r>
+      <w:r>
+        <w:t xml:space="preserve">) </w:t>
+      </w:r>
+      <w:r>
+        <w:t>—</w:t>
+      </w:r>
+      <w:r>
+        <w:t xml:space="preserve"> клас, </w:t>
+      </w:r>
+      <w:r>
+        <w:t>задача якого сканувати систему на предмет підключень пристроїв</w:t>
+      </w:r>
+      <w:r>
+        <w:t xml:space="preserve"> через задані проміжки часу (за замовчуванням </w:t>
+      </w:r>
+      <w:r>
+        <w:t xml:space="preserve">— </w:t>
+      </w:r>
+      <w:r>
+        <w:t>1</w:t>
+      </w:r>
+      <w:r>
+        <w:t> </w:t>
+      </w:r>
+      <w:r>
+        <w:t>с).</w:t>
+      </w:r>
+    </w:p>
+    <w:p>
+      <w:r>
+        <w:t>Клас реалізує патерн програмування Singleton</w:t>
+      </w:r>
+      <w:r>
+        <w:t>,</w:t>
+      </w:r>
+      <w:r>
+        <w:t xml:space="preserve"> тому що немає сенсу запускати в одній програмі декілька екземплярів цього класу. Також реалізує патерн програмування Observer</w:t>
+      </w:r>
+      <w:r>
+        <w:t>, за допомогою якого відбувається нотифікація підписчиків на подію підключення пристрою.</w:t>
+      </w:r>
+      <w:r>
+        <w:t xml:space="preserve"> Клас DeviceConnectionHandler</w:t>
+      </w:r>
+      <w:r>
+        <w:t xml:space="preserve"> (див. </w:t>
+      </w:r>
+      <w:r>
+        <w:fldChar w:fldCharType="begin"/>
+      </w:r>
+      <w:r>
+        <w:instrText xml:space="preserve"> REF _Ref407032754 \r \h </w:instrText>
+      </w:r>
+      <w:r>
+        <w:fldChar w:fldCharType="separate"/>
+      </w:r>
+      <w:r>
+        <w:t>Додаток 2</w:t>
+      </w:r>
+      <w:r>
+        <w:fldChar w:fldCharType="end"/>
+      </w:r>
+      <w:r>
+        <w:fldChar w:fldCharType="begin"/>
+      </w:r>
+      <w:r>
+        <w:instrText xml:space="preserve"> REF _Ref407032574 \r \h </w:instrText>
+      </w:r>
+      <w:r>
+        <w:fldChar w:fldCharType="separate"/>
+      </w:r>
+      <w:r>
+        <w:t>Додаток 1</w:t>
+      </w:r>
+      <w:r>
+        <w:fldChar w:fldCharType="end"/>
+      </w:r>
+      <w:r>
+        <w:t>)</w:t>
+      </w:r>
+      <w:r>
+        <w:t xml:space="preserve"> підписується на подію підключення пристрою</w:t>
+      </w:r>
+      <w:r>
+        <w:t>, викликає статичний метод для пошуку конкретного пристрою, яке підтримує програма та, у випадку успіху, запускає потік для роботи з пристроєм.</w:t>
+      </w:r>
+    </w:p>
+    <w:p/>
+    <w:p>
+      <w:pPr>
+        <w:pStyle w:val="a2"/>
+      </w:pPr>
+      <w:bookmarkStart w:id="24" w:name="_Toc407209388"/>
+      <w:r>
+        <w:t>Абстрактний клас Device</w:t>
+      </w:r>
+      <w:r>
+        <w:t xml:space="preserve"> та його реалізації</w:t>
+      </w:r>
+      <w:bookmarkEnd w:id="24"/>
+    </w:p>
+    <w:p>
+      <w:r>
+        <w:t xml:space="preserve">Device </w:t>
+      </w:r>
+      <w:r>
+        <w:t>—</w:t>
+      </w:r>
+      <w:r>
+        <w:t xml:space="preserve"> клас, який абстрагує загальну поведінку для всіх пристроїв</w:t>
+      </w:r>
+      <w:r>
+        <w:t xml:space="preserve"> (див. </w:t>
+      </w:r>
+      <w:r>
+        <w:fldChar w:fldCharType="begin"/>
+      </w:r>
+      <w:r>
+        <w:instrText xml:space="preserve"> REF _Ref407016800 \r \h </w:instrText>
+      </w:r>
+      <w:r>
+        <w:fldChar w:fldCharType="separate"/>
+      </w:r>
+      <w:r>
+        <w:t>Додаток 3</w:t>
+      </w:r>
+      <w:r>
+        <w:fldChar w:fldCharType="end"/>
+      </w:r>
+      <w:r>
+        <w:t>).</w:t>
+      </w:r>
+    </w:p>
+    <w:p/>
+    <w:p>
+      <w:pPr>
+        <w:pStyle w:val="a3"/>
+      </w:pPr>
+      <w:bookmarkStart w:id="25" w:name="_Toc407209389"/>
+      <w:r>
+        <w:t>Статичний</w:t>
+      </w:r>
+      <w:r>
+        <w:t xml:space="preserve"> фабричний</w:t>
+      </w:r>
+      <w:r>
+        <w:t xml:space="preserve"> </w:t>
+      </w:r>
+      <w:r>
+        <w:t>метод</w:t>
+      </w:r>
+      <w:bookmarkEnd w:id="25"/>
+    </w:p>
+    <w:p>
+      <w:r>
+        <w:t>Звичайний спосіб отримання</w:t>
+      </w:r>
+      <w:r>
+        <w:t xml:space="preserve"> </w:t>
+      </w:r>
+      <w:r>
+        <w:t>екземпляру класу —</w:t>
+      </w:r>
+      <w:r>
+        <w:t xml:space="preserve"> відкритий конструктор. Існує ще один метод</w:t>
+      </w:r>
+      <w:r>
+        <w:t>:</w:t>
+      </w:r>
+      <w:r>
+        <w:t xml:space="preserve"> к</w:t>
+      </w:r>
+      <w:r>
+        <w:t>лас може забезпечити</w:t>
+      </w:r>
+      <w:r>
+        <w:t xml:space="preserve"> с</w:t>
+      </w:r>
+      <w:r>
+        <w:t>татичний фабричний метод</w:t>
+      </w:r>
+      <w:r>
+        <w:t>, який повертає екземпляр класу.</w:t>
+      </w:r>
+    </w:p>
+    <w:p>
+      <w:r>
+        <w:t>Однією з переваг статичних фабричних методів є те, що на відміну від конструкторів, вони</w:t>
+      </w:r>
+      <w:r>
+        <w:t xml:space="preserve"> </w:t>
+      </w:r>
+      <w:r>
+        <w:t>мають імена.</w:t>
+      </w:r>
+      <w:r>
+        <w:t xml:space="preserve"> </w:t>
+      </w:r>
+      <w:r>
+        <w:t>Друга перев</w:t>
+      </w:r>
+      <w:r>
+        <w:t>ага статичних фабричних методів:</w:t>
+      </w:r>
+      <w:r>
+        <w:t xml:space="preserve"> </w:t>
+      </w:r>
+      <w:r>
+        <w:t>вони не зобов</w:t>
+      </w:r>
+      <w:r>
+        <w:t>’</w:t>
+      </w:r>
+      <w:r>
+        <w:t>язані створювати новий об</w:t>
+      </w:r>
+      <w:r>
+        <w:t>’</w:t>
+      </w:r>
+      <w:r>
+        <w:t xml:space="preserve">єкт </w:t>
+      </w:r>
+      <w:r>
+        <w:t>при виклику</w:t>
+      </w:r>
+      <w:r>
+        <w:t>.</w:t>
+      </w:r>
+      <w:r>
+        <w:t xml:space="preserve"> </w:t>
+      </w:r>
+      <w:r>
+        <w:t>Третя перевага статич</w:t>
+      </w:r>
+      <w:r>
+        <w:t xml:space="preserve">них фабричних методів є те, що </w:t>
+      </w:r>
+      <w:r>
+        <w:t>на відміну від конструкторів,</w:t>
+      </w:r>
+      <w:r>
+        <w:t xml:space="preserve"> </w:t>
+      </w:r>
+      <w:r>
+        <w:t>вони можуть повернути об</w:t>
+      </w:r>
+      <w:r>
+        <w:t>’</w:t>
+      </w:r>
+      <w:r>
+        <w:t>єкт будь-якого підтипу.</w:t>
+      </w:r>
+    </w:p>
+    <w:p>
+      <w:r>
+        <w:t>У класі Device використовується статичний фабричний метод</w:t>
+      </w:r>
+      <w:r>
+        <w:t xml:space="preserve"> за наступною сигнатурою:</w:t>
+      </w:r>
+    </w:p>
+    <w:p/>
+    <w:p>
+      <w:pPr>
+        <w:pStyle w:val="a4"/>
+      </w:pPr>
+      <w:r>
+        <w:t>public static Device getConcreteDevice(DeviceInfo deviceInfo)</w:t>
+      </w:r>
+    </w:p>
+    <w:p/>
+    <w:p>
+      <w:r>
+        <w:t>Клас DeviceConnectionHandler викликає фабричний метод getConcreteDevice з параметром DeviceInfo в якому знаходиться інформація о пристрої.</w:t>
+      </w:r>
+    </w:p>
+    <w:p>
+      <w:r>
+        <w:t>З</w:t>
+      </w:r>
+      <w:r>
+        <w:t>адача методу getConcreteDevice:</w:t>
+      </w:r>
+      <w:r>
+        <w:t xml:space="preserve"> </w:t>
+      </w:r>
+      <w:r>
+        <w:t>на основі даних з DeviceInfo повернути ініціаліз</w:t>
+      </w:r>
+      <w:r>
+        <w:t>о</w:t>
+      </w:r>
+      <w:r>
+        <w:t>ва</w:t>
+      </w:r>
+      <w:r>
+        <w:t>ний</w:t>
+      </w:r>
+      <w:r>
+        <w:t xml:space="preserve"> конкретний екземпляр класу пристрою.</w:t>
+      </w:r>
+      <w:r>
+        <w:t xml:space="preserve"> Це досягається за д</w:t>
+      </w:r>
+      <w:r>
+        <w:t>опомогою спеціального механізму</w:t>
+      </w:r>
+      <w:r>
+        <w:t xml:space="preserve"> Reflection. </w:t>
+      </w:r>
+      <w:r>
+        <w:t>Використовуючи Reflection реалізовано пошук</w:t>
+      </w:r>
+      <w:r>
+        <w:t xml:space="preserve"> </w:t>
+      </w:r>
+      <w:r>
+        <w:t xml:space="preserve">конкретного класу по всім можливим нащадкам абстрактного класу Device. Такий підхід дає можливість </w:t>
+      </w:r>
+      <w:r>
+        <w:t>додавати підтримку реалізацій нових пристроїв не чіпаючи при цьому інші класи.</w:t>
+      </w:r>
+    </w:p>
+    <w:p/>
+    <w:p>
+      <w:pPr>
+        <w:pStyle w:val="a3"/>
+      </w:pPr>
+      <w:bookmarkStart w:id="26" w:name="_Toc407209390"/>
+      <w:r>
+        <w:t>Конкретні реалізації</w:t>
+      </w:r>
+      <w:bookmarkEnd w:id="26"/>
+    </w:p>
+    <w:p>
+      <w:r>
+        <w:t xml:space="preserve">Для реалізації конкретного пристрою треба заповнити шаблон </w:t>
+      </w:r>
+      <w:r>
+        <w:t>DeviceTemplate</w:t>
+      </w:r>
+      <w:r>
+        <w:rPr>
+          <w:lang w:val="ru-RU"/>
+        </w:rPr>
+        <w:t xml:space="preserve"> (</w:t>
+      </w:r>
+      <w:r>
+        <w:t xml:space="preserve">див. </w:t>
+      </w:r>
+      <w:r>
+        <w:fldChar w:fldCharType="begin"/>
+      </w:r>
+      <w:r>
+        <w:instrText xml:space="preserve"> REF _Ref407030007 \r \h </w:instrText>
+      </w:r>
+      <w:r>
+        <w:fldChar w:fldCharType="separate"/>
+      </w:r>
+      <w:r>
+        <w:t>Додаток 4</w:t>
+      </w:r>
+      <w:r>
+        <w:fldChar w:fldCharType="end"/>
+      </w:r>
+      <w:r>
+        <w:rPr>
+          <w:lang w:val="en-US"/>
+        </w:rPr>
+        <w:t>)</w:t>
+      </w:r>
+      <w:r>
+        <w:t>:</w:t>
+      </w:r>
+    </w:p>
+    <w:p/>
+    <w:p>
+      <w:pPr>
+        <w:pStyle w:val="a4"/>
+      </w:pPr>
+      <w:r>
+        <w:t>public class DeviceTemplate extends Device</w:t>
+      </w:r>
+    </w:p>
+    <w:p>
+      <w:pPr>
+        <w:pStyle w:val="a4"/>
+      </w:pPr>
+      <w:r>
+        <w:t>{</w:t>
+      </w:r>
+    </w:p>
+    <w:p>
+      <w:pPr>
+        <w:pStyle w:val="a4"/>
+      </w:pPr>
+      <w:r>
+        <w:t xml:space="preserve">    public final static String FRIENDLY_NAME = "";</w:t>
+      </w:r>
+    </w:p>
+    <w:p>
+      <w:pPr>
+        <w:pStyle w:val="a4"/>
+      </w:pPr>
+      <w:r>
+        <w:t xml:space="preserve">    public final static String VENDOR_ID = "";</w:t>
+      </w:r>
+    </w:p>
+    <w:p>
+      <w:pPr>
+        <w:pStyle w:val="a4"/>
+      </w:pPr>
+      <w:r>
+        <w:t xml:space="preserve">    public final static String PRODUCT_ID = "";</w:t>
+      </w:r>
+    </w:p>
+    <w:p>
+      <w:pPr>
+        <w:pStyle w:val="a4"/>
+      </w:pPr>
+      <w:r>
+        <w:t xml:space="preserve">    public final static float INITIAL_FREQUENCY = 2400f;</w:t>
+      </w:r>
+    </w:p>
+    <w:p>
+      <w:pPr>
+        <w:pStyle w:val="a4"/>
+      </w:pPr>
+      <w:r>
+        <w:t xml:space="preserve">    public final static float CHANNEL_SPACING = 0f;</w:t>
+      </w:r>
+    </w:p>
+    <w:p>
+      <w:pPr>
+        <w:pStyle w:val="a4"/>
+      </w:pPr>
+      <w:r>
+        <w:t xml:space="preserve">    public final static byte[] END_PACKET_SEQUENCE = new byte[]{};</w:t>
+      </w:r>
+    </w:p>
+    <w:p>
+      <w:pPr>
+        <w:pStyle w:val="a4"/>
+      </w:pPr>
+      <w:r>
+        <w:t xml:space="preserve">    public final static boolean MANUAL_DEVICE_CONTROL = false;</w:t>
+      </w:r>
+    </w:p>
+    <w:p>
+      <w:pPr>
+        <w:pStyle w:val="a4"/>
+      </w:pPr>
+    </w:p>
+    <w:p>
+      <w:pPr>
+        <w:pStyle w:val="a4"/>
+      </w:pPr>
+      <w:r>
+        <w:t xml:space="preserve">    @Override</w:t>
+      </w:r>
+    </w:p>
+    <w:p>
+      <w:pPr>
+        <w:pStyle w:val="a4"/>
+      </w:pPr>
+      <w:r>
+        <w:t xml:space="preserve">    public void initializeDevice()</w:t>
+      </w:r>
+    </w:p>
+    <w:p>
+      <w:pPr>
+        <w:pStyle w:val="a4"/>
+      </w:pPr>
+      <w:r>
+        <w:t xml:space="preserve">    {    }</w:t>
+      </w:r>
+    </w:p>
+    <w:p>
+      <w:pPr>
+        <w:pStyle w:val="a4"/>
+      </w:pPr>
+    </w:p>
+    <w:p>
+      <w:pPr>
+        <w:pStyle w:val="a4"/>
+      </w:pPr>
+      <w:r>
+        <w:t xml:space="preserve">    @Override</w:t>
+      </w:r>
+    </w:p>
+    <w:p>
+      <w:pPr>
+        <w:pStyle w:val="a4"/>
+      </w:pPr>
+      <w:r>
+        <w:t xml:space="preserve">    public ArrayList&lt;Byte&gt; parse(ArrayList&lt;Byte&gt; dataToParse)</w:t>
+      </w:r>
+    </w:p>
+    <w:p>
+      <w:pPr>
+        <w:pStyle w:val="a4"/>
+      </w:pPr>
+      <w:r>
+        <w:t xml:space="preserve">    {</w:t>
+      </w:r>
+    </w:p>
+    <w:p>
+      <w:pPr>
+        <w:pStyle w:val="a4"/>
+      </w:pPr>
+      <w:r>
+        <w:t xml:space="preserve">        ArrayList&lt;Byte&gt; finalArray = new ArrayList&lt;&gt;(dataToParse);</w:t>
+      </w:r>
+    </w:p>
+    <w:p>
+      <w:pPr>
+        <w:pStyle w:val="a4"/>
+      </w:pPr>
+    </w:p>
+    <w:p>
+      <w:pPr>
+        <w:pStyle w:val="a4"/>
+      </w:pPr>
+      <w:r>
+        <w:t xml:space="preserve">        return finalArray;</w:t>
+      </w:r>
+    </w:p>
+    <w:p>
+      <w:pPr>
+        <w:pStyle w:val="a4"/>
+      </w:pPr>
+      <w:r>
+        <w:t xml:space="preserve">    }</w:t>
+      </w:r>
+    </w:p>
+    <w:p>
+      <w:pPr>
+        <w:pStyle w:val="a4"/>
+      </w:pPr>
+    </w:p>
+    <w:p>
+      <w:pPr>
+        <w:pStyle w:val="a4"/>
+      </w:pPr>
+      <w:r>
+        <w:t xml:space="preserve">    @Override</w:t>
+      </w:r>
+    </w:p>
+    <w:p>
+      <w:pPr>
+        <w:pStyle w:val="a4"/>
+      </w:pPr>
+      <w:r>
+        <w:t xml:space="preserve">    public byte[] customReadMethod()</w:t>
+      </w:r>
+    </w:p>
+    <w:p>
+      <w:pPr>
+        <w:pStyle w:val="a4"/>
+      </w:pPr>
+      <w:r>
+        <w:t xml:space="preserve">    {</w:t>
+      </w:r>
+    </w:p>
+    <w:p>
+      <w:pPr>
+        <w:pStyle w:val="a4"/>
+      </w:pPr>
+      <w:r>
+        <w:t xml:space="preserve">        return new byte[0];</w:t>
+      </w:r>
+    </w:p>
+    <w:p>
+      <w:pPr>
+        <w:pStyle w:val="a4"/>
+      </w:pPr>
+      <w:r>
+        <w:t xml:space="preserve">    }</w:t>
+      </w:r>
+    </w:p>
+    <w:p>
+      <w:pPr>
+        <w:pStyle w:val="a4"/>
+      </w:pPr>
+      <w:r>
+        <w:t>}</w:t>
+      </w:r>
+    </w:p>
+    <w:p/>
+    <w:p>
+      <w:r>
+        <w:t xml:space="preserve">Поле </w:t>
+      </w:r>
+      <w:r>
+        <w:t>FRIENDLY_NAME</w:t>
+      </w:r>
+      <w:r>
+        <w:t xml:space="preserve"> використовується для ідентифікації пристрою у графічному інтерфейсі.</w:t>
+      </w:r>
+    </w:p>
+    <w:p>
+      <w:r>
+        <w:t xml:space="preserve">Поле </w:t>
+      </w:r>
+      <w:r>
+        <w:t>VENDOR_ID</w:t>
+      </w:r>
+      <w:r>
+        <w:t xml:space="preserve"> використовується для зберігання ідентифікатору виробника пристрою. Повинен бути у </w:t>
+      </w:r>
+      <w:r>
+        <w:t xml:space="preserve">шістнадцятковій </w:t>
+      </w:r>
+      <w:r>
+        <w:t xml:space="preserve">системі числення. На приклад </w:t>
+      </w:r>
+      <w:r>
+        <w:t>"1FFB"</w:t>
+      </w:r>
+      <w:r>
+        <w:t>.</w:t>
+      </w:r>
+    </w:p>
+    <w:p>
+      <w:r>
+        <w:t xml:space="preserve">Поле </w:t>
+      </w:r>
+      <w:r>
+        <w:t xml:space="preserve">PRODUCT_ID </w:t>
+      </w:r>
+      <w:r>
+        <w:t xml:space="preserve">використовується для зберігання ідентифікатору пристрою. Повинен бути у </w:t>
+      </w:r>
+      <w:r>
+        <w:t xml:space="preserve">шістнадцятковій </w:t>
+      </w:r>
+      <w:r>
+        <w:t>системі числення.</w:t>
+      </w:r>
+    </w:p>
+    <w:p>
+      <w:r>
+        <w:t xml:space="preserve">Поле </w:t>
+      </w:r>
+      <w:r>
+        <w:t>INITIAL_FREQUENCY</w:t>
+      </w:r>
+      <w:r>
+        <w:t xml:space="preserve"> використовується для зберігання мінімальної частоти, яку пристрій може бачити (</w:t>
+      </w:r>
+      <w:r>
+        <w:rPr>
+          <w:lang w:val="en-US"/>
+        </w:rPr>
+        <w:t>Base</w:t>
+      </w:r>
+      <w:r>
+        <w:t xml:space="preserve"> </w:t>
+      </w:r>
+      <w:r>
+        <w:rPr>
+          <w:lang w:val="en-US"/>
+        </w:rPr>
+        <w:t>Frequency</w:t>
+      </w:r>
+      <w:r>
+        <w:t xml:space="preserve">). Значення береться з документації к пристрою. На приклад </w:t>
+      </w:r>
+      <w:r>
+        <w:t>2400f</w:t>
+      </w:r>
+      <w:r>
+        <w:t>.</w:t>
+      </w:r>
+    </w:p>
+    <w:p>
+      <w:r>
+        <w:t xml:space="preserve">Поле </w:t>
+      </w:r>
+      <w:r>
+        <w:t xml:space="preserve">CHANNEL_SPACING </w:t>
+      </w:r>
+      <w:r>
+        <w:t xml:space="preserve">використовується для визначення між каналами. Значення береться з документації к пристрою. На приклад </w:t>
+      </w:r>
+      <w:r>
+        <w:t>327.450980f</w:t>
+      </w:r>
+      <w:r>
+        <w:t>.</w:t>
+      </w:r>
+    </w:p>
+    <w:p>
+      <w:pPr>
+        <w:rPr>
+          <w:lang w:val="ru-RU"/>
+        </w:rPr>
+      </w:pPr>
+      <w:r>
+        <w:t xml:space="preserve">Поле </w:t>
+      </w:r>
+      <w:r>
+        <w:t>END_PACKET_SEQUENCE</w:t>
+      </w:r>
+      <w:r>
+        <w:t xml:space="preserve"> використовується для зберігання символів кінця пакету. Символи кінця пакету використовуються класом </w:t>
+      </w:r>
+      <w:r>
+        <w:t>RxRawDataReceiver</w:t>
+      </w:r>
+      <w:r>
+        <w:t xml:space="preserve"> для генерування пакетів зі значеннями </w:t>
+      </w:r>
+      <w:r>
+        <w:rPr>
+          <w:lang w:val="en-US"/>
+        </w:rPr>
+        <w:t>RSSI</w:t>
+      </w:r>
+      <w:r>
+        <w:rPr>
+          <w:lang w:val="ru-RU"/>
+        </w:rPr>
+        <w:t>.</w:t>
+      </w:r>
+    </w:p>
+    <w:p>
+      <w:r>
+        <w:t xml:space="preserve">Поле </w:t>
+      </w:r>
+      <w:r>
+        <w:t xml:space="preserve">MANUAL_DEVICE_CONTROL </w:t>
+      </w:r>
+      <w:r>
+        <w:t>встановлюється, коли тр</w:t>
+      </w:r>
+      <w:r>
+        <w:t>еба отримати прямий контроль на</w:t>
+      </w:r>
+      <w:r>
+        <w:rPr>
+          <w:lang w:val="ru-RU"/>
+        </w:rPr>
+        <w:t xml:space="preserve">д </w:t>
+      </w:r>
+      <w:r>
+        <w:rPr>
+          <w:lang w:val="en-US"/>
+        </w:rPr>
+        <w:t>USBHID</w:t>
+      </w:r>
+      <w:r>
+        <w:t xml:space="preserve">. Це потрібно у ситуаціях, коли бібліотека за замовчуванням не спрацьовує за якихось причин. У цьому режимі програма не відкриватиме та не робитиме спроб зчитати з пристрою. Метод </w:t>
+      </w:r>
+      <w:r>
+        <w:t>customReadMethod</w:t>
+      </w:r>
+      <w:r>
+        <w:t xml:space="preserve"> активується. Приклад – клас </w:t>
+      </w:r>
+      <w:r>
+        <w:t>MetaGeekWiSpyGen1</w:t>
+      </w:r>
+      <w:r>
+        <w:t>.</w:t>
+      </w:r>
+    </w:p>
+    <w:p>
+      <w:r>
         <w:lastRenderedPageBreak/>
-        <w:t xml:space="preserve">DeviceConnectionListener </w:t>
-      </w:r>
-      <w:r>
-        <w:t xml:space="preserve">(див. </w:t>
-      </w:r>
-      <w:r>
-        <w:fldChar w:fldCharType="begin"/>
-      </w:r>
-      <w:r>
-        <w:instrText xml:space="preserve"> REF _Ref407032574 \r \h </w:instrText>
-      </w:r>
-      <w:r>
-        <w:fldChar w:fldCharType="separate"/>
-      </w:r>
-      <w:r>
-        <w:t>Додаток 1</w:t>
-      </w:r>
-      <w:r>
-        <w:fldChar w:fldCharType="end"/>
-      </w:r>
-      <w:r>
-        <w:t xml:space="preserve">) </w:t>
-      </w:r>
-      <w:r>
-        <w:t>—</w:t>
-      </w:r>
-      <w:r>
-        <w:t xml:space="preserve"> клас, </w:t>
-      </w:r>
-      <w:r>
-        <w:t>задача якого сканувати систему на предмет підключень пристроїв</w:t>
-      </w:r>
-      <w:r>
-        <w:t xml:space="preserve"> через задані проміжки часу (за замовчуванням </w:t>
-      </w:r>
-      <w:r>
-        <w:t xml:space="preserve">— </w:t>
-      </w:r>
-      <w:r>
-        <w:t>1</w:t>
-      </w:r>
-      <w:r>
-        <w:t> </w:t>
-      </w:r>
-      <w:r>
-        <w:t>с).</w:t>
-      </w:r>
-    </w:p>
-    <w:p>
-      <w:r>
-        <w:t>Клас реалізує патерн програмування Singleton</w:t>
-      </w:r>
-      <w:r>
-        <w:t>,</w:t>
-      </w:r>
-      <w:r>
-        <w:t xml:space="preserve"> тому що немає сенсу запускати в одній програмі декілька екземплярів цього класу. Також реалізує патерн програмування Observer</w:t>
-      </w:r>
-      <w:r>
-        <w:t>, за допомогою якого відбувається нотифікація підписчиків на подію підключення пристрою.</w:t>
-      </w:r>
-      <w:r>
-        <w:t xml:space="preserve"> Клас DeviceConnectionHandler</w:t>
-      </w:r>
-      <w:r>
-        <w:t xml:space="preserve"> (див. </w:t>
-      </w:r>
-      <w:r>
-        <w:fldChar w:fldCharType="begin"/>
-      </w:r>
-      <w:r>
-        <w:instrText xml:space="preserve"> REF _Ref407032754 \r \h </w:instrText>
-      </w:r>
-      <w:r>
-        <w:fldChar w:fldCharType="separate"/>
-      </w:r>
-      <w:r>
-        <w:t>Додаток 2</w:t>
-      </w:r>
-      <w:r>
-        <w:fldChar w:fldCharType="end"/>
-      </w:r>
-      <w:r>
-        <w:fldChar w:fldCharType="begin"/>
-      </w:r>
-      <w:r>
-        <w:instrText xml:space="preserve"> REF _Ref407032574 \r \h </w:instrText>
-      </w:r>
-      <w:r>
-        <w:fldChar w:fldCharType="separate"/>
-      </w:r>
-      <w:r>
-        <w:t>Додаток 1</w:t>
-      </w:r>
-      <w:r>
-        <w:fldChar w:fldCharType="end"/>
-      </w:r>
-      <w:r>
-        <w:t>)</w:t>
-      </w:r>
-      <w:r>
-        <w:t xml:space="preserve"> підписується на подію підключення пристрою</w:t>
-      </w:r>
-      <w:r>
-        <w:t>, викликає статичний метод для пошуку конкретного пристрою, яке підтримує програма та, у випадку успіху, запускає потік для роботи з пристроєм.</w:t>
-      </w:r>
-    </w:p>
-    <w:p/>
-    <w:p>
-      <w:pPr>
-        <w:pStyle w:val="a2"/>
-      </w:pPr>
-      <w:bookmarkStart w:id="24" w:name="_Toc407209388"/>
-      <w:r>
-        <w:t>Абстрактний клас Device</w:t>
-      </w:r>
-      <w:r>
-        <w:t xml:space="preserve"> та його реалізації</w:t>
-      </w:r>
-      <w:bookmarkEnd w:id="24"/>
-    </w:p>
-    <w:p>
-      <w:r>
-        <w:t xml:space="preserve">Device </w:t>
-      </w:r>
-      <w:r>
-        <w:t>—</w:t>
-      </w:r>
-      <w:r>
-        <w:t xml:space="preserve"> клас, який абстрагує загальну поведінку для всіх пристроїв</w:t>
-      </w:r>
-      <w:r>
-        <w:t xml:space="preserve"> (див. </w:t>
-      </w:r>
-      <w:r>
-        <w:fldChar w:fldCharType="begin"/>
-      </w:r>
-      <w:r>
-        <w:instrText xml:space="preserve"> REF _Ref407016800 \r \h </w:instrText>
-      </w:r>
-      <w:r>
-        <w:fldChar w:fldCharType="separate"/>
-      </w:r>
-      <w:r>
-        <w:t>Додаток 3</w:t>
-      </w:r>
-      <w:r>
-        <w:fldChar w:fldCharType="end"/>
-      </w:r>
-      <w:r>
-        <w:t>).</w:t>
-      </w:r>
-    </w:p>
-    <w:p/>
-    <w:p>
-      <w:pPr>
-        <w:pStyle w:val="a3"/>
-      </w:pPr>
-      <w:bookmarkStart w:id="25" w:name="_Toc407209389"/>
-      <w:r>
-        <w:t>Статичний</w:t>
-      </w:r>
-      <w:r>
-        <w:t xml:space="preserve"> фабричний</w:t>
-      </w:r>
-      <w:r>
-        <w:t xml:space="preserve"> </w:t>
-      </w:r>
-      <w:r>
-        <w:t>метод</w:t>
-      </w:r>
-      <w:bookmarkEnd w:id="25"/>
-    </w:p>
-    <w:p>
-      <w:r>
-        <w:t>Звичайний спосіб отримання</w:t>
-      </w:r>
-      <w:r>
-        <w:t xml:space="preserve"> </w:t>
-      </w:r>
-      <w:r>
-        <w:t>екземпляру класу —</w:t>
-      </w:r>
-      <w:r>
-        <w:t xml:space="preserve"> відкритий конструктор. Існує ще один метод</w:t>
-      </w:r>
-      <w:r>
-        <w:t>:</w:t>
-      </w:r>
-      <w:r>
-        <w:t xml:space="preserve"> к</w:t>
-      </w:r>
-      <w:r>
-        <w:t>лас може забезпечити</w:t>
-      </w:r>
-      <w:r>
-        <w:t xml:space="preserve"> с</w:t>
-      </w:r>
-      <w:r>
-        <w:t>татичний фабричний метод</w:t>
-      </w:r>
-      <w:r>
-        <w:t>, який повертає екземпляр класу.</w:t>
-      </w:r>
-    </w:p>
-    <w:p>
-      <w:r>
-        <w:t>Однією з переваг статичних фабричних методів є те, що на відміну від конструкторів, вони</w:t>
-      </w:r>
-      <w:r>
-        <w:t xml:space="preserve"> </w:t>
-      </w:r>
-      <w:r>
-        <w:t>мають імена.</w:t>
-      </w:r>
-      <w:r>
-        <w:t xml:space="preserve"> </w:t>
-      </w:r>
-      <w:r>
-        <w:t>Друга перев</w:t>
-      </w:r>
-      <w:r>
-        <w:t>ага статичних фабричних методів:</w:t>
-      </w:r>
-      <w:r>
-        <w:t xml:space="preserve"> </w:t>
-      </w:r>
-      <w:r>
-        <w:t>вони не зобов</w:t>
-      </w:r>
-      <w:r>
-        <w:t>’</w:t>
-      </w:r>
-      <w:r>
-        <w:t>язані створювати новий об</w:t>
-      </w:r>
-      <w:r>
-        <w:t>’</w:t>
-      </w:r>
-      <w:r>
-        <w:t xml:space="preserve">єкт </w:t>
-      </w:r>
-      <w:r>
-        <w:t>при виклику</w:t>
-      </w:r>
-      <w:r>
-        <w:t>.</w:t>
-      </w:r>
-      <w:r>
-        <w:t xml:space="preserve"> </w:t>
-      </w:r>
-      <w:r>
-        <w:t>Третя перевага статич</w:t>
-      </w:r>
-      <w:r>
-        <w:t xml:space="preserve">них фабричних методів є те, що </w:t>
-      </w:r>
-      <w:r>
-        <w:t>на відміну від конструкторів,</w:t>
-      </w:r>
-      <w:r>
-        <w:t xml:space="preserve"> </w:t>
-      </w:r>
-      <w:r>
-        <w:t>вони можуть повернути об</w:t>
-      </w:r>
-      <w:r>
-        <w:t>’</w:t>
-      </w:r>
-      <w:r>
-        <w:t>єкт будь-якого підтипу.</w:t>
-      </w:r>
-    </w:p>
-    <w:p>
-      <w:r>
-        <w:t>У класі Device використовується статичний фабричний метод</w:t>
-      </w:r>
-      <w:r>
-        <w:t xml:space="preserve"> за наступною сигнатурою:</w:t>
-      </w:r>
-    </w:p>
-    <w:p/>
-    <w:p>
-      <w:pPr>
-        <w:pStyle w:val="a4"/>
-      </w:pPr>
-      <w:r>
-        <w:t>public static Device getConcreteDevice(DeviceInfo deviceInfo)</w:t>
-      </w:r>
-    </w:p>
-    <w:p/>
-    <w:p>
-      <w:r>
-        <w:lastRenderedPageBreak/>
-        <w:t>Клас DeviceConnectionHandler викликає фабричний метод getConcreteDevice з параметром DeviceInfo в якому знаходиться інформація о пристрої.</w:t>
-      </w:r>
-    </w:p>
-    <w:p>
-      <w:r>
-        <w:t>З</w:t>
-      </w:r>
-      <w:r>
-        <w:t>адача методу getConcreteDevice:</w:t>
-      </w:r>
-      <w:r>
-        <w:t xml:space="preserve"> </w:t>
-      </w:r>
-      <w:r>
-        <w:t>на основі даних з DeviceInfo повернути ініціаліз</w:t>
-      </w:r>
-      <w:r>
-        <w:t>о</w:t>
-      </w:r>
-      <w:r>
-        <w:t>ва</w:t>
-      </w:r>
-      <w:r>
-        <w:t>ний</w:t>
-      </w:r>
-      <w:r>
-        <w:t xml:space="preserve"> конкретний екземпляр класу пристрою.</w:t>
-      </w:r>
-      <w:r>
-        <w:t xml:space="preserve"> Це досягається за д</w:t>
-      </w:r>
-      <w:r>
-        <w:t>опомогою спеціального механізму</w:t>
-      </w:r>
-      <w:r>
-        <w:t xml:space="preserve"> Reflection. </w:t>
-      </w:r>
-      <w:r>
-        <w:t>Використовуючи Reflection реалізовано пошук</w:t>
-      </w:r>
-      <w:r>
-        <w:t xml:space="preserve"> </w:t>
-      </w:r>
-      <w:r>
-        <w:t xml:space="preserve">конкретного класу по всім можливим нащадкам абстрактного класу Device. Такий підхід дає можливість </w:t>
-      </w:r>
-      <w:r>
-        <w:t>додавати підтримку реалізацій нових пристроїв не чіпаючи при цьому інші класи.</w:t>
-      </w:r>
-    </w:p>
-    <w:p/>
-    <w:p>
-      <w:pPr>
-        <w:pStyle w:val="a3"/>
-      </w:pPr>
-      <w:bookmarkStart w:id="26" w:name="_Toc407209390"/>
-      <w:r>
-        <w:t>Конкретні реалізації</w:t>
-      </w:r>
-      <w:bookmarkEnd w:id="26"/>
-    </w:p>
-    <w:p>
-      <w:r>
-        <w:t xml:space="preserve">Для реалізації конкретного пристрою треба заповнити шаблон </w:t>
-      </w:r>
-      <w:r>
-        <w:t>DeviceTemplate</w:t>
-      </w:r>
-      <w:r>
-        <w:rPr>
-          <w:lang w:val="ru-RU"/>
-        </w:rPr>
-        <w:t xml:space="preserve"> (</w:t>
-      </w:r>
-      <w:r>
-        <w:t xml:space="preserve">див. </w:t>
-      </w:r>
-      <w:r>
-        <w:fldChar w:fldCharType="begin"/>
-      </w:r>
-      <w:r>
-        <w:instrText xml:space="preserve"> REF _Ref407030007 \r \h </w:instrText>
-      </w:r>
-      <w:r>
-        <w:fldChar w:fldCharType="separate"/>
-      </w:r>
-      <w:r>
-        <w:t>Додаток 4</w:t>
-      </w:r>
-      <w:r>
-        <w:fldChar w:fldCharType="end"/>
-      </w:r>
-      <w:r>
-        <w:rPr>
-          <w:lang w:val="en-US"/>
-        </w:rPr>
-        <w:t>)</w:t>
-      </w:r>
-      <w:r>
-        <w:t>:</w:t>
-      </w:r>
-    </w:p>
-    <w:p/>
-    <w:p>
-      <w:pPr>
-        <w:pStyle w:val="a4"/>
-      </w:pPr>
-      <w:r>
-        <w:t>public class DeviceTemplate extends Device</w:t>
-      </w:r>
-    </w:p>
-    <w:p>
-      <w:pPr>
-        <w:pStyle w:val="a4"/>
-      </w:pPr>
-      <w:r>
-        <w:t>{</w:t>
-      </w:r>
-    </w:p>
-    <w:p>
-      <w:pPr>
-        <w:pStyle w:val="a4"/>
-      </w:pPr>
-      <w:r>
-        <w:t xml:space="preserve">    public final static String FRIENDLY_NAME = "";</w:t>
-      </w:r>
-    </w:p>
-    <w:p>
-      <w:pPr>
-        <w:pStyle w:val="a4"/>
-      </w:pPr>
-      <w:r>
-        <w:t xml:space="preserve">    public final static String VENDOR_ID = "";</w:t>
-      </w:r>
-    </w:p>
-    <w:p>
-      <w:pPr>
-        <w:pStyle w:val="a4"/>
-      </w:pPr>
-      <w:r>
-        <w:t xml:space="preserve">    public final static String PRODUCT_ID = "";</w:t>
-      </w:r>
-    </w:p>
-    <w:p>
-      <w:pPr>
-        <w:pStyle w:val="a4"/>
-      </w:pPr>
-      <w:r>
-        <w:t xml:space="preserve">    public final static float INITIAL_FREQUENCY = 2400f;</w:t>
-      </w:r>
-    </w:p>
-    <w:p>
-      <w:pPr>
-        <w:pStyle w:val="a4"/>
-      </w:pPr>
-      <w:r>
-        <w:t xml:space="preserve">    public final static float CHANNEL_SPACING = 0f;</w:t>
-      </w:r>
-    </w:p>
-    <w:p>
-      <w:pPr>
-        <w:pStyle w:val="a4"/>
-      </w:pPr>
-      <w:r>
-        <w:t xml:space="preserve">    public final static byte[] END_PACKET_SEQUENCE = new byte[]{};</w:t>
-      </w:r>
-    </w:p>
-    <w:p>
-      <w:pPr>
-        <w:pStyle w:val="a4"/>
-      </w:pPr>
-      <w:r>
-        <w:t xml:space="preserve">    public final static boolean MANUAL_DEVICE_CONTROL = false;</w:t>
-      </w:r>
-    </w:p>
-    <w:p>
-      <w:pPr>
-        <w:pStyle w:val="a4"/>
-      </w:pPr>
-    </w:p>
-    <w:p>
-      <w:pPr>
-        <w:pStyle w:val="a4"/>
-      </w:pPr>
-      <w:r>
-        <w:t xml:space="preserve">    @Override</w:t>
-      </w:r>
-    </w:p>
-    <w:p>
-      <w:pPr>
-        <w:pStyle w:val="a4"/>
-      </w:pPr>
-      <w:r>
-        <w:t xml:space="preserve">    public void initializeDevice()</w:t>
-      </w:r>
-    </w:p>
-    <w:p>
-      <w:pPr>
-        <w:pStyle w:val="a4"/>
-      </w:pPr>
-      <w:r>
-        <w:t xml:space="preserve">    {    }</w:t>
-      </w:r>
-    </w:p>
-    <w:p>
-      <w:pPr>
-        <w:pStyle w:val="a4"/>
-      </w:pPr>
-    </w:p>
-    <w:p>
-      <w:pPr>
-        <w:pStyle w:val="a4"/>
-      </w:pPr>
-      <w:r>
-        <w:t xml:space="preserve">    @Override</w:t>
-      </w:r>
-    </w:p>
-    <w:p>
-      <w:pPr>
-        <w:pStyle w:val="a4"/>
-      </w:pPr>
-      <w:r>
-        <w:t xml:space="preserve">    public ArrayList&lt;Byte&gt; parse(ArrayList&lt;Byte&gt; dataToParse)</w:t>
-      </w:r>
-    </w:p>
-    <w:p>
-      <w:pPr>
-        <w:pStyle w:val="a4"/>
-      </w:pPr>
-      <w:r>
-        <w:t xml:space="preserve">    {</w:t>
-      </w:r>
-    </w:p>
-    <w:p>
-      <w:pPr>
-        <w:pStyle w:val="a4"/>
-      </w:pPr>
-      <w:r>
-        <w:t xml:space="preserve">        ArrayList&lt;Byte&gt; finalArray = new ArrayList&lt;&gt;(dataToParse);</w:t>
-      </w:r>
-    </w:p>
-    <w:p>
-      <w:pPr>
-        <w:pStyle w:val="a4"/>
-      </w:pPr>
-    </w:p>
-    <w:p>
-      <w:pPr>
-        <w:pStyle w:val="a4"/>
-      </w:pPr>
-      <w:r>
-        <w:lastRenderedPageBreak/>
-        <w:t xml:space="preserve">        return finalArray;</w:t>
-      </w:r>
-    </w:p>
-    <w:p>
-      <w:pPr>
-        <w:pStyle w:val="a4"/>
-      </w:pPr>
-      <w:r>
-        <w:t xml:space="preserve">    }</w:t>
-      </w:r>
-    </w:p>
-    <w:p>
-      <w:pPr>
-        <w:pStyle w:val="a4"/>
-      </w:pPr>
-    </w:p>
-    <w:p>
-      <w:pPr>
-        <w:pStyle w:val="a4"/>
-      </w:pPr>
-      <w:r>
-        <w:t xml:space="preserve">    @Override</w:t>
-      </w:r>
-    </w:p>
-    <w:p>
-      <w:pPr>
-        <w:pStyle w:val="a4"/>
-      </w:pPr>
-      <w:r>
-        <w:t xml:space="preserve">    public byte[] customReadMethod()</w:t>
-      </w:r>
-    </w:p>
-    <w:p>
-      <w:pPr>
-        <w:pStyle w:val="a4"/>
-      </w:pPr>
-      <w:r>
-        <w:t xml:space="preserve">    {</w:t>
-      </w:r>
-    </w:p>
-    <w:p>
-      <w:pPr>
-        <w:pStyle w:val="a4"/>
-      </w:pPr>
-      <w:r>
-        <w:t xml:space="preserve">        return new byte[0];</w:t>
-      </w:r>
-    </w:p>
-    <w:p>
-      <w:pPr>
-        <w:pStyle w:val="a4"/>
-      </w:pPr>
-      <w:r>
-        <w:t xml:space="preserve">    }</w:t>
-      </w:r>
-    </w:p>
-    <w:p>
-      <w:pPr>
-        <w:pStyle w:val="a4"/>
-      </w:pPr>
-      <w:r>
-        <w:t>}</w:t>
-      </w:r>
-    </w:p>
-    <w:p/>
-    <w:p>
-      <w:r>
-        <w:t xml:space="preserve">Поле </w:t>
-      </w:r>
-      <w:r>
-        <w:t>FRIENDLY_NAME</w:t>
-      </w:r>
-      <w:r>
-        <w:t xml:space="preserve"> використовується для ідентифікації пристрою у графічному інтерфейсі.</w:t>
-      </w:r>
-    </w:p>
-    <w:p>
-      <w:r>
-        <w:t xml:space="preserve">Поле </w:t>
-      </w:r>
-      <w:r>
-        <w:t>VENDOR_ID</w:t>
-      </w:r>
-      <w:r>
-        <w:t xml:space="preserve"> використовується для зберігання ідентифікатору виробника пристрою. Повинен бути у </w:t>
-      </w:r>
-      <w:r>
-        <w:t xml:space="preserve">шістнадцятковій </w:t>
-      </w:r>
-      <w:r>
-        <w:t xml:space="preserve">системі числення. На приклад </w:t>
-      </w:r>
-      <w:r>
-        <w:t>"1FFB"</w:t>
-      </w:r>
-      <w:r>
-        <w:t>.</w:t>
-      </w:r>
-    </w:p>
-    <w:p>
-      <w:r>
-        <w:t xml:space="preserve">Поле </w:t>
-      </w:r>
-      <w:r>
-        <w:t xml:space="preserve">PRODUCT_ID </w:t>
-      </w:r>
-      <w:r>
-        <w:t xml:space="preserve">використовується для зберігання ідентифікатору пристрою. Повинен бути у </w:t>
-      </w:r>
-      <w:r>
-        <w:t xml:space="preserve">шістнадцятковій </w:t>
-      </w:r>
-      <w:r>
-        <w:t>системі числення.</w:t>
-      </w:r>
-    </w:p>
-    <w:p>
-      <w:r>
-        <w:t xml:space="preserve">Поле </w:t>
-      </w:r>
-      <w:r>
-        <w:t>INITIAL_FREQUENCY</w:t>
-      </w:r>
-      <w:r>
-        <w:t xml:space="preserve"> використовується для зберігання мінімальної частоти, яку пристрій може бачити (</w:t>
-      </w:r>
-      <w:r>
-        <w:rPr>
-          <w:lang w:val="en-US"/>
-        </w:rPr>
-        <w:t>Base</w:t>
-      </w:r>
-      <w:r>
-        <w:t xml:space="preserve"> </w:t>
-      </w:r>
-      <w:r>
-        <w:rPr>
-          <w:lang w:val="en-US"/>
-        </w:rPr>
-        <w:t>Frequency</w:t>
-      </w:r>
-      <w:r>
-        <w:t xml:space="preserve">). Значення береться з документації к пристрою. На приклад </w:t>
-      </w:r>
-      <w:r>
-        <w:t>2400f</w:t>
-      </w:r>
-      <w:r>
-        <w:t>.</w:t>
-      </w:r>
-    </w:p>
-    <w:p>
-      <w:r>
-        <w:t xml:space="preserve">Поле </w:t>
-      </w:r>
-      <w:r>
-        <w:t xml:space="preserve">CHANNEL_SPACING </w:t>
-      </w:r>
-      <w:r>
-        <w:t xml:space="preserve">використовується для визначення між каналами. Значення береться з документації к пристрою. На приклад </w:t>
-      </w:r>
-      <w:r>
-        <w:t>327.450980f</w:t>
-      </w:r>
-      <w:r>
-        <w:t>.</w:t>
-      </w:r>
-    </w:p>
-    <w:p>
-      <w:pPr>
-        <w:rPr>
-          <w:lang w:val="ru-RU"/>
-        </w:rPr>
-      </w:pPr>
-      <w:r>
-        <w:t xml:space="preserve">Поле </w:t>
-      </w:r>
-      <w:r>
-        <w:t>END_PACKET_SEQUENCE</w:t>
-      </w:r>
-      <w:r>
-        <w:t xml:space="preserve"> використовується для зберігання символів кінця пакету. Символи кінця пакету використовуються класом </w:t>
-      </w:r>
-      <w:r>
-        <w:t>RxRawDataReceiver</w:t>
-      </w:r>
-      <w:r>
-        <w:t xml:space="preserve"> для генерування пакетів зі значеннями </w:t>
-      </w:r>
-      <w:r>
-        <w:rPr>
-          <w:lang w:val="en-US"/>
-        </w:rPr>
-        <w:t>RSSI</w:t>
-      </w:r>
-      <w:r>
-        <w:rPr>
-          <w:lang w:val="ru-RU"/>
-        </w:rPr>
-        <w:t>.</w:t>
-      </w:r>
-    </w:p>
-    <w:p>
-      <w:r>
-        <w:t xml:space="preserve">Поле </w:t>
-      </w:r>
-      <w:r>
-        <w:t xml:space="preserve">MANUAL_DEVICE_CONTROL </w:t>
-      </w:r>
-      <w:r>
-        <w:t>встановлюється, коли тр</w:t>
-      </w:r>
-      <w:r>
-        <w:t>еба отримати прямий контроль на</w:t>
-      </w:r>
-      <w:r>
-        <w:rPr>
-          <w:lang w:val="ru-RU"/>
-        </w:rPr>
-        <w:t xml:space="preserve">д </w:t>
-      </w:r>
-      <w:r>
-        <w:rPr>
-          <w:lang w:val="en-US"/>
-        </w:rPr>
-        <w:t>USBHID</w:t>
-      </w:r>
-      <w:r>
-        <w:t xml:space="preserve">. Це потрібно у ситуаціях, коли бібліотека за замовчуванням не спрацьовує за якихось причин. У цьому режимі програма не відкриватиме та не робитиме спроб зчитати з пристрою. Метод </w:t>
-      </w:r>
-      <w:r>
-        <w:t>customReadMethod</w:t>
-      </w:r>
-      <w:r>
-        <w:t xml:space="preserve"> активується. Приклад – клас </w:t>
-      </w:r>
-      <w:r>
-        <w:t>MetaGeekWiSpyGen1</w:t>
-      </w:r>
-      <w:r>
-        <w:t>.</w:t>
-      </w:r>
-    </w:p>
-    <w:p>
-      <w:r>
         <w:t xml:space="preserve">Метод </w:t>
       </w:r>
       <w:r>
@@ -6786,7 +6786,6 @@
         </w:rPr>
       </w:pPr>
       <w:r>
-        <w:lastRenderedPageBreak/>
         <w:t>public</w:t>
       </w:r>
       <w:r>
@@ -8872,16 +8871,17 @@
       </w:r>
       <w:r>
         <w:object w:dxaOrig="18960" w:dyaOrig="15945">
-          <v:shape id="_x0000_i1027" type="#_x0000_t75" style="width:492.75pt;height:350.25pt" o:ole="">
+          <v:shape id="_x0000_i1026" type="#_x0000_t75" style="width:492.75pt;height:350.25pt" o:ole="">
             <v:imagedata r:id="rId12" o:title="" croptop="10191f"/>
           </v:shape>
-          <o:OLEObject Type="Embed" ProgID="Visio.Drawing.15" ShapeID="_x0000_i1027" DrawAspect="Content" ObjectID="_1486553502" r:id="rId13"/>
+          <o:OLEObject Type="Embed" ProgID="Visio.Drawing.15" ShapeID="_x0000_i1026" DrawAspect="Content" ObjectID="_1486554403" r:id="rId13"/>
         </w:object>
       </w:r>
     </w:p>
     <w:p>
       <w:pPr>
         <w:pStyle w:val="-"/>
+        <w:spacing w:line="240" w:lineRule="auto"/>
         <w:rPr>
           <w:lang w:val="ru-RU"/>
         </w:rPr>
@@ -8901,19 +8901,16 @@
       </w:r>
       <w:bookmarkEnd w:id="30"/>
     </w:p>
-    <w:p>
-      <w:bookmarkStart w:id="31" w:name="_GoBack"/>
+    <w:p/>
+    <w:p>
+      <w:pPr>
+        <w:pStyle w:val="a2"/>
+      </w:pPr>
+      <w:bookmarkStart w:id="31" w:name="_Toc407209394"/>
+      <w:r>
+        <w:t>Реєстрація повідомлень</w:t>
+      </w:r>
       <w:bookmarkEnd w:id="31"/>
-    </w:p>
-    <w:p>
-      <w:pPr>
-        <w:pStyle w:val="a2"/>
-      </w:pPr>
-      <w:bookmarkStart w:id="32" w:name="_Toc407209394"/>
-      <w:r>
-        <w:t>Реєстрація повідомлень</w:t>
-      </w:r>
-      <w:bookmarkEnd w:id="32"/>
     </w:p>
     <w:p>
       <w:r>
@@ -9273,7 +9270,7 @@
       <w:pPr>
         <w:pStyle w:val="a2"/>
       </w:pPr>
-      <w:bookmarkStart w:id="33" w:name="_Toc407209395"/>
+      <w:bookmarkStart w:id="32" w:name="_Toc407209395"/>
       <w:r>
         <w:t>Використання вбудованого Wi-Fi адаптер</w:t>
       </w:r>
@@ -9286,7 +9283,7 @@
       <w:r>
         <w:t xml:space="preserve"> для сканування каналів</w:t>
       </w:r>
-      <w:bookmarkEnd w:id="33"/>
+      <w:bookmarkEnd w:id="32"/>
     </w:p>
     <w:p>
       <w:r>
@@ -9630,11 +9627,13 @@
         <w:t>.</w:t>
       </w:r>
     </w:p>
+    <w:p/>
     <w:p>
       <w:pPr>
         <w:pStyle w:val="a5"/>
       </w:pPr>
       <w:r>
+        <w:lastRenderedPageBreak/>
         <w:drawing>
           <wp:inline distT="0" distB="0" distL="0" distR="0" wp14:anchorId="2F0D41D3" wp14:editId="2AA31784">
             <wp:extent cx="6300470" cy="3934656"/>
@@ -9692,9 +9691,8 @@
           <w:lang w:val="ru-RU"/>
         </w:rPr>
       </w:pPr>
-      <w:bookmarkStart w:id="34" w:name="_Ref407207852"/>
-      <w:r>
-        <w:lastRenderedPageBreak/>
+      <w:bookmarkStart w:id="33" w:name="_Ref407207852"/>
+      <w:r>
         <w:t xml:space="preserve">Приклад роботи мережевої карти у </w:t>
       </w:r>
       <w:r>
@@ -9718,270 +9716,272 @@
       <w:r>
         <w:t>2,435 – 2,465 МГц</w:t>
       </w:r>
+      <w:bookmarkEnd w:id="33"/>
+    </w:p>
+    <w:p/>
+    <w:p>
+      <w:pPr>
+        <w:pStyle w:val="a2"/>
+      </w:pPr>
+      <w:bookmarkStart w:id="34" w:name="_Toc407209396"/>
+      <w:r>
+        <w:t>Графічний інтерфейс</w:t>
+      </w:r>
       <w:bookmarkEnd w:id="34"/>
     </w:p>
+    <w:p>
+      <w:r>
+        <w:t>Графічний інтерфейс реалізовано</w:t>
+      </w:r>
+      <w:r>
+        <w:t xml:space="preserve"> за допомогою</w:t>
+      </w:r>
+      <w:r>
+        <w:t xml:space="preserve"> технології </w:t>
+      </w:r>
+      <w:r>
+        <w:rPr>
+          <w:lang w:val="en-US"/>
+        </w:rPr>
+        <w:t>JavaFX</w:t>
+      </w:r>
+      <w:r>
+        <w:t xml:space="preserve">. </w:t>
+      </w:r>
+      <w:r>
+        <w:t>JavaFX — платформа та набір інструментів для створення насичених інтернет застосунків (англ. Rich Internet Applications, RIA) з можливістю підвантаження медіа та змісту.</w:t>
+      </w:r>
+    </w:p>
+    <w:p>
+      <w:r>
+        <w:t xml:space="preserve">Графічний інтерфейс програми зображено на </w:t>
+      </w:r>
+      <w:r>
+        <w:fldChar w:fldCharType="begin"/>
+      </w:r>
+      <w:r>
+        <w:instrText xml:space="preserve"> REF  _Ref406872221 \* Lower \h \r </w:instrText>
+      </w:r>
+      <w:r>
+        <w:fldChar w:fldCharType="separate"/>
+      </w:r>
+      <w:r>
+        <w:t>рис. 6</w:t>
+      </w:r>
+      <w:r>
+        <w:fldChar w:fldCharType="end"/>
+      </w:r>
+      <w:r>
+        <w:t>.</w:t>
+      </w:r>
+    </w:p>
     <w:p/>
     <w:p>
       <w:pPr>
-        <w:pStyle w:val="a2"/>
-      </w:pPr>
-      <w:bookmarkStart w:id="35" w:name="_Toc407209396"/>
-      <w:r>
-        <w:t>Графічний інтерфейс</w:t>
+        <w:pStyle w:val="a5"/>
+        <w:rPr>
+          <w:lang w:val="uk-UA"/>
+        </w:rPr>
+      </w:pPr>
+      <w:r>
+        <w:rPr>
+          <w:lang w:val="uk-UA"/>
+        </w:rPr>
+        <w:object w:dxaOrig="17506" w:dyaOrig="10170">
+          <v:shape id="_x0000_i1027" type="#_x0000_t75" style="width:492pt;height:310.5pt" o:ole="">
+            <v:imagedata r:id="rId15" o:title="" cropright="5276f"/>
+          </v:shape>
+          <o:OLEObject Type="Embed" ProgID="Visio.Drawing.11" ShapeID="_x0000_i1027" DrawAspect="Content" ObjectID="_1486554404" r:id="rId16"/>
+        </w:object>
+      </w:r>
+    </w:p>
+    <w:p>
+      <w:pPr>
+        <w:pStyle w:val="-"/>
+      </w:pPr>
+      <w:bookmarkStart w:id="35" w:name="_Ref406872221"/>
+      <w:r>
+        <w:t>Графічний інтерфейс програми</w:t>
       </w:r>
       <w:bookmarkEnd w:id="35"/>
     </w:p>
-    <w:p>
-      <w:r>
-        <w:t>Графічний інтерфейс реалізовано</w:t>
-      </w:r>
-      <w:r>
-        <w:t xml:space="preserve"> за допомогою</w:t>
-      </w:r>
-      <w:r>
-        <w:t xml:space="preserve"> технології </w:t>
+    <w:p/>
+    <w:p>
+      <w:r>
+        <w:t xml:space="preserve">Під номером 1 виділено елемент </w:t>
       </w:r>
       <w:r>
         <w:rPr>
           <w:lang w:val="en-US"/>
         </w:rPr>
-        <w:t>JavaFX</w:t>
-      </w:r>
-      <w:r>
-        <w:t xml:space="preserve">. </w:t>
-      </w:r>
-      <w:r>
-        <w:t>JavaFX — платформа та набір інструментів для створення насичених інтернет застосунків (англ. Rich Internet Applications, RIA) з можливістю підвантаження медіа та змісту.</w:t>
-      </w:r>
-    </w:p>
-    <w:p>
-      <w:r>
-        <w:t xml:space="preserve">Графічний інтерфейс програми зображено на </w:t>
-      </w:r>
-      <w:r>
-        <w:fldChar w:fldCharType="begin"/>
-      </w:r>
-      <w:r>
-        <w:instrText xml:space="preserve"> REF  _Ref406872221 \* Lower \h \r </w:instrText>
-      </w:r>
-      <w:r>
-        <w:fldChar w:fldCharType="separate"/>
-      </w:r>
-      <w:r>
-        <w:t>рис. 6</w:t>
-      </w:r>
-      <w:r>
-        <w:fldChar w:fldCharType="end"/>
+        <w:t>GUI</w:t>
+      </w:r>
+      <w:r>
+        <w:rPr>
+          <w:lang w:val="ru-RU"/>
+        </w:rPr>
+        <w:t xml:space="preserve"> </w:t>
+      </w:r>
+      <w:r>
+        <w:rPr>
+          <w:lang w:val="en-US"/>
+        </w:rPr>
+        <w:t>LineChart</w:t>
+      </w:r>
+      <w:r>
+        <w:t xml:space="preserve">, який відповідає за відображення та оновлення графіків. </w:t>
+      </w:r>
+      <w:r>
+        <w:t xml:space="preserve">Вісь абсцис відповідає частоті та вимірюється в мегагерцах. Вісь ординат відповідає </w:t>
+      </w:r>
+      <w:r>
+        <w:rPr>
+          <w:lang w:val="en-US"/>
+        </w:rPr>
+        <w:t>RSSI</w:t>
+      </w:r>
+      <w:r>
+        <w:t xml:space="preserve"> – </w:t>
+      </w:r>
+      <w:r>
+        <w:t xml:space="preserve">рівню </w:t>
+      </w:r>
+      <w:r>
+        <w:t>прийнятого сигналу.</w:t>
+      </w:r>
+    </w:p>
+    <w:p>
+      <w:r>
+        <w:t xml:space="preserve">Під номером 2 зображено </w:t>
+      </w:r>
+      <w:r>
+        <w:t>список</w:t>
+      </w:r>
+      <w:r>
+        <w:t xml:space="preserve"> </w:t>
+      </w:r>
+      <w:r>
+        <w:t>підключених</w:t>
+      </w:r>
+      <w:r>
+        <w:t xml:space="preserve"> пристрої</w:t>
+      </w:r>
+      <w:r>
+        <w:t xml:space="preserve">в. Список також включає в себе кнопки управління відображенням графіків </w:t>
+      </w:r>
+      <w:r>
+        <w:t>максимального, моди, медіани, середнього та поточного значень.</w:t>
+      </w:r>
+      <w:r>
+        <w:t xml:space="preserve"> Також користувач може включити чи виключити одразу всі графіки </w:t>
+      </w:r>
+      <w:r>
+        <w:t>за допомогою</w:t>
+      </w:r>
+      <w:r>
+        <w:t xml:space="preserve"> </w:t>
+      </w:r>
+      <w:r>
+        <w:rPr>
+          <w:lang w:val="en-US"/>
+        </w:rPr>
+        <w:t>Ch</w:t>
+      </w:r>
+      <w:r>
+        <w:rPr>
+          <w:lang w:val="en-US"/>
+        </w:rPr>
+        <w:t>e</w:t>
+      </w:r>
+      <w:r>
+        <w:rPr>
+          <w:lang w:val="en-US"/>
+        </w:rPr>
+        <w:t>ckBox</w:t>
+      </w:r>
+      <w:r>
+        <w:t xml:space="preserve"> навпроти назви пристрою.</w:t>
+      </w:r>
+    </w:p>
+    <w:p>
+      <w:r>
+        <w:t xml:space="preserve">Під номером 3 виділено плаваючу підказку з поточним, виділеним курсором, значенням </w:t>
+      </w:r>
+      <w:r>
+        <w:rPr>
+          <w:lang w:val="en-US"/>
+        </w:rPr>
+        <w:t>RSSI</w:t>
+      </w:r>
+      <w:r>
+        <w:t xml:space="preserve"> та</w:t>
+      </w:r>
+      <w:r>
+        <w:t xml:space="preserve"> відповідною</w:t>
+      </w:r>
+      <w:r>
+        <w:t xml:space="preserve"> частотою.</w:t>
+      </w:r>
+    </w:p>
+    <w:p>
+      <w:r>
+        <w:t>Під номером 4 зображено область, яка, при наведені на неї курсору, дає доступ до меню налаштуван</w:t>
+      </w:r>
+      <w:r>
+        <w:t>ь</w:t>
       </w:r>
       <w:r>
         <w:t>.</w:t>
       </w:r>
     </w:p>
+    <w:p>
+      <w:r>
+        <w:t xml:space="preserve">При створенні пакет зі значеннями </w:t>
+      </w:r>
+      <w:r>
+        <w:rPr>
+          <w:lang w:val="en-US"/>
+        </w:rPr>
+        <w:t>RSSI</w:t>
+      </w:r>
+      <w:r>
+        <w:t xml:space="preserve"> також створюється мітка часу, до якої прив’язаний створений пакет. </w:t>
+      </w:r>
+      <w:r>
+        <w:t xml:space="preserve">Під номером 5 виділено </w:t>
+      </w:r>
+      <w:r>
+        <w:t>слайдер, який дозволяє переміщуватись по шкалі часу.</w:t>
+      </w:r>
+    </w:p>
     <w:p/>
     <w:p>
       <w:pPr>
+        <w:pStyle w:val="a3"/>
+      </w:pPr>
+      <w:bookmarkStart w:id="36" w:name="_Toc407209397"/>
+      <w:r>
+        <w:t>Меню налаштувань</w:t>
+      </w:r>
+      <w:bookmarkEnd w:id="36"/>
+    </w:p>
+    <w:p>
+      <w:r>
+        <w:t>На наступному рисунку можна побачити меню налаштувань.</w:t>
+      </w:r>
+    </w:p>
+    <w:p>
+      <w:bookmarkStart w:id="37" w:name="_GoBack"/>
+      <w:bookmarkEnd w:id="37"/>
+    </w:p>
+    <w:p>
+      <w:pPr>
         <w:pStyle w:val="a5"/>
         <w:rPr>
           <w:lang w:val="uk-UA"/>
         </w:rPr>
       </w:pPr>
       <w:r>
-        <w:rPr>
-          <w:lang w:val="uk-UA"/>
-        </w:rPr>
-        <w:object w:dxaOrig="17506" w:dyaOrig="10170">
-          <v:shape id="_x0000_i1026" type="#_x0000_t75" style="width:535.5pt;height:310.5pt" o:ole="">
-            <v:imagedata r:id="rId15" o:title=""/>
-          </v:shape>
-          <o:OLEObject Type="Embed" ProgID="Visio.Drawing.11" ShapeID="_x0000_i1026" DrawAspect="Content" ObjectID="_1486553503" r:id="rId16"/>
-        </w:object>
-      </w:r>
-    </w:p>
-    <w:p>
-      <w:pPr>
-        <w:pStyle w:val="-"/>
-      </w:pPr>
-      <w:bookmarkStart w:id="36" w:name="_Ref406872221"/>
-      <w:r>
-        <w:t>Графічний інтерфейс програми</w:t>
-      </w:r>
-      <w:bookmarkEnd w:id="36"/>
-    </w:p>
-    <w:p/>
-    <w:p>
-      <w:r>
-        <w:t xml:space="preserve">Під номером 1 виділено елемент </w:t>
-      </w:r>
-      <w:r>
-        <w:rPr>
-          <w:lang w:val="en-US"/>
-        </w:rPr>
-        <w:t>GUI</w:t>
-      </w:r>
-      <w:r>
-        <w:rPr>
-          <w:lang w:val="ru-RU"/>
-        </w:rPr>
-        <w:t xml:space="preserve"> </w:t>
-      </w:r>
-      <w:r>
-        <w:rPr>
-          <w:lang w:val="en-US"/>
-        </w:rPr>
-        <w:t>LineChart</w:t>
-      </w:r>
-      <w:r>
-        <w:t xml:space="preserve">, який відповідає за відображення та оновлення графіків. </w:t>
-      </w:r>
-      <w:r>
-        <w:t xml:space="preserve">Вісь абсцис відповідає частоті та вимірюється в мегагерцах. Вісь ординат відповідає </w:t>
-      </w:r>
-      <w:r>
-        <w:rPr>
-          <w:lang w:val="en-US"/>
-        </w:rPr>
-        <w:t>RSSI</w:t>
-      </w:r>
-      <w:r>
-        <w:t xml:space="preserve"> – </w:t>
-      </w:r>
-      <w:r>
-        <w:t xml:space="preserve">рівню </w:t>
-      </w:r>
-      <w:r>
-        <w:t>прийнятого сигналу.</w:t>
-      </w:r>
-    </w:p>
-    <w:p>
-      <w:r>
-        <w:lastRenderedPageBreak/>
-        <w:t xml:space="preserve">Під номером 2 зображено </w:t>
-      </w:r>
-      <w:r>
-        <w:t>список</w:t>
-      </w:r>
-      <w:r>
-        <w:t xml:space="preserve"> </w:t>
-      </w:r>
-      <w:r>
-        <w:t>підключених</w:t>
-      </w:r>
-      <w:r>
-        <w:t xml:space="preserve"> пристрої</w:t>
-      </w:r>
-      <w:r>
-        <w:t xml:space="preserve">в. Список також включає в себе кнопки управління відображенням графіків </w:t>
-      </w:r>
-      <w:r>
-        <w:t>максимального, моди, медіани, середнього та поточного значень.</w:t>
-      </w:r>
-      <w:r>
-        <w:t xml:space="preserve"> Також користувач може включити чи виключити одразу всі графіки </w:t>
-      </w:r>
-      <w:r>
-        <w:t>за допомогою</w:t>
-      </w:r>
-      <w:r>
-        <w:t xml:space="preserve"> </w:t>
-      </w:r>
-      <w:r>
-        <w:rPr>
-          <w:lang w:val="en-US"/>
-        </w:rPr>
-        <w:t>Ch</w:t>
-      </w:r>
-      <w:r>
-        <w:rPr>
-          <w:lang w:val="en-US"/>
-        </w:rPr>
-        <w:t>e</w:t>
-      </w:r>
-      <w:r>
-        <w:rPr>
-          <w:lang w:val="en-US"/>
-        </w:rPr>
-        <w:t>ckBox</w:t>
-      </w:r>
-      <w:r>
-        <w:t xml:space="preserve"> навпроти назви пристрою.</w:t>
-      </w:r>
-    </w:p>
-    <w:p>
-      <w:r>
-        <w:t xml:space="preserve">Під номером 3 виділено плаваючу підказку з поточним, виділеним курсором, значенням </w:t>
-      </w:r>
-      <w:r>
-        <w:rPr>
-          <w:lang w:val="en-US"/>
-        </w:rPr>
-        <w:t>RSSI</w:t>
-      </w:r>
-      <w:r>
-        <w:t xml:space="preserve"> та</w:t>
-      </w:r>
-      <w:r>
-        <w:t xml:space="preserve"> відповідною</w:t>
-      </w:r>
-      <w:r>
-        <w:t xml:space="preserve"> частотою.</w:t>
-      </w:r>
-    </w:p>
-    <w:p>
-      <w:r>
-        <w:t>Під номером 4 зображено область, яка, при наведені на неї курсору, дає доступ до меню налаштуван</w:t>
-      </w:r>
-      <w:r>
-        <w:t>ь</w:t>
-      </w:r>
-      <w:r>
-        <w:t>.</w:t>
-      </w:r>
-    </w:p>
-    <w:p>
-      <w:r>
-        <w:t xml:space="preserve">При створенні пакет зі значеннями </w:t>
-      </w:r>
-      <w:r>
-        <w:rPr>
-          <w:lang w:val="en-US"/>
-        </w:rPr>
-        <w:t>RSSI</w:t>
-      </w:r>
-      <w:r>
-        <w:t xml:space="preserve"> також створюється мітка часу, до якої прив’язаний створений пакет. </w:t>
-      </w:r>
-      <w:r>
-        <w:t xml:space="preserve">Під номером 5 виділено </w:t>
-      </w:r>
-      <w:r>
-        <w:t>слайдер, який дозволяє переміщуватись по шкалі часу.</w:t>
-      </w:r>
-    </w:p>
-    <w:p/>
-    <w:p>
-      <w:pPr>
-        <w:pStyle w:val="a3"/>
-      </w:pPr>
-      <w:bookmarkStart w:id="37" w:name="_Toc407209397"/>
-      <w:r>
-        <w:t>Меню налаштувань</w:t>
-      </w:r>
-      <w:bookmarkEnd w:id="37"/>
-    </w:p>
-    <w:p>
-      <w:r>
-        <w:t>На наступному рисунку можна побачити меню налаштувань.</w:t>
-      </w:r>
-    </w:p>
-    <w:p>
-      <w:pPr>
-        <w:pStyle w:val="a5"/>
-        <w:rPr>
-          <w:lang w:val="uk-UA"/>
-        </w:rPr>
-      </w:pPr>
-      <w:r>
-        <w:lastRenderedPageBreak/>
         <w:drawing>
           <wp:inline distT="0" distB="0" distL="0" distR="0" wp14:anchorId="2BD23185" wp14:editId="39C295E8">
             <wp:extent cx="2772162" cy="6039693"/>
@@ -10094,6 +10094,7 @@
     </w:p>
     <w:p>
       <w:r>
+        <w:lastRenderedPageBreak/>
         <w:t xml:space="preserve">Кнопка </w:t>
       </w:r>
       <w:r>
@@ -10185,17 +10186,374 @@
         <w:rPr>
           <w:lang w:val="en-US"/>
         </w:rPr>
+        <w:t>CheckBox</w:t>
+      </w:r>
+      <w:r>
+        <w:t xml:space="preserve"> </w:t>
+      </w:r>
+      <w:r>
+        <w:rPr>
+          <w:lang w:val="en-US"/>
+        </w:rPr>
+        <w:t>Horizontal</w:t>
+      </w:r>
+      <w:r>
+        <w:t xml:space="preserve"> </w:t>
+      </w:r>
+      <w:r>
+        <w:rPr>
+          <w:lang w:val="en-US"/>
+        </w:rPr>
+        <w:t>line</w:t>
+      </w:r>
+      <w:r>
+        <w:t xml:space="preserve"> </w:t>
+      </w:r>
+      <w:r>
+        <w:t xml:space="preserve">та </w:t>
+      </w:r>
+      <w:r>
+        <w:rPr>
+          <w:lang w:val="en-US"/>
+        </w:rPr>
+        <w:t>Vertical</w:t>
+      </w:r>
+      <w:r>
+        <w:t xml:space="preserve"> </w:t>
+      </w:r>
+      <w:r>
+        <w:rPr>
+          <w:lang w:val="en-US"/>
+        </w:rPr>
+        <w:t>line</w:t>
+      </w:r>
+      <w:r>
+        <w:t xml:space="preserve"> відповідають за відображення допоміжних ліній на графіку.</w:t>
+      </w:r>
+    </w:p>
+    <w:p>
+      <w:r>
+        <w:t xml:space="preserve">За замовчуванням програма відображає </w:t>
+      </w:r>
+      <w:r>
+        <w:t xml:space="preserve">значення </w:t>
+      </w:r>
+      <w:r>
+        <w:t>пакет</w:t>
+      </w:r>
+      <w:r>
+        <w:t>ів</w:t>
+      </w:r>
+      <w:r>
+        <w:t xml:space="preserve"> </w:t>
+      </w:r>
+      <w:r>
+        <w:rPr>
+          <w:lang w:val="en-US"/>
+        </w:rPr>
+        <w:t>RSSI</w:t>
+      </w:r>
+      <w:r>
+        <w:t xml:space="preserve"> в реальному часі</w:t>
+      </w:r>
+      <w:r>
+        <w:t xml:space="preserve">, тобто </w:t>
+      </w:r>
+      <w:r>
+        <w:t xml:space="preserve">індикатор шкали часу завжди знаходиться вкінці шкали. </w:t>
+      </w:r>
+      <w:r>
+        <w:rPr>
+          <w:lang w:val="en-US"/>
+        </w:rPr>
+        <w:t>CheckBox</w:t>
+      </w:r>
+      <w:r>
+        <w:t xml:space="preserve"> </w:t>
+      </w:r>
+      <w:r>
+        <w:rPr>
+          <w:lang w:val="en-US"/>
+        </w:rPr>
+        <w:t>Manual</w:t>
+      </w:r>
+      <w:r>
+        <w:t xml:space="preserve"> </w:t>
+      </w:r>
+      <w:r>
+        <w:rPr>
+          <w:lang w:val="en-US"/>
+        </w:rPr>
+        <w:t>replay</w:t>
+      </w:r>
+      <w:r>
+        <w:t xml:space="preserve"> </w:t>
+      </w:r>
+      <w:r>
+        <w:rPr>
+          <w:lang w:val="en-US"/>
+        </w:rPr>
+        <w:t>mode</w:t>
+      </w:r>
+      <w:r>
+        <w:t xml:space="preserve"> </w:t>
+      </w:r>
+      <w:r>
+        <w:t>дозволяє включити режим ручного управління часом.</w:t>
+      </w:r>
+    </w:p>
+    <w:p>
+      <w:r>
+        <w:t xml:space="preserve">CheckBox </w:t>
+      </w:r>
+      <w:r>
+        <w:rPr>
+          <w:lang w:val="en-US"/>
+        </w:rPr>
+        <w:t>Animation</w:t>
+      </w:r>
+      <w:r>
+        <w:t xml:space="preserve"> дозволяє включити або виключити анімацію. На деяких слабких системах </w:t>
+      </w:r>
+      <w:r>
+        <w:t>це є актуально.</w:t>
+      </w:r>
+    </w:p>
+    <w:p>
+      <w:r>
+        <w:t xml:space="preserve">У полі </w:t>
+      </w:r>
+      <w:r>
+        <w:rPr>
+          <w:lang w:val="en-US"/>
+        </w:rPr>
+        <w:t>Chart</w:t>
+      </w:r>
+      <w:r>
+        <w:rPr>
+          <w:lang w:val="ru-RU"/>
+        </w:rPr>
+        <w:t xml:space="preserve"> </w:t>
+      </w:r>
+      <w:r>
+        <w:rPr>
+          <w:lang w:val="en-US"/>
+        </w:rPr>
+        <w:t>update</w:t>
+      </w:r>
+      <w:r>
+        <w:rPr>
+          <w:lang w:val="ru-RU"/>
+        </w:rPr>
+        <w:t xml:space="preserve"> </w:t>
+      </w:r>
+      <w:r>
+        <w:rPr>
+          <w:lang w:val="en-US"/>
+        </w:rPr>
+        <w:t>delay</w:t>
+      </w:r>
+      <w:r>
+        <w:t xml:space="preserve"> можна встановити </w:t>
+      </w:r>
+      <w:r>
+        <w:t>інтервал оновлення графіку. Ця функція корисна для слабких систем та у випадках, коли треба аналізувати поточні дані з пристрою в реальному часі.</w:t>
+      </w:r>
+    </w:p>
+    <w:p>
+      <w:r>
+        <w:t xml:space="preserve">Наступний блок відповідає за </w:t>
+      </w:r>
+      <w:r>
+        <w:t>налаштування відображення завантаженості каналу, що сканується бездротовим адаптером.</w:t>
+      </w:r>
+      <w:r>
+        <w:t xml:space="preserve"> У полі </w:t>
+      </w:r>
+      <w:r>
+        <w:rPr>
+          <w:lang w:val="en-US"/>
+        </w:rPr>
+        <w:t>Fade</w:t>
+      </w:r>
+      <w:r>
+        <w:t xml:space="preserve"> </w:t>
+      </w:r>
+      <w:r>
+        <w:rPr>
+          <w:lang w:val="en-US"/>
+        </w:rPr>
+        <w:t>out</w:t>
+      </w:r>
+      <w:r>
+        <w:t xml:space="preserve"> </w:t>
+      </w:r>
+      <w:r>
+        <w:rPr>
+          <w:lang w:val="en-US"/>
+        </w:rPr>
+        <w:t>after</w:t>
+      </w:r>
+      <w:r>
+        <w:t xml:space="preserve"> вказується кількість секунд, до зникнення ефекту завантаженості каналу. У полі </w:t>
+      </w:r>
+      <w:r>
+        <w:rPr>
+          <w:lang w:val="en-US"/>
+        </w:rPr>
+        <w:t>Max</w:t>
+      </w:r>
+      <w:r>
+        <w:rPr>
+          <w:lang w:val="ru-RU"/>
+        </w:rPr>
+        <w:t xml:space="preserve"> </w:t>
+      </w:r>
+      <w:r>
+        <w:rPr>
+          <w:lang w:val="en-US"/>
+        </w:rPr>
+        <w:t>opacity</w:t>
+      </w:r>
+      <w:r>
+        <w:rPr>
+          <w:lang w:val="ru-RU"/>
+        </w:rPr>
+        <w:t xml:space="preserve"> </w:t>
+      </w:r>
+      <w:r>
+        <w:t>вказується ступінь непрозорості ефекту завантаженості каналу.</w:t>
+      </w:r>
+      <w:r>
+        <w:t xml:space="preserve"> У полі </w:t>
+      </w:r>
+      <w:r>
+        <w:rPr>
+          <w:lang w:val="en-US"/>
+        </w:rPr>
+        <w:t>Fade</w:t>
+      </w:r>
+      <w:r>
+        <w:t xml:space="preserve"> </w:t>
+      </w:r>
+      <w:r>
+        <w:rPr>
+          <w:lang w:val="en-US"/>
+        </w:rPr>
+        <w:t>up</w:t>
+      </w:r>
+      <w:r>
+        <w:t xml:space="preserve"> </w:t>
+      </w:r>
+      <w:r>
+        <w:rPr>
+          <w:lang w:val="en-US"/>
+        </w:rPr>
+        <w:t>opacity</w:t>
+      </w:r>
+      <w:r>
+        <w:t xml:space="preserve"> вказується коефіцієнт, що визначає як швидко буде ефект завантаженості каналу буде набирати непрозорості.</w:t>
+      </w:r>
+    </w:p>
+    <w:p>
+      <w:r>
+        <w:t>У наступному полі вказується канал чи діапазон каналів, що скануються. Відповідає наступному регулярному виразу:</w:t>
+      </w:r>
+    </w:p>
+    <w:p/>
+    <w:p>
+      <w:pPr>
+        <w:pStyle w:val="a4"/>
+        <w:rPr>
+          <w:lang w:val="uk-UA"/>
+        </w:rPr>
+      </w:pPr>
+      <w:r>
+        <w:rPr>
+          <w:lang w:val="uk-UA"/>
+        </w:rPr>
+        <w:t>"(?&lt;</w:t>
+      </w:r>
+      <w:r>
+        <w:t>channelStart</w:t>
+      </w:r>
+      <w:r>
+        <w:rPr>
+          <w:lang w:val="uk-UA"/>
+        </w:rPr>
+        <w:t>&gt;</w:t>
+      </w:r>
+      <w:r>
+        <w:rPr>
+          <w:lang w:val="uk-UA"/>
+        </w:rPr>
+        <w:t>\\</w:t>
+      </w:r>
+      <w:r>
+        <w:t>d</w:t>
+      </w:r>
+      <w:r>
+        <w:rPr>
+          <w:lang w:val="uk-UA"/>
+        </w:rPr>
+        <w:t>{1,2}[^15-99]*?)(-(?&lt;</w:t>
+      </w:r>
+      <w:r>
+        <w:t>channelEnd</w:t>
+      </w:r>
+      <w:r>
+        <w:rPr>
+          <w:lang w:val="uk-UA"/>
+        </w:rPr>
+        <w:t>&gt;\\</w:t>
+      </w:r>
+      <w:r>
+        <w:t>d</w:t>
+      </w:r>
+      <w:r>
+        <w:rPr>
+          <w:lang w:val="uk-UA"/>
+        </w:rPr>
+        <w:t>{1,2}[^15-99]*?))</w:t>
+      </w:r>
+      <w:r>
+        <w:rPr>
+          <w:lang w:val="uk-UA"/>
+        </w:rPr>
+        <w:t>?"</w:t>
+      </w:r>
+    </w:p>
+    <w:p/>
+    <w:p>
+      <w:r>
+        <w:t>Тобто доступні значення для вводу від 1 до 14 включно. Щоб вказати діапазон значень треба скористатися символом тире.</w:t>
+      </w:r>
+      <w:r>
+        <w:t xml:space="preserve"> Канали будуть переключатися у тій послідовності, що вказана </w:t>
+      </w:r>
+      <w:r>
+        <w:t>у полі.</w:t>
+      </w:r>
+    </w:p>
+    <w:p>
+      <w:r>
         <w:lastRenderedPageBreak/>
-        <w:t>CheckBox</w:t>
+        <w:t>При підключені пристрою в меню налаштувань автоматично генерується налаштування для щойно підключеного пристрою</w:t>
+      </w:r>
+      <w:r>
+        <w:t xml:space="preserve"> та зазвичай потрібні для калібрування пристрою.</w:t>
       </w:r>
       <w:r>
         <w:t xml:space="preserve"> </w:t>
       </w:r>
       <w:r>
+        <w:t xml:space="preserve">Поле </w:t>
+      </w:r>
+      <w:r>
         <w:rPr>
           <w:lang w:val="en-US"/>
         </w:rPr>
-        <w:t>Horizontal</w:t>
+        <w:t>Channel</w:t>
       </w:r>
       <w:r>
         <w:t xml:space="preserve"> </w:t>
@@ -10204,19 +10562,34 @@
         <w:rPr>
           <w:lang w:val="en-US"/>
         </w:rPr>
-        <w:t>line</w:t>
+        <w:t>spacing</w:t>
       </w:r>
       <w:r>
         <w:t xml:space="preserve"> </w:t>
       </w:r>
       <w:r>
-        <w:t xml:space="preserve">та </w:t>
+        <w:t xml:space="preserve">відповідає за відстань </w:t>
+      </w:r>
+      <w:r>
+        <w:t xml:space="preserve">між значеннями </w:t>
       </w:r>
       <w:r>
         <w:rPr>
           <w:lang w:val="en-US"/>
         </w:rPr>
-        <w:t>Vertical</w:t>
+        <w:t>RSSI</w:t>
+      </w:r>
+      <w:r>
+        <w:t xml:space="preserve"> на графіку. </w:t>
+      </w:r>
+      <w:r>
+        <w:t xml:space="preserve">Поле </w:t>
+      </w:r>
+      <w:r>
+        <w:rPr>
+          <w:lang w:val="en-US"/>
+        </w:rPr>
+        <w:t>RSSI</w:t>
       </w:r>
       <w:r>
         <w:t xml:space="preserve"> </w:t>
@@ -10225,568 +10598,195 @@
         <w:rPr>
           <w:lang w:val="en-US"/>
         </w:rPr>
-        <w:t>line</w:t>
-      </w:r>
-      <w:r>
-        <w:t xml:space="preserve"> відповідають за відображення допоміжних ліній на графіку.</w:t>
-      </w:r>
-    </w:p>
-    <w:p>
-      <w:r>
-        <w:t xml:space="preserve">За замовчуванням програма відображає </w:t>
-      </w:r>
-      <w:r>
-        <w:t xml:space="preserve">значення </w:t>
-      </w:r>
-      <w:r>
-        <w:t>пакет</w:t>
-      </w:r>
-      <w:r>
-        <w:t>ів</w:t>
+        <w:t>shift</w:t>
       </w:r>
       <w:r>
         <w:t xml:space="preserve"> </w:t>
       </w:r>
       <w:r>
+        <w:t xml:space="preserve">відповідає за зсув значень </w:t>
+      </w:r>
+      <w:r>
         <w:rPr>
           <w:lang w:val="en-US"/>
         </w:rPr>
         <w:t>RSSI</w:t>
       </w:r>
       <w:r>
-        <w:t xml:space="preserve"> в реальному часі</w:t>
-      </w:r>
-      <w:r>
-        <w:t xml:space="preserve">, тобто </w:t>
-      </w:r>
-      <w:r>
-        <w:t xml:space="preserve">індикатор шкали часу завжди знаходиться вкінці шкали. </w:t>
+        <w:t xml:space="preserve"> </w:t>
+      </w:r>
+      <w:r>
+        <w:t>на графіку по шкалі абсцис.</w:t>
+      </w:r>
+    </w:p>
+    <w:p/>
+    <w:p>
+      <w:pPr>
+        <w:pStyle w:val="a3"/>
+      </w:pPr>
+      <w:bookmarkStart w:id="38" w:name="_Toc407209398"/>
+      <w:r>
+        <w:t>Файли ресурсів</w:t>
+      </w:r>
+      <w:bookmarkEnd w:id="38"/>
+    </w:p>
+    <w:p>
+      <w:r>
+        <w:t xml:space="preserve">Окрім файлів </w:t>
       </w:r>
       <w:r>
         <w:rPr>
           <w:lang w:val="en-US"/>
         </w:rPr>
-        <w:t>CheckBox</w:t>
-      </w:r>
-      <w:r>
-        <w:t xml:space="preserve"> </w:t>
+        <w:t>FXML</w:t>
+      </w:r>
+      <w:r>
+        <w:t>, які потрібні для розмітки об’єктів інтерфейсу, було використано каскадні таблиці стилів (</w:t>
       </w:r>
       <w:r>
         <w:rPr>
           <w:lang w:val="en-US"/>
         </w:rPr>
-        <w:t>Manual</w:t>
-      </w:r>
-      <w:r>
-        <w:t xml:space="preserve"> </w:t>
-      </w:r>
-      <w:r>
+        <w:t>CSS</w:t>
+      </w:r>
+      <w:r>
+        <w:t>) для налаштування стилю графічного об’єкту.</w:t>
+      </w:r>
+      <w:r>
+        <w:t xml:space="preserve"> На приклад, для налаштування стилю списку підключених пристроїв використано наступний код:</w:t>
+      </w:r>
+    </w:p>
+    <w:p/>
+    <w:p>
+      <w:pPr>
+        <w:pStyle w:val="a4"/>
+      </w:pPr>
+      <w:r>
+        <w:t>#chartLegendVbox{</w:t>
+      </w:r>
+    </w:p>
+    <w:p>
+      <w:pPr>
+        <w:pStyle w:val="a4"/>
+      </w:pPr>
+      <w:r>
+        <w:t xml:space="preserve">    -fx-background-color: rgba(255, 255, 255, 0.6);</w:t>
+      </w:r>
+    </w:p>
+    <w:p>
+      <w:pPr>
+        <w:pStyle w:val="a4"/>
+      </w:pPr>
+      <w:r>
+        <w:t xml:space="preserve">    -fx-background-radius: 5;</w:t>
+      </w:r>
+    </w:p>
+    <w:p>
+      <w:pPr>
+        <w:pStyle w:val="a4"/>
+      </w:pPr>
+      <w:r>
+        <w:t>}</w:t>
+      </w:r>
+    </w:p>
+    <w:p>
+      <w:pPr>
         <w:rPr>
           <w:lang w:val="en-US"/>
         </w:rPr>
-        <w:t>replay</w:t>
-      </w:r>
-      <w:r>
-        <w:t xml:space="preserve"> </w:t>
-      </w:r>
-      <w:r>
-        <w:rPr>
-          <w:lang w:val="en-US"/>
-        </w:rPr>
-        <w:t>mode</w:t>
-      </w:r>
-      <w:r>
-        <w:t xml:space="preserve"> </w:t>
-      </w:r>
-      <w:r>
-        <w:t>дозволяє включити режим ручного управління часом.</w:t>
-      </w:r>
-    </w:p>
-    <w:p>
-      <w:r>
-        <w:t xml:space="preserve">CheckBox </w:t>
-      </w:r>
-      <w:r>
-        <w:rPr>
-          <w:lang w:val="en-US"/>
-        </w:rPr>
-        <w:t>Animation</w:t>
-      </w:r>
-      <w:r>
-        <w:t xml:space="preserve"> дозволяє включити або виключити анімацію. На деяких слабких системах </w:t>
-      </w:r>
-      <w:r>
-        <w:t>це є актуально.</w:t>
-      </w:r>
-    </w:p>
-    <w:p>
-      <w:r>
-        <w:t xml:space="preserve">У полі </w:t>
-      </w:r>
-      <w:r>
-        <w:rPr>
-          <w:lang w:val="en-US"/>
-        </w:rPr>
-        <w:t>Chart</w:t>
-      </w:r>
-      <w:r>
+      </w:pPr>
+    </w:p>
+    <w:p>
+      <w:r>
+        <w:t>#chartLegendVbox – звернення до графічного об’єкту за його ідентифікатором.</w:t>
+      </w:r>
+    </w:p>
+    <w:p>
+      <w:r>
+        <w:t>-fx-background-color – задання кольору фону у форматі rgba.</w:t>
+      </w:r>
+    </w:p>
+    <w:p>
+      <w:r>
+        <w:t>-fx-background-radius – задання округлення кутів фону.</w:t>
+      </w:r>
+    </w:p>
+    <w:p/>
+    <w:p>
+      <w:pPr>
+        <w:pStyle w:val="a2"/>
+      </w:pPr>
+      <w:bookmarkStart w:id="39" w:name="_Toc407209399"/>
+      <w:r>
+        <w:t>Допоміжні класи</w:t>
+      </w:r>
+      <w:bookmarkEnd w:id="39"/>
+    </w:p>
+    <w:p>
+      <w:r>
+        <w:t xml:space="preserve">В програмі використовуються спеціальні класи, в яких сформовані статичні методи. Ці методи використовуються у програмі у різних місцях. </w:t>
+      </w:r>
+      <w:r>
+        <w:t xml:space="preserve">Класи можна знайти у пакеті com.rasalhague.mdrv.Utility. </w:t>
+      </w:r>
+      <w:r>
+        <w:t>На</w:t>
+      </w:r>
+      <w:r>
+        <w:t>приклад</w:t>
+      </w:r>
+      <w:r>
+        <w:t>,</w:t>
+      </w:r>
+      <w:r>
+        <w:t xml:space="preserve"> наступна функція повертає псевдовипадкове число типу int з заданого діапазону:</w:t>
+      </w:r>
+    </w:p>
+    <w:p/>
+    <w:p>
+      <w:pPr>
+        <w:pStyle w:val="a4"/>
+      </w:pPr>
+      <w:r>
+        <w:t>public static int randInt(int min, int max)</w:t>
+      </w:r>
+    </w:p>
+    <w:p/>
+    <w:p>
+      <w:pPr>
         <w:rPr>
           <w:lang w:val="ru-RU"/>
         </w:rPr>
-        <w:t xml:space="preserve"> </w:t>
-      </w:r>
-      <w:r>
-        <w:rPr>
-          <w:lang w:val="en-US"/>
-        </w:rPr>
-        <w:t>update</w:t>
-      </w:r>
-      <w:r>
-        <w:rPr>
-          <w:lang w:val="ru-RU"/>
-        </w:rPr>
-        <w:t xml:space="preserve"> </w:t>
-      </w:r>
-      <w:r>
-        <w:rPr>
-          <w:lang w:val="en-US"/>
-        </w:rPr>
-        <w:t>delay</w:t>
-      </w:r>
-      <w:r>
-        <w:t xml:space="preserve"> можна встановити </w:t>
-      </w:r>
-      <w:r>
-        <w:t>інтервал оновлення графіку. Ця функція корисна для слабких систем та у випадках, коли треба аналізувати поточні дані з пристрою в реальному часі.</w:t>
-      </w:r>
-    </w:p>
-    <w:p>
-      <w:r>
-        <w:t xml:space="preserve">Наступний блок відповідає за </w:t>
-      </w:r>
-      <w:r>
-        <w:t>налаштування відображення завантаженості каналу, що сканується бездротовим адаптером.</w:t>
-      </w:r>
-      <w:r>
-        <w:t xml:space="preserve"> У полі </w:t>
-      </w:r>
-      <w:r>
-        <w:rPr>
-          <w:lang w:val="en-US"/>
-        </w:rPr>
-        <w:t>Fade</w:t>
-      </w:r>
-      <w:r>
-        <w:t xml:space="preserve"> </w:t>
-      </w:r>
-      <w:r>
-        <w:rPr>
-          <w:lang w:val="en-US"/>
-        </w:rPr>
-        <w:t>out</w:t>
-      </w:r>
-      <w:r>
-        <w:t xml:space="preserve"> </w:t>
-      </w:r>
-      <w:r>
-        <w:rPr>
-          <w:lang w:val="en-US"/>
-        </w:rPr>
-        <w:t>after</w:t>
-      </w:r>
-      <w:r>
-        <w:t xml:space="preserve"> вказується кількість секунд, до зникнення ефекту завантаженості каналу. У полі </w:t>
-      </w:r>
-      <w:r>
-        <w:rPr>
-          <w:lang w:val="en-US"/>
-        </w:rPr>
-        <w:t>Max</w:t>
-      </w:r>
-      <w:r>
-        <w:rPr>
-          <w:lang w:val="ru-RU"/>
-        </w:rPr>
-        <w:t xml:space="preserve"> </w:t>
-      </w:r>
-      <w:r>
-        <w:rPr>
-          <w:lang w:val="en-US"/>
-        </w:rPr>
-        <w:t>opacity</w:t>
-      </w:r>
-      <w:r>
-        <w:rPr>
-          <w:lang w:val="ru-RU"/>
-        </w:rPr>
-        <w:t xml:space="preserve"> </w:t>
-      </w:r>
-      <w:r>
-        <w:t>вказується ступінь непрозорості ефекту завантаженості каналу.</w:t>
-      </w:r>
-      <w:r>
-        <w:t xml:space="preserve"> У полі </w:t>
-      </w:r>
-      <w:r>
-        <w:rPr>
-          <w:lang w:val="en-US"/>
-        </w:rPr>
-        <w:t>Fade</w:t>
-      </w:r>
-      <w:r>
-        <w:t xml:space="preserve"> </w:t>
-      </w:r>
-      <w:r>
-        <w:rPr>
-          <w:lang w:val="en-US"/>
-        </w:rPr>
-        <w:t>up</w:t>
-      </w:r>
-      <w:r>
-        <w:t xml:space="preserve"> </w:t>
-      </w:r>
-      <w:r>
-        <w:rPr>
-          <w:lang w:val="en-US"/>
-        </w:rPr>
-        <w:t>opacity</w:t>
-      </w:r>
-      <w:r>
-        <w:t xml:space="preserve"> вказується коефіцієнт, що визначає як швидко буде ефект завантаженості каналу буде набирати непрозорості.</w:t>
-      </w:r>
-    </w:p>
-    <w:p>
-      <w:r>
-        <w:t>У наступному полі вказується канал чи діапазон каналів, що скануються. Відповідає наступному регулярному виразу:</w:t>
+      </w:pPr>
+      <w:r>
+        <w:lastRenderedPageBreak/>
+        <w:t xml:space="preserve">Для приведення </w:t>
+      </w:r>
+      <w:r>
+        <w:t xml:space="preserve">PID </w:t>
+      </w:r>
+      <w:r>
+        <w:t xml:space="preserve">чи </w:t>
+      </w:r>
+      <w:r>
+        <w:t xml:space="preserve">VID </w:t>
+      </w:r>
+      <w:r>
+        <w:t>пристрою до чотирьох символів використовується функція</w:t>
       </w:r>
     </w:p>
     <w:p/>
     <w:p>
       <w:pPr>
         <w:pStyle w:val="a4"/>
-        <w:rPr>
-          <w:lang w:val="uk-UA"/>
-        </w:rPr>
-      </w:pPr>
-      <w:r>
-        <w:rPr>
-          <w:lang w:val="uk-UA"/>
-        </w:rPr>
-        <w:t>"(?&lt;</w:t>
-      </w:r>
-      <w:r>
-        <w:t>channelStart</w:t>
-      </w:r>
-      <w:r>
-        <w:rPr>
-          <w:lang w:val="uk-UA"/>
-        </w:rPr>
-        <w:t>&gt;</w:t>
-      </w:r>
-      <w:r>
-        <w:rPr>
-          <w:lang w:val="uk-UA"/>
-        </w:rPr>
-        <w:t>\\</w:t>
-      </w:r>
-      <w:r>
-        <w:t>d</w:t>
-      </w:r>
-      <w:r>
-        <w:rPr>
-          <w:lang w:val="uk-UA"/>
-        </w:rPr>
-        <w:t>{1,2}[^15-99]*?)(-(?&lt;</w:t>
-      </w:r>
-      <w:r>
-        <w:t>channelEnd</w:t>
-      </w:r>
-      <w:r>
-        <w:rPr>
-          <w:lang w:val="uk-UA"/>
-        </w:rPr>
-        <w:t>&gt;\\</w:t>
-      </w:r>
-      <w:r>
-        <w:t>d</w:t>
-      </w:r>
-      <w:r>
-        <w:rPr>
-          <w:lang w:val="uk-UA"/>
-        </w:rPr>
-        <w:t>{1,2}[^15-99]*?))</w:t>
-      </w:r>
-      <w:r>
-        <w:rPr>
-          <w:lang w:val="uk-UA"/>
-        </w:rPr>
-        <w:t>?"</w:t>
+      </w:pPr>
+      <w:r>
+        <w:t>public static String normalizePidVidToLength(String str)</w:t>
       </w:r>
     </w:p>
     <w:p/>
     <w:p>
       <w:r>
-        <w:t>Тобто доступні значення для вводу від 1 до 14 включно. Щоб вказати діапазон значень треба скористатися символом тире.</w:t>
-      </w:r>
-      <w:r>
-        <w:t xml:space="preserve"> Канали будуть переключатися у тій послідовності, що вказана </w:t>
-      </w:r>
-      <w:r>
-        <w:t>у полі.</w:t>
-      </w:r>
-    </w:p>
-    <w:p>
-      <w:r>
-        <w:t>При підключені пристрою в меню налаштувань автоматично генерується налаштування для щойно підключеного пристрою</w:t>
-      </w:r>
-      <w:r>
-        <w:t xml:space="preserve"> та зазвичай потрібні для калібрування пристрою.</w:t>
-      </w:r>
-      <w:r>
-        <w:t xml:space="preserve"> </w:t>
-      </w:r>
-      <w:r>
-        <w:t xml:space="preserve">Поле </w:t>
-      </w:r>
-      <w:r>
-        <w:rPr>
-          <w:lang w:val="en-US"/>
-        </w:rPr>
-        <w:t>Channel</w:t>
-      </w:r>
-      <w:r>
-        <w:t xml:space="preserve"> </w:t>
-      </w:r>
-      <w:r>
-        <w:rPr>
-          <w:lang w:val="en-US"/>
-        </w:rPr>
-        <w:t>spacing</w:t>
-      </w:r>
-      <w:r>
-        <w:t xml:space="preserve"> </w:t>
-      </w:r>
-      <w:r>
-        <w:t xml:space="preserve">відповідає за відстань </w:t>
-      </w:r>
-      <w:r>
-        <w:t xml:space="preserve">між значеннями </w:t>
-      </w:r>
-      <w:r>
-        <w:rPr>
-          <w:lang w:val="en-US"/>
-        </w:rPr>
-        <w:t>RSSI</w:t>
-      </w:r>
-      <w:r>
-        <w:t xml:space="preserve"> на графіку. </w:t>
-      </w:r>
-      <w:r>
-        <w:t xml:space="preserve">Поле </w:t>
-      </w:r>
-      <w:r>
-        <w:rPr>
-          <w:lang w:val="en-US"/>
-        </w:rPr>
-        <w:t>RSSI</w:t>
-      </w:r>
-      <w:r>
-        <w:t xml:space="preserve"> </w:t>
-      </w:r>
-      <w:r>
-        <w:rPr>
-          <w:lang w:val="en-US"/>
-        </w:rPr>
-        <w:t>shift</w:t>
-      </w:r>
-      <w:r>
-        <w:t xml:space="preserve"> </w:t>
-      </w:r>
-      <w:r>
-        <w:t xml:space="preserve">відповідає за зсув значень </w:t>
-      </w:r>
-      <w:r>
-        <w:rPr>
-          <w:lang w:val="en-US"/>
-        </w:rPr>
-        <w:t>RSSI</w:t>
-      </w:r>
-      <w:r>
-        <w:t xml:space="preserve"> </w:t>
-      </w:r>
-      <w:r>
-        <w:t>на графіку по шкалі абсцис.</w:t>
-      </w:r>
-    </w:p>
-    <w:p/>
-    <w:p>
-      <w:pPr>
-        <w:pStyle w:val="a3"/>
-      </w:pPr>
-      <w:bookmarkStart w:id="38" w:name="_Toc407209398"/>
-      <w:r>
-        <w:lastRenderedPageBreak/>
-        <w:t>Файли ресурсів</w:t>
-      </w:r>
-      <w:bookmarkEnd w:id="38"/>
-    </w:p>
-    <w:p>
-      <w:r>
-        <w:t xml:space="preserve">Окрім файлів </w:t>
-      </w:r>
-      <w:r>
-        <w:rPr>
-          <w:lang w:val="en-US"/>
-        </w:rPr>
-        <w:t>FXML</w:t>
-      </w:r>
-      <w:r>
-        <w:t>, які потрібні для розмітки об’єктів інтерфейсу, було використано каскадні таблиці стилів (</w:t>
-      </w:r>
-      <w:r>
-        <w:rPr>
-          <w:lang w:val="en-US"/>
-        </w:rPr>
-        <w:t>CSS</w:t>
-      </w:r>
-      <w:r>
-        <w:t>) для налаштування стилю графічного об’єкту.</w:t>
-      </w:r>
-      <w:r>
-        <w:t xml:space="preserve"> На приклад, для налаштування стилю списку підключених пристроїв використано наступний код:</w:t>
-      </w:r>
-    </w:p>
-    <w:p/>
-    <w:p>
-      <w:pPr>
-        <w:pStyle w:val="a4"/>
-      </w:pPr>
-      <w:r>
-        <w:t>#chartLegendVbox{</w:t>
-      </w:r>
-    </w:p>
-    <w:p>
-      <w:pPr>
-        <w:pStyle w:val="a4"/>
-      </w:pPr>
-      <w:r>
-        <w:t xml:space="preserve">    -fx-background-color: rgba(255, 255, 255, 0.6);</w:t>
-      </w:r>
-    </w:p>
-    <w:p>
-      <w:pPr>
-        <w:pStyle w:val="a4"/>
-      </w:pPr>
-      <w:r>
-        <w:t xml:space="preserve">    -fx-background-radius: 5;</w:t>
-      </w:r>
-    </w:p>
-    <w:p>
-      <w:pPr>
-        <w:pStyle w:val="a4"/>
-      </w:pPr>
-      <w:r>
-        <w:t>}</w:t>
-      </w:r>
-    </w:p>
-    <w:p>
-      <w:pPr>
-        <w:rPr>
-          <w:lang w:val="en-US"/>
-        </w:rPr>
-      </w:pPr>
-    </w:p>
-    <w:p>
-      <w:r>
-        <w:t>#chartLegendVbox – звернення до графічного об’єкту за його ідентифікатором.</w:t>
-      </w:r>
-    </w:p>
-    <w:p>
-      <w:r>
-        <w:t>-fx-background-color – задання кольору фону у форматі rgba.</w:t>
-      </w:r>
-    </w:p>
-    <w:p>
-      <w:r>
-        <w:t>-fx-background-radius – задання округлення кутів фону.</w:t>
-      </w:r>
-    </w:p>
-    <w:p/>
-    <w:p>
-      <w:pPr>
-        <w:pStyle w:val="a2"/>
-      </w:pPr>
-      <w:bookmarkStart w:id="39" w:name="_Toc407209399"/>
-      <w:r>
-        <w:t>Допоміжні класи</w:t>
-      </w:r>
-      <w:bookmarkEnd w:id="39"/>
-    </w:p>
-    <w:p>
-      <w:r>
-        <w:t xml:space="preserve">В програмі використовуються спеціальні класи, в яких сформовані статичні методи. Ці методи використовуються у програмі у різних місцях. </w:t>
-      </w:r>
-      <w:r>
-        <w:t xml:space="preserve">Класи можна знайти у пакеті com.rasalhague.mdrv.Utility. </w:t>
-      </w:r>
-      <w:r>
-        <w:t>На</w:t>
-      </w:r>
-      <w:r>
-        <w:t>приклад</w:t>
-      </w:r>
-      <w:r>
-        <w:t>,</w:t>
-      </w:r>
-      <w:r>
-        <w:t xml:space="preserve"> наступна функція повертає псевдовипадкове число типу int з заданого діапазону:</w:t>
-      </w:r>
-    </w:p>
-    <w:p/>
-    <w:p>
-      <w:pPr>
-        <w:pStyle w:val="a4"/>
-      </w:pPr>
-      <w:r>
-        <w:t>public static int randInt(int min, int max)</w:t>
-      </w:r>
-    </w:p>
-    <w:p/>
-    <w:p>
-      <w:pPr>
-        <w:rPr>
-          <w:lang w:val="ru-RU"/>
-        </w:rPr>
-      </w:pPr>
-      <w:r>
-        <w:t xml:space="preserve">Для приведення </w:t>
-      </w:r>
-      <w:r>
-        <w:t xml:space="preserve">PID </w:t>
-      </w:r>
-      <w:r>
-        <w:t xml:space="preserve">чи </w:t>
-      </w:r>
-      <w:r>
-        <w:t xml:space="preserve">VID </w:t>
-      </w:r>
-      <w:r>
-        <w:t>пристрою до чотирьох символів використовується функція</w:t>
-      </w:r>
-    </w:p>
-    <w:p/>
-    <w:p>
-      <w:pPr>
-        <w:pStyle w:val="a4"/>
-      </w:pPr>
-      <w:r>
-        <w:t>public static String normalizePidVidToLength(String str)</w:t>
-      </w:r>
-    </w:p>
-    <w:p/>
-    <w:p>
-      <w:r>
-        <w:lastRenderedPageBreak/>
         <w:t>Щоб виклику Runnable в JFX Thread і чекати доки він не завершиться можна використати функцію</w:t>
       </w:r>
     </w:p>
@@ -18386,7 +18386,7 @@
             <w:noProof/>
             <w:lang w:val="ru-RU"/>
           </w:rPr>
-          <w:t>32</w:t>
+          <w:t>3</w:t>
         </w:r>
         <w:r>
           <w:fldChar w:fldCharType="end"/>
@@ -21100,7 +21100,7 @@
 </file>
 
 <file path=customXml/itemProps1.xml><?xml version="1.0" encoding="utf-8"?>
-<ds:datastoreItem xmlns:ds="http://schemas.openxmlformats.org/officeDocument/2006/customXml" ds:itemID="{8FAEB01C-5634-4D2F-9713-95B86029FAD9}">
+<ds:datastoreItem xmlns:ds="http://schemas.openxmlformats.org/officeDocument/2006/customXml" ds:itemID="{83B20F31-F67B-41A7-A74A-11C4451D5DD9}">
   <ds:schemaRefs>
     <ds:schemaRef ds:uri="http://schemas.openxmlformats.org/officeDocument/2006/bibliography"/>
   </ds:schemaRefs>

</xml_diff>

<commit_message>
Fix: (see Addition) -> (see addition)
</commit_message>
<xml_diff>
--- a/Diploma.docx
+++ b/Diploma.docx
@@ -5648,7 +5648,7 @@
           <v:shape id="_x0000_i1025" type="#_x0000_t75" style="width:490.5pt;height:375.75pt" o:ole="">
             <v:imagedata r:id="rId10" o:title=""/>
           </v:shape>
-          <o:OLEObject Type="Embed" ProgID="Visio.Drawing.15" ShapeID="_x0000_i1025" DrawAspect="Content" ObjectID="_1486554402" r:id="rId11"/>
+          <o:OLEObject Type="Embed" ProgID="Visio.Drawing.15" ShapeID="_x0000_i1025" DrawAspect="Content" ObjectID="_1486554619" r:id="rId11"/>
         </w:object>
       </w:r>
     </w:p>
@@ -5721,13 +5721,13 @@
         <w:fldChar w:fldCharType="begin"/>
       </w:r>
       <w:r>
-        <w:instrText xml:space="preserve"> REF _Ref407032574 \r \h </w:instrText>
+        <w:instrText xml:space="preserve"> REF  _Ref407032574 \* Lower \h \r </w:instrText>
       </w:r>
       <w:r>
         <w:fldChar w:fldCharType="separate"/>
       </w:r>
       <w:r>
-        <w:t>Додаток 1</w:t>
+        <w:t>додаток 1</w:t>
       </w:r>
       <w:r>
         <w:fldChar w:fldCharType="end"/>
@@ -5742,7 +5742,12 @@
         <w:t xml:space="preserve"> клас, </w:t>
       </w:r>
       <w:r>
-        <w:t>задача якого сканувати систему на предмет підключень пристроїв</w:t>
+        <w:t>задача якого сканувати систему на предмет під</w:t>
+      </w:r>
+      <w:bookmarkStart w:id="24" w:name="_GoBack"/>
+      <w:bookmarkEnd w:id="24"/>
+      <w:r>
+        <w:t>ключень пристроїв</w:t>
       </w:r>
       <w:r>
         <w:t xml:space="preserve"> через задані проміжки часу (за замовчуванням </w:t>
@@ -5783,316 +5788,301 @@
         <w:fldChar w:fldCharType="begin"/>
       </w:r>
       <w:r>
-        <w:instrText xml:space="preserve"> REF _Ref407032754 \r \h </w:instrText>
+        <w:instrText xml:space="preserve"> REF  _Ref407032754 \* Lower \h \r </w:instrText>
       </w:r>
       <w:r>
         <w:fldChar w:fldCharType="separate"/>
       </w:r>
       <w:r>
-        <w:t>Додаток 2</w:t>
+        <w:t>додаток 2</w:t>
       </w:r>
       <w:r>
         <w:fldChar w:fldCharType="end"/>
       </w:r>
       <w:r>
+        <w:t>)</w:t>
+      </w:r>
+      <w:r>
+        <w:t xml:space="preserve"> підписується на подію підключення пристрою</w:t>
+      </w:r>
+      <w:r>
+        <w:t>, викликає статичний метод для пошуку конкретного пристрою, яке підтримує програма та, у випадку успіху, запускає потік для роботи з пристроєм.</w:t>
+      </w:r>
+    </w:p>
+    <w:p/>
+    <w:p>
+      <w:pPr>
+        <w:pStyle w:val="a2"/>
+      </w:pPr>
+      <w:bookmarkStart w:id="25" w:name="_Toc407209388"/>
+      <w:r>
+        <w:t>Абстрактний клас Device</w:t>
+      </w:r>
+      <w:r>
+        <w:t xml:space="preserve"> та його реалізації</w:t>
+      </w:r>
+      <w:bookmarkEnd w:id="25"/>
+    </w:p>
+    <w:p>
+      <w:r>
+        <w:t xml:space="preserve">Device </w:t>
+      </w:r>
+      <w:r>
+        <w:t>—</w:t>
+      </w:r>
+      <w:r>
+        <w:t xml:space="preserve"> клас, який абстрагує загальну поведінку для всіх пристроїв</w:t>
+      </w:r>
+      <w:r>
+        <w:t xml:space="preserve"> (див. </w:t>
+      </w:r>
+      <w:r>
         <w:fldChar w:fldCharType="begin"/>
       </w:r>
       <w:r>
-        <w:instrText xml:space="preserve"> REF _Ref407032574 \r \h </w:instrText>
+        <w:instrText xml:space="preserve"> REF  _Ref407016800 \* Lower \h \r </w:instrText>
       </w:r>
       <w:r>
         <w:fldChar w:fldCharType="separate"/>
       </w:r>
       <w:r>
-        <w:t>Додаток 1</w:t>
+        <w:t>додаток 3</w:t>
       </w:r>
       <w:r>
         <w:fldChar w:fldCharType="end"/>
       </w:r>
       <w:r>
-        <w:t>)</w:t>
-      </w:r>
-      <w:r>
-        <w:t xml:space="preserve"> підписується на подію підключення пристрою</w:t>
-      </w:r>
-      <w:r>
-        <w:t>, викликає статичний метод для пошуку конкретного пристрою, яке підтримує програма та, у випадку успіху, запускає потік для роботи з пристроєм.</w:t>
+        <w:t>).</w:t>
       </w:r>
     </w:p>
     <w:p/>
     <w:p>
       <w:pPr>
-        <w:pStyle w:val="a2"/>
-      </w:pPr>
-      <w:bookmarkStart w:id="24" w:name="_Toc407209388"/>
-      <w:r>
-        <w:t>Абстрактний клас Device</w:t>
-      </w:r>
-      <w:r>
-        <w:t xml:space="preserve"> та його реалізації</w:t>
-      </w:r>
-      <w:bookmarkEnd w:id="24"/>
-    </w:p>
-    <w:p>
-      <w:r>
-        <w:t xml:space="preserve">Device </w:t>
-      </w:r>
-      <w:r>
-        <w:t>—</w:t>
-      </w:r>
-      <w:r>
-        <w:t xml:space="preserve"> клас, який абстрагує загальну поведінку для всіх пристроїв</w:t>
-      </w:r>
-      <w:r>
-        <w:t xml:space="preserve"> (див. </w:t>
+        <w:pStyle w:val="a3"/>
+      </w:pPr>
+      <w:bookmarkStart w:id="26" w:name="_Toc407209389"/>
+      <w:r>
+        <w:t>Статичний</w:t>
+      </w:r>
+      <w:r>
+        <w:t xml:space="preserve"> фабричний</w:t>
+      </w:r>
+      <w:r>
+        <w:t xml:space="preserve"> </w:t>
+      </w:r>
+      <w:r>
+        <w:t>метод</w:t>
+      </w:r>
+      <w:bookmarkEnd w:id="26"/>
+    </w:p>
+    <w:p>
+      <w:r>
+        <w:t>Звичайний спосіб отримання</w:t>
+      </w:r>
+      <w:r>
+        <w:t xml:space="preserve"> </w:t>
+      </w:r>
+      <w:r>
+        <w:t>екземпляру класу —</w:t>
+      </w:r>
+      <w:r>
+        <w:t xml:space="preserve"> відкритий конструктор. Існує ще один метод</w:t>
+      </w:r>
+      <w:r>
+        <w:t>:</w:t>
+      </w:r>
+      <w:r>
+        <w:t xml:space="preserve"> к</w:t>
+      </w:r>
+      <w:r>
+        <w:t>лас може забезпечити</w:t>
+      </w:r>
+      <w:r>
+        <w:t xml:space="preserve"> с</w:t>
+      </w:r>
+      <w:r>
+        <w:t>татичний фабричний метод</w:t>
+      </w:r>
+      <w:r>
+        <w:t>, який повертає екземпляр класу.</w:t>
+      </w:r>
+    </w:p>
+    <w:p>
+      <w:r>
+        <w:t>Однією з переваг статичних фабричних методів є те, що на відміну від конструкторів, вони</w:t>
+      </w:r>
+      <w:r>
+        <w:t xml:space="preserve"> </w:t>
+      </w:r>
+      <w:r>
+        <w:t>мають імена.</w:t>
+      </w:r>
+      <w:r>
+        <w:t xml:space="preserve"> </w:t>
+      </w:r>
+      <w:r>
+        <w:t>Друга перев</w:t>
+      </w:r>
+      <w:r>
+        <w:t>ага статичних фабричних методів:</w:t>
+      </w:r>
+      <w:r>
+        <w:t xml:space="preserve"> </w:t>
+      </w:r>
+      <w:r>
+        <w:t>вони не зобов</w:t>
+      </w:r>
+      <w:r>
+        <w:t>’</w:t>
+      </w:r>
+      <w:r>
+        <w:t>язані створювати новий об</w:t>
+      </w:r>
+      <w:r>
+        <w:t>’</w:t>
+      </w:r>
+      <w:r>
+        <w:t xml:space="preserve">єкт </w:t>
+      </w:r>
+      <w:r>
+        <w:t>при виклику</w:t>
+      </w:r>
+      <w:r>
+        <w:t>.</w:t>
+      </w:r>
+      <w:r>
+        <w:t xml:space="preserve"> </w:t>
+      </w:r>
+      <w:r>
+        <w:t>Третя перевага статич</w:t>
+      </w:r>
+      <w:r>
+        <w:t xml:space="preserve">них фабричних методів є те, що </w:t>
+      </w:r>
+      <w:r>
+        <w:t>на відміну від конструкторів,</w:t>
+      </w:r>
+      <w:r>
+        <w:t xml:space="preserve"> </w:t>
+      </w:r>
+      <w:r>
+        <w:t>вони можуть повернути об</w:t>
+      </w:r>
+      <w:r>
+        <w:t>’</w:t>
+      </w:r>
+      <w:r>
+        <w:t>єкт будь-якого підтипу.</w:t>
+      </w:r>
+    </w:p>
+    <w:p>
+      <w:r>
+        <w:t>У класі Device використовується статичний фабричний метод</w:t>
+      </w:r>
+      <w:r>
+        <w:t xml:space="preserve"> за наступною сигнатурою:</w:t>
+      </w:r>
+    </w:p>
+    <w:p/>
+    <w:p>
+      <w:pPr>
+        <w:pStyle w:val="a4"/>
+      </w:pPr>
+      <w:r>
+        <w:t>public static Device getConcreteDevice(DeviceInfo deviceInfo)</w:t>
+      </w:r>
+    </w:p>
+    <w:p/>
+    <w:p>
+      <w:r>
+        <w:t>Клас DeviceConnectionHandler викликає фабричний метод getConcreteDevice з параметром DeviceInfo в якому знаходиться інформація о пристрої.</w:t>
+      </w:r>
+    </w:p>
+    <w:p>
+      <w:r>
+        <w:t>З</w:t>
+      </w:r>
+      <w:r>
+        <w:t>адача методу getConcreteDevice:</w:t>
+      </w:r>
+      <w:r>
+        <w:t xml:space="preserve"> </w:t>
+      </w:r>
+      <w:r>
+        <w:t>на основі даних з DeviceInfo повернути ініціаліз</w:t>
+      </w:r>
+      <w:r>
+        <w:t>о</w:t>
+      </w:r>
+      <w:r>
+        <w:t>ва</w:t>
+      </w:r>
+      <w:r>
+        <w:t>ний</w:t>
+      </w:r>
+      <w:r>
+        <w:t xml:space="preserve"> конкретний екземпляр класу пристрою.</w:t>
+      </w:r>
+      <w:r>
+        <w:t xml:space="preserve"> Це досягається за д</w:t>
+      </w:r>
+      <w:r>
+        <w:t>опомогою спеціального механізму</w:t>
+      </w:r>
+      <w:r>
+        <w:t xml:space="preserve"> Reflection. </w:t>
+      </w:r>
+      <w:r>
+        <w:t>Використовуючи Reflection реалізовано пошук</w:t>
+      </w:r>
+      <w:r>
+        <w:t xml:space="preserve"> </w:t>
+      </w:r>
+      <w:r>
+        <w:t xml:space="preserve">конкретного класу по всім можливим нащадкам абстрактного класу Device. Такий підхід дає можливість </w:t>
+      </w:r>
+      <w:r>
+        <w:t>додавати підтримку реалізацій нових пристроїв не чіпаючи при цьому інші класи.</w:t>
+      </w:r>
+    </w:p>
+    <w:p/>
+    <w:p>
+      <w:pPr>
+        <w:pStyle w:val="a3"/>
+      </w:pPr>
+      <w:bookmarkStart w:id="27" w:name="_Toc407209390"/>
+      <w:r>
+        <w:t>Конкретні реалізації</w:t>
+      </w:r>
+      <w:bookmarkEnd w:id="27"/>
+    </w:p>
+    <w:p>
+      <w:r>
+        <w:t xml:space="preserve">Для реалізації конкретного пристрою треба заповнити шаблон </w:t>
+      </w:r>
+      <w:r>
+        <w:t>DeviceTemplate</w:t>
+      </w:r>
+      <w:r>
+        <w:rPr>
+          <w:lang w:val="ru-RU"/>
+        </w:rPr>
+        <w:t xml:space="preserve"> (</w:t>
+      </w:r>
+      <w:r>
+        <w:t xml:space="preserve">див. </w:t>
       </w:r>
       <w:r>
         <w:fldChar w:fldCharType="begin"/>
       </w:r>
       <w:r>
-        <w:instrText xml:space="preserve"> REF _Ref407016800 \r \h </w:instrText>
+        <w:instrText xml:space="preserve"> REF  _Ref407030007 \* Lower \h \r </w:instrText>
       </w:r>
       <w:r>
         <w:fldChar w:fldCharType="separate"/>
       </w:r>
       <w:r>
-        <w:t>Додаток 3</w:t>
-      </w:r>
-      <w:r>
-        <w:fldChar w:fldCharType="end"/>
-      </w:r>
-      <w:r>
-        <w:t>).</w:t>
-      </w:r>
-    </w:p>
-    <w:p/>
-    <w:p>
-      <w:pPr>
-        <w:pStyle w:val="a3"/>
-      </w:pPr>
-      <w:bookmarkStart w:id="25" w:name="_Toc407209389"/>
-      <w:r>
-        <w:t>Статичний</w:t>
-      </w:r>
-      <w:r>
-        <w:t xml:space="preserve"> фабричний</w:t>
-      </w:r>
-      <w:r>
-        <w:t xml:space="preserve"> </w:t>
-      </w:r>
-      <w:r>
-        <w:t>метод</w:t>
-      </w:r>
-      <w:bookmarkEnd w:id="25"/>
-    </w:p>
-    <w:p>
-      <w:r>
-        <w:t>Звичайний спосіб отримання</w:t>
-      </w:r>
-      <w:r>
-        <w:t xml:space="preserve"> </w:t>
-      </w:r>
-      <w:r>
-        <w:t>екземпляру класу —</w:t>
-      </w:r>
-      <w:r>
-        <w:t xml:space="preserve"> відкритий конструктор. Існує ще один метод</w:t>
-      </w:r>
-      <w:r>
-        <w:t>:</w:t>
-      </w:r>
-      <w:r>
-        <w:t xml:space="preserve"> к</w:t>
-      </w:r>
-      <w:r>
-        <w:t>лас може забезпечити</w:t>
-      </w:r>
-      <w:r>
-        <w:t xml:space="preserve"> с</w:t>
-      </w:r>
-      <w:r>
-        <w:t>татичний фабричний метод</w:t>
-      </w:r>
-      <w:r>
-        <w:t>, який повертає екземпляр класу.</w:t>
-      </w:r>
-    </w:p>
-    <w:p>
-      <w:r>
-        <w:t>Однією з переваг статичних фабричних методів є те, що на відміну від конструкторів, вони</w:t>
-      </w:r>
-      <w:r>
-        <w:t xml:space="preserve"> </w:t>
-      </w:r>
-      <w:r>
-        <w:t>мають імена.</w:t>
-      </w:r>
-      <w:r>
-        <w:t xml:space="preserve"> </w:t>
-      </w:r>
-      <w:r>
-        <w:t>Друга перев</w:t>
-      </w:r>
-      <w:r>
-        <w:t>ага статичних фабричних методів:</w:t>
-      </w:r>
-      <w:r>
-        <w:t xml:space="preserve"> </w:t>
-      </w:r>
-      <w:r>
-        <w:t>вони не зобов</w:t>
-      </w:r>
-      <w:r>
-        <w:t>’</w:t>
-      </w:r>
-      <w:r>
-        <w:t>язані створювати новий об</w:t>
-      </w:r>
-      <w:r>
-        <w:t>’</w:t>
-      </w:r>
-      <w:r>
-        <w:t xml:space="preserve">єкт </w:t>
-      </w:r>
-      <w:r>
-        <w:t>при виклику</w:t>
-      </w:r>
-      <w:r>
-        <w:t>.</w:t>
-      </w:r>
-      <w:r>
-        <w:t xml:space="preserve"> </w:t>
-      </w:r>
-      <w:r>
-        <w:t>Третя перевага статич</w:t>
-      </w:r>
-      <w:r>
-        <w:t xml:space="preserve">них фабричних методів є те, що </w:t>
-      </w:r>
-      <w:r>
-        <w:t>на відміну від конструкторів,</w:t>
-      </w:r>
-      <w:r>
-        <w:t xml:space="preserve"> </w:t>
-      </w:r>
-      <w:r>
-        <w:t>вони можуть повернути об</w:t>
-      </w:r>
-      <w:r>
-        <w:t>’</w:t>
-      </w:r>
-      <w:r>
-        <w:t>єкт будь-якого підтипу.</w:t>
-      </w:r>
-    </w:p>
-    <w:p>
-      <w:r>
-        <w:t>У класі Device використовується статичний фабричний метод</w:t>
-      </w:r>
-      <w:r>
-        <w:t xml:space="preserve"> за наступною сигнатурою:</w:t>
-      </w:r>
-    </w:p>
-    <w:p/>
-    <w:p>
-      <w:pPr>
-        <w:pStyle w:val="a4"/>
-      </w:pPr>
-      <w:r>
-        <w:t>public static Device getConcreteDevice(DeviceInfo deviceInfo)</w:t>
-      </w:r>
-    </w:p>
-    <w:p/>
-    <w:p>
-      <w:r>
-        <w:t>Клас DeviceConnectionHandler викликає фабричний метод getConcreteDevice з параметром DeviceInfo в якому знаходиться інформація о пристрої.</w:t>
-      </w:r>
-    </w:p>
-    <w:p>
-      <w:r>
-        <w:t>З</w:t>
-      </w:r>
-      <w:r>
-        <w:t>адача методу getConcreteDevice:</w:t>
-      </w:r>
-      <w:r>
-        <w:t xml:space="preserve"> </w:t>
-      </w:r>
-      <w:r>
-        <w:t>на основі даних з DeviceInfo повернути ініціаліз</w:t>
-      </w:r>
-      <w:r>
-        <w:t>о</w:t>
-      </w:r>
-      <w:r>
-        <w:t>ва</w:t>
-      </w:r>
-      <w:r>
-        <w:t>ний</w:t>
-      </w:r>
-      <w:r>
-        <w:t xml:space="preserve"> конкретний екземпляр класу пристрою.</w:t>
-      </w:r>
-      <w:r>
-        <w:t xml:space="preserve"> Це досягається за д</w:t>
-      </w:r>
-      <w:r>
-        <w:t>опомогою спеціального механізму</w:t>
-      </w:r>
-      <w:r>
-        <w:t xml:space="preserve"> Reflection. </w:t>
-      </w:r>
-      <w:r>
-        <w:t>Використовуючи Reflection реалізовано пошук</w:t>
-      </w:r>
-      <w:r>
-        <w:t xml:space="preserve"> </w:t>
-      </w:r>
-      <w:r>
-        <w:t xml:space="preserve">конкретного класу по всім можливим нащадкам абстрактного класу Device. Такий підхід дає можливість </w:t>
-      </w:r>
-      <w:r>
-        <w:t>додавати підтримку реалізацій нових пристроїв не чіпаючи при цьому інші класи.</w:t>
-      </w:r>
-    </w:p>
-    <w:p/>
-    <w:p>
-      <w:pPr>
-        <w:pStyle w:val="a3"/>
-      </w:pPr>
-      <w:bookmarkStart w:id="26" w:name="_Toc407209390"/>
-      <w:r>
-        <w:t>Конкретні реалізації</w:t>
-      </w:r>
-      <w:bookmarkEnd w:id="26"/>
-    </w:p>
-    <w:p>
-      <w:r>
-        <w:t xml:space="preserve">Для реалізації конкретного пристрою треба заповнити шаблон </w:t>
-      </w:r>
-      <w:r>
-        <w:t>DeviceTemplate</w:t>
-      </w:r>
-      <w:r>
-        <w:rPr>
-          <w:lang w:val="ru-RU"/>
-        </w:rPr>
-        <w:t xml:space="preserve"> (</w:t>
-      </w:r>
-      <w:r>
-        <w:t xml:space="preserve">див. </w:t>
-      </w:r>
-      <w:r>
-        <w:fldChar w:fldCharType="begin"/>
-      </w:r>
-      <w:r>
-        <w:instrText xml:space="preserve"> REF _Ref407030007 \r \h </w:instrText>
-      </w:r>
-      <w:r>
-        <w:fldChar w:fldCharType="separate"/>
-      </w:r>
-      <w:r>
-        <w:t>Додаток 4</w:t>
+        <w:t>додаток 4</w:t>
       </w:r>
       <w:r>
         <w:fldChar w:fldCharType="end"/>
@@ -6700,11 +6690,11 @@
       <w:pPr>
         <w:pStyle w:val="a2"/>
       </w:pPr>
-      <w:bookmarkStart w:id="27" w:name="_Toc407209391"/>
+      <w:bookmarkStart w:id="28" w:name="_Toc407209391"/>
       <w:r>
         <w:t>Взаємодія з пристроєм</w:t>
       </w:r>
-      <w:bookmarkEnd w:id="27"/>
+      <w:bookmarkEnd w:id="28"/>
     </w:p>
     <w:p>
       <w:r>
@@ -6720,13 +6710,13 @@
         <w:fldChar w:fldCharType="begin"/>
       </w:r>
       <w:r>
-        <w:instrText xml:space="preserve"> REF _Ref407032556 \r \h </w:instrText>
+        <w:instrText xml:space="preserve"> REF  _Ref407032556 \* Lower \h \r </w:instrText>
       </w:r>
       <w:r>
         <w:fldChar w:fldCharType="separate"/>
       </w:r>
       <w:r>
-        <w:t>Додаток 5</w:t>
+        <w:t>додаток 5</w:t>
       </w:r>
       <w:r>
         <w:fldChar w:fldCharType="end"/>
@@ -7061,11 +7051,11 @@
       <w:pPr>
         <w:pStyle w:val="a3"/>
       </w:pPr>
-      <w:bookmarkStart w:id="28" w:name="_Toc407209392"/>
+      <w:bookmarkStart w:id="29" w:name="_Toc407209392"/>
       <w:r>
         <w:t>Прийняття даних з пристрою та генерування пакету</w:t>
       </w:r>
-      <w:bookmarkEnd w:id="28"/>
+      <w:bookmarkEnd w:id="29"/>
     </w:p>
     <w:p>
       <w:r>
@@ -7259,7 +7249,7 @@
       <w:pPr>
         <w:pStyle w:val="a2"/>
       </w:pPr>
-      <w:bookmarkStart w:id="29" w:name="_Toc407209393"/>
+      <w:bookmarkStart w:id="30" w:name="_Toc407209393"/>
       <w:r>
         <w:t>Генерування даних для а</w:t>
       </w:r>
@@ -7269,7 +7259,7 @@
       <w:r>
         <w:t>у</w:t>
       </w:r>
-      <w:bookmarkEnd w:id="29"/>
+      <w:bookmarkEnd w:id="30"/>
     </w:p>
     <w:p>
       <w:r>
@@ -8874,7 +8864,7 @@
           <v:shape id="_x0000_i1026" type="#_x0000_t75" style="width:492.75pt;height:350.25pt" o:ole="">
             <v:imagedata r:id="rId12" o:title="" croptop="10191f"/>
           </v:shape>
-          <o:OLEObject Type="Embed" ProgID="Visio.Drawing.15" ShapeID="_x0000_i1026" DrawAspect="Content" ObjectID="_1486554403" r:id="rId13"/>
+          <o:OLEObject Type="Embed" ProgID="Visio.Drawing.15" ShapeID="_x0000_i1026" DrawAspect="Content" ObjectID="_1486554620" r:id="rId13"/>
         </w:object>
       </w:r>
     </w:p>
@@ -8886,7 +8876,7 @@
           <w:lang w:val="ru-RU"/>
         </w:rPr>
       </w:pPr>
-      <w:bookmarkStart w:id="30" w:name="_Ref407207815"/>
+      <w:bookmarkStart w:id="31" w:name="_Ref407207815"/>
       <w:r>
         <w:t xml:space="preserve">Схематичне відображення масивів </w:t>
       </w:r>
@@ -8899,18 +8889,18 @@
       <w:r>
         <w:t xml:space="preserve"> у часі</w:t>
       </w:r>
-      <w:bookmarkEnd w:id="30"/>
+      <w:bookmarkEnd w:id="31"/>
     </w:p>
     <w:p/>
     <w:p>
       <w:pPr>
         <w:pStyle w:val="a2"/>
       </w:pPr>
-      <w:bookmarkStart w:id="31" w:name="_Toc407209394"/>
+      <w:bookmarkStart w:id="32" w:name="_Toc407209394"/>
       <w:r>
         <w:t>Реєстрація повідомлень</w:t>
       </w:r>
-      <w:bookmarkEnd w:id="31"/>
+      <w:bookmarkEnd w:id="32"/>
     </w:p>
     <w:p>
       <w:r>
@@ -9270,7 +9260,7 @@
       <w:pPr>
         <w:pStyle w:val="a2"/>
       </w:pPr>
-      <w:bookmarkStart w:id="32" w:name="_Toc407209395"/>
+      <w:bookmarkStart w:id="33" w:name="_Toc407209395"/>
       <w:r>
         <w:t>Використання вбудованого Wi-Fi адаптер</w:t>
       </w:r>
@@ -9283,7 +9273,7 @@
       <w:r>
         <w:t xml:space="preserve"> для сканування каналів</w:t>
       </w:r>
-      <w:bookmarkEnd w:id="32"/>
+      <w:bookmarkEnd w:id="33"/>
     </w:p>
     <w:p>
       <w:r>
@@ -9691,7 +9681,7 @@
           <w:lang w:val="ru-RU"/>
         </w:rPr>
       </w:pPr>
-      <w:bookmarkStart w:id="33" w:name="_Ref407207852"/>
+      <w:bookmarkStart w:id="34" w:name="_Ref407207852"/>
       <w:r>
         <w:t xml:space="preserve">Приклад роботи мережевої карти у </w:t>
       </w:r>
@@ -9716,18 +9706,18 @@
       <w:r>
         <w:t>2,435 – 2,465 МГц</w:t>
       </w:r>
-      <w:bookmarkEnd w:id="33"/>
+      <w:bookmarkEnd w:id="34"/>
     </w:p>
     <w:p/>
     <w:p>
       <w:pPr>
         <w:pStyle w:val="a2"/>
       </w:pPr>
-      <w:bookmarkStart w:id="34" w:name="_Toc407209396"/>
+      <w:bookmarkStart w:id="35" w:name="_Toc407209396"/>
       <w:r>
         <w:t>Графічний інтерфейс</w:t>
       </w:r>
-      <w:bookmarkEnd w:id="34"/>
+      <w:bookmarkEnd w:id="35"/>
     </w:p>
     <w:p>
       <w:r>
@@ -9791,7 +9781,7 @@
           <v:shape id="_x0000_i1027" type="#_x0000_t75" style="width:492pt;height:310.5pt" o:ole="">
             <v:imagedata r:id="rId15" o:title="" cropright="5276f"/>
           </v:shape>
-          <o:OLEObject Type="Embed" ProgID="Visio.Drawing.11" ShapeID="_x0000_i1027" DrawAspect="Content" ObjectID="_1486554404" r:id="rId16"/>
+          <o:OLEObject Type="Embed" ProgID="Visio.Drawing.11" ShapeID="_x0000_i1027" DrawAspect="Content" ObjectID="_1486554621" r:id="rId16"/>
         </w:object>
       </w:r>
     </w:p>
@@ -9799,11 +9789,11 @@
       <w:pPr>
         <w:pStyle w:val="-"/>
       </w:pPr>
-      <w:bookmarkStart w:id="35" w:name="_Ref406872221"/>
+      <w:bookmarkStart w:id="36" w:name="_Ref406872221"/>
       <w:r>
         <w:t>Графічний інтерфейс програми</w:t>
       </w:r>
-      <w:bookmarkEnd w:id="35"/>
+      <w:bookmarkEnd w:id="36"/>
     </w:p>
     <w:p/>
     <w:p>
@@ -9959,21 +9949,18 @@
       <w:pPr>
         <w:pStyle w:val="a3"/>
       </w:pPr>
-      <w:bookmarkStart w:id="36" w:name="_Toc407209397"/>
+      <w:bookmarkStart w:id="37" w:name="_Toc407209397"/>
       <w:r>
         <w:t>Меню налаштувань</w:t>
       </w:r>
-      <w:bookmarkEnd w:id="36"/>
+      <w:bookmarkEnd w:id="37"/>
     </w:p>
     <w:p>
       <w:r>
         <w:t>На наступному рисунку можна побачити меню налаштувань.</w:t>
       </w:r>
     </w:p>
-    <w:p>
-      <w:bookmarkStart w:id="37" w:name="_GoBack"/>
-      <w:bookmarkEnd w:id="37"/>
-    </w:p>
+    <w:p/>
     <w:p>
       <w:pPr>
         <w:pStyle w:val="a5"/>
@@ -18386,7 +18373,7 @@
             <w:noProof/>
             <w:lang w:val="ru-RU"/>
           </w:rPr>
-          <w:t>3</w:t>
+          <w:t>23</w:t>
         </w:r>
         <w:r>
           <w:fldChar w:fldCharType="end"/>
@@ -21100,7 +21087,7 @@
 </file>
 
 <file path=customXml/itemProps1.xml><?xml version="1.0" encoding="utf-8"?>
-<ds:datastoreItem xmlns:ds="http://schemas.openxmlformats.org/officeDocument/2006/customXml" ds:itemID="{83B20F31-F67B-41A7-A74A-11C4451D5DD9}">
+<ds:datastoreItem xmlns:ds="http://schemas.openxmlformats.org/officeDocument/2006/customXml" ds:itemID="{8EA7394E-13D1-44A1-9737-27D4199C655B}">
   <ds:schemaRefs>
     <ds:schemaRef ds:uri="http://schemas.openxmlformats.org/officeDocument/2006/bibliography"/>
   </ds:schemaRefs>

</xml_diff>

<commit_message>
Hightlight some words with bold
</commit_message>
<xml_diff>
--- a/Diploma.docx
+++ b/Diploma.docx
@@ -5648,7 +5648,7 @@
           <v:shape id="_x0000_i1025" type="#_x0000_t75" style="width:490.5pt;height:375.75pt" o:ole="">
             <v:imagedata r:id="rId10" o:title=""/>
           </v:shape>
-          <o:OLEObject Type="Embed" ProgID="Visio.Drawing.15" ShapeID="_x0000_i1025" DrawAspect="Content" ObjectID="_1486554619" r:id="rId11"/>
+          <o:OLEObject Type="Embed" ProgID="Visio.Drawing.15" ShapeID="_x0000_i1025" DrawAspect="Content" ObjectID="_1486579484" r:id="rId11"/>
         </w:object>
       </w:r>
     </w:p>
@@ -5742,44 +5742,91 @@
         <w:t xml:space="preserve"> клас, </w:t>
       </w:r>
       <w:r>
-        <w:t>задача якого сканувати систему на предмет під</w:t>
-      </w:r>
-      <w:bookmarkStart w:id="24" w:name="_GoBack"/>
+        <w:t>задача якого сканувати систему на предмет підключень пристроїв</w:t>
+      </w:r>
+      <w:r>
+        <w:t xml:space="preserve"> через задані проміжки часу (за замовчуванням </w:t>
+      </w:r>
+      <w:r>
+        <w:t xml:space="preserve">— </w:t>
+      </w:r>
+      <w:r>
+        <w:t>1</w:t>
+      </w:r>
+      <w:r>
+        <w:t> </w:t>
+      </w:r>
+      <w:r>
+        <w:t>с).</w:t>
+      </w:r>
+    </w:p>
+    <w:p>
+      <w:r>
+        <w:t>Клас реалізує патерн програмування Singleton</w:t>
+      </w:r>
+      <w:r>
+        <w:t>,</w:t>
+      </w:r>
+      <w:r>
+        <w:t xml:space="preserve"> тому що немає сенсу запускати в одній програмі декілька екземплярів цього класу. Також реалізує патерн програмування Observer</w:t>
+      </w:r>
+      <w:r>
+        <w:t>, за допомогою якого відбувається нотифікація підписчиків на подію підключення пристрою.</w:t>
+      </w:r>
+      <w:r>
+        <w:t xml:space="preserve"> Клас DeviceConnectionHandler</w:t>
+      </w:r>
+      <w:r>
+        <w:t xml:space="preserve"> (див. </w:t>
+      </w:r>
+      <w:r>
+        <w:fldChar w:fldCharType="begin"/>
+      </w:r>
+      <w:r>
+        <w:instrText xml:space="preserve"> REF  _Ref407032754 \* Lower \h \r </w:instrText>
+      </w:r>
+      <w:r>
+        <w:fldChar w:fldCharType="separate"/>
+      </w:r>
+      <w:r>
+        <w:t>додаток 2</w:t>
+      </w:r>
+      <w:r>
+        <w:fldChar w:fldCharType="end"/>
+      </w:r>
+      <w:r>
+        <w:t>)</w:t>
+      </w:r>
+      <w:r>
+        <w:t xml:space="preserve"> підписується на подію підключення пристрою</w:t>
+      </w:r>
+      <w:r>
+        <w:t>, викликає статичний метод для пошуку конкретного пристрою, яке підтримує програма та, у випадку успіху, запускає потік для роботи з пристроєм.</w:t>
+      </w:r>
+    </w:p>
+    <w:p/>
+    <w:p>
+      <w:pPr>
+        <w:pStyle w:val="a2"/>
+      </w:pPr>
+      <w:bookmarkStart w:id="24" w:name="_Toc407209388"/>
+      <w:r>
+        <w:t>Абстрактний клас Device</w:t>
+      </w:r>
+      <w:r>
+        <w:t xml:space="preserve"> та його реалізації</w:t>
+      </w:r>
       <w:bookmarkEnd w:id="24"/>
-      <w:r>
-        <w:t>ключень пристроїв</w:t>
-      </w:r>
-      <w:r>
-        <w:t xml:space="preserve"> через задані проміжки часу (за замовчуванням </w:t>
-      </w:r>
-      <w:r>
-        <w:t xml:space="preserve">— </w:t>
-      </w:r>
-      <w:r>
-        <w:t>1</w:t>
-      </w:r>
-      <w:r>
-        <w:t> </w:t>
-      </w:r>
-      <w:r>
-        <w:t>с).</w:t>
-      </w:r>
-    </w:p>
-    <w:p>
-      <w:r>
-        <w:t>Клас реалізує патерн програмування Singleton</w:t>
-      </w:r>
-      <w:r>
-        <w:t>,</w:t>
-      </w:r>
-      <w:r>
-        <w:t xml:space="preserve"> тому що немає сенсу запускати в одній програмі декілька екземплярів цього класу. Також реалізує патерн програмування Observer</w:t>
-      </w:r>
-      <w:r>
-        <w:t>, за допомогою якого відбувається нотифікація підписчиків на подію підключення пристрою.</w:t>
-      </w:r>
-      <w:r>
-        <w:t xml:space="preserve"> Клас DeviceConnectionHandler</w:t>
+    </w:p>
+    <w:p>
+      <w:r>
+        <w:t xml:space="preserve">Device </w:t>
+      </w:r>
+      <w:r>
+        <w:t>—</w:t>
+      </w:r>
+      <w:r>
+        <w:t xml:space="preserve"> клас, який абстрагує загальну поведінку для всіх пристроїв</w:t>
       </w:r>
       <w:r>
         <w:t xml:space="preserve"> (див. </w:t>
@@ -5788,273 +5835,221 @@
         <w:fldChar w:fldCharType="begin"/>
       </w:r>
       <w:r>
-        <w:instrText xml:space="preserve"> REF  _Ref407032754 \* Lower \h \r </w:instrText>
+        <w:instrText xml:space="preserve"> REF  _Ref407016800 \* Lower \h \r </w:instrText>
       </w:r>
       <w:r>
         <w:fldChar w:fldCharType="separate"/>
       </w:r>
       <w:r>
-        <w:t>додаток 2</w:t>
+        <w:t>додаток 3</w:t>
       </w:r>
       <w:r>
         <w:fldChar w:fldCharType="end"/>
       </w:r>
       <w:r>
-        <w:t>)</w:t>
-      </w:r>
-      <w:r>
-        <w:t xml:space="preserve"> підписується на подію підключення пристрою</w:t>
-      </w:r>
-      <w:r>
-        <w:t>, викликає статичний метод для пошуку конкретного пристрою, яке підтримує програма та, у випадку успіху, запускає потік для роботи з пристроєм.</w:t>
+        <w:t>).</w:t>
       </w:r>
     </w:p>
     <w:p/>
     <w:p>
       <w:pPr>
-        <w:pStyle w:val="a2"/>
-      </w:pPr>
-      <w:bookmarkStart w:id="25" w:name="_Toc407209388"/>
-      <w:r>
-        <w:t>Абстрактний клас Device</w:t>
-      </w:r>
-      <w:r>
-        <w:t xml:space="preserve"> та його реалізації</w:t>
+        <w:pStyle w:val="a3"/>
+      </w:pPr>
+      <w:bookmarkStart w:id="25" w:name="_Toc407209389"/>
+      <w:r>
+        <w:t>Статичний</w:t>
+      </w:r>
+      <w:r>
+        <w:t xml:space="preserve"> фабричний</w:t>
+      </w:r>
+      <w:r>
+        <w:t xml:space="preserve"> </w:t>
+      </w:r>
+      <w:r>
+        <w:t>метод</w:t>
       </w:r>
       <w:bookmarkEnd w:id="25"/>
     </w:p>
     <w:p>
       <w:r>
-        <w:t xml:space="preserve">Device </w:t>
-      </w:r>
-      <w:r>
-        <w:t>—</w:t>
-      </w:r>
-      <w:r>
-        <w:t xml:space="preserve"> клас, який абстрагує загальну поведінку для всіх пристроїв</w:t>
-      </w:r>
-      <w:r>
-        <w:t xml:space="preserve"> (див. </w:t>
-      </w:r>
-      <w:r>
-        <w:fldChar w:fldCharType="begin"/>
-      </w:r>
-      <w:r>
-        <w:instrText xml:space="preserve"> REF  _Ref407016800 \* Lower \h \r </w:instrText>
-      </w:r>
-      <w:r>
-        <w:fldChar w:fldCharType="separate"/>
-      </w:r>
-      <w:r>
-        <w:t>додаток 3</w:t>
-      </w:r>
-      <w:r>
-        <w:fldChar w:fldCharType="end"/>
-      </w:r>
-      <w:r>
-        <w:t>).</w:t>
+        <w:t>Звичайний спосіб отримання</w:t>
+      </w:r>
+      <w:r>
+        <w:t xml:space="preserve"> </w:t>
+      </w:r>
+      <w:r>
+        <w:t>екземпляру класу —</w:t>
+      </w:r>
+      <w:r>
+        <w:t xml:space="preserve"> відкритий конструктор. Існує ще один метод</w:t>
+      </w:r>
+      <w:r>
+        <w:t>:</w:t>
+      </w:r>
+      <w:r>
+        <w:t xml:space="preserve"> к</w:t>
+      </w:r>
+      <w:r>
+        <w:t>лас може забезпечити</w:t>
+      </w:r>
+      <w:r>
+        <w:t xml:space="preserve"> с</w:t>
+      </w:r>
+      <w:r>
+        <w:t>татичний фабричний метод</w:t>
+      </w:r>
+      <w:r>
+        <w:t>, який повертає екземпляр класу.</w:t>
+      </w:r>
+    </w:p>
+    <w:p>
+      <w:r>
+        <w:t>Однією з переваг статичних фабричних методів є те, що на відміну від конструкторів, вони</w:t>
+      </w:r>
+      <w:r>
+        <w:t xml:space="preserve"> </w:t>
+      </w:r>
+      <w:r>
+        <w:t>мають імена.</w:t>
+      </w:r>
+      <w:r>
+        <w:t xml:space="preserve"> </w:t>
+      </w:r>
+      <w:r>
+        <w:t>Друга перев</w:t>
+      </w:r>
+      <w:r>
+        <w:t>ага статичних фабричних методів:</w:t>
+      </w:r>
+      <w:r>
+        <w:t xml:space="preserve"> </w:t>
+      </w:r>
+      <w:r>
+        <w:t>вони не зобов</w:t>
+      </w:r>
+      <w:r>
+        <w:t>’</w:t>
+      </w:r>
+      <w:r>
+        <w:t>язані створювати новий об</w:t>
+      </w:r>
+      <w:r>
+        <w:t>’</w:t>
+      </w:r>
+      <w:r>
+        <w:t xml:space="preserve">єкт </w:t>
+      </w:r>
+      <w:r>
+        <w:t>при виклику</w:t>
+      </w:r>
+      <w:r>
+        <w:t>.</w:t>
+      </w:r>
+      <w:r>
+        <w:t xml:space="preserve"> </w:t>
+      </w:r>
+      <w:r>
+        <w:t>Третя перевага статич</w:t>
+      </w:r>
+      <w:r>
+        <w:t xml:space="preserve">них фабричних методів є те, що </w:t>
+      </w:r>
+      <w:r>
+        <w:t>на відміну від конструкторів,</w:t>
+      </w:r>
+      <w:r>
+        <w:t xml:space="preserve"> </w:t>
+      </w:r>
+      <w:r>
+        <w:t>вони можуть повернути об</w:t>
+      </w:r>
+      <w:r>
+        <w:t>’</w:t>
+      </w:r>
+      <w:r>
+        <w:t>єкт будь-якого підтипу.</w:t>
+      </w:r>
+    </w:p>
+    <w:p>
+      <w:r>
+        <w:t>У класі Device використовується статичний фабричний метод</w:t>
+      </w:r>
+      <w:r>
+        <w:t xml:space="preserve"> за наступною сигнатурою:</w:t>
       </w:r>
     </w:p>
     <w:p/>
     <w:p>
       <w:pPr>
+        <w:pStyle w:val="a4"/>
+      </w:pPr>
+      <w:r>
+        <w:t>public static Device getConcreteDevice(DeviceInfo deviceInfo)</w:t>
+      </w:r>
+    </w:p>
+    <w:p/>
+    <w:p>
+      <w:r>
+        <w:t>Клас DeviceConnectionHandler викликає фабричний метод getConcreteDevice з параметром DeviceInfo в якому знаходиться інформація о пристрої.</w:t>
+      </w:r>
+    </w:p>
+    <w:p>
+      <w:r>
+        <w:t>З</w:t>
+      </w:r>
+      <w:r>
+        <w:t>адача методу getConcreteDevice:</w:t>
+      </w:r>
+      <w:r>
+        <w:t xml:space="preserve"> </w:t>
+      </w:r>
+      <w:r>
+        <w:t>на основі даних з DeviceInfo повернути ініціаліз</w:t>
+      </w:r>
+      <w:r>
+        <w:t>о</w:t>
+      </w:r>
+      <w:r>
+        <w:t>ва</w:t>
+      </w:r>
+      <w:r>
+        <w:t>ний</w:t>
+      </w:r>
+      <w:r>
+        <w:t xml:space="preserve"> конкретний екземпляр класу пристрою.</w:t>
+      </w:r>
+      <w:r>
+        <w:t xml:space="preserve"> Це досягається за д</w:t>
+      </w:r>
+      <w:r>
+        <w:t>опомогою спеціального механізму</w:t>
+      </w:r>
+      <w:r>
+        <w:t xml:space="preserve"> Reflection. </w:t>
+      </w:r>
+      <w:r>
+        <w:t>Використовуючи Reflection реалізовано пошук</w:t>
+      </w:r>
+      <w:r>
+        <w:t xml:space="preserve"> </w:t>
+      </w:r>
+      <w:r>
+        <w:t xml:space="preserve">конкретного класу по всім можливим нащадкам абстрактного класу Device. Такий підхід дає можливість </w:t>
+      </w:r>
+      <w:r>
+        <w:t>додавати підтримку реалізацій нових пристроїв не чіпаючи при цьому інші класи.</w:t>
+      </w:r>
+    </w:p>
+    <w:p/>
+    <w:p>
+      <w:pPr>
         <w:pStyle w:val="a3"/>
       </w:pPr>
-      <w:bookmarkStart w:id="26" w:name="_Toc407209389"/>
-      <w:r>
-        <w:t>Статичний</w:t>
-      </w:r>
-      <w:r>
-        <w:t xml:space="preserve"> фабричний</w:t>
-      </w:r>
-      <w:r>
-        <w:t xml:space="preserve"> </w:t>
-      </w:r>
-      <w:r>
-        <w:t>метод</w:t>
+      <w:bookmarkStart w:id="26" w:name="_Toc407209390"/>
+      <w:r>
+        <w:t>Конкретні реалізації</w:t>
       </w:r>
       <w:bookmarkEnd w:id="26"/>
-    </w:p>
-    <w:p>
-      <w:r>
-        <w:t>Звичайний спосіб отримання</w:t>
-      </w:r>
-      <w:r>
-        <w:t xml:space="preserve"> </w:t>
-      </w:r>
-      <w:r>
-        <w:t>екземпляру класу —</w:t>
-      </w:r>
-      <w:r>
-        <w:t xml:space="preserve"> відкритий конструктор. Існує ще один метод</w:t>
-      </w:r>
-      <w:r>
-        <w:t>:</w:t>
-      </w:r>
-      <w:r>
-        <w:t xml:space="preserve"> к</w:t>
-      </w:r>
-      <w:r>
-        <w:t>лас може забезпечити</w:t>
-      </w:r>
-      <w:r>
-        <w:t xml:space="preserve"> с</w:t>
-      </w:r>
-      <w:r>
-        <w:t>татичний фабричний метод</w:t>
-      </w:r>
-      <w:r>
-        <w:t>, який повертає екземпляр класу.</w:t>
-      </w:r>
-    </w:p>
-    <w:p>
-      <w:r>
-        <w:t>Однією з переваг статичних фабричних методів є те, що на відміну від конструкторів, вони</w:t>
-      </w:r>
-      <w:r>
-        <w:t xml:space="preserve"> </w:t>
-      </w:r>
-      <w:r>
-        <w:t>мають імена.</w:t>
-      </w:r>
-      <w:r>
-        <w:t xml:space="preserve"> </w:t>
-      </w:r>
-      <w:r>
-        <w:t>Друга перев</w:t>
-      </w:r>
-      <w:r>
-        <w:t>ага статичних фабричних методів:</w:t>
-      </w:r>
-      <w:r>
-        <w:t xml:space="preserve"> </w:t>
-      </w:r>
-      <w:r>
-        <w:t>вони не зобов</w:t>
-      </w:r>
-      <w:r>
-        <w:t>’</w:t>
-      </w:r>
-      <w:r>
-        <w:t>язані створювати новий об</w:t>
-      </w:r>
-      <w:r>
-        <w:t>’</w:t>
-      </w:r>
-      <w:r>
-        <w:t xml:space="preserve">єкт </w:t>
-      </w:r>
-      <w:r>
-        <w:t>при виклику</w:t>
-      </w:r>
-      <w:r>
-        <w:t>.</w:t>
-      </w:r>
-      <w:r>
-        <w:t xml:space="preserve"> </w:t>
-      </w:r>
-      <w:r>
-        <w:t>Третя перевага статич</w:t>
-      </w:r>
-      <w:r>
-        <w:t xml:space="preserve">них фабричних методів є те, що </w:t>
-      </w:r>
-      <w:r>
-        <w:t>на відміну від конструкторів,</w:t>
-      </w:r>
-      <w:r>
-        <w:t xml:space="preserve"> </w:t>
-      </w:r>
-      <w:r>
-        <w:t>вони можуть повернути об</w:t>
-      </w:r>
-      <w:r>
-        <w:t>’</w:t>
-      </w:r>
-      <w:r>
-        <w:t>єкт будь-якого підтипу.</w:t>
-      </w:r>
-    </w:p>
-    <w:p>
-      <w:r>
-        <w:t>У класі Device використовується статичний фабричний метод</w:t>
-      </w:r>
-      <w:r>
-        <w:t xml:space="preserve"> за наступною сигнатурою:</w:t>
-      </w:r>
-    </w:p>
-    <w:p/>
-    <w:p>
-      <w:pPr>
-        <w:pStyle w:val="a4"/>
-      </w:pPr>
-      <w:r>
-        <w:t>public static Device getConcreteDevice(DeviceInfo deviceInfo)</w:t>
-      </w:r>
-    </w:p>
-    <w:p/>
-    <w:p>
-      <w:r>
-        <w:t>Клас DeviceConnectionHandler викликає фабричний метод getConcreteDevice з параметром DeviceInfo в якому знаходиться інформація о пристрої.</w:t>
-      </w:r>
-    </w:p>
-    <w:p>
-      <w:r>
-        <w:t>З</w:t>
-      </w:r>
-      <w:r>
-        <w:t>адача методу getConcreteDevice:</w:t>
-      </w:r>
-      <w:r>
-        <w:t xml:space="preserve"> </w:t>
-      </w:r>
-      <w:r>
-        <w:t>на основі даних з DeviceInfo повернути ініціаліз</w:t>
-      </w:r>
-      <w:r>
-        <w:t>о</w:t>
-      </w:r>
-      <w:r>
-        <w:t>ва</w:t>
-      </w:r>
-      <w:r>
-        <w:t>ний</w:t>
-      </w:r>
-      <w:r>
-        <w:t xml:space="preserve"> конкретний екземпляр класу пристрою.</w:t>
-      </w:r>
-      <w:r>
-        <w:t xml:space="preserve"> Це досягається за д</w:t>
-      </w:r>
-      <w:r>
-        <w:t>опомогою спеціального механізму</w:t>
-      </w:r>
-      <w:r>
-        <w:t xml:space="preserve"> Reflection. </w:t>
-      </w:r>
-      <w:r>
-        <w:t>Використовуючи Reflection реалізовано пошук</w:t>
-      </w:r>
-      <w:r>
-        <w:t xml:space="preserve"> </w:t>
-      </w:r>
-      <w:r>
-        <w:t xml:space="preserve">конкретного класу по всім можливим нащадкам абстрактного класу Device. Такий підхід дає можливість </w:t>
-      </w:r>
-      <w:r>
-        <w:t>додавати підтримку реалізацій нових пристроїв не чіпаючи при цьому інші класи.</w:t>
-      </w:r>
-    </w:p>
-    <w:p/>
-    <w:p>
-      <w:pPr>
-        <w:pStyle w:val="a3"/>
-      </w:pPr>
-      <w:bookmarkStart w:id="27" w:name="_Toc407209390"/>
-      <w:r>
-        <w:t>Конкретні реалізації</w:t>
-      </w:r>
-      <w:bookmarkEnd w:id="27"/>
     </w:p>
     <w:p>
       <w:r>
@@ -6690,372 +6685,372 @@
       <w:pPr>
         <w:pStyle w:val="a2"/>
       </w:pPr>
-      <w:bookmarkStart w:id="28" w:name="_Toc407209391"/>
+      <w:bookmarkStart w:id="27" w:name="_Toc407209391"/>
       <w:r>
         <w:t>Взаємодія з пристроєм</w:t>
       </w:r>
+      <w:bookmarkEnd w:id="27"/>
+    </w:p>
+    <w:p>
+      <w:r>
+        <w:t xml:space="preserve">Основним класом для взаємодії програми з пристроєм є абстрактний клас </w:t>
+      </w:r>
+      <w:r>
+        <w:t>DeviceCommunication</w:t>
+      </w:r>
+      <w:r>
+        <w:t xml:space="preserve"> (див. </w:t>
+      </w:r>
+      <w:r>
+        <w:fldChar w:fldCharType="begin"/>
+      </w:r>
+      <w:r>
+        <w:instrText xml:space="preserve"> REF  _Ref407032556 \* Lower \h \r </w:instrText>
+      </w:r>
+      <w:r>
+        <w:fldChar w:fldCharType="separate"/>
+      </w:r>
+      <w:r>
+        <w:t>додаток 5</w:t>
+      </w:r>
+      <w:r>
+        <w:fldChar w:fldCharType="end"/>
+      </w:r>
+      <w:r>
+        <w:t>)</w:t>
+      </w:r>
+      <w:r>
+        <w:t xml:space="preserve">. Він реалізує шаблон програмування </w:t>
+      </w:r>
+      <w:r>
+        <w:rPr>
+          <w:lang w:val="en-US"/>
+        </w:rPr>
+        <w:t>Singleton</w:t>
+      </w:r>
+      <w:r>
+        <w:t xml:space="preserve"> </w:t>
+      </w:r>
+      <w:r>
+        <w:t xml:space="preserve">та </w:t>
+      </w:r>
+      <w:r>
+        <w:t xml:space="preserve">має статичний фабричний метод </w:t>
+      </w:r>
+      <w:r>
+        <w:t>getInstance</w:t>
+      </w:r>
+      <w:r>
+        <w:t>, який повертає конкретну реалізацію, залежно від переданого параметра</w:t>
+      </w:r>
+      <w:r>
+        <w:t xml:space="preserve"> DeviceInfo</w:t>
+      </w:r>
+      <w:r>
+        <w:t>. Сигнатура</w:t>
+      </w:r>
+      <w:r>
+        <w:t xml:space="preserve"> </w:t>
+      </w:r>
+      <w:r>
+        <w:t xml:space="preserve">функції </w:t>
+      </w:r>
+      <w:r>
+        <w:t>getInstance</w:t>
+      </w:r>
+      <w:r>
+        <w:t>:</w:t>
+      </w:r>
+    </w:p>
+    <w:p/>
+    <w:p>
+      <w:pPr>
+        <w:pStyle w:val="a4"/>
+        <w:rPr>
+          <w:lang w:val="uk-UA"/>
+        </w:rPr>
+      </w:pPr>
+      <w:r>
+        <w:t>public</w:t>
+      </w:r>
+      <w:r>
+        <w:rPr>
+          <w:lang w:val="uk-UA"/>
+        </w:rPr>
+        <w:t xml:space="preserve"> </w:t>
+      </w:r>
+      <w:r>
+        <w:t>static</w:t>
+      </w:r>
+      <w:r>
+        <w:rPr>
+          <w:lang w:val="uk-UA"/>
+        </w:rPr>
+        <w:t xml:space="preserve"> </w:t>
+      </w:r>
+      <w:r>
+        <w:t>DeviceCommunication</w:t>
+      </w:r>
+      <w:r>
+        <w:rPr>
+          <w:lang w:val="uk-UA"/>
+        </w:rPr>
+        <w:t xml:space="preserve"> </w:t>
+      </w:r>
+      <w:r>
+        <w:t>getInstance</w:t>
+      </w:r>
+      <w:r>
+        <w:rPr>
+          <w:lang w:val="uk-UA"/>
+        </w:rPr>
+        <w:t>(</w:t>
+      </w:r>
+      <w:r>
+        <w:t>DeviceInfo</w:t>
+      </w:r>
+      <w:r>
+        <w:rPr>
+          <w:lang w:val="uk-UA"/>
+        </w:rPr>
+        <w:t xml:space="preserve"> </w:t>
+      </w:r>
+      <w:r>
+        <w:t>deviceInfo</w:t>
+      </w:r>
+      <w:r>
+        <w:rPr>
+          <w:lang w:val="uk-UA"/>
+        </w:rPr>
+        <w:t>)</w:t>
+      </w:r>
+    </w:p>
+    <w:p/>
+    <w:p>
+      <w:r>
+        <w:t xml:space="preserve">Всього є три конкретні реалізації абстрактного класу </w:t>
+      </w:r>
+      <w:r>
+        <w:t>DeviceCommunication</w:t>
+      </w:r>
+      <w:r>
+        <w:t>:</w:t>
+      </w:r>
+    </w:p>
+    <w:p>
+      <w:pPr>
+        <w:pStyle w:val="a"/>
+        <w:rPr>
+          <w:color w:val="000000"/>
+        </w:rPr>
+      </w:pPr>
+      <w:r>
+        <w:t xml:space="preserve">COMDeviceCommunication – для взаємодії з </w:t>
+      </w:r>
+      <w:r>
+        <w:rPr>
+          <w:lang w:val="en-US"/>
+        </w:rPr>
+        <w:t>COM</w:t>
+      </w:r>
+      <w:r>
+        <w:t>-</w:t>
+      </w:r>
+      <w:r>
+        <w:t>пристроями;</w:t>
+      </w:r>
+    </w:p>
+    <w:p>
+      <w:pPr>
+        <w:pStyle w:val="a"/>
+        <w:rPr>
+          <w:color w:val="000000"/>
+        </w:rPr>
+      </w:pPr>
+      <w:r>
+        <w:t xml:space="preserve">HIDDeviceCommunication – для взаємодії з </w:t>
+      </w:r>
+      <w:r>
+        <w:rPr>
+          <w:lang w:val="en-US"/>
+        </w:rPr>
+        <w:t>USBHID</w:t>
+      </w:r>
+      <w:r>
+        <w:t>;</w:t>
+      </w:r>
+    </w:p>
+    <w:p>
+      <w:pPr>
+        <w:pStyle w:val="a"/>
+      </w:pPr>
+      <w:r>
+        <w:t xml:space="preserve">DummyDeviceCommunication – </w:t>
+      </w:r>
+      <w:r>
+        <w:t>для реалізації тестового програмного пристрою.</w:t>
+      </w:r>
+    </w:p>
+    <w:p>
+      <w:r>
+        <w:t>DeviceCommunication</w:t>
+      </w:r>
+      <w:r>
+        <w:t xml:space="preserve"> спроектований для роботи в окремому потоку за допомогою реалізації інтерфейсу </w:t>
+      </w:r>
+      <w:r>
+        <w:t>Runnable</w:t>
+      </w:r>
+      <w:r>
+        <w:t xml:space="preserve">. </w:t>
+      </w:r>
+      <w:r>
+        <w:t xml:space="preserve">Код старту </w:t>
+      </w:r>
+      <w:r>
+        <w:t>потоку наведено н</w:t>
+      </w:r>
+      <w:r>
+        <w:t>ижче:</w:t>
+      </w:r>
+    </w:p>
+    <w:p/>
+    <w:p>
+      <w:pPr>
+        <w:pStyle w:val="a4"/>
+      </w:pPr>
+      <w:r>
+        <w:t>Thread thread = new Thread(device.getDeviceCommunication());</w:t>
+      </w:r>
+    </w:p>
+    <w:p>
+      <w:pPr>
+        <w:pStyle w:val="a4"/>
+      </w:pPr>
+      <w:r>
+        <w:t>thread.setName(device.getDeviceInfo().getFriendlyNameWithId());</w:t>
+      </w:r>
+    </w:p>
+    <w:p>
+      <w:pPr>
+        <w:pStyle w:val="a4"/>
+      </w:pPr>
+      <w:r>
+        <w:t>thread.setDaemon(true);</w:t>
+      </w:r>
+    </w:p>
+    <w:p>
+      <w:pPr>
+        <w:pStyle w:val="a4"/>
+      </w:pPr>
+      <w:r>
+        <w:t>thread.start();</w:t>
+      </w:r>
+    </w:p>
+    <w:p/>
+    <w:p>
+      <w:r>
+        <w:t xml:space="preserve">У першому рядку створюється </w:t>
+      </w:r>
+      <w:r>
+        <w:t>об’єкт потоку з параметром</w:t>
+      </w:r>
+      <w:r>
+        <w:t xml:space="preserve"> </w:t>
+      </w:r>
+      <w:r>
+        <w:t>ініціалізованого</w:t>
+      </w:r>
+      <w:r>
+        <w:t xml:space="preserve"> конкретного класу </w:t>
+      </w:r>
+      <w:r>
+        <w:t>DeviceCommunication</w:t>
+      </w:r>
+      <w:r>
+        <w:t>.</w:t>
+      </w:r>
+    </w:p>
+    <w:p>
+      <w:r>
+        <w:t>У другому рядку задається ім’я потоку для його ідентифікації у р</w:t>
+      </w:r>
+      <w:r>
+        <w:t>а</w:t>
+      </w:r>
+      <w:r>
+        <w:t>зі виникнення виключення.</w:t>
+      </w:r>
+    </w:p>
+    <w:p>
+      <w:r>
+        <w:t>Методом setDaemon потік помічається як потік користувача</w:t>
+      </w:r>
+      <w:r>
+        <w:t xml:space="preserve">. </w:t>
+      </w:r>
+      <w:r>
+        <w:t>JVM завершує</w:t>
+      </w:r>
+      <w:r>
+        <w:t xml:space="preserve"> свою</w:t>
+      </w:r>
+      <w:r>
+        <w:t xml:space="preserve"> роботу тільки</w:t>
+      </w:r>
+      <w:r>
+        <w:t xml:space="preserve"> тоді, коли</w:t>
+      </w:r>
+      <w:r>
+        <w:t xml:space="preserve"> </w:t>
+      </w:r>
+      <w:r>
+        <w:t>всі потоки</w:t>
+      </w:r>
+      <w:r>
+        <w:t>,</w:t>
+      </w:r>
+      <w:r>
+        <w:t xml:space="preserve"> що залишилися</w:t>
+      </w:r>
+      <w:r>
+        <w:t>,</w:t>
+      </w:r>
+      <w:r>
+        <w:t xml:space="preserve"> помічені як</w:t>
+      </w:r>
+      <w:r>
+        <w:rPr>
+          <w:lang w:val="ru-RU"/>
+        </w:rPr>
+        <w:t xml:space="preserve"> потоки </w:t>
+      </w:r>
+      <w:r>
+        <w:t>користувача</w:t>
+      </w:r>
+      <w:r>
+        <w:t>. Це</w:t>
+      </w:r>
+      <w:r>
+        <w:t xml:space="preserve"> </w:t>
+      </w:r>
+      <w:r>
+        <w:t xml:space="preserve">запобігає ситуаціям, коли програма не може бути завершена оскільки один з потоків взаємодії з пристроєм </w:t>
+      </w:r>
+      <w:r>
+        <w:t>не відповідає.</w:t>
+      </w:r>
+    </w:p>
+    <w:p/>
+    <w:p>
+      <w:pPr>
+        <w:pStyle w:val="a3"/>
+      </w:pPr>
+      <w:bookmarkStart w:id="28" w:name="_Toc407209392"/>
+      <w:r>
+        <w:t>Прийняття даних з пристрою та генерування пакету</w:t>
+      </w:r>
       <w:bookmarkEnd w:id="28"/>
-    </w:p>
-    <w:p>
-      <w:r>
-        <w:t xml:space="preserve">Основним класом для взаємодії програми з пристроєм є абстрактний клас </w:t>
-      </w:r>
-      <w:r>
-        <w:t>DeviceCommunication</w:t>
-      </w:r>
-      <w:r>
-        <w:t xml:space="preserve"> (див. </w:t>
-      </w:r>
-      <w:r>
-        <w:fldChar w:fldCharType="begin"/>
-      </w:r>
-      <w:r>
-        <w:instrText xml:space="preserve"> REF  _Ref407032556 \* Lower \h \r </w:instrText>
-      </w:r>
-      <w:r>
-        <w:fldChar w:fldCharType="separate"/>
-      </w:r>
-      <w:r>
-        <w:t>додаток 5</w:t>
-      </w:r>
-      <w:r>
-        <w:fldChar w:fldCharType="end"/>
-      </w:r>
-      <w:r>
-        <w:t>)</w:t>
-      </w:r>
-      <w:r>
-        <w:t xml:space="preserve">. Він реалізує шаблон програмування </w:t>
-      </w:r>
-      <w:r>
-        <w:rPr>
-          <w:lang w:val="en-US"/>
-        </w:rPr>
-        <w:t>Singleton</w:t>
-      </w:r>
-      <w:r>
-        <w:t xml:space="preserve"> </w:t>
-      </w:r>
-      <w:r>
-        <w:t xml:space="preserve">та </w:t>
-      </w:r>
-      <w:r>
-        <w:t xml:space="preserve">має статичний фабричний метод </w:t>
-      </w:r>
-      <w:r>
-        <w:t>getInstance</w:t>
-      </w:r>
-      <w:r>
-        <w:t>, який повертає конкретну реалізацію, залежно від переданого параметра</w:t>
-      </w:r>
-      <w:r>
-        <w:t xml:space="preserve"> DeviceInfo</w:t>
-      </w:r>
-      <w:r>
-        <w:t>. Сигнатура</w:t>
-      </w:r>
-      <w:r>
-        <w:t xml:space="preserve"> </w:t>
-      </w:r>
-      <w:r>
-        <w:t xml:space="preserve">функції </w:t>
-      </w:r>
-      <w:r>
-        <w:t>getInstance</w:t>
-      </w:r>
-      <w:r>
-        <w:t>:</w:t>
-      </w:r>
-    </w:p>
-    <w:p/>
-    <w:p>
-      <w:pPr>
-        <w:pStyle w:val="a4"/>
-        <w:rPr>
-          <w:lang w:val="uk-UA"/>
-        </w:rPr>
-      </w:pPr>
-      <w:r>
-        <w:t>public</w:t>
-      </w:r>
-      <w:r>
-        <w:rPr>
-          <w:lang w:val="uk-UA"/>
-        </w:rPr>
-        <w:t xml:space="preserve"> </w:t>
-      </w:r>
-      <w:r>
-        <w:t>static</w:t>
-      </w:r>
-      <w:r>
-        <w:rPr>
-          <w:lang w:val="uk-UA"/>
-        </w:rPr>
-        <w:t xml:space="preserve"> </w:t>
-      </w:r>
-      <w:r>
-        <w:t>DeviceCommunication</w:t>
-      </w:r>
-      <w:r>
-        <w:rPr>
-          <w:lang w:val="uk-UA"/>
-        </w:rPr>
-        <w:t xml:space="preserve"> </w:t>
-      </w:r>
-      <w:r>
-        <w:t>getInstance</w:t>
-      </w:r>
-      <w:r>
-        <w:rPr>
-          <w:lang w:val="uk-UA"/>
-        </w:rPr>
-        <w:t>(</w:t>
-      </w:r>
-      <w:r>
-        <w:t>DeviceInfo</w:t>
-      </w:r>
-      <w:r>
-        <w:rPr>
-          <w:lang w:val="uk-UA"/>
-        </w:rPr>
-        <w:t xml:space="preserve"> </w:t>
-      </w:r>
-      <w:r>
-        <w:t>deviceInfo</w:t>
-      </w:r>
-      <w:r>
-        <w:rPr>
-          <w:lang w:val="uk-UA"/>
-        </w:rPr>
-        <w:t>)</w:t>
-      </w:r>
-    </w:p>
-    <w:p/>
-    <w:p>
-      <w:r>
-        <w:t xml:space="preserve">Всього є три конкретні реалізації абстрактного класу </w:t>
-      </w:r>
-      <w:r>
-        <w:t>DeviceCommunication</w:t>
-      </w:r>
-      <w:r>
-        <w:t>:</w:t>
-      </w:r>
-    </w:p>
-    <w:p>
-      <w:pPr>
-        <w:pStyle w:val="a"/>
-        <w:rPr>
-          <w:color w:val="000000"/>
-        </w:rPr>
-      </w:pPr>
-      <w:r>
-        <w:t xml:space="preserve">COMDeviceCommunication – для взаємодії з </w:t>
-      </w:r>
-      <w:r>
-        <w:rPr>
-          <w:lang w:val="en-US"/>
-        </w:rPr>
-        <w:t>COM</w:t>
-      </w:r>
-      <w:r>
-        <w:t>-</w:t>
-      </w:r>
-      <w:r>
-        <w:t>пристроями;</w:t>
-      </w:r>
-    </w:p>
-    <w:p>
-      <w:pPr>
-        <w:pStyle w:val="a"/>
-        <w:rPr>
-          <w:color w:val="000000"/>
-        </w:rPr>
-      </w:pPr>
-      <w:r>
-        <w:t xml:space="preserve">HIDDeviceCommunication – для взаємодії з </w:t>
-      </w:r>
-      <w:r>
-        <w:rPr>
-          <w:lang w:val="en-US"/>
-        </w:rPr>
-        <w:t>USBHID</w:t>
-      </w:r>
-      <w:r>
-        <w:t>;</w:t>
-      </w:r>
-    </w:p>
-    <w:p>
-      <w:pPr>
-        <w:pStyle w:val="a"/>
-      </w:pPr>
-      <w:r>
-        <w:t xml:space="preserve">DummyDeviceCommunication – </w:t>
-      </w:r>
-      <w:r>
-        <w:t>для реалізації тестового програмного пристрою.</w:t>
-      </w:r>
-    </w:p>
-    <w:p>
-      <w:r>
-        <w:t>DeviceCommunication</w:t>
-      </w:r>
-      <w:r>
-        <w:t xml:space="preserve"> спроектований для роботи в окремому потоку за допомогою реалізації інтерфейсу </w:t>
-      </w:r>
-      <w:r>
-        <w:t>Runnable</w:t>
-      </w:r>
-      <w:r>
-        <w:t xml:space="preserve">. </w:t>
-      </w:r>
-      <w:r>
-        <w:t xml:space="preserve">Код старту </w:t>
-      </w:r>
-      <w:r>
-        <w:t>потоку наведено н</w:t>
-      </w:r>
-      <w:r>
-        <w:t>ижче:</w:t>
-      </w:r>
-    </w:p>
-    <w:p/>
-    <w:p>
-      <w:pPr>
-        <w:pStyle w:val="a4"/>
-      </w:pPr>
-      <w:r>
-        <w:t>Thread thread = new Thread(device.getDeviceCommunication());</w:t>
-      </w:r>
-    </w:p>
-    <w:p>
-      <w:pPr>
-        <w:pStyle w:val="a4"/>
-      </w:pPr>
-      <w:r>
-        <w:t>thread.setName(device.getDeviceInfo().getFriendlyNameWithId());</w:t>
-      </w:r>
-    </w:p>
-    <w:p>
-      <w:pPr>
-        <w:pStyle w:val="a4"/>
-      </w:pPr>
-      <w:r>
-        <w:t>thread.setDaemon(true);</w:t>
-      </w:r>
-    </w:p>
-    <w:p>
-      <w:pPr>
-        <w:pStyle w:val="a4"/>
-      </w:pPr>
-      <w:r>
-        <w:t>thread.start();</w:t>
-      </w:r>
-    </w:p>
-    <w:p/>
-    <w:p>
-      <w:r>
-        <w:t xml:space="preserve">У першому рядку створюється </w:t>
-      </w:r>
-      <w:r>
-        <w:t>об’єкт потоку з параметром</w:t>
-      </w:r>
-      <w:r>
-        <w:t xml:space="preserve"> </w:t>
-      </w:r>
-      <w:r>
-        <w:t>ініціалізованого</w:t>
-      </w:r>
-      <w:r>
-        <w:t xml:space="preserve"> конкретного класу </w:t>
-      </w:r>
-      <w:r>
-        <w:t>DeviceCommunication</w:t>
-      </w:r>
-      <w:r>
-        <w:t>.</w:t>
-      </w:r>
-    </w:p>
-    <w:p>
-      <w:r>
-        <w:t>У другому рядку задається ім’я потоку для його ідентифікації у р</w:t>
-      </w:r>
-      <w:r>
-        <w:t>а</w:t>
-      </w:r>
-      <w:r>
-        <w:t>зі виникнення виключення.</w:t>
-      </w:r>
-    </w:p>
-    <w:p>
-      <w:r>
-        <w:t>Методом setDaemon потік помічається як потік користувача</w:t>
-      </w:r>
-      <w:r>
-        <w:t xml:space="preserve">. </w:t>
-      </w:r>
-      <w:r>
-        <w:t>JVM завершує</w:t>
-      </w:r>
-      <w:r>
-        <w:t xml:space="preserve"> свою</w:t>
-      </w:r>
-      <w:r>
-        <w:t xml:space="preserve"> роботу тільки</w:t>
-      </w:r>
-      <w:r>
-        <w:t xml:space="preserve"> тоді, коли</w:t>
-      </w:r>
-      <w:r>
-        <w:t xml:space="preserve"> </w:t>
-      </w:r>
-      <w:r>
-        <w:t>всі потоки</w:t>
-      </w:r>
-      <w:r>
-        <w:t>,</w:t>
-      </w:r>
-      <w:r>
-        <w:t xml:space="preserve"> що залишилися</w:t>
-      </w:r>
-      <w:r>
-        <w:t>,</w:t>
-      </w:r>
-      <w:r>
-        <w:t xml:space="preserve"> помічені як</w:t>
-      </w:r>
-      <w:r>
-        <w:rPr>
-          <w:lang w:val="ru-RU"/>
-        </w:rPr>
-        <w:t xml:space="preserve"> потоки </w:t>
-      </w:r>
-      <w:r>
-        <w:t>користувача</w:t>
-      </w:r>
-      <w:r>
-        <w:t>. Це</w:t>
-      </w:r>
-      <w:r>
-        <w:t xml:space="preserve"> </w:t>
-      </w:r>
-      <w:r>
-        <w:t xml:space="preserve">запобігає ситуаціям, коли програма не може бути завершена оскільки один з потоків взаємодії з пристроєм </w:t>
-      </w:r>
-      <w:r>
-        <w:t>не відповідає.</w:t>
-      </w:r>
-    </w:p>
-    <w:p/>
-    <w:p>
-      <w:pPr>
-        <w:pStyle w:val="a3"/>
-      </w:pPr>
-      <w:bookmarkStart w:id="29" w:name="_Toc407209392"/>
-      <w:r>
-        <w:t>Прийняття даних з пристрою та генерування пакету</w:t>
-      </w:r>
-      <w:bookmarkEnd w:id="29"/>
     </w:p>
     <w:p>
       <w:r>
@@ -7249,7 +7244,7 @@
       <w:pPr>
         <w:pStyle w:val="a2"/>
       </w:pPr>
-      <w:bookmarkStart w:id="30" w:name="_Toc407209393"/>
+      <w:bookmarkStart w:id="29" w:name="_Toc407209393"/>
       <w:r>
         <w:t>Генерування даних для а</w:t>
       </w:r>
@@ -7259,7 +7254,7 @@
       <w:r>
         <w:t>у</w:t>
       </w:r>
-      <w:bookmarkEnd w:id="30"/>
+      <w:bookmarkEnd w:id="29"/>
     </w:p>
     <w:p>
       <w:r>
@@ -8864,7 +8859,7 @@
           <v:shape id="_x0000_i1026" type="#_x0000_t75" style="width:492.75pt;height:350.25pt" o:ole="">
             <v:imagedata r:id="rId12" o:title="" croptop="10191f"/>
           </v:shape>
-          <o:OLEObject Type="Embed" ProgID="Visio.Drawing.15" ShapeID="_x0000_i1026" DrawAspect="Content" ObjectID="_1486554620" r:id="rId13"/>
+          <o:OLEObject Type="Embed" ProgID="Visio.Drawing.15" ShapeID="_x0000_i1026" DrawAspect="Content" ObjectID="_1486579485" r:id="rId13"/>
         </w:object>
       </w:r>
     </w:p>
@@ -8876,7 +8871,7 @@
           <w:lang w:val="ru-RU"/>
         </w:rPr>
       </w:pPr>
-      <w:bookmarkStart w:id="31" w:name="_Ref407207815"/>
+      <w:bookmarkStart w:id="30" w:name="_Ref407207815"/>
       <w:r>
         <w:t xml:space="preserve">Схематичне відображення масивів </w:t>
       </w:r>
@@ -8889,18 +8884,18 @@
       <w:r>
         <w:t xml:space="preserve"> у часі</w:t>
       </w:r>
+      <w:bookmarkEnd w:id="30"/>
+    </w:p>
+    <w:p/>
+    <w:p>
+      <w:pPr>
+        <w:pStyle w:val="a2"/>
+      </w:pPr>
+      <w:bookmarkStart w:id="31" w:name="_Toc407209394"/>
+      <w:r>
+        <w:t>Реєстрація повідомлень</w:t>
+      </w:r>
       <w:bookmarkEnd w:id="31"/>
-    </w:p>
-    <w:p/>
-    <w:p>
-      <w:pPr>
-        <w:pStyle w:val="a2"/>
-      </w:pPr>
-      <w:bookmarkStart w:id="32" w:name="_Toc407209394"/>
-      <w:r>
-        <w:t>Реєстрація повідомлень</w:t>
-      </w:r>
-      <w:bookmarkEnd w:id="32"/>
     </w:p>
     <w:p>
       <w:r>
@@ -9260,7 +9255,7 @@
       <w:pPr>
         <w:pStyle w:val="a2"/>
       </w:pPr>
-      <w:bookmarkStart w:id="33" w:name="_Toc407209395"/>
+      <w:bookmarkStart w:id="32" w:name="_Toc407209395"/>
       <w:r>
         <w:t>Використання вбудованого Wi-Fi адаптер</w:t>
       </w:r>
@@ -9273,7 +9268,7 @@
       <w:r>
         <w:t xml:space="preserve"> для сканування каналів</w:t>
       </w:r>
-      <w:bookmarkEnd w:id="33"/>
+      <w:bookmarkEnd w:id="32"/>
     </w:p>
     <w:p>
       <w:r>
@@ -9681,7 +9676,7 @@
           <w:lang w:val="ru-RU"/>
         </w:rPr>
       </w:pPr>
-      <w:bookmarkStart w:id="34" w:name="_Ref407207852"/>
+      <w:bookmarkStart w:id="33" w:name="_Ref407207852"/>
       <w:r>
         <w:t xml:space="preserve">Приклад роботи мережевої карти у </w:t>
       </w:r>
@@ -9706,18 +9701,18 @@
       <w:r>
         <w:t>2,435 – 2,465 МГц</w:t>
       </w:r>
+      <w:bookmarkEnd w:id="33"/>
+    </w:p>
+    <w:p/>
+    <w:p>
+      <w:pPr>
+        <w:pStyle w:val="a2"/>
+      </w:pPr>
+      <w:bookmarkStart w:id="34" w:name="_Toc407209396"/>
+      <w:r>
+        <w:t>Графічний інтерфейс</w:t>
+      </w:r>
       <w:bookmarkEnd w:id="34"/>
-    </w:p>
-    <w:p/>
-    <w:p>
-      <w:pPr>
-        <w:pStyle w:val="a2"/>
-      </w:pPr>
-      <w:bookmarkStart w:id="35" w:name="_Toc407209396"/>
-      <w:r>
-        <w:t>Графічний інтерфейс</w:t>
-      </w:r>
-      <w:bookmarkEnd w:id="35"/>
     </w:p>
     <w:p>
       <w:r>
@@ -9781,7 +9776,7 @@
           <v:shape id="_x0000_i1027" type="#_x0000_t75" style="width:492pt;height:310.5pt" o:ole="">
             <v:imagedata r:id="rId15" o:title="" cropright="5276f"/>
           </v:shape>
-          <o:OLEObject Type="Embed" ProgID="Visio.Drawing.11" ShapeID="_x0000_i1027" DrawAspect="Content" ObjectID="_1486554621" r:id="rId16"/>
+          <o:OLEObject Type="Embed" ProgID="Visio.Drawing.11" ShapeID="_x0000_i1027" DrawAspect="Content" ObjectID="_1486579486" r:id="rId16"/>
         </w:object>
       </w:r>
     </w:p>
@@ -9789,171 +9784,171 @@
       <w:pPr>
         <w:pStyle w:val="-"/>
       </w:pPr>
-      <w:bookmarkStart w:id="36" w:name="_Ref406872221"/>
+      <w:bookmarkStart w:id="35" w:name="_Ref406872221"/>
       <w:r>
         <w:t>Графічний інтерфейс програми</w:t>
       </w:r>
+      <w:bookmarkEnd w:id="35"/>
+    </w:p>
+    <w:p/>
+    <w:p>
+      <w:r>
+        <w:t xml:space="preserve">Під номером 1 виділено елемент </w:t>
+      </w:r>
+      <w:r>
+        <w:rPr>
+          <w:lang w:val="en-US"/>
+        </w:rPr>
+        <w:t>GUI</w:t>
+      </w:r>
+      <w:r>
+        <w:rPr>
+          <w:lang w:val="ru-RU"/>
+        </w:rPr>
+        <w:t xml:space="preserve"> </w:t>
+      </w:r>
+      <w:r>
+        <w:rPr>
+          <w:lang w:val="en-US"/>
+        </w:rPr>
+        <w:t>LineChart</w:t>
+      </w:r>
+      <w:r>
+        <w:t xml:space="preserve">, який відповідає за відображення та оновлення графіків. </w:t>
+      </w:r>
+      <w:r>
+        <w:t xml:space="preserve">Вісь абсцис відповідає частоті та вимірюється в мегагерцах. Вісь ординат відповідає </w:t>
+      </w:r>
+      <w:r>
+        <w:rPr>
+          <w:lang w:val="en-US"/>
+        </w:rPr>
+        <w:t>RSSI</w:t>
+      </w:r>
+      <w:r>
+        <w:t xml:space="preserve"> – </w:t>
+      </w:r>
+      <w:r>
+        <w:t xml:space="preserve">рівню </w:t>
+      </w:r>
+      <w:r>
+        <w:t>прийнятого сигналу.</w:t>
+      </w:r>
+    </w:p>
+    <w:p>
+      <w:r>
+        <w:t xml:space="preserve">Під номером 2 зображено </w:t>
+      </w:r>
+      <w:r>
+        <w:t>список</w:t>
+      </w:r>
+      <w:r>
+        <w:t xml:space="preserve"> </w:t>
+      </w:r>
+      <w:r>
+        <w:t>підключених</w:t>
+      </w:r>
+      <w:r>
+        <w:t xml:space="preserve"> пристрої</w:t>
+      </w:r>
+      <w:r>
+        <w:t xml:space="preserve">в. Список також включає в себе кнопки управління відображенням графіків </w:t>
+      </w:r>
+      <w:r>
+        <w:t>максимального, моди, медіани, середнього та поточного значень.</w:t>
+      </w:r>
+      <w:r>
+        <w:t xml:space="preserve"> Також користувач може включити чи виключити одразу всі графіки </w:t>
+      </w:r>
+      <w:r>
+        <w:t>за допомогою</w:t>
+      </w:r>
+      <w:r>
+        <w:t xml:space="preserve"> </w:t>
+      </w:r>
+      <w:r>
+        <w:rPr>
+          <w:lang w:val="en-US"/>
+        </w:rPr>
+        <w:t>Ch</w:t>
+      </w:r>
+      <w:r>
+        <w:rPr>
+          <w:lang w:val="en-US"/>
+        </w:rPr>
+        <w:t>e</w:t>
+      </w:r>
+      <w:r>
+        <w:rPr>
+          <w:lang w:val="en-US"/>
+        </w:rPr>
+        <w:t>ckBox</w:t>
+      </w:r>
+      <w:r>
+        <w:t xml:space="preserve"> навпроти назви пристрою.</w:t>
+      </w:r>
+    </w:p>
+    <w:p>
+      <w:r>
+        <w:t xml:space="preserve">Під номером 3 виділено плаваючу підказку з поточним, виділеним курсором, значенням </w:t>
+      </w:r>
+      <w:r>
+        <w:rPr>
+          <w:lang w:val="en-US"/>
+        </w:rPr>
+        <w:t>RSSI</w:t>
+      </w:r>
+      <w:r>
+        <w:t xml:space="preserve"> та</w:t>
+      </w:r>
+      <w:r>
+        <w:t xml:space="preserve"> відповідною</w:t>
+      </w:r>
+      <w:r>
+        <w:t xml:space="preserve"> частотою.</w:t>
+      </w:r>
+    </w:p>
+    <w:p>
+      <w:r>
+        <w:t>Під номером 4 зображено область, яка, при наведені на неї курсору, дає доступ до меню налаштуван</w:t>
+      </w:r>
+      <w:r>
+        <w:t>ь</w:t>
+      </w:r>
+      <w:r>
+        <w:t>.</w:t>
+      </w:r>
+    </w:p>
+    <w:p>
+      <w:r>
+        <w:t xml:space="preserve">При створенні пакет зі значеннями </w:t>
+      </w:r>
+      <w:r>
+        <w:rPr>
+          <w:lang w:val="en-US"/>
+        </w:rPr>
+        <w:t>RSSI</w:t>
+      </w:r>
+      <w:r>
+        <w:t xml:space="preserve"> також створюється мітка часу, до якої прив’язаний створений пакет. </w:t>
+      </w:r>
+      <w:r>
+        <w:t xml:space="preserve">Під номером 5 виділено </w:t>
+      </w:r>
+      <w:r>
+        <w:t>слайдер, який дозволяє переміщуватись по шкалі часу.</w:t>
+      </w:r>
+    </w:p>
+    <w:p/>
+    <w:p>
+      <w:pPr>
+        <w:pStyle w:val="a3"/>
+      </w:pPr>
+      <w:bookmarkStart w:id="36" w:name="_Toc407209397"/>
+      <w:r>
+        <w:t>Меню налаштувань</w:t>
+      </w:r>
       <w:bookmarkEnd w:id="36"/>
-    </w:p>
-    <w:p/>
-    <w:p>
-      <w:r>
-        <w:t xml:space="preserve">Під номером 1 виділено елемент </w:t>
-      </w:r>
-      <w:r>
-        <w:rPr>
-          <w:lang w:val="en-US"/>
-        </w:rPr>
-        <w:t>GUI</w:t>
-      </w:r>
-      <w:r>
-        <w:rPr>
-          <w:lang w:val="ru-RU"/>
-        </w:rPr>
-        <w:t xml:space="preserve"> </w:t>
-      </w:r>
-      <w:r>
-        <w:rPr>
-          <w:lang w:val="en-US"/>
-        </w:rPr>
-        <w:t>LineChart</w:t>
-      </w:r>
-      <w:r>
-        <w:t xml:space="preserve">, який відповідає за відображення та оновлення графіків. </w:t>
-      </w:r>
-      <w:r>
-        <w:t xml:space="preserve">Вісь абсцис відповідає частоті та вимірюється в мегагерцах. Вісь ординат відповідає </w:t>
-      </w:r>
-      <w:r>
-        <w:rPr>
-          <w:lang w:val="en-US"/>
-        </w:rPr>
-        <w:t>RSSI</w:t>
-      </w:r>
-      <w:r>
-        <w:t xml:space="preserve"> – </w:t>
-      </w:r>
-      <w:r>
-        <w:t xml:space="preserve">рівню </w:t>
-      </w:r>
-      <w:r>
-        <w:t>прийнятого сигналу.</w:t>
-      </w:r>
-    </w:p>
-    <w:p>
-      <w:r>
-        <w:t xml:space="preserve">Під номером 2 зображено </w:t>
-      </w:r>
-      <w:r>
-        <w:t>список</w:t>
-      </w:r>
-      <w:r>
-        <w:t xml:space="preserve"> </w:t>
-      </w:r>
-      <w:r>
-        <w:t>підключених</w:t>
-      </w:r>
-      <w:r>
-        <w:t xml:space="preserve"> пристрої</w:t>
-      </w:r>
-      <w:r>
-        <w:t xml:space="preserve">в. Список також включає в себе кнопки управління відображенням графіків </w:t>
-      </w:r>
-      <w:r>
-        <w:t>максимального, моди, медіани, середнього та поточного значень.</w:t>
-      </w:r>
-      <w:r>
-        <w:t xml:space="preserve"> Також користувач може включити чи виключити одразу всі графіки </w:t>
-      </w:r>
-      <w:r>
-        <w:t>за допомогою</w:t>
-      </w:r>
-      <w:r>
-        <w:t xml:space="preserve"> </w:t>
-      </w:r>
-      <w:r>
-        <w:rPr>
-          <w:lang w:val="en-US"/>
-        </w:rPr>
-        <w:t>Ch</w:t>
-      </w:r>
-      <w:r>
-        <w:rPr>
-          <w:lang w:val="en-US"/>
-        </w:rPr>
-        <w:t>e</w:t>
-      </w:r>
-      <w:r>
-        <w:rPr>
-          <w:lang w:val="en-US"/>
-        </w:rPr>
-        <w:t>ckBox</w:t>
-      </w:r>
-      <w:r>
-        <w:t xml:space="preserve"> навпроти назви пристрою.</w:t>
-      </w:r>
-    </w:p>
-    <w:p>
-      <w:r>
-        <w:t xml:space="preserve">Під номером 3 виділено плаваючу підказку з поточним, виділеним курсором, значенням </w:t>
-      </w:r>
-      <w:r>
-        <w:rPr>
-          <w:lang w:val="en-US"/>
-        </w:rPr>
-        <w:t>RSSI</w:t>
-      </w:r>
-      <w:r>
-        <w:t xml:space="preserve"> та</w:t>
-      </w:r>
-      <w:r>
-        <w:t xml:space="preserve"> відповідною</w:t>
-      </w:r>
-      <w:r>
-        <w:t xml:space="preserve"> частотою.</w:t>
-      </w:r>
-    </w:p>
-    <w:p>
-      <w:r>
-        <w:t>Під номером 4 зображено область, яка, при наведені на неї курсору, дає доступ до меню налаштуван</w:t>
-      </w:r>
-      <w:r>
-        <w:t>ь</w:t>
-      </w:r>
-      <w:r>
-        <w:t>.</w:t>
-      </w:r>
-    </w:p>
-    <w:p>
-      <w:r>
-        <w:t xml:space="preserve">При створенні пакет зі значеннями </w:t>
-      </w:r>
-      <w:r>
-        <w:rPr>
-          <w:lang w:val="en-US"/>
-        </w:rPr>
-        <w:t>RSSI</w:t>
-      </w:r>
-      <w:r>
-        <w:t xml:space="preserve"> також створюється мітка часу, до якої прив’язаний створений пакет. </w:t>
-      </w:r>
-      <w:r>
-        <w:t xml:space="preserve">Під номером 5 виділено </w:t>
-      </w:r>
-      <w:r>
-        <w:t>слайдер, який дозволяє переміщуватись по шкалі часу.</w:t>
-      </w:r>
-    </w:p>
-    <w:p/>
-    <w:p>
-      <w:pPr>
-        <w:pStyle w:val="a3"/>
-      </w:pPr>
-      <w:bookmarkStart w:id="37" w:name="_Toc407209397"/>
-      <w:r>
-        <w:t>Меню налаштувань</w:t>
-      </w:r>
-      <w:bookmarkEnd w:id="37"/>
     </w:p>
     <w:p>
       <w:r>
@@ -10021,24 +10016,28 @@
       </w:r>
       <w:r>
         <w:rPr>
+          <w:b/>
           <w:lang w:val="en-US"/>
         </w:rPr>
         <w:t>Open</w:t>
       </w:r>
       <w:r>
         <w:rPr>
+          <w:b/>
           <w:lang w:val="ru-RU"/>
         </w:rPr>
         <w:t xml:space="preserve"> </w:t>
       </w:r>
       <w:r>
         <w:rPr>
+          <w:b/>
           <w:lang w:val="en-US"/>
         </w:rPr>
         <w:t>r</w:t>
       </w:r>
       <w:r>
         <w:rPr>
+          <w:b/>
           <w:lang w:val="en-US"/>
         </w:rPr>
         <w:t>eplay</w:t>
@@ -10051,32 +10050,6 @@
       </w:r>
       <w:r>
         <w:t>з попередньо записаними даними.</w:t>
-      </w:r>
-    </w:p>
-    <w:p>
-      <w:r>
-        <w:t xml:space="preserve">Кнопка </w:t>
-      </w:r>
-      <w:r>
-        <w:rPr>
-          <w:lang w:val="en-US"/>
-        </w:rPr>
-        <w:t>Refresh</w:t>
-      </w:r>
-      <w:r>
-        <w:t xml:space="preserve"> </w:t>
-      </w:r>
-      <w:r>
-        <w:rPr>
-          <w:lang w:val="en-US"/>
-        </w:rPr>
-        <w:t>chart</w:t>
-      </w:r>
-      <w:r>
-        <w:t xml:space="preserve"> </w:t>
-      </w:r>
-      <w:r>
-        <w:t>потрібна для очищення графіку від набраної інформації.</w:t>
       </w:r>
     </w:p>
     <w:p>
@@ -10086,30 +10059,66 @@
       </w:r>
       <w:r>
         <w:rPr>
+          <w:b/>
           <w:lang w:val="en-US"/>
         </w:rPr>
+        <w:t>Refresh</w:t>
+      </w:r>
+      <w:r>
+        <w:rPr>
+          <w:b/>
+        </w:rPr>
+        <w:t xml:space="preserve"> </w:t>
+      </w:r>
+      <w:r>
+        <w:rPr>
+          <w:b/>
+          <w:lang w:val="en-US"/>
+        </w:rPr>
+        <w:t>chart</w:t>
+      </w:r>
+      <w:r>
+        <w:t xml:space="preserve"> </w:t>
+      </w:r>
+      <w:r>
+        <w:t>потрібна для очищення графіку від набраної інформації.</w:t>
+      </w:r>
+    </w:p>
+    <w:p>
+      <w:r>
+        <w:t xml:space="preserve">Кнопка </w:t>
+      </w:r>
+      <w:r>
+        <w:rPr>
+          <w:b/>
+          <w:lang w:val="en-US"/>
+        </w:rPr>
         <w:t>Show</w:t>
       </w:r>
       <w:r>
         <w:rPr>
+          <w:b/>
           <w:lang w:val="ru-RU"/>
         </w:rPr>
         <w:t xml:space="preserve"> </w:t>
       </w:r>
       <w:r>
         <w:rPr>
+          <w:b/>
           <w:lang w:val="en-US"/>
         </w:rPr>
         <w:t>debug</w:t>
       </w:r>
       <w:r>
         <w:rPr>
+          <w:b/>
           <w:lang w:val="ru-RU"/>
         </w:rPr>
         <w:t xml:space="preserve"> </w:t>
       </w:r>
       <w:r>
         <w:rPr>
+          <w:b/>
           <w:lang w:val="en-US"/>
         </w:rPr>
         <w:t>info</w:t>
@@ -10142,18 +10151,21 @@
       </w:r>
       <w:r>
         <w:rPr>
+          <w:b/>
           <w:lang w:val="en-US"/>
         </w:rPr>
         <w:t>Add</w:t>
       </w:r>
       <w:r>
         <w:rPr>
+          <w:b/>
           <w:lang w:val="ru-RU"/>
         </w:rPr>
         <w:t xml:space="preserve"> </w:t>
       </w:r>
       <w:r>
         <w:rPr>
+          <w:b/>
           <w:lang w:val="en-US"/>
         </w:rPr>
         <w:t>Dummy</w:t>
@@ -10180,15 +10192,20 @@
       </w:r>
       <w:r>
         <w:rPr>
+          <w:b/>
           <w:lang w:val="en-US"/>
         </w:rPr>
         <w:t>Horizontal</w:t>
       </w:r>
       <w:r>
+        <w:rPr>
+          <w:b/>
+        </w:rPr>
         <w:t xml:space="preserve"> </w:t>
       </w:r>
       <w:r>
         <w:rPr>
+          <w:b/>
           <w:lang w:val="en-US"/>
         </w:rPr>
         <w:t>line</w:t>
@@ -10201,15 +10218,20 @@
       </w:r>
       <w:r>
         <w:rPr>
+          <w:b/>
           <w:lang w:val="en-US"/>
         </w:rPr>
         <w:t>Vertical</w:t>
       </w:r>
       <w:r>
+        <w:rPr>
+          <w:b/>
+        </w:rPr>
         <w:t xml:space="preserve"> </w:t>
       </w:r>
       <w:r>
         <w:rPr>
+          <w:b/>
           <w:lang w:val="en-US"/>
         </w:rPr>
         <w:t>line</w:t>
@@ -10260,24 +10282,33 @@
       </w:r>
       <w:r>
         <w:rPr>
+          <w:b/>
           <w:lang w:val="en-US"/>
         </w:rPr>
         <w:t>Manual</w:t>
       </w:r>
       <w:r>
+        <w:rPr>
+          <w:b/>
+        </w:rPr>
         <w:t xml:space="preserve"> </w:t>
       </w:r>
       <w:r>
         <w:rPr>
+          <w:b/>
           <w:lang w:val="en-US"/>
         </w:rPr>
         <w:t>replay</w:t>
       </w:r>
       <w:r>
+        <w:rPr>
+          <w:b/>
+        </w:rPr>
         <w:t xml:space="preserve"> </w:t>
       </w:r>
       <w:r>
         <w:rPr>
+          <w:b/>
           <w:lang w:val="en-US"/>
         </w:rPr>
         <w:t>mode</w:t>
@@ -10295,6 +10326,7 @@
       </w:r>
       <w:r>
         <w:rPr>
+          <w:b/>
           <w:lang w:val="en-US"/>
         </w:rPr>
         <w:t>Animation</w:t>
@@ -10312,30 +10344,35 @@
       </w:r>
       <w:r>
         <w:rPr>
+          <w:b/>
           <w:lang w:val="en-US"/>
         </w:rPr>
         <w:t>Chart</w:t>
       </w:r>
       <w:r>
         <w:rPr>
+          <w:b/>
           <w:lang w:val="ru-RU"/>
         </w:rPr>
         <w:t xml:space="preserve"> </w:t>
       </w:r>
       <w:r>
         <w:rPr>
+          <w:b/>
           <w:lang w:val="en-US"/>
         </w:rPr>
         <w:t>update</w:t>
       </w:r>
       <w:r>
         <w:rPr>
+          <w:b/>
           <w:lang w:val="ru-RU"/>
         </w:rPr>
         <w:t xml:space="preserve"> </w:t>
       </w:r>
       <w:r>
         <w:rPr>
+          <w:b/>
           <w:lang w:val="en-US"/>
         </w:rPr>
         <w:t>delay</w:t>
@@ -10359,24 +10396,33 @@
       </w:r>
       <w:r>
         <w:rPr>
+          <w:b/>
           <w:lang w:val="en-US"/>
         </w:rPr>
         <w:t>Fade</w:t>
       </w:r>
       <w:r>
+        <w:rPr>
+          <w:b/>
+        </w:rPr>
         <w:t xml:space="preserve"> </w:t>
       </w:r>
       <w:r>
         <w:rPr>
+          <w:b/>
           <w:lang w:val="en-US"/>
         </w:rPr>
         <w:t>out</w:t>
       </w:r>
       <w:r>
+        <w:rPr>
+          <w:b/>
+        </w:rPr>
         <w:t xml:space="preserve"> </w:t>
       </w:r>
       <w:r>
         <w:rPr>
+          <w:b/>
           <w:lang w:val="en-US"/>
         </w:rPr>
         <w:t>after</w:t>
@@ -10386,18 +10432,21 @@
       </w:r>
       <w:r>
         <w:rPr>
+          <w:b/>
           <w:lang w:val="en-US"/>
         </w:rPr>
         <w:t>Max</w:t>
       </w:r>
       <w:r>
         <w:rPr>
+          <w:b/>
           <w:lang w:val="ru-RU"/>
         </w:rPr>
         <w:t xml:space="preserve"> </w:t>
       </w:r>
       <w:r>
         <w:rPr>
+          <w:b/>
           <w:lang w:val="en-US"/>
         </w:rPr>
         <w:t>opacity</w:t>
@@ -10416,24 +10465,33 @@
       </w:r>
       <w:r>
         <w:rPr>
+          <w:b/>
           <w:lang w:val="en-US"/>
         </w:rPr>
         <w:t>Fade</w:t>
       </w:r>
       <w:r>
+        <w:rPr>
+          <w:b/>
+        </w:rPr>
         <w:t xml:space="preserve"> </w:t>
       </w:r>
       <w:r>
         <w:rPr>
+          <w:b/>
           <w:lang w:val="en-US"/>
         </w:rPr>
         <w:t>up</w:t>
       </w:r>
       <w:r>
+        <w:rPr>
+          <w:b/>
+        </w:rPr>
         <w:t xml:space="preserve"> </w:t>
       </w:r>
       <w:r>
         <w:rPr>
+          <w:b/>
           <w:lang w:val="en-US"/>
         </w:rPr>
         <w:t>opacity</w:t>
@@ -10538,15 +10596,20 @@
       </w:r>
       <w:r>
         <w:rPr>
+          <w:b/>
           <w:lang w:val="en-US"/>
         </w:rPr>
         <w:t>Channel</w:t>
       </w:r>
       <w:r>
+        <w:rPr>
+          <w:b/>
+        </w:rPr>
         <w:t xml:space="preserve"> </w:t>
       </w:r>
       <w:r>
         <w:rPr>
+          <w:b/>
           <w:lang w:val="en-US"/>
         </w:rPr>
         <w:t>spacing</w:t>
@@ -10572,17 +10635,23 @@
       <w:r>
         <w:t xml:space="preserve">Поле </w:t>
       </w:r>
-      <w:r>
-        <w:rPr>
+      <w:bookmarkStart w:id="37" w:name="_GoBack"/>
+      <w:r>
+        <w:rPr>
+          <w:b/>
           <w:lang w:val="en-US"/>
         </w:rPr>
         <w:t>RSSI</w:t>
       </w:r>
       <w:r>
+        <w:rPr>
+          <w:b/>
+        </w:rPr>
         <w:t xml:space="preserve"> </w:t>
       </w:r>
       <w:r>
         <w:rPr>
+          <w:b/>
           <w:lang w:val="en-US"/>
         </w:rPr>
         <w:t>shift</w:t>
@@ -10590,6 +10659,7 @@
       <w:r>
         <w:t xml:space="preserve"> </w:t>
       </w:r>
+      <w:bookmarkEnd w:id="37"/>
       <w:r>
         <w:t xml:space="preserve">відповідає за зсув значень </w:t>
       </w:r>
@@ -18373,7 +18443,7 @@
             <w:noProof/>
             <w:lang w:val="ru-RU"/>
           </w:rPr>
-          <w:t>23</w:t>
+          <w:t>30</w:t>
         </w:r>
         <w:r>
           <w:fldChar w:fldCharType="end"/>
@@ -21087,7 +21157,7 @@
 </file>
 
 <file path=customXml/itemProps1.xml><?xml version="1.0" encoding="utf-8"?>
-<ds:datastoreItem xmlns:ds="http://schemas.openxmlformats.org/officeDocument/2006/customXml" ds:itemID="{8EA7394E-13D1-44A1-9737-27D4199C655B}">
+<ds:datastoreItem xmlns:ds="http://schemas.openxmlformats.org/officeDocument/2006/customXml" ds:itemID="{6F3B5634-6296-4DB4-A6FC-74DBAEAD8421}">
   <ds:schemaRefs>
     <ds:schemaRef ds:uri="http://schemas.openxmlformats.org/officeDocument/2006/bibliography"/>
   </ds:schemaRefs>

</xml_diff>

<commit_message>
Fix: paragraf after :
</commit_message>
<xml_diff>
--- a/Diploma.docx
+++ b/Diploma.docx
@@ -4781,8 +4781,13 @@
     </w:p>
     <w:p>
       <w:r>
-        <w:t>Бібліотеки для роботи з пристроями:</w:t>
-      </w:r>
+        <w:t>Бібліотеки для роботи з пристроями</w:t>
+      </w:r>
+      <w:bookmarkStart w:id="10" w:name="_GoBack"/>
+      <w:r>
+        <w:t>:</w:t>
+      </w:r>
+      <w:bookmarkEnd w:id="10"/>
     </w:p>
     <w:p>
       <w:pPr>
@@ -4895,11 +4900,11 @@
       <w:pPr>
         <w:pStyle w:val="a3"/>
       </w:pPr>
-      <w:bookmarkStart w:id="10" w:name="_Toc407209377"/>
+      <w:bookmarkStart w:id="11" w:name="_Toc407209377"/>
       <w:r>
         <w:t>Apache Commons Collections</w:t>
       </w:r>
-      <w:bookmarkEnd w:id="10"/>
+      <w:bookmarkEnd w:id="11"/>
     </w:p>
     <w:p>
       <w:r>
@@ -4934,11 +4939,11 @@
       <w:pPr>
         <w:pStyle w:val="a3"/>
       </w:pPr>
-      <w:bookmarkStart w:id="11" w:name="_Toc407209378"/>
+      <w:bookmarkStart w:id="12" w:name="_Toc407209378"/>
       <w:r>
         <w:t>Apache Commons Lang</w:t>
       </w:r>
-      <w:bookmarkEnd w:id="11"/>
+      <w:bookmarkEnd w:id="12"/>
     </w:p>
     <w:p>
       <w:r>
@@ -4970,11 +4975,11 @@
       <w:pPr>
         <w:pStyle w:val="a3"/>
       </w:pPr>
-      <w:bookmarkStart w:id="12" w:name="_Toc407209379"/>
+      <w:bookmarkStart w:id="13" w:name="_Toc407209379"/>
       <w:r>
         <w:t>ControlsFX</w:t>
       </w:r>
-      <w:bookmarkEnd w:id="12"/>
+      <w:bookmarkEnd w:id="13"/>
     </w:p>
     <w:p>
       <w:r>
@@ -5015,11 +5020,11 @@
       <w:pPr>
         <w:pStyle w:val="a3"/>
       </w:pPr>
-      <w:bookmarkStart w:id="13" w:name="_Toc407209380"/>
+      <w:bookmarkStart w:id="14" w:name="_Toc407209380"/>
       <w:r>
         <w:t>Google Gson</w:t>
       </w:r>
-      <w:bookmarkEnd w:id="13"/>
+      <w:bookmarkEnd w:id="14"/>
     </w:p>
     <w:p>
       <w:r>
@@ -5094,11 +5099,11 @@
       <w:pPr>
         <w:pStyle w:val="a3"/>
       </w:pPr>
-      <w:bookmarkStart w:id="14" w:name="_Toc407209381"/>
+      <w:bookmarkStart w:id="15" w:name="_Toc407209381"/>
       <w:r>
         <w:t>JavaHIDAPI</w:t>
       </w:r>
-      <w:bookmarkEnd w:id="14"/>
+      <w:bookmarkEnd w:id="15"/>
     </w:p>
     <w:p>
       <w:r>
@@ -5239,11 +5244,11 @@
       <w:pPr>
         <w:pStyle w:val="a3"/>
       </w:pPr>
-      <w:bookmarkStart w:id="15" w:name="_Toc407209382"/>
+      <w:bookmarkStart w:id="16" w:name="_Toc407209382"/>
       <w:r>
         <w:t>jSSC</w:t>
       </w:r>
-      <w:bookmarkEnd w:id="15"/>
+      <w:bookmarkEnd w:id="16"/>
     </w:p>
     <w:p>
       <w:r>
@@ -5353,14 +5358,14 @@
           <w:lang w:val="en-US"/>
         </w:rPr>
       </w:pPr>
-      <w:bookmarkStart w:id="16" w:name="_Toc407209383"/>
+      <w:bookmarkStart w:id="17" w:name="_Toc407209383"/>
       <w:r>
         <w:rPr>
           <w:lang w:val="en-US"/>
         </w:rPr>
         <w:t>Reflections</w:t>
       </w:r>
-      <w:bookmarkEnd w:id="16"/>
+      <w:bookmarkEnd w:id="17"/>
     </w:p>
     <w:p>
       <w:r>
@@ -5517,11 +5522,11 @@
       <w:pPr>
         <w:pStyle w:val="a3"/>
       </w:pPr>
-      <w:bookmarkStart w:id="17" w:name="_Toc407209384"/>
+      <w:bookmarkStart w:id="18" w:name="_Toc407209384"/>
       <w:r>
         <w:t>usb4java</w:t>
       </w:r>
-      <w:bookmarkEnd w:id="17"/>
+      <w:bookmarkEnd w:id="18"/>
     </w:p>
     <w:p>
       <w:r>
@@ -5566,32 +5571,32 @@
       <w:pPr>
         <w:pStyle w:val="a1"/>
       </w:pPr>
-      <w:bookmarkStart w:id="18" w:name="_Toc406002952"/>
-      <w:bookmarkStart w:id="19" w:name="_Toc407209385"/>
+      <w:bookmarkStart w:id="19" w:name="_Toc406002952"/>
+      <w:bookmarkStart w:id="20" w:name="_Toc407209385"/>
       <w:r>
         <w:lastRenderedPageBreak/>
         <w:t xml:space="preserve">Реалізація </w:t>
       </w:r>
-      <w:bookmarkEnd w:id="18"/>
+      <w:bookmarkEnd w:id="19"/>
       <w:r>
         <w:t>Протоколів</w:t>
       </w:r>
       <w:r>
         <w:t xml:space="preserve"> і інтерфейсу</w:t>
       </w:r>
-      <w:bookmarkEnd w:id="19"/>
+      <w:bookmarkEnd w:id="20"/>
     </w:p>
     <w:p>
       <w:pPr>
         <w:pStyle w:val="a2"/>
       </w:pPr>
-      <w:bookmarkStart w:id="20" w:name="_Ref407126386"/>
-      <w:bookmarkStart w:id="21" w:name="_Toc407209386"/>
+      <w:bookmarkStart w:id="21" w:name="_Ref407126386"/>
+      <w:bookmarkStart w:id="22" w:name="_Toc407209386"/>
       <w:r>
         <w:t>Загальна схема роботи програми</w:t>
       </w:r>
-      <w:bookmarkEnd w:id="20"/>
       <w:bookmarkEnd w:id="21"/>
+      <w:bookmarkEnd w:id="22"/>
     </w:p>
     <w:p>
       <w:r>
@@ -5648,7 +5653,7 @@
           <v:shape id="_x0000_i1025" type="#_x0000_t75" style="width:490.5pt;height:375.75pt" o:ole="">
             <v:imagedata r:id="rId10" o:title=""/>
           </v:shape>
-          <o:OLEObject Type="Embed" ProgID="Visio.Drawing.15" ShapeID="_x0000_i1025" DrawAspect="Content" ObjectID="_1486580094" r:id="rId11"/>
+          <o:OLEObject Type="Embed" ProgID="Visio.Drawing.15" ShapeID="_x0000_i1025" DrawAspect="Content" ObjectID="_1486580354" r:id="rId11"/>
         </w:object>
       </w:r>
     </w:p>
@@ -5656,11 +5661,11 @@
       <w:pPr>
         <w:pStyle w:val="-"/>
       </w:pPr>
-      <w:bookmarkStart w:id="22" w:name="_Ref407126391"/>
+      <w:bookmarkStart w:id="23" w:name="_Ref407126391"/>
       <w:r>
         <w:t>Загальна схема роботи програми</w:t>
       </w:r>
-      <w:bookmarkEnd w:id="22"/>
+      <w:bookmarkEnd w:id="23"/>
     </w:p>
     <w:p/>
     <w:p>
@@ -5700,7 +5705,7 @@
       <w:pPr>
         <w:pStyle w:val="a2"/>
       </w:pPr>
-      <w:bookmarkStart w:id="23" w:name="_Toc407209387"/>
+      <w:bookmarkStart w:id="24" w:name="_Toc407209387"/>
       <w:r>
         <w:lastRenderedPageBreak/>
         <w:t>П</w:t>
@@ -5708,7 +5713,7 @@
       <w:r>
         <w:t>ошук пристроїв</w:t>
       </w:r>
-      <w:bookmarkEnd w:id="23"/>
+      <w:bookmarkEnd w:id="24"/>
     </w:p>
     <w:p>
       <w:r>
@@ -5809,14 +5814,14 @@
       <w:pPr>
         <w:pStyle w:val="a2"/>
       </w:pPr>
-      <w:bookmarkStart w:id="24" w:name="_Toc407209388"/>
+      <w:bookmarkStart w:id="25" w:name="_Toc407209388"/>
       <w:r>
         <w:t>Абстрактний клас Device</w:t>
       </w:r>
       <w:r>
         <w:t xml:space="preserve"> та його реалізації</w:t>
       </w:r>
-      <w:bookmarkEnd w:id="24"/>
+      <w:bookmarkEnd w:id="25"/>
     </w:p>
     <w:p>
       <w:r>
@@ -5855,7 +5860,7 @@
       <w:pPr>
         <w:pStyle w:val="a3"/>
       </w:pPr>
-      <w:bookmarkStart w:id="25" w:name="_Toc407209389"/>
+      <w:bookmarkStart w:id="26" w:name="_Toc407209389"/>
       <w:r>
         <w:t>Статичний</w:t>
       </w:r>
@@ -5868,7 +5873,7 @@
       <w:r>
         <w:t>метод</w:t>
       </w:r>
-      <w:bookmarkEnd w:id="25"/>
+      <w:bookmarkEnd w:id="26"/>
     </w:p>
     <w:p>
       <w:r>
@@ -6045,11 +6050,11 @@
       <w:pPr>
         <w:pStyle w:val="a3"/>
       </w:pPr>
-      <w:bookmarkStart w:id="26" w:name="_Toc407209390"/>
+      <w:bookmarkStart w:id="27" w:name="_Toc407209390"/>
       <w:r>
         <w:t>Конкретні реалізації</w:t>
       </w:r>
-      <w:bookmarkEnd w:id="26"/>
+      <w:bookmarkEnd w:id="27"/>
     </w:p>
     <w:p>
       <w:r>
@@ -6534,6 +6539,9 @@
     </w:p>
     <w:p/>
     <w:p>
+      <w:pPr>
+        <w:ind w:firstLine="0"/>
+      </w:pPr>
       <w:r>
         <w:t>використовується для ініціалізації пристрою, якщо це потрібно. Інакше тіло методу можна залишити пустим.</w:t>
       </w:r>
@@ -6560,6 +6568,9 @@
     </w:p>
     <w:p/>
     <w:p>
+      <w:pPr>
+        <w:ind w:firstLine="0"/>
+      </w:pPr>
       <w:r>
         <w:t xml:space="preserve">використовується для розбору даних, які були сформовані пристроєм. Формат повернення – масив байтів, кожен елемент якого – значення </w:t>
       </w:r>
@@ -6629,6 +6640,9 @@
     </w:p>
     <w:p/>
     <w:p>
+      <w:pPr>
+        <w:ind w:firstLine="0"/>
+      </w:pPr>
       <w:r>
         <w:t xml:space="preserve">використовується для </w:t>
       </w:r>
@@ -6685,11 +6699,11 @@
       <w:pPr>
         <w:pStyle w:val="a2"/>
       </w:pPr>
-      <w:bookmarkStart w:id="27" w:name="_Toc407209391"/>
+      <w:bookmarkStart w:id="28" w:name="_Toc407209391"/>
       <w:r>
         <w:t>Взаємодія з пристроєм</w:t>
       </w:r>
-      <w:bookmarkEnd w:id="27"/>
+      <w:bookmarkEnd w:id="28"/>
     </w:p>
     <w:p>
       <w:r>
@@ -7046,11 +7060,11 @@
       <w:pPr>
         <w:pStyle w:val="a3"/>
       </w:pPr>
-      <w:bookmarkStart w:id="28" w:name="_Toc407209392"/>
+      <w:bookmarkStart w:id="29" w:name="_Toc407209392"/>
       <w:r>
         <w:t>Прийняття даних з пристрою та генерування пакету</w:t>
       </w:r>
-      <w:bookmarkEnd w:id="28"/>
+      <w:bookmarkEnd w:id="29"/>
     </w:p>
     <w:p>
       <w:r>
@@ -7244,7 +7258,7 @@
       <w:pPr>
         <w:pStyle w:val="a2"/>
       </w:pPr>
-      <w:bookmarkStart w:id="29" w:name="_Toc407209393"/>
+      <w:bookmarkStart w:id="30" w:name="_Toc407209393"/>
       <w:r>
         <w:t>Генерування даних для а</w:t>
       </w:r>
@@ -7254,7 +7268,7 @@
       <w:r>
         <w:t>у</w:t>
       </w:r>
-      <w:bookmarkEnd w:id="29"/>
+      <w:bookmarkEnd w:id="30"/>
     </w:p>
     <w:p>
       <w:r>
@@ -8859,7 +8873,7 @@
           <v:shape id="_x0000_i1026" type="#_x0000_t75" style="width:492.75pt;height:350.25pt" o:ole="">
             <v:imagedata r:id="rId12" o:title="" croptop="10191f"/>
           </v:shape>
-          <o:OLEObject Type="Embed" ProgID="Visio.Drawing.15" ShapeID="_x0000_i1026" DrawAspect="Content" ObjectID="_1486580095" r:id="rId13"/>
+          <o:OLEObject Type="Embed" ProgID="Visio.Drawing.15" ShapeID="_x0000_i1026" DrawAspect="Content" ObjectID="_1486580355" r:id="rId13"/>
         </w:object>
       </w:r>
     </w:p>
@@ -8871,7 +8885,7 @@
           <w:lang w:val="ru-RU"/>
         </w:rPr>
       </w:pPr>
-      <w:bookmarkStart w:id="30" w:name="_Ref407207815"/>
+      <w:bookmarkStart w:id="31" w:name="_Ref407207815"/>
       <w:r>
         <w:t xml:space="preserve">Схематичне відображення масивів </w:t>
       </w:r>
@@ -8884,18 +8898,18 @@
       <w:r>
         <w:t xml:space="preserve"> у часі</w:t>
       </w:r>
-      <w:bookmarkEnd w:id="30"/>
+      <w:bookmarkEnd w:id="31"/>
     </w:p>
     <w:p/>
     <w:p>
       <w:pPr>
         <w:pStyle w:val="a2"/>
       </w:pPr>
-      <w:bookmarkStart w:id="31" w:name="_Toc407209394"/>
+      <w:bookmarkStart w:id="32" w:name="_Toc407209394"/>
       <w:r>
         <w:t>Реєстрація повідомлень</w:t>
       </w:r>
-      <w:bookmarkEnd w:id="31"/>
+      <w:bookmarkEnd w:id="32"/>
     </w:p>
     <w:p>
       <w:r>
@@ -9255,7 +9269,7 @@
       <w:pPr>
         <w:pStyle w:val="a2"/>
       </w:pPr>
-      <w:bookmarkStart w:id="32" w:name="_Toc407209395"/>
+      <w:bookmarkStart w:id="33" w:name="_Toc407209395"/>
       <w:r>
         <w:t>Використання вбудованого Wi-Fi адаптер</w:t>
       </w:r>
@@ -9268,7 +9282,7 @@
       <w:r>
         <w:t xml:space="preserve"> для сканування каналів</w:t>
       </w:r>
-      <w:bookmarkEnd w:id="32"/>
+      <w:bookmarkEnd w:id="33"/>
     </w:p>
     <w:p>
       <w:r>
@@ -9676,7 +9690,7 @@
           <w:lang w:val="ru-RU"/>
         </w:rPr>
       </w:pPr>
-      <w:bookmarkStart w:id="33" w:name="_Ref407207852"/>
+      <w:bookmarkStart w:id="34" w:name="_Ref407207852"/>
       <w:r>
         <w:t xml:space="preserve">Приклад роботи мережевої карти у </w:t>
       </w:r>
@@ -9701,18 +9715,18 @@
       <w:r>
         <w:t>2,435 – 2,465 МГц</w:t>
       </w:r>
-      <w:bookmarkEnd w:id="33"/>
+      <w:bookmarkEnd w:id="34"/>
     </w:p>
     <w:p/>
     <w:p>
       <w:pPr>
         <w:pStyle w:val="a2"/>
       </w:pPr>
-      <w:bookmarkStart w:id="34" w:name="_Toc407209396"/>
+      <w:bookmarkStart w:id="35" w:name="_Toc407209396"/>
       <w:r>
         <w:t>Графічний інтерфейс</w:t>
       </w:r>
-      <w:bookmarkEnd w:id="34"/>
+      <w:bookmarkEnd w:id="35"/>
     </w:p>
     <w:p>
       <w:r>
@@ -9776,7 +9790,7 @@
           <v:shape id="_x0000_i1027" type="#_x0000_t75" style="width:492pt;height:310.5pt" o:ole="">
             <v:imagedata r:id="rId15" o:title="" cropright="5276f"/>
           </v:shape>
-          <o:OLEObject Type="Embed" ProgID="Visio.Drawing.11" ShapeID="_x0000_i1027" DrawAspect="Content" ObjectID="_1486580096" r:id="rId16"/>
+          <o:OLEObject Type="Embed" ProgID="Visio.Drawing.11" ShapeID="_x0000_i1027" DrawAspect="Content" ObjectID="_1486580356" r:id="rId16"/>
         </w:object>
       </w:r>
     </w:p>
@@ -9784,11 +9798,11 @@
       <w:pPr>
         <w:pStyle w:val="-"/>
       </w:pPr>
-      <w:bookmarkStart w:id="35" w:name="_Ref406872221"/>
+      <w:bookmarkStart w:id="36" w:name="_Ref406872221"/>
       <w:r>
         <w:t>Графічний інтерфейс програми</w:t>
       </w:r>
-      <w:bookmarkEnd w:id="35"/>
+      <w:bookmarkEnd w:id="36"/>
     </w:p>
     <w:p/>
     <w:p>
@@ -9944,11 +9958,11 @@
       <w:pPr>
         <w:pStyle w:val="a3"/>
       </w:pPr>
-      <w:bookmarkStart w:id="36" w:name="_Toc407209397"/>
+      <w:bookmarkStart w:id="37" w:name="_Toc407209397"/>
       <w:r>
         <w:t>Меню налаштувань</w:t>
       </w:r>
-      <w:bookmarkEnd w:id="36"/>
+      <w:bookmarkEnd w:id="37"/>
     </w:p>
     <w:p>
       <w:r>
@@ -10679,11 +10693,11 @@
       <w:pPr>
         <w:pStyle w:val="a3"/>
       </w:pPr>
-      <w:bookmarkStart w:id="37" w:name="_Toc407209398"/>
+      <w:bookmarkStart w:id="38" w:name="_Toc407209398"/>
       <w:r>
         <w:t>Файли ресурсів</w:t>
       </w:r>
-      <w:bookmarkEnd w:id="37"/>
+      <w:bookmarkEnd w:id="38"/>
     </w:p>
     <w:p>
       <w:r>
@@ -10771,11 +10785,11 @@
       <w:pPr>
         <w:pStyle w:val="a2"/>
       </w:pPr>
-      <w:bookmarkStart w:id="38" w:name="_Toc407209399"/>
+      <w:bookmarkStart w:id="39" w:name="_Toc407209399"/>
       <w:r>
         <w:t>Допоміжні класи</w:t>
       </w:r>
-      <w:bookmarkEnd w:id="38"/>
+      <w:bookmarkEnd w:id="39"/>
     </w:p>
     <w:p>
       <w:r>
@@ -10880,18 +10894,18 @@
       <w:pPr>
         <w:pStyle w:val="a1"/>
       </w:pPr>
-      <w:bookmarkStart w:id="39" w:name="_Toc407209400"/>
+      <w:bookmarkStart w:id="40" w:name="_Toc407209400"/>
       <w:r>
         <w:lastRenderedPageBreak/>
         <w:t>Робота з аналізаторами спектру</w:t>
       </w:r>
-      <w:bookmarkEnd w:id="39"/>
+      <w:bookmarkEnd w:id="40"/>
     </w:p>
     <w:p>
       <w:pPr>
         <w:pStyle w:val="a2"/>
       </w:pPr>
-      <w:bookmarkStart w:id="40" w:name="_Toc407209401"/>
+      <w:bookmarkStart w:id="41" w:name="_Toc407209401"/>
       <w:r>
         <w:t xml:space="preserve">MetaGeek Wi-Spy </w:t>
       </w:r>
@@ -10922,7 +10936,7 @@
         </w:rPr>
         <w:t>)</w:t>
       </w:r>
-      <w:bookmarkEnd w:id="40"/>
+      <w:bookmarkEnd w:id="41"/>
     </w:p>
     <w:p>
       <w:r>
@@ -10999,11 +11013,11 @@
       <w:pPr>
         <w:pStyle w:val="a3"/>
       </w:pPr>
-      <w:bookmarkStart w:id="41" w:name="_Toc407209402"/>
+      <w:bookmarkStart w:id="42" w:name="_Toc407209402"/>
       <w:r>
         <w:t>Використання високорівневих функцій бібліотеки usb4java</w:t>
       </w:r>
-      <w:bookmarkEnd w:id="41"/>
+      <w:bookmarkEnd w:id="42"/>
     </w:p>
     <w:p>
       <w:r>
@@ -11206,11 +11220,11 @@
       <w:pPr>
         <w:pStyle w:val="a3"/>
       </w:pPr>
-      <w:bookmarkStart w:id="42" w:name="_Toc407209403"/>
+      <w:bookmarkStart w:id="43" w:name="_Toc407209403"/>
       <w:r>
         <w:t>Використання низькорівневих функцій бібліотеки usb4java</w:t>
       </w:r>
-      <w:bookmarkEnd w:id="42"/>
+      <w:bookmarkEnd w:id="43"/>
     </w:p>
     <w:p>
       <w:r>
@@ -11222,11 +11236,11 @@
       <w:pPr>
         <w:pStyle w:val="a3"/>
       </w:pPr>
-      <w:bookmarkStart w:id="43" w:name="_Toc407209404"/>
+      <w:bookmarkStart w:id="44" w:name="_Toc407209404"/>
       <w:r>
         <w:t>Використання JNI</w:t>
       </w:r>
-      <w:bookmarkEnd w:id="43"/>
+      <w:bookmarkEnd w:id="44"/>
     </w:p>
     <w:p>
       <w:r>
@@ -11462,11 +11476,11 @@
       <w:pPr>
         <w:pStyle w:val="a3"/>
       </w:pPr>
-      <w:bookmarkStart w:id="44" w:name="_Toc407209405"/>
+      <w:bookmarkStart w:id="45" w:name="_Toc407209405"/>
       <w:r>
         <w:t>Розбір даних з пристрою</w:t>
       </w:r>
-      <w:bookmarkEnd w:id="44"/>
+      <w:bookmarkEnd w:id="45"/>
     </w:p>
     <w:p>
       <w:r>
@@ -11715,21 +11729,21 @@
       <w:pPr>
         <w:pStyle w:val="a2"/>
       </w:pPr>
-      <w:bookmarkStart w:id="45" w:name="_Toc407209406"/>
+      <w:bookmarkStart w:id="46" w:name="_Toc407209406"/>
       <w:r>
         <w:t>MetaGeek Wi-Spy 2.4x2</w:t>
       </w:r>
-      <w:bookmarkEnd w:id="45"/>
+      <w:bookmarkEnd w:id="46"/>
     </w:p>
     <w:p>
       <w:pPr>
         <w:pStyle w:val="a3"/>
       </w:pPr>
-      <w:bookmarkStart w:id="46" w:name="_Toc407209407"/>
+      <w:bookmarkStart w:id="47" w:name="_Toc407209407"/>
       <w:r>
         <w:t>Ініціалізація</w:t>
       </w:r>
-      <w:bookmarkEnd w:id="46"/>
+      <w:bookmarkEnd w:id="47"/>
     </w:p>
     <w:p>
       <w:r>
@@ -11835,7 +11849,7 @@
       <w:pPr>
         <w:pStyle w:val="-"/>
       </w:pPr>
-      <w:bookmarkStart w:id="47" w:name="_Ref406350278"/>
+      <w:bookmarkStart w:id="48" w:name="_Ref406350278"/>
       <w:r>
         <w:t>Сніффінг USB трафіку для визначення послі</w:t>
       </w:r>
@@ -11851,7 +11865,7 @@
       <w:r>
         <w:t>лізації</w:t>
       </w:r>
-      <w:bookmarkEnd w:id="47"/>
+      <w:bookmarkEnd w:id="48"/>
     </w:p>
     <w:p/>
     <w:p>
@@ -11880,16 +11894,14 @@
     </w:p>
     <w:p/>
     <w:p>
+      <w:pPr>
+        <w:ind w:firstLine="0"/>
+      </w:pPr>
       <w:r>
         <w:t xml:space="preserve">яке говорить про те, що в Native Method був переданий не коректний параметр. </w:t>
       </w:r>
       <w:r>
-        <w:t>Треба відмітити, що той самий програмний код коректно</w:t>
-      </w:r>
-      <w:bookmarkStart w:id="48" w:name="_GoBack"/>
-      <w:bookmarkEnd w:id="48"/>
-      <w:r>
-        <w:t xml:space="preserve"> працює під </w:t>
+        <w:t xml:space="preserve">Треба відмітити, що той самий програмний код коректно працює під </w:t>
       </w:r>
       <w:r>
         <w:t xml:space="preserve">Linux </w:t>
@@ -13622,8 +13634,14 @@
     </w:p>
     <w:p/>
     <w:p>
-      <w:r>
-        <w:t xml:space="preserve">Де aByte – </w:t>
+      <w:pPr>
+        <w:ind w:firstLine="0"/>
+      </w:pPr>
+      <w:r>
+        <w:t>д</w:t>
+      </w:r>
+      <w:r>
+        <w:t xml:space="preserve">е aByte – </w:t>
       </w:r>
       <w:r>
         <w:t xml:space="preserve">передане пристроєм </w:t>
@@ -18472,7 +18490,7 @@
             <w:noProof/>
             <w:lang w:val="ru-RU"/>
           </w:rPr>
-          <w:t>44</w:t>
+          <w:t>9</w:t>
         </w:r>
         <w:r>
           <w:fldChar w:fldCharType="end"/>
@@ -21186,7 +21204,7 @@
 </file>
 
 <file path=customXml/itemProps1.xml><?xml version="1.0" encoding="utf-8"?>
-<ds:datastoreItem xmlns:ds="http://schemas.openxmlformats.org/officeDocument/2006/customXml" ds:itemID="{BBF441EE-7B55-4AFC-8D45-BB25EF07CE4B}">
+<ds:datastoreItem xmlns:ds="http://schemas.openxmlformats.org/officeDocument/2006/customXml" ds:itemID="{24797864-AB08-4209-8C30-A2DA6A164E3F}">
   <ds:schemaRefs>
     <ds:schemaRef ds:uri="http://schemas.openxmlformats.org/officeDocument/2006/bibliography"/>
   </ds:schemaRefs>

</xml_diff>

<commit_message>
Programm logic diagram changed; fix description
</commit_message>
<xml_diff>
--- a/Diploma.docx
+++ b/Diploma.docx
@@ -5630,13 +5630,12 @@
       <w:pPr>
         <w:pStyle w:val="a5"/>
       </w:pPr>
-      <w:bookmarkStart w:id="22" w:name="_GoBack"/>
       <w:r>
         <w:drawing>
-          <wp:inline distT="0" distB="0" distL="0" distR="0" wp14:anchorId="51EC4112" wp14:editId="6F892900">
-            <wp:extent cx="7454037" cy="2380074"/>
-            <wp:effectExtent l="3175" t="0" r="0" b="0"/>
-            <wp:docPr id="16" name="Picture 16" descr="D:\Gallery\University\4\Diploma work\Sequence diagram.jpg"/>
+          <wp:inline distT="0" distB="0" distL="0" distR="0">
+            <wp:extent cx="7434794" cy="2637307"/>
+            <wp:effectExtent l="0" t="1588" r="0" b="0"/>
+            <wp:docPr id="17" name="Picture 17" descr="D:\Gallery\University\4\Diploma work\Sequence diagram.jpg"/>
             <wp:cNvGraphicFramePr>
               <a:graphicFrameLocks xmlns:a="http://schemas.openxmlformats.org/drawingml/2006/main" noChangeAspect="1"/>
             </wp:cNvGraphicFramePr>
@@ -5644,7 +5643,7 @@
               <a:graphicData uri="http://schemas.openxmlformats.org/drawingml/2006/picture">
                 <pic:pic xmlns:pic="http://schemas.openxmlformats.org/drawingml/2006/picture">
                   <pic:nvPicPr>
-                    <pic:cNvPr id="0" name="Picture 180" descr="D:\Gallery\University\4\Diploma work\Sequence diagram.jpg"/>
+                    <pic:cNvPr id="0" name="Picture 182" descr="D:\Gallery\University\4\Diploma work\Sequence diagram.jpg"/>
                     <pic:cNvPicPr>
                       <a:picLocks noChangeAspect="1" noChangeArrowheads="1"/>
                     </pic:cNvPicPr>
@@ -5665,7 +5664,7 @@
                   <pic:spPr bwMode="auto">
                     <a:xfrm rot="16200000">
                       <a:off x="0" y="0"/>
-                      <a:ext cx="7469836" cy="2385119"/>
+                      <a:ext cx="7461611" cy="2646820"/>
                     </a:xfrm>
                     <a:prstGeom prst="rect">
                       <a:avLst/>
@@ -5681,50 +5680,93 @@
           </wp:inline>
         </w:drawing>
       </w:r>
+    </w:p>
+    <w:p>
+      <w:pPr>
+        <w:pStyle w:val="-"/>
+      </w:pPr>
+      <w:bookmarkStart w:id="22" w:name="_Ref407126391"/>
+      <w:r>
+        <w:t>Загальна схема роботи програми</w:t>
+      </w:r>
       <w:bookmarkEnd w:id="22"/>
     </w:p>
     <w:p>
-      <w:pPr>
-        <w:pStyle w:val="-"/>
-      </w:pPr>
-      <w:bookmarkStart w:id="23" w:name="_Ref407126391"/>
-      <w:r>
-        <w:t>Загальна схема роботи програми</w:t>
-      </w:r>
+      <w:r>
+        <w:lastRenderedPageBreak/>
+        <w:t xml:space="preserve">При підключені пристрою до системи програма ідентифікує його та активує подію підключення пристрою. </w:t>
+      </w:r>
+      <w:r>
+        <w:t>С</w:t>
+      </w:r>
+      <w:r>
+        <w:t>творює</w:t>
+      </w:r>
+      <w:r>
+        <w:t>ться</w:t>
+      </w:r>
+      <w:r>
+        <w:t xml:space="preserve"> новий потік для роботи з підключеним пристроєм. Потік для роботи з пристроєм генерує подію</w:t>
+      </w:r>
+      <w:r>
+        <w:t xml:space="preserve">, яка розповсюджує прийняті пакетом значення </w:t>
+      </w:r>
+      <w:r>
+        <w:rPr>
+          <w:lang w:val="en-US"/>
+        </w:rPr>
+        <w:t>RSSI</w:t>
+      </w:r>
+      <w:r>
+        <w:rPr>
+          <w:lang w:val="ru-RU"/>
+        </w:rPr>
+        <w:t xml:space="preserve"> у </w:t>
+      </w:r>
+      <w:r>
+        <w:t>виді</w:t>
+      </w:r>
+      <w:r>
+        <w:rPr>
+          <w:lang w:val="ru-RU"/>
+        </w:rPr>
+        <w:t xml:space="preserve"> пакету</w:t>
+      </w:r>
+      <w:r>
+        <w:t xml:space="preserve">. </w:t>
+      </w:r>
+      <w:r>
+        <w:t>PacketAnalysis</w:t>
+      </w:r>
+      <w:r>
+        <w:t xml:space="preserve"> аналізує отримані дані та генерує подію, яка перехоплюється системою графічного відображення даних</w:t>
+      </w:r>
+      <w:r>
+        <w:t xml:space="preserve"> для візуалізації даних</w:t>
+      </w:r>
+      <w:r>
+        <w:t xml:space="preserve">. </w:t>
+      </w:r>
+      <w:r>
+        <w:rPr>
+          <w:lang w:val="en-US"/>
+        </w:rPr>
+        <w:t>PacketLogger</w:t>
+      </w:r>
+      <w:r>
+        <w:t xml:space="preserve"> зберігає пакет</w:t>
+      </w:r>
+      <w:r>
+        <w:t>и</w:t>
+      </w:r>
+      <w:r>
+        <w:t xml:space="preserve"> для можливості повторного використання.</w:t>
+      </w:r>
+      <w:r>
+        <w:t xml:space="preserve"> Користувач також може використати вмонтовану мережеву плату для визначення навантаження конкретного каналу.</w:t>
+      </w:r>
+      <w:bookmarkStart w:id="23" w:name="_GoBack"/>
       <w:bookmarkEnd w:id="23"/>
-    </w:p>
-    <w:p/>
-    <w:p>
-      <w:r>
-        <w:t xml:space="preserve">При підключені пристрою до системи програма ідентифікує його та активує подію підключення пристрою. Підписчик на подію </w:t>
-      </w:r>
-      <w:r>
-        <w:t>DeviceConnectionHandler</w:t>
-      </w:r>
-      <w:r>
-        <w:t xml:space="preserve"> створює новий потік для роботи з підключеним пристроєм. Потік для роботи з пристроєм генерує подію генерування нового пакету. </w:t>
-      </w:r>
-      <w:r>
-        <w:t>PacketAnalysis</w:t>
-      </w:r>
-      <w:r>
-        <w:t xml:space="preserve"> аналізує отримані дані та генерує подію, яка перехоплюється системою графічного відображення даних. </w:t>
-      </w:r>
-      <w:r>
-        <w:rPr>
-          <w:lang w:val="en-US"/>
-        </w:rPr>
-        <w:t>PacketLogger</w:t>
-      </w:r>
-      <w:r>
-        <w:t xml:space="preserve"> зберігає пакет</w:t>
-      </w:r>
-      <w:r>
-        <w:t>и</w:t>
-      </w:r>
-      <w:r>
-        <w:t xml:space="preserve"> для можливості повторного використання.</w:t>
-      </w:r>
     </w:p>
     <w:p/>
     <w:p>
@@ -8935,7 +8977,7 @@
           <v:shape id="_x0000_i1025" type="#_x0000_t75" style="width:492.75pt;height:350.25pt" o:ole="">
             <v:imagedata r:id="rId11" o:title="" croptop="10191f"/>
           </v:shape>
-          <o:OLEObject Type="Embed" ProgID="Visio.Drawing.15" ShapeID="_x0000_i1025" DrawAspect="Content" ObjectID="_1486651434" r:id="rId12"/>
+          <o:OLEObject Type="Embed" ProgID="Visio.Drawing.15" ShapeID="_x0000_i1025" DrawAspect="Content" ObjectID="_1486652468" r:id="rId12"/>
         </w:object>
       </w:r>
     </w:p>
@@ -9890,7 +9932,7 @@
           <v:shape id="_x0000_i1026" type="#_x0000_t75" style="width:492pt;height:310.5pt" o:ole="">
             <v:imagedata r:id="rId14" o:title="" cropright="5276f"/>
           </v:shape>
-          <o:OLEObject Type="Embed" ProgID="Visio.Drawing.11" ShapeID="_x0000_i1026" DrawAspect="Content" ObjectID="_1486651435" r:id="rId15"/>
+          <o:OLEObject Type="Embed" ProgID="Visio.Drawing.11" ShapeID="_x0000_i1026" DrawAspect="Content" ObjectID="_1486652469" r:id="rId15"/>
         </w:object>
       </w:r>
     </w:p>
@@ -22869,7 +22911,7 @@
             <w:noProof/>
             <w:lang w:val="ru-RU"/>
           </w:rPr>
-          <w:t>12</w:t>
+          <w:t>14</w:t>
         </w:r>
         <w:r>
           <w:fldChar w:fldCharType="end"/>
@@ -25583,7 +25625,7 @@
 </file>
 
 <file path=customXml/itemProps1.xml><?xml version="1.0" encoding="utf-8"?>
-<ds:datastoreItem xmlns:ds="http://schemas.openxmlformats.org/officeDocument/2006/customXml" ds:itemID="{62FDFCD9-37FF-4179-AA31-D5B4D01D3FFB}">
+<ds:datastoreItem xmlns:ds="http://schemas.openxmlformats.org/officeDocument/2006/customXml" ds:itemID="{2791E583-7563-491A-8399-E149D1025278}">
   <ds:schemaRefs>
     <ds:schemaRef ds:uri="http://schemas.openxmlformats.org/officeDocument/2006/bibliography"/>
   </ds:schemaRefs>

</xml_diff>

<commit_message>
Add Replay feature obserdation
</commit_message>
<xml_diff>
--- a/Diploma.docx
+++ b/Diploma.docx
@@ -5765,196 +5765,194 @@
       <w:r>
         <w:t xml:space="preserve"> Користувач також може використати вмонтовану мережеву плату для визначення навантаження конкретного каналу.</w:t>
       </w:r>
-      <w:bookmarkStart w:id="23" w:name="_GoBack"/>
+    </w:p>
+    <w:p/>
+    <w:p>
+      <w:pPr>
+        <w:pStyle w:val="a2"/>
+      </w:pPr>
+      <w:bookmarkStart w:id="23" w:name="_Toc407209387"/>
+      <w:bookmarkStart w:id="24" w:name="_Ref412838608"/>
+      <w:bookmarkStart w:id="25" w:name="_Ref412838624"/>
+      <w:bookmarkStart w:id="26" w:name="_Ref412838627"/>
+      <w:bookmarkStart w:id="27" w:name="_Ref412838635"/>
+      <w:bookmarkStart w:id="28" w:name="_Ref412838644"/>
+      <w:r>
+        <w:t>П</w:t>
+      </w:r>
+      <w:r>
+        <w:t>ошук пристроїв</w:t>
+      </w:r>
       <w:bookmarkEnd w:id="23"/>
-    </w:p>
-    <w:p/>
-    <w:p>
-      <w:pPr>
-        <w:pStyle w:val="a2"/>
-      </w:pPr>
-      <w:bookmarkStart w:id="24" w:name="_Toc407209387"/>
-      <w:bookmarkStart w:id="25" w:name="_Ref412838608"/>
-      <w:bookmarkStart w:id="26" w:name="_Ref412838624"/>
-      <w:bookmarkStart w:id="27" w:name="_Ref412838627"/>
-      <w:bookmarkStart w:id="28" w:name="_Ref412838635"/>
-      <w:bookmarkStart w:id="29" w:name="_Ref412838644"/>
-      <w:r>
-        <w:t>П</w:t>
-      </w:r>
-      <w:r>
-        <w:t>ошук пристроїв</w:t>
-      </w:r>
       <w:bookmarkEnd w:id="24"/>
       <w:bookmarkEnd w:id="25"/>
       <w:bookmarkEnd w:id="26"/>
       <w:bookmarkEnd w:id="27"/>
       <w:bookmarkEnd w:id="28"/>
+    </w:p>
+    <w:p>
+      <w:r>
+        <w:t xml:space="preserve">DeviceConnectionListener </w:t>
+      </w:r>
+      <w:r>
+        <w:t xml:space="preserve">(див. </w:t>
+      </w:r>
+      <w:r>
+        <w:fldChar w:fldCharType="begin"/>
+      </w:r>
+      <w:r>
+        <w:instrText xml:space="preserve"> REF  _Ref407032574 \* Lower \h \r </w:instrText>
+      </w:r>
+      <w:r>
+        <w:fldChar w:fldCharType="separate"/>
+      </w:r>
+      <w:r>
+        <w:t>додаток 1</w:t>
+      </w:r>
+      <w:r>
+        <w:fldChar w:fldCharType="end"/>
+      </w:r>
+      <w:r>
+        <w:t xml:space="preserve">) </w:t>
+      </w:r>
+      <w:r>
+        <w:t>—</w:t>
+      </w:r>
+      <w:r>
+        <w:t xml:space="preserve"> клас, </w:t>
+      </w:r>
+      <w:r>
+        <w:t>задача якого сканувати систему на предмет підключень пристроїв</w:t>
+      </w:r>
+      <w:r>
+        <w:t xml:space="preserve"> через задані проміжки часу (за замовчуванням </w:t>
+      </w:r>
+      <w:r>
+        <w:t xml:space="preserve">— </w:t>
+      </w:r>
+      <w:r>
+        <w:t>1</w:t>
+      </w:r>
+      <w:r>
+        <w:t> </w:t>
+      </w:r>
+      <w:r>
+        <w:t>с).</w:t>
+      </w:r>
+    </w:p>
+    <w:p>
+      <w:r>
+        <w:t>Клас реалізує патерн програмування Singleton</w:t>
+      </w:r>
+      <w:r>
+        <w:t>,</w:t>
+      </w:r>
+      <w:r>
+        <w:t xml:space="preserve"> тому що немає сенсу запускати в одній програмі декілька екземплярів цього класу. Також реалізує патерн програмування Observer</w:t>
+      </w:r>
+      <w:r>
+        <w:t>, за допомогою якого відбувається нотифікація підписчиків на подію підключення пристрою.</w:t>
+      </w:r>
+      <w:r>
+        <w:t xml:space="preserve"> Клас DeviceConnectionHandler</w:t>
+      </w:r>
+      <w:r>
+        <w:t xml:space="preserve"> (див. </w:t>
+      </w:r>
+      <w:r>
+        <w:fldChar w:fldCharType="begin"/>
+      </w:r>
+      <w:r>
+        <w:instrText xml:space="preserve"> REF  _Ref407032754 \* Lower \h \r </w:instrText>
+      </w:r>
+      <w:r>
+        <w:fldChar w:fldCharType="separate"/>
+      </w:r>
+      <w:r>
+        <w:t>додаток 2</w:t>
+      </w:r>
+      <w:r>
+        <w:fldChar w:fldCharType="end"/>
+      </w:r>
+      <w:r>
+        <w:t>)</w:t>
+      </w:r>
+      <w:r>
+        <w:t xml:space="preserve"> підписується на подію підключення пристрою</w:t>
+      </w:r>
+      <w:r>
+        <w:t>, викликає статичний метод для пошуку конкретного пристрою, яке підтримує програма та, у випадку успіху, запускає потік для роботи з пристроєм.</w:t>
+      </w:r>
+    </w:p>
+    <w:p/>
+    <w:p>
+      <w:pPr>
+        <w:pStyle w:val="a2"/>
+      </w:pPr>
+      <w:bookmarkStart w:id="29" w:name="_Toc407209388"/>
+      <w:bookmarkStart w:id="30" w:name="_Ref412838917"/>
+      <w:bookmarkStart w:id="31" w:name="_Ref412838922"/>
+      <w:r>
+        <w:t>Абстрактний клас Device</w:t>
+      </w:r>
+      <w:r>
+        <w:t xml:space="preserve"> та його реалізації</w:t>
+      </w:r>
       <w:bookmarkEnd w:id="29"/>
-    </w:p>
-    <w:p>
-      <w:r>
-        <w:t xml:space="preserve">DeviceConnectionListener </w:t>
-      </w:r>
-      <w:r>
-        <w:t xml:space="preserve">(див. </w:t>
-      </w:r>
-      <w:r>
-        <w:fldChar w:fldCharType="begin"/>
-      </w:r>
-      <w:r>
-        <w:instrText xml:space="preserve"> REF  _Ref407032574 \* Lower \h \r </w:instrText>
-      </w:r>
-      <w:r>
-        <w:fldChar w:fldCharType="separate"/>
-      </w:r>
-      <w:r>
-        <w:t>додаток 1</w:t>
-      </w:r>
-      <w:r>
-        <w:fldChar w:fldCharType="end"/>
-      </w:r>
-      <w:r>
-        <w:t xml:space="preserve">) </w:t>
-      </w:r>
-      <w:r>
-        <w:t>—</w:t>
-      </w:r>
-      <w:r>
-        <w:t xml:space="preserve"> клас, </w:t>
-      </w:r>
-      <w:r>
-        <w:t>задача якого сканувати систему на предмет підключень пристроїв</w:t>
-      </w:r>
-      <w:r>
-        <w:t xml:space="preserve"> через задані проміжки часу (за замовчуванням </w:t>
-      </w:r>
-      <w:r>
-        <w:t xml:space="preserve">— </w:t>
-      </w:r>
-      <w:r>
-        <w:t>1</w:t>
-      </w:r>
-      <w:r>
-        <w:t> </w:t>
-      </w:r>
-      <w:r>
-        <w:t>с).</w:t>
-      </w:r>
-    </w:p>
-    <w:p>
-      <w:r>
-        <w:t>Клас реалізує патерн програмування Singleton</w:t>
-      </w:r>
-      <w:r>
-        <w:t>,</w:t>
-      </w:r>
-      <w:r>
-        <w:t xml:space="preserve"> тому що немає сенсу запускати в одній програмі декілька екземплярів цього класу. Також реалізує патерн програмування Observer</w:t>
-      </w:r>
-      <w:r>
-        <w:t>, за допомогою якого відбувається нотифікація підписчиків на подію підключення пристрою.</w:t>
-      </w:r>
-      <w:r>
-        <w:t xml:space="preserve"> Клас DeviceConnectionHandler</w:t>
-      </w:r>
-      <w:r>
-        <w:t xml:space="preserve"> (див. </w:t>
-      </w:r>
-      <w:r>
-        <w:fldChar w:fldCharType="begin"/>
-      </w:r>
-      <w:r>
-        <w:instrText xml:space="preserve"> REF  _Ref407032754 \* Lower \h \r </w:instrText>
-      </w:r>
-      <w:r>
-        <w:fldChar w:fldCharType="separate"/>
-      </w:r>
-      <w:r>
-        <w:t>додаток 2</w:t>
-      </w:r>
-      <w:r>
-        <w:fldChar w:fldCharType="end"/>
-      </w:r>
-      <w:r>
-        <w:t>)</w:t>
-      </w:r>
-      <w:r>
-        <w:t xml:space="preserve"> підписується на подію підключення пристрою</w:t>
-      </w:r>
-      <w:r>
-        <w:t>, викликає статичний метод для пошуку конкретного пристрою, яке підтримує програма та, у випадку успіху, запускає потік для роботи з пристроєм.</w:t>
-      </w:r>
-    </w:p>
-    <w:p/>
-    <w:p>
-      <w:pPr>
-        <w:pStyle w:val="a2"/>
-      </w:pPr>
-      <w:bookmarkStart w:id="30" w:name="_Toc407209388"/>
-      <w:bookmarkStart w:id="31" w:name="_Ref412838917"/>
-      <w:bookmarkStart w:id="32" w:name="_Ref412838922"/>
-      <w:r>
-        <w:t>Абстрактний клас Device</w:t>
-      </w:r>
-      <w:r>
-        <w:t xml:space="preserve"> та його реалізації</w:t>
-      </w:r>
       <w:bookmarkEnd w:id="30"/>
       <w:bookmarkEnd w:id="31"/>
+    </w:p>
+    <w:p>
+      <w:r>
+        <w:t xml:space="preserve">Device </w:t>
+      </w:r>
+      <w:r>
+        <w:t>—</w:t>
+      </w:r>
+      <w:r>
+        <w:t xml:space="preserve"> клас, який абстрагує загальну поведінку для всіх пристроїв</w:t>
+      </w:r>
+      <w:r>
+        <w:t xml:space="preserve"> (див. </w:t>
+      </w:r>
+      <w:r>
+        <w:fldChar w:fldCharType="begin"/>
+      </w:r>
+      <w:r>
+        <w:instrText xml:space="preserve"> REF  _Ref407016800 \* Lower \h \r </w:instrText>
+      </w:r>
+      <w:r>
+        <w:fldChar w:fldCharType="separate"/>
+      </w:r>
+      <w:r>
+        <w:t>додаток 3</w:t>
+      </w:r>
+      <w:r>
+        <w:fldChar w:fldCharType="end"/>
+      </w:r>
+      <w:r>
+        <w:t>).</w:t>
+      </w:r>
+    </w:p>
+    <w:p/>
+    <w:p>
+      <w:pPr>
+        <w:pStyle w:val="a3"/>
+      </w:pPr>
+      <w:bookmarkStart w:id="32" w:name="_Toc407209389"/>
+      <w:r>
+        <w:t>Статичний</w:t>
+      </w:r>
+      <w:r>
+        <w:t xml:space="preserve"> фабричний</w:t>
+      </w:r>
+      <w:r>
+        <w:t xml:space="preserve"> </w:t>
+      </w:r>
+      <w:r>
+        <w:t>метод</w:t>
+      </w:r>
       <w:bookmarkEnd w:id="32"/>
-    </w:p>
-    <w:p>
-      <w:r>
-        <w:t xml:space="preserve">Device </w:t>
-      </w:r>
-      <w:r>
-        <w:t>—</w:t>
-      </w:r>
-      <w:r>
-        <w:t xml:space="preserve"> клас, який абстрагує загальну поведінку для всіх пристроїв</w:t>
-      </w:r>
-      <w:r>
-        <w:t xml:space="preserve"> (див. </w:t>
-      </w:r>
-      <w:r>
-        <w:fldChar w:fldCharType="begin"/>
-      </w:r>
-      <w:r>
-        <w:instrText xml:space="preserve"> REF  _Ref407016800 \* Lower \h \r </w:instrText>
-      </w:r>
-      <w:r>
-        <w:fldChar w:fldCharType="separate"/>
-      </w:r>
-      <w:r>
-        <w:t>додаток 3</w:t>
-      </w:r>
-      <w:r>
-        <w:fldChar w:fldCharType="end"/>
-      </w:r>
-      <w:r>
-        <w:t>).</w:t>
-      </w:r>
-    </w:p>
-    <w:p/>
-    <w:p>
-      <w:pPr>
-        <w:pStyle w:val="a3"/>
-      </w:pPr>
-      <w:bookmarkStart w:id="33" w:name="_Toc407209389"/>
-      <w:r>
-        <w:t>Статичний</w:t>
-      </w:r>
-      <w:r>
-        <w:t xml:space="preserve"> фабричний</w:t>
-      </w:r>
-      <w:r>
-        <w:t xml:space="preserve"> </w:t>
-      </w:r>
-      <w:r>
-        <w:t>метод</w:t>
-      </w:r>
-      <w:bookmarkEnd w:id="33"/>
     </w:p>
     <w:p>
       <w:r>
@@ -6132,13 +6130,13 @@
       <w:pPr>
         <w:pStyle w:val="a3"/>
       </w:pPr>
-      <w:bookmarkStart w:id="34" w:name="_Toc407209390"/>
-      <w:bookmarkStart w:id="35" w:name="_Ref412838963"/>
+      <w:bookmarkStart w:id="33" w:name="_Toc407209390"/>
+      <w:bookmarkStart w:id="34" w:name="_Ref412838963"/>
       <w:r>
         <w:t>Конкретні реалізації</w:t>
       </w:r>
+      <w:bookmarkEnd w:id="33"/>
       <w:bookmarkEnd w:id="34"/>
-      <w:bookmarkEnd w:id="35"/>
     </w:p>
     <w:p>
       <w:r>
@@ -6785,13 +6783,13 @@
       <w:pPr>
         <w:pStyle w:val="a2"/>
       </w:pPr>
-      <w:bookmarkStart w:id="36" w:name="_Toc407209391"/>
-      <w:bookmarkStart w:id="37" w:name="_Ref412839039"/>
+      <w:bookmarkStart w:id="35" w:name="_Toc407209391"/>
+      <w:bookmarkStart w:id="36" w:name="_Ref412839039"/>
       <w:r>
         <w:t>Взаємодія з пристроєм</w:t>
       </w:r>
+      <w:bookmarkEnd w:id="35"/>
       <w:bookmarkEnd w:id="36"/>
-      <w:bookmarkEnd w:id="37"/>
     </w:p>
     <w:p>
       <w:r>
@@ -7149,214 +7147,214 @@
       <w:pPr>
         <w:pStyle w:val="a3"/>
       </w:pPr>
-      <w:bookmarkStart w:id="38" w:name="_Toc407209392"/>
+      <w:bookmarkStart w:id="37" w:name="_Toc407209392"/>
       <w:r>
         <w:t>Прийняття даних з пристрою та генерування пакету</w:t>
       </w:r>
+      <w:bookmarkEnd w:id="37"/>
+    </w:p>
+    <w:p>
+      <w:r>
+        <w:t xml:space="preserve">Кожен об’єкт класу </w:t>
+      </w:r>
+      <w:r>
+        <w:t>DeviceCommunication</w:t>
+      </w:r>
+      <w:r>
+        <w:t xml:space="preserve"> має вкладений клас </w:t>
+      </w:r>
+      <w:r>
+        <w:rPr>
+          <w:lang w:val="en-US"/>
+        </w:rPr>
+        <w:t>RxRawDataReceiver</w:t>
+      </w:r>
+      <w:r>
+        <w:t xml:space="preserve">,основна задача якого приймати сирі дані від пристрою, складати </w:t>
+      </w:r>
+      <w:r>
+        <w:t xml:space="preserve">їх в пакет (масив значень </w:t>
+      </w:r>
+      <w:r>
+        <w:rPr>
+          <w:lang w:val="en-US"/>
+        </w:rPr>
+        <w:t>RSSI</w:t>
+      </w:r>
+      <w:r>
+        <w:t>)</w:t>
+      </w:r>
+      <w:r>
+        <w:t xml:space="preserve"> </w:t>
+      </w:r>
+      <w:r>
+        <w:t>та сповіщати про складання нового пакету всіх підпи</w:t>
+      </w:r>
+      <w:r>
+        <w:t>сч</w:t>
+      </w:r>
+      <w:r>
+        <w:t>иків</w:t>
+      </w:r>
+      <w:r>
+        <w:t xml:space="preserve"> – класу реєстрації пакетів </w:t>
+      </w:r>
+      <w:r>
+        <w:t>PacketLogger</w:t>
+      </w:r>
+      <w:r>
+        <w:t xml:space="preserve"> та класу аналізу пакетів </w:t>
+      </w:r>
+      <w:r>
+        <w:rPr>
+          <w:lang w:val="en-US"/>
+        </w:rPr>
+        <w:t>PacketAnalysis</w:t>
+      </w:r>
+      <w:r>
+        <w:t>.</w:t>
+      </w:r>
+      <w:r>
+        <w:t xml:space="preserve"> </w:t>
+      </w:r>
+    </w:p>
+    <w:p>
+      <w:r>
+        <w:t xml:space="preserve">Основний принцип роботи полягає у виклику методу </w:t>
+      </w:r>
+      <w:r>
+        <w:t>receiveRawData</w:t>
+      </w:r>
+      <w:r>
+        <w:t xml:space="preserve"> з наступною </w:t>
+      </w:r>
+      <w:r>
+        <w:t>реалізацією</w:t>
+      </w:r>
+      <w:r>
+        <w:t>:</w:t>
+      </w:r>
+    </w:p>
+    <w:p/>
+    <w:p>
+      <w:pPr>
+        <w:pStyle w:val="a4"/>
+      </w:pPr>
+      <w:r>
+        <w:t>public void receiveRawData(byte[] rawData)</w:t>
+      </w:r>
+    </w:p>
+    <w:p>
+      <w:pPr>
+        <w:pStyle w:val="a4"/>
+      </w:pPr>
+      <w:r>
+        <w:t>{</w:t>
+      </w:r>
+    </w:p>
+    <w:p>
+      <w:pPr>
+        <w:pStyle w:val="a4"/>
+      </w:pPr>
+      <w:r>
+        <w:t xml:space="preserve">    for (byte byteProcess : rawData)</w:t>
+      </w:r>
+    </w:p>
+    <w:p>
+      <w:pPr>
+        <w:pStyle w:val="a4"/>
+      </w:pPr>
+      <w:r>
+        <w:t xml:space="preserve">        processReceivedByte(byteProcess);</w:t>
+      </w:r>
+    </w:p>
+    <w:p>
+      <w:pPr>
+        <w:pStyle w:val="a4"/>
+      </w:pPr>
+      <w:r>
+        <w:t>}</w:t>
+      </w:r>
+    </w:p>
+    <w:p>
+      <w:pPr>
+        <w:rPr>
+          <w:lang w:val="en-US"/>
+        </w:rPr>
+      </w:pPr>
+    </w:p>
+    <w:p>
+      <w:r>
+        <w:t xml:space="preserve">Цей метод працює у якості буфера для метода </w:t>
+      </w:r>
+      <w:r>
+        <w:t>processReceivedByte</w:t>
+      </w:r>
+      <w:r>
+        <w:t>, що приймає один байт</w:t>
+      </w:r>
+      <w:r>
+        <w:t xml:space="preserve">. </w:t>
+      </w:r>
+      <w:r>
+        <w:t>processReceivedByte</w:t>
+      </w:r>
+      <w:r>
+        <w:t xml:space="preserve"> </w:t>
+      </w:r>
+      <w:r>
+        <w:t>накопичує прийнятий байт у буфері із якого у подальшому</w:t>
+      </w:r>
+      <w:r>
+        <w:t xml:space="preserve"> генерується пакет з </w:t>
+      </w:r>
+      <w:r>
+        <w:rPr>
+          <w:lang w:val="en-US"/>
+        </w:rPr>
+        <w:t>RSSI</w:t>
+      </w:r>
+      <w:r>
+        <w:t xml:space="preserve">. Для визначення кінця пакету використовується </w:t>
+      </w:r>
+      <w:r>
+        <w:t xml:space="preserve">поле </w:t>
+      </w:r>
+      <w:r>
+        <w:t>END_PACKET_SEQUENCE</w:t>
+      </w:r>
+      <w:r>
+        <w:t>. При знаходженні потрібної послідовності послідовність переноситься у початок пакету (для ситуацій, коли послідовність кінця пакету</w:t>
+      </w:r>
+      <w:r>
+        <w:t xml:space="preserve"> знаходиться у початку наступного фізичного пакету з пристрою</w:t>
+      </w:r>
+      <w:r>
+        <w:t>)</w:t>
+      </w:r>
+      <w:r>
+        <w:t xml:space="preserve"> та викликається методи, які зберігають зібранні дані та </w:t>
+      </w:r>
+      <w:r>
+        <w:t>сповіщають підписчиків.</w:t>
+      </w:r>
+    </w:p>
+    <w:p/>
+    <w:p>
+      <w:pPr>
+        <w:pStyle w:val="a2"/>
+      </w:pPr>
+      <w:bookmarkStart w:id="38" w:name="_Toc407209393"/>
+      <w:r>
+        <w:t>Генерування даних для а</w:t>
+      </w:r>
+      <w:r>
+        <w:t>наліз</w:t>
+      </w:r>
+      <w:r>
+        <w:t>у</w:t>
+      </w:r>
       <w:bookmarkEnd w:id="38"/>
-    </w:p>
-    <w:p>
-      <w:r>
-        <w:t xml:space="preserve">Кожен об’єкт класу </w:t>
-      </w:r>
-      <w:r>
-        <w:t>DeviceCommunication</w:t>
-      </w:r>
-      <w:r>
-        <w:t xml:space="preserve"> має вкладений клас </w:t>
-      </w:r>
-      <w:r>
-        <w:rPr>
-          <w:lang w:val="en-US"/>
-        </w:rPr>
-        <w:t>RxRawDataReceiver</w:t>
-      </w:r>
-      <w:r>
-        <w:t xml:space="preserve">,основна задача якого приймати сирі дані від пристрою, складати </w:t>
-      </w:r>
-      <w:r>
-        <w:t xml:space="preserve">їх в пакет (масив значень </w:t>
-      </w:r>
-      <w:r>
-        <w:rPr>
-          <w:lang w:val="en-US"/>
-        </w:rPr>
-        <w:t>RSSI</w:t>
-      </w:r>
-      <w:r>
-        <w:t>)</w:t>
-      </w:r>
-      <w:r>
-        <w:t xml:space="preserve"> </w:t>
-      </w:r>
-      <w:r>
-        <w:t>та сповіщати про складання нового пакету всіх підпи</w:t>
-      </w:r>
-      <w:r>
-        <w:t>сч</w:t>
-      </w:r>
-      <w:r>
-        <w:t>иків</w:t>
-      </w:r>
-      <w:r>
-        <w:t xml:space="preserve"> – класу реєстрації пакетів </w:t>
-      </w:r>
-      <w:r>
-        <w:t>PacketLogger</w:t>
-      </w:r>
-      <w:r>
-        <w:t xml:space="preserve"> та класу аналізу пакетів </w:t>
-      </w:r>
-      <w:r>
-        <w:rPr>
-          <w:lang w:val="en-US"/>
-        </w:rPr>
-        <w:t>PacketAnalysis</w:t>
-      </w:r>
-      <w:r>
-        <w:t>.</w:t>
-      </w:r>
-      <w:r>
-        <w:t xml:space="preserve"> </w:t>
-      </w:r>
-    </w:p>
-    <w:p>
-      <w:r>
-        <w:t xml:space="preserve">Основний принцип роботи полягає у виклику методу </w:t>
-      </w:r>
-      <w:r>
-        <w:t>receiveRawData</w:t>
-      </w:r>
-      <w:r>
-        <w:t xml:space="preserve"> з наступною </w:t>
-      </w:r>
-      <w:r>
-        <w:t>реалізацією</w:t>
-      </w:r>
-      <w:r>
-        <w:t>:</w:t>
-      </w:r>
-    </w:p>
-    <w:p/>
-    <w:p>
-      <w:pPr>
-        <w:pStyle w:val="a4"/>
-      </w:pPr>
-      <w:r>
-        <w:t>public void receiveRawData(byte[] rawData)</w:t>
-      </w:r>
-    </w:p>
-    <w:p>
-      <w:pPr>
-        <w:pStyle w:val="a4"/>
-      </w:pPr>
-      <w:r>
-        <w:t>{</w:t>
-      </w:r>
-    </w:p>
-    <w:p>
-      <w:pPr>
-        <w:pStyle w:val="a4"/>
-      </w:pPr>
-      <w:r>
-        <w:t xml:space="preserve">    for (byte byteProcess : rawData)</w:t>
-      </w:r>
-    </w:p>
-    <w:p>
-      <w:pPr>
-        <w:pStyle w:val="a4"/>
-      </w:pPr>
-      <w:r>
-        <w:t xml:space="preserve">        processReceivedByte(byteProcess);</w:t>
-      </w:r>
-    </w:p>
-    <w:p>
-      <w:pPr>
-        <w:pStyle w:val="a4"/>
-      </w:pPr>
-      <w:r>
-        <w:t>}</w:t>
-      </w:r>
-    </w:p>
-    <w:p>
-      <w:pPr>
-        <w:rPr>
-          <w:lang w:val="en-US"/>
-        </w:rPr>
-      </w:pPr>
-    </w:p>
-    <w:p>
-      <w:r>
-        <w:t xml:space="preserve">Цей метод працює у якості буфера для метода </w:t>
-      </w:r>
-      <w:r>
-        <w:t>processReceivedByte</w:t>
-      </w:r>
-      <w:r>
-        <w:t>, що приймає один байт</w:t>
-      </w:r>
-      <w:r>
-        <w:t xml:space="preserve">. </w:t>
-      </w:r>
-      <w:r>
-        <w:t>processReceivedByte</w:t>
-      </w:r>
-      <w:r>
-        <w:t xml:space="preserve"> </w:t>
-      </w:r>
-      <w:r>
-        <w:t>накопичує прийнятий байт у буфері із якого у подальшому</w:t>
-      </w:r>
-      <w:r>
-        <w:t xml:space="preserve"> генерується пакет з </w:t>
-      </w:r>
-      <w:r>
-        <w:rPr>
-          <w:lang w:val="en-US"/>
-        </w:rPr>
-        <w:t>RSSI</w:t>
-      </w:r>
-      <w:r>
-        <w:t xml:space="preserve">. Для визначення кінця пакету використовується </w:t>
-      </w:r>
-      <w:r>
-        <w:t xml:space="preserve">поле </w:t>
-      </w:r>
-      <w:r>
-        <w:t>END_PACKET_SEQUENCE</w:t>
-      </w:r>
-      <w:r>
-        <w:t>. При знаходженні потрібної послідовності послідовність переноситься у початок пакету (для ситуацій, коли послідовність кінця пакету</w:t>
-      </w:r>
-      <w:r>
-        <w:t xml:space="preserve"> знаходиться у початку наступного фізичного пакету з пристрою</w:t>
-      </w:r>
-      <w:r>
-        <w:t>)</w:t>
-      </w:r>
-      <w:r>
-        <w:t xml:space="preserve"> та викликається методи, які зберігають зібранні дані та </w:t>
-      </w:r>
-      <w:r>
-        <w:t>сповіщають підписчиків.</w:t>
-      </w:r>
-    </w:p>
-    <w:p/>
-    <w:p>
-      <w:pPr>
-        <w:pStyle w:val="a2"/>
-      </w:pPr>
-      <w:bookmarkStart w:id="39" w:name="_Toc407209393"/>
-      <w:r>
-        <w:t>Генерування даних для а</w:t>
-      </w:r>
-      <w:r>
-        <w:t>наліз</w:t>
-      </w:r>
-      <w:r>
-        <w:t>у</w:t>
-      </w:r>
-      <w:bookmarkEnd w:id="39"/>
     </w:p>
     <w:p>
       <w:r>
@@ -8977,7 +8975,7 @@
           <v:shape id="_x0000_i1025" type="#_x0000_t75" style="width:492.75pt;height:350.25pt" o:ole="">
             <v:imagedata r:id="rId11" o:title="" croptop="10191f"/>
           </v:shape>
-          <o:OLEObject Type="Embed" ProgID="Visio.Drawing.15" ShapeID="_x0000_i1025" DrawAspect="Content" ObjectID="_1486652468" r:id="rId12"/>
+          <o:OLEObject Type="Embed" ProgID="Visio.Drawing.15" ShapeID="_x0000_i1025" DrawAspect="Content" ObjectID="_1486662302" r:id="rId12"/>
         </w:object>
       </w:r>
     </w:p>
@@ -8989,7 +8987,7 @@
           <w:lang w:val="ru-RU"/>
         </w:rPr>
       </w:pPr>
-      <w:bookmarkStart w:id="40" w:name="_Ref407207815"/>
+      <w:bookmarkStart w:id="39" w:name="_Ref407207815"/>
       <w:r>
         <w:lastRenderedPageBreak/>
         <w:t xml:space="preserve">Схематичне відображення масивів </w:t>
@@ -9003,427 +9001,427 @@
       <w:r>
         <w:t xml:space="preserve"> у часі</w:t>
       </w:r>
+      <w:bookmarkEnd w:id="39"/>
+    </w:p>
+    <w:p/>
+    <w:p>
+      <w:pPr>
+        <w:pStyle w:val="a2"/>
+      </w:pPr>
+      <w:bookmarkStart w:id="40" w:name="_Toc407209394"/>
+      <w:bookmarkStart w:id="41" w:name="_Ref412839073"/>
+      <w:r>
+        <w:t>Реєстрація повідомлень</w:t>
+      </w:r>
       <w:bookmarkEnd w:id="40"/>
+      <w:bookmarkEnd w:id="41"/>
+    </w:p>
+    <w:p>
+      <w:r>
+        <w:t>Для реєстрації</w:t>
+      </w:r>
+      <w:r>
+        <w:t xml:space="preserve"> повідомлень</w:t>
+      </w:r>
+      <w:r>
+        <w:t xml:space="preserve"> використовується вбудований клас java.util.logging.Logger</w:t>
+      </w:r>
+      <w:r>
+        <w:t xml:space="preserve"> пакету java.util.logging</w:t>
+      </w:r>
+      <w:r>
+        <w:t xml:space="preserve">. </w:t>
+      </w:r>
+      <w:r>
+        <w:t>Об</w:t>
+      </w:r>
+      <w:r>
+        <w:t>’</w:t>
+      </w:r>
+      <w:r>
+        <w:t>єкт Logger використовується для запису повідомлень для конкретної системи або компонента програми. Logger, як правило,</w:t>
+      </w:r>
+      <w:r>
+        <w:t xml:space="preserve"> </w:t>
+      </w:r>
+      <w:r>
+        <w:t xml:space="preserve">використовує ієрархічну структуру </w:t>
+      </w:r>
+      <w:r>
+        <w:t>імен. Імена можуть бути довільними, як правило,</w:t>
+      </w:r>
+      <w:r>
+        <w:t xml:space="preserve"> встановлюються</w:t>
+      </w:r>
+      <w:r>
+        <w:t xml:space="preserve"> на основі імені пакета чи імені клас</w:t>
+      </w:r>
+      <w:r>
+        <w:t>у. Крім того, можна створювати «</w:t>
+      </w:r>
+      <w:r>
+        <w:t>анонімн</w:t>
+      </w:r>
+      <w:r>
+        <w:t>ий</w:t>
+      </w:r>
+      <w:r>
+        <w:t>»</w:t>
+      </w:r>
+      <w:r>
+        <w:t xml:space="preserve"> </w:t>
+      </w:r>
+      <w:r>
+        <w:t>Logger</w:t>
+      </w:r>
+      <w:r>
+        <w:t>, що не зберігаються в просторі імен реєстратора.</w:t>
+      </w:r>
+    </w:p>
+    <w:p>
+      <w:r>
+        <w:t>Об</w:t>
+      </w:r>
+      <w:r>
+        <w:t>’</w:t>
+      </w:r>
+      <w:r>
+        <w:t xml:space="preserve">єкти Logger може бути отримана шляхом </w:t>
+      </w:r>
+      <w:r>
+        <w:t>виклику</w:t>
+      </w:r>
+      <w:r>
+        <w:t xml:space="preserve"> getLogger </w:t>
+      </w:r>
+      <w:r>
+        <w:t>factory methods</w:t>
+      </w:r>
+      <w:r>
+        <w:t xml:space="preserve">, який створить новий </w:t>
+      </w:r>
+      <w:r>
+        <w:t>Logger або поверн</w:t>
+      </w:r>
+      <w:r>
+        <w:t>е підходящий</w:t>
+      </w:r>
+      <w:r>
+        <w:t xml:space="preserve"> </w:t>
+      </w:r>
+      <w:r>
+        <w:t>існуючий</w:t>
+      </w:r>
+      <w:r>
+        <w:t xml:space="preserve">. Важливо відзначити, що </w:t>
+      </w:r>
+      <w:r>
+        <w:t xml:space="preserve">Logger </w:t>
+      </w:r>
+      <w:r>
+        <w:t>повер</w:t>
+      </w:r>
+      <w:r>
+        <w:t>нений</w:t>
+      </w:r>
+      <w:r>
+        <w:t xml:space="preserve"> одним з методів getLogger може бути</w:t>
+      </w:r>
+      <w:r>
+        <w:t xml:space="preserve"> знищений при</w:t>
+      </w:r>
+      <w:r>
+        <w:t xml:space="preserve"> збірці сміття в будь-який момент, якщо </w:t>
+      </w:r>
+      <w:r>
+        <w:t>на нього немає посилання</w:t>
+      </w:r>
+      <w:r>
+        <w:t>.</w:t>
+      </w:r>
+    </w:p>
+    <w:p>
+      <w:r>
+        <w:t>Повідомлення</w:t>
+      </w:r>
+      <w:r>
+        <w:t xml:space="preserve"> буду</w:t>
+      </w:r>
+      <w:r>
+        <w:t>ть пересилатися на зареєстровані</w:t>
+      </w:r>
+      <w:r>
+        <w:t xml:space="preserve"> </w:t>
+      </w:r>
+      <w:r>
+        <w:t>оброблювачі</w:t>
+      </w:r>
+      <w:r>
+        <w:t xml:space="preserve">, який може пересилати повідомлення </w:t>
+      </w:r>
+      <w:r>
+        <w:t>в різні напрямки, в тому числі консолі</w:t>
+      </w:r>
+      <w:r>
+        <w:t>, файли, журнали ОС і т. п</w:t>
+      </w:r>
+      <w:r>
+        <w:t>.</w:t>
+      </w:r>
+    </w:p>
+    <w:p>
+      <w:r>
+        <w:t>Реєстратор повідомлень підтримує декілька рівнів повідомлень: OFF, SEVERE, WARNING, INFO, CONFIG, FINE, FINER, FINEST.</w:t>
+      </w:r>
+    </w:p>
+    <w:p>
+      <w:r>
+        <w:t>В</w:t>
+      </w:r>
+      <w:r>
+        <w:t xml:space="preserve"> даному проекті за реєстрацію повідомлень відповідає клас </w:t>
+      </w:r>
+      <w:r>
+        <w:rPr>
+          <w:lang w:val="en-US"/>
+        </w:rPr>
+        <w:t>ApplicationLogger</w:t>
+      </w:r>
+      <w:r>
+        <w:t xml:space="preserve"> </w:t>
+      </w:r>
+      <w:r>
+        <w:t xml:space="preserve"> </w:t>
+      </w:r>
+      <w:r>
+        <w:t>(див.</w:t>
+      </w:r>
+      <w:r>
+        <w:t xml:space="preserve"> </w:t>
+      </w:r>
+      <w:r>
+        <w:fldChar w:fldCharType="begin"/>
+      </w:r>
+      <w:r>
+        <w:instrText xml:space="preserve"> REF _Ref412839192 \h </w:instrText>
+      </w:r>
+      <w:r>
+        <w:fldChar w:fldCharType="separate"/>
+      </w:r>
+      <w:r>
+        <w:t>додат</w:t>
+      </w:r>
+      <w:r>
+        <w:t>о</w:t>
+      </w:r>
+      <w:r>
+        <w:t>к 6</w:t>
+      </w:r>
+      <w:r>
+        <w:fldChar w:fldCharType="end"/>
+      </w:r>
+      <w:r>
+        <w:t>)</w:t>
+      </w:r>
+      <w:r>
+        <w:t>. Приклад використання:</w:t>
+      </w:r>
     </w:p>
     <w:p/>
     <w:p>
       <w:pPr>
+        <w:pStyle w:val="a4"/>
+      </w:pPr>
+      <w:r>
+        <w:t>ApplicationLogger.setup();</w:t>
+      </w:r>
+    </w:p>
+    <w:p>
+      <w:pPr>
+        <w:pStyle w:val="a4"/>
+      </w:pPr>
+      <w:r>
+        <w:t>ApplicationLogger.LOGGER.info("MetaGeek_WiSpy24x2 has been initialized");</w:t>
+      </w:r>
+    </w:p>
+    <w:p/>
+    <w:p>
+      <w:r>
+        <w:t xml:space="preserve">Метод ApplicationLogger.setup викликається один раз при старті програми для </w:t>
+      </w:r>
+      <w:r>
+        <w:t>ініціалізації об</w:t>
+      </w:r>
+      <w:r>
+        <w:t>’</w:t>
+      </w:r>
+      <w:r>
+        <w:t xml:space="preserve">єкту реєстратора повідомлень та створення </w:t>
+      </w:r>
+      <w:r>
+        <w:rPr>
+          <w:lang w:val="en-US"/>
+        </w:rPr>
+        <w:t>log</w:t>
+      </w:r>
+      <w:r>
+        <w:t>-</w:t>
+      </w:r>
+      <w:r>
+        <w:t>файлу.</w:t>
+      </w:r>
+      <w:r>
+        <w:t xml:space="preserve"> У класі MyLogFormatter, який </w:t>
+      </w:r>
+      <w:r>
+        <w:t>розширює</w:t>
+      </w:r>
+      <w:r>
+        <w:t xml:space="preserve"> клас Formatter, вказ</w:t>
+      </w:r>
+      <w:r>
+        <w:t>ано формат виводу</w:t>
+      </w:r>
+      <w:r>
+        <w:t xml:space="preserve"> за допомогою пере визначення наступної функції</w:t>
+      </w:r>
+      <w:r>
+        <w:t>, яка викликається для кожної реєстрації повідомлення</w:t>
+      </w:r>
+      <w:r>
+        <w:t>:</w:t>
+      </w:r>
+    </w:p>
+    <w:p/>
+    <w:p>
+      <w:pPr>
+        <w:pStyle w:val="a4"/>
+      </w:pPr>
+      <w:r>
+        <w:t>@Override</w:t>
+      </w:r>
+    </w:p>
+    <w:p>
+      <w:pPr>
+        <w:pStyle w:val="a4"/>
+      </w:pPr>
+      <w:r>
+        <w:t>public String format(LogRecord record)</w:t>
+      </w:r>
+    </w:p>
+    <w:p/>
+    <w:p>
+      <w:r>
+        <w:t>Можливий варіант зареєстрованих повідомлень виглядає так</w:t>
+      </w:r>
+      <w:r>
+        <w:t>:</w:t>
+      </w:r>
+    </w:p>
+    <w:p/>
+    <w:p>
+      <w:pPr>
+        <w:pStyle w:val="a4"/>
+      </w:pPr>
+      <w:r>
+        <w:t>16.12.14 12:55:48.523 [INFO] [logging.ApplicationLogger.setup] Logger has initialized</w:t>
+      </w:r>
+    </w:p>
+    <w:p>
+      <w:pPr>
+        <w:pStyle w:val="a4"/>
+      </w:pPr>
+      <w:r>
+        <w:t>16.12.14 12:55:48.572 [INFO] [updater.UpdateChecker.initCurrentVersion] Current version: Version{major=0, minor=3}</w:t>
+      </w:r>
+    </w:p>
+    <w:p>
+      <w:pPr>
+        <w:pStyle w:val="a4"/>
+      </w:pPr>
+      <w:r>
+        <w:t>16.12.14 12:55:49.385 [INFO] [connectionlistener.DeviceConnectionListener.runSchedule] Listening schedule has started. Waiting for devices...</w:t>
+      </w:r>
+    </w:p>
+    <w:p>
+      <w:pPr>
+        <w:pStyle w:val="a4"/>
+      </w:pPr>
+      <w:r>
+        <w:t>16.12.14 12:55:49.397 [WARNING] [wirelessadapter.WirelessAdapterCommunication.searchWirelessAdapters] phy#0</w:t>
+      </w:r>
+    </w:p>
+    <w:p>
+      <w:pPr>
+        <w:pStyle w:val="a4"/>
+      </w:pPr>
+      <w:r>
+        <w:t>16.12.14 12:55:49.418 [INFO] [connectionlistener.DeviceConnectionListener.deviceConnectionEvent] USB Device CONNECTED</w:t>
+      </w:r>
+    </w:p>
+    <w:p>
+      <w:pPr>
+        <w:pStyle w:val="a4"/>
+      </w:pPr>
+      <w:r>
+        <w:t>16.12.14 12:55:49.448 [INFO] [wirelessadapter.WirelessAdapter.setUpChannelToFrequencyMap] channelToFrequencyMap: {1=2412, 2=2417, 3=2422, 4=2427, 5=2432, 6=2437, 7=2442, 8=2447, 9=2452, 10=2457, 11=2462, 12=2467, 13=2472, 14=2484}</w:t>
+      </w:r>
+    </w:p>
+    <w:p/>
+    <w:p>
+      <w:r>
+        <w:t>Формат виводу наступний:</w:t>
+      </w:r>
+    </w:p>
+    <w:p/>
+    <w:p>
+      <w:pPr>
+        <w:pStyle w:val="a4"/>
+      </w:pPr>
+      <w:r>
+        <w:t>[Date] [Time] [Logging Level] [The Class from</w:t>
+      </w:r>
+      <w:r>
+        <w:t xml:space="preserve"> which logger has been called</w:t>
+      </w:r>
+      <w:r>
+        <w:t>]</w:t>
+      </w:r>
+      <w:r>
+        <w:t xml:space="preserve"> [</w:t>
+      </w:r>
+      <w:r>
+        <w:t>Message</w:t>
+      </w:r>
+      <w:r>
+        <w:t>]</w:t>
+      </w:r>
+    </w:p>
+    <w:p>
+      <w:pPr>
+        <w:rPr>
+          <w:lang w:val="en-US"/>
+        </w:rPr>
+      </w:pPr>
+    </w:p>
+    <w:p>
+      <w:pPr>
         <w:pStyle w:val="a2"/>
       </w:pPr>
-      <w:bookmarkStart w:id="41" w:name="_Toc407209394"/>
-      <w:bookmarkStart w:id="42" w:name="_Ref412839073"/>
-      <w:r>
-        <w:t>Реєстрація повідомлень</w:t>
-      </w:r>
-      <w:bookmarkEnd w:id="41"/>
+      <w:bookmarkStart w:id="42" w:name="_Toc407209395"/>
+      <w:r>
+        <w:t>Використання вбудованого Wi-Fi адаптер</w:t>
+      </w:r>
+      <w:r>
+        <w:rPr>
+          <w:lang w:val="ru-RU"/>
+        </w:rPr>
+        <w:t>а</w:t>
+      </w:r>
+      <w:r>
+        <w:t xml:space="preserve"> для сканування каналів</w:t>
+      </w:r>
       <w:bookmarkEnd w:id="42"/>
-    </w:p>
-    <w:p>
-      <w:r>
-        <w:t>Для реєстрації</w:t>
-      </w:r>
-      <w:r>
-        <w:t xml:space="preserve"> повідомлень</w:t>
-      </w:r>
-      <w:r>
-        <w:t xml:space="preserve"> використовується вбудований клас java.util.logging.Logger</w:t>
-      </w:r>
-      <w:r>
-        <w:t xml:space="preserve"> пакету java.util.logging</w:t>
-      </w:r>
-      <w:r>
-        <w:t xml:space="preserve">. </w:t>
-      </w:r>
-      <w:r>
-        <w:t>Об</w:t>
-      </w:r>
-      <w:r>
-        <w:t>’</w:t>
-      </w:r>
-      <w:r>
-        <w:t>єкт Logger використовується для запису повідомлень для конкретної системи або компонента програми. Logger, як правило,</w:t>
-      </w:r>
-      <w:r>
-        <w:t xml:space="preserve"> </w:t>
-      </w:r>
-      <w:r>
-        <w:t xml:space="preserve">використовує ієрархічну структуру </w:t>
-      </w:r>
-      <w:r>
-        <w:t>імен. Імена можуть бути довільними, як правило,</w:t>
-      </w:r>
-      <w:r>
-        <w:t xml:space="preserve"> встановлюються</w:t>
-      </w:r>
-      <w:r>
-        <w:t xml:space="preserve"> на основі імені пакета чи імені клас</w:t>
-      </w:r>
-      <w:r>
-        <w:t>у. Крім того, можна створювати «</w:t>
-      </w:r>
-      <w:r>
-        <w:t>анонімн</w:t>
-      </w:r>
-      <w:r>
-        <w:t>ий</w:t>
-      </w:r>
-      <w:r>
-        <w:t>»</w:t>
-      </w:r>
-      <w:r>
-        <w:t xml:space="preserve"> </w:t>
-      </w:r>
-      <w:r>
-        <w:t>Logger</w:t>
-      </w:r>
-      <w:r>
-        <w:t>, що не зберігаються в просторі імен реєстратора.</w:t>
-      </w:r>
-    </w:p>
-    <w:p>
-      <w:r>
-        <w:t>Об</w:t>
-      </w:r>
-      <w:r>
-        <w:t>’</w:t>
-      </w:r>
-      <w:r>
-        <w:t xml:space="preserve">єкти Logger може бути отримана шляхом </w:t>
-      </w:r>
-      <w:r>
-        <w:t>виклику</w:t>
-      </w:r>
-      <w:r>
-        <w:t xml:space="preserve"> getLogger </w:t>
-      </w:r>
-      <w:r>
-        <w:t>factory methods</w:t>
-      </w:r>
-      <w:r>
-        <w:t xml:space="preserve">, який створить новий </w:t>
-      </w:r>
-      <w:r>
-        <w:t>Logger або поверн</w:t>
-      </w:r>
-      <w:r>
-        <w:t>е підходящий</w:t>
-      </w:r>
-      <w:r>
-        <w:t xml:space="preserve"> </w:t>
-      </w:r>
-      <w:r>
-        <w:t>існуючий</w:t>
-      </w:r>
-      <w:r>
-        <w:t xml:space="preserve">. Важливо відзначити, що </w:t>
-      </w:r>
-      <w:r>
-        <w:t xml:space="preserve">Logger </w:t>
-      </w:r>
-      <w:r>
-        <w:t>повер</w:t>
-      </w:r>
-      <w:r>
-        <w:t>нений</w:t>
-      </w:r>
-      <w:r>
-        <w:t xml:space="preserve"> одним з методів getLogger може бути</w:t>
-      </w:r>
-      <w:r>
-        <w:t xml:space="preserve"> знищений при</w:t>
-      </w:r>
-      <w:r>
-        <w:t xml:space="preserve"> збірці сміття в будь-який момент, якщо </w:t>
-      </w:r>
-      <w:r>
-        <w:t>на нього немає посилання</w:t>
-      </w:r>
-      <w:r>
-        <w:t>.</w:t>
-      </w:r>
-    </w:p>
-    <w:p>
-      <w:r>
-        <w:t>Повідомлення</w:t>
-      </w:r>
-      <w:r>
-        <w:t xml:space="preserve"> буду</w:t>
-      </w:r>
-      <w:r>
-        <w:t>ть пересилатися на зареєстровані</w:t>
-      </w:r>
-      <w:r>
-        <w:t xml:space="preserve"> </w:t>
-      </w:r>
-      <w:r>
-        <w:t>оброблювачі</w:t>
-      </w:r>
-      <w:r>
-        <w:t xml:space="preserve">, який може пересилати повідомлення </w:t>
-      </w:r>
-      <w:r>
-        <w:t>в різні напрямки, в тому числі консолі</w:t>
-      </w:r>
-      <w:r>
-        <w:t>, файли, журнали ОС і т. п</w:t>
-      </w:r>
-      <w:r>
-        <w:t>.</w:t>
-      </w:r>
-    </w:p>
-    <w:p>
-      <w:r>
-        <w:t>Реєстратор повідомлень підтримує декілька рівнів повідомлень: OFF, SEVERE, WARNING, INFO, CONFIG, FINE, FINER, FINEST.</w:t>
-      </w:r>
-    </w:p>
-    <w:p>
-      <w:r>
-        <w:t>В</w:t>
-      </w:r>
-      <w:r>
-        <w:t xml:space="preserve"> даному проекті за реєстрацію повідомлень відповідає клас </w:t>
-      </w:r>
-      <w:r>
-        <w:rPr>
-          <w:lang w:val="en-US"/>
-        </w:rPr>
-        <w:t>ApplicationLogger</w:t>
-      </w:r>
-      <w:r>
-        <w:t xml:space="preserve"> </w:t>
-      </w:r>
-      <w:r>
-        <w:t xml:space="preserve"> </w:t>
-      </w:r>
-      <w:r>
-        <w:t>(див.</w:t>
-      </w:r>
-      <w:r>
-        <w:t xml:space="preserve"> </w:t>
-      </w:r>
-      <w:r>
-        <w:fldChar w:fldCharType="begin"/>
-      </w:r>
-      <w:r>
-        <w:instrText xml:space="preserve"> REF _Ref412839192 \h </w:instrText>
-      </w:r>
-      <w:r>
-        <w:fldChar w:fldCharType="separate"/>
-      </w:r>
-      <w:r>
-        <w:t>додат</w:t>
-      </w:r>
-      <w:r>
-        <w:t>о</w:t>
-      </w:r>
-      <w:r>
-        <w:t>к 6</w:t>
-      </w:r>
-      <w:r>
-        <w:fldChar w:fldCharType="end"/>
-      </w:r>
-      <w:r>
-        <w:t>)</w:t>
-      </w:r>
-      <w:r>
-        <w:t>. Приклад використання:</w:t>
-      </w:r>
-    </w:p>
-    <w:p/>
-    <w:p>
-      <w:pPr>
-        <w:pStyle w:val="a4"/>
-      </w:pPr>
-      <w:r>
-        <w:t>ApplicationLogger.setup();</w:t>
-      </w:r>
-    </w:p>
-    <w:p>
-      <w:pPr>
-        <w:pStyle w:val="a4"/>
-      </w:pPr>
-      <w:r>
-        <w:t>ApplicationLogger.LOGGER.info("MetaGeek_WiSpy24x2 has been initialized");</w:t>
-      </w:r>
-    </w:p>
-    <w:p/>
-    <w:p>
-      <w:r>
-        <w:t xml:space="preserve">Метод ApplicationLogger.setup викликається один раз при старті програми для </w:t>
-      </w:r>
-      <w:r>
-        <w:t>ініціалізації об</w:t>
-      </w:r>
-      <w:r>
-        <w:t>’</w:t>
-      </w:r>
-      <w:r>
-        <w:t xml:space="preserve">єкту реєстратора повідомлень та створення </w:t>
-      </w:r>
-      <w:r>
-        <w:rPr>
-          <w:lang w:val="en-US"/>
-        </w:rPr>
-        <w:t>log</w:t>
-      </w:r>
-      <w:r>
-        <w:t>-</w:t>
-      </w:r>
-      <w:r>
-        <w:t>файлу.</w:t>
-      </w:r>
-      <w:r>
-        <w:t xml:space="preserve"> У класі MyLogFormatter, який </w:t>
-      </w:r>
-      <w:r>
-        <w:t>розширює</w:t>
-      </w:r>
-      <w:r>
-        <w:t xml:space="preserve"> клас Formatter, вказ</w:t>
-      </w:r>
-      <w:r>
-        <w:t>ано формат виводу</w:t>
-      </w:r>
-      <w:r>
-        <w:t xml:space="preserve"> за допомогою пере визначення наступної функції</w:t>
-      </w:r>
-      <w:r>
-        <w:t>, яка викликається для кожної реєстрації повідомлення</w:t>
-      </w:r>
-      <w:r>
-        <w:t>:</w:t>
-      </w:r>
-    </w:p>
-    <w:p/>
-    <w:p>
-      <w:pPr>
-        <w:pStyle w:val="a4"/>
-      </w:pPr>
-      <w:r>
-        <w:t>@Override</w:t>
-      </w:r>
-    </w:p>
-    <w:p>
-      <w:pPr>
-        <w:pStyle w:val="a4"/>
-      </w:pPr>
-      <w:r>
-        <w:t>public String format(LogRecord record)</w:t>
-      </w:r>
-    </w:p>
-    <w:p/>
-    <w:p>
-      <w:r>
-        <w:t>Можливий варіант зареєстрованих повідомлень виглядає так</w:t>
-      </w:r>
-      <w:r>
-        <w:t>:</w:t>
-      </w:r>
-    </w:p>
-    <w:p/>
-    <w:p>
-      <w:pPr>
-        <w:pStyle w:val="a4"/>
-      </w:pPr>
-      <w:r>
-        <w:t>16.12.14 12:55:48.523 [INFO] [logging.ApplicationLogger.setup] Logger has initialized</w:t>
-      </w:r>
-    </w:p>
-    <w:p>
-      <w:pPr>
-        <w:pStyle w:val="a4"/>
-      </w:pPr>
-      <w:r>
-        <w:t>16.12.14 12:55:48.572 [INFO] [updater.UpdateChecker.initCurrentVersion] Current version: Version{major=0, minor=3}</w:t>
-      </w:r>
-    </w:p>
-    <w:p>
-      <w:pPr>
-        <w:pStyle w:val="a4"/>
-      </w:pPr>
-      <w:r>
-        <w:t>16.12.14 12:55:49.385 [INFO] [connectionlistener.DeviceConnectionListener.runSchedule] Listening schedule has started. Waiting for devices...</w:t>
-      </w:r>
-    </w:p>
-    <w:p>
-      <w:pPr>
-        <w:pStyle w:val="a4"/>
-      </w:pPr>
-      <w:r>
-        <w:t>16.12.14 12:55:49.397 [WARNING] [wirelessadapter.WirelessAdapterCommunication.searchWirelessAdapters] phy#0</w:t>
-      </w:r>
-    </w:p>
-    <w:p>
-      <w:pPr>
-        <w:pStyle w:val="a4"/>
-      </w:pPr>
-      <w:r>
-        <w:t>16.12.14 12:55:49.418 [INFO] [connectionlistener.DeviceConnectionListener.deviceConnectionEvent] USB Device CONNECTED</w:t>
-      </w:r>
-    </w:p>
-    <w:p>
-      <w:pPr>
-        <w:pStyle w:val="a4"/>
-      </w:pPr>
-      <w:r>
-        <w:t>16.12.14 12:55:49.448 [INFO] [wirelessadapter.WirelessAdapter.setUpChannelToFrequencyMap] channelToFrequencyMap: {1=2412, 2=2417, 3=2422, 4=2427, 5=2432, 6=2437, 7=2442, 8=2447, 9=2452, 10=2457, 11=2462, 12=2467, 13=2472, 14=2484}</w:t>
-      </w:r>
-    </w:p>
-    <w:p/>
-    <w:p>
-      <w:r>
-        <w:t>Формат виводу наступний:</w:t>
-      </w:r>
-    </w:p>
-    <w:p/>
-    <w:p>
-      <w:pPr>
-        <w:pStyle w:val="a4"/>
-      </w:pPr>
-      <w:r>
-        <w:t>[Date] [Time] [Logging Level] [The Class from</w:t>
-      </w:r>
-      <w:r>
-        <w:t xml:space="preserve"> which logger has been called</w:t>
-      </w:r>
-      <w:r>
-        <w:t>]</w:t>
-      </w:r>
-      <w:r>
-        <w:t xml:space="preserve"> [</w:t>
-      </w:r>
-      <w:r>
-        <w:t>Message</w:t>
-      </w:r>
-      <w:r>
-        <w:t>]</w:t>
-      </w:r>
-    </w:p>
-    <w:p>
-      <w:pPr>
-        <w:rPr>
-          <w:lang w:val="en-US"/>
-        </w:rPr>
-      </w:pPr>
-    </w:p>
-    <w:p>
-      <w:pPr>
-        <w:pStyle w:val="a2"/>
-      </w:pPr>
-      <w:bookmarkStart w:id="43" w:name="_Toc407209395"/>
-      <w:r>
-        <w:t>Використання вбудованого Wi-Fi адаптер</w:t>
-      </w:r>
-      <w:r>
-        <w:rPr>
-          <w:lang w:val="ru-RU"/>
-        </w:rPr>
-        <w:t>а</w:t>
-      </w:r>
-      <w:r>
-        <w:t xml:space="preserve"> для сканування каналів</w:t>
-      </w:r>
-      <w:bookmarkEnd w:id="43"/>
     </w:p>
     <w:p>
       <w:r>
@@ -9832,7 +9830,7 @@
           <w:lang w:val="ru-RU"/>
         </w:rPr>
       </w:pPr>
-      <w:bookmarkStart w:id="44" w:name="_Ref407207852"/>
+      <w:bookmarkStart w:id="43" w:name="_Ref407207852"/>
       <w:r>
         <w:t xml:space="preserve">Приклад роботи мережевої карти у </w:t>
       </w:r>
@@ -9857,18 +9855,18 @@
       <w:r>
         <w:t>2,435 – 2,465 МГц</w:t>
       </w:r>
+      <w:bookmarkEnd w:id="43"/>
+    </w:p>
+    <w:p/>
+    <w:p>
+      <w:pPr>
+        <w:pStyle w:val="a2"/>
+      </w:pPr>
+      <w:bookmarkStart w:id="44" w:name="_Toc407209396"/>
+      <w:r>
+        <w:t>Графічний інтерфейс</w:t>
+      </w:r>
       <w:bookmarkEnd w:id="44"/>
-    </w:p>
-    <w:p/>
-    <w:p>
-      <w:pPr>
-        <w:pStyle w:val="a2"/>
-      </w:pPr>
-      <w:bookmarkStart w:id="45" w:name="_Toc407209396"/>
-      <w:r>
-        <w:t>Графічний інтерфейс</w:t>
-      </w:r>
-      <w:bookmarkEnd w:id="45"/>
     </w:p>
     <w:p>
       <w:r>
@@ -9932,7 +9930,7 @@
           <v:shape id="_x0000_i1026" type="#_x0000_t75" style="width:492pt;height:310.5pt" o:ole="">
             <v:imagedata r:id="rId14" o:title="" cropright="5276f"/>
           </v:shape>
-          <o:OLEObject Type="Embed" ProgID="Visio.Drawing.11" ShapeID="_x0000_i1026" DrawAspect="Content" ObjectID="_1486652469" r:id="rId15"/>
+          <o:OLEObject Type="Embed" ProgID="Visio.Drawing.11" ShapeID="_x0000_i1026" DrawAspect="Content" ObjectID="_1486662303" r:id="rId15"/>
         </w:object>
       </w:r>
     </w:p>
@@ -9940,171 +9938,171 @@
       <w:pPr>
         <w:pStyle w:val="-"/>
       </w:pPr>
-      <w:bookmarkStart w:id="46" w:name="_Ref406872221"/>
+      <w:bookmarkStart w:id="45" w:name="_Ref406872221"/>
       <w:r>
         <w:t>Графічний інтерфейс програми</w:t>
       </w:r>
+      <w:bookmarkEnd w:id="45"/>
+    </w:p>
+    <w:p/>
+    <w:p>
+      <w:r>
+        <w:t xml:space="preserve">Під номером 1 виділено елемент </w:t>
+      </w:r>
+      <w:r>
+        <w:rPr>
+          <w:lang w:val="en-US"/>
+        </w:rPr>
+        <w:t>GUI</w:t>
+      </w:r>
+      <w:r>
+        <w:rPr>
+          <w:lang w:val="ru-RU"/>
+        </w:rPr>
+        <w:t xml:space="preserve"> </w:t>
+      </w:r>
+      <w:r>
+        <w:rPr>
+          <w:lang w:val="en-US"/>
+        </w:rPr>
+        <w:t>LineChart</w:t>
+      </w:r>
+      <w:r>
+        <w:t xml:space="preserve">, який відповідає за відображення та оновлення графіків. </w:t>
+      </w:r>
+      <w:r>
+        <w:t xml:space="preserve">Вісь абсцис відповідає частоті та вимірюється в мегагерцах. Вісь ординат відповідає </w:t>
+      </w:r>
+      <w:r>
+        <w:rPr>
+          <w:lang w:val="en-US"/>
+        </w:rPr>
+        <w:t>RSSI</w:t>
+      </w:r>
+      <w:r>
+        <w:t xml:space="preserve"> – </w:t>
+      </w:r>
+      <w:r>
+        <w:t xml:space="preserve">рівню </w:t>
+      </w:r>
+      <w:r>
+        <w:t>прийнятого сигналу.</w:t>
+      </w:r>
+    </w:p>
+    <w:p>
+      <w:r>
+        <w:t xml:space="preserve">Під номером 2 зображено </w:t>
+      </w:r>
+      <w:r>
+        <w:t>список</w:t>
+      </w:r>
+      <w:r>
+        <w:t xml:space="preserve"> </w:t>
+      </w:r>
+      <w:r>
+        <w:t>підключених</w:t>
+      </w:r>
+      <w:r>
+        <w:t xml:space="preserve"> пристрої</w:t>
+      </w:r>
+      <w:r>
+        <w:t xml:space="preserve">в. Список також включає в себе кнопки управління відображенням графіків </w:t>
+      </w:r>
+      <w:r>
+        <w:t>максимального, моди, медіани, середнього та поточного значень.</w:t>
+      </w:r>
+      <w:r>
+        <w:t xml:space="preserve"> Також користувач може включити чи виключити одразу всі графіки </w:t>
+      </w:r>
+      <w:r>
+        <w:t>за допомогою</w:t>
+      </w:r>
+      <w:r>
+        <w:t xml:space="preserve"> </w:t>
+      </w:r>
+      <w:r>
+        <w:rPr>
+          <w:lang w:val="en-US"/>
+        </w:rPr>
+        <w:t>Ch</w:t>
+      </w:r>
+      <w:r>
+        <w:rPr>
+          <w:lang w:val="en-US"/>
+        </w:rPr>
+        <w:t>e</w:t>
+      </w:r>
+      <w:r>
+        <w:rPr>
+          <w:lang w:val="en-US"/>
+        </w:rPr>
+        <w:t>ckBox</w:t>
+      </w:r>
+      <w:r>
+        <w:t xml:space="preserve"> навпроти назви пристрою.</w:t>
+      </w:r>
+    </w:p>
+    <w:p>
+      <w:r>
+        <w:t xml:space="preserve">Під номером 3 виділено плаваючу підказку з поточним, виділеним курсором, значенням </w:t>
+      </w:r>
+      <w:r>
+        <w:rPr>
+          <w:lang w:val="en-US"/>
+        </w:rPr>
+        <w:t>RSSI</w:t>
+      </w:r>
+      <w:r>
+        <w:t xml:space="preserve"> та</w:t>
+      </w:r>
+      <w:r>
+        <w:t xml:space="preserve"> відповідною</w:t>
+      </w:r>
+      <w:r>
+        <w:t xml:space="preserve"> частотою.</w:t>
+      </w:r>
+    </w:p>
+    <w:p>
+      <w:r>
+        <w:t>Під номером 4 зображено область, яка, при наведені на неї курсору, дає доступ до меню налаштуван</w:t>
+      </w:r>
+      <w:r>
+        <w:t>ь</w:t>
+      </w:r>
+      <w:r>
+        <w:t>.</w:t>
+      </w:r>
+    </w:p>
+    <w:p>
+      <w:r>
+        <w:t xml:space="preserve">При створенні пакет зі значеннями </w:t>
+      </w:r>
+      <w:r>
+        <w:rPr>
+          <w:lang w:val="en-US"/>
+        </w:rPr>
+        <w:t>RSSI</w:t>
+      </w:r>
+      <w:r>
+        <w:t xml:space="preserve"> також створюється мітка часу, до якої прив’язаний створений пакет. </w:t>
+      </w:r>
+      <w:r>
+        <w:t xml:space="preserve">Під номером 5 виділено </w:t>
+      </w:r>
+      <w:r>
+        <w:t>слайдер, який дозволяє переміщуватись по шкалі часу.</w:t>
+      </w:r>
+    </w:p>
+    <w:p/>
+    <w:p>
+      <w:pPr>
+        <w:pStyle w:val="a3"/>
+      </w:pPr>
+      <w:bookmarkStart w:id="46" w:name="_Toc407209397"/>
+      <w:r>
+        <w:t>Меню налаштувань</w:t>
+      </w:r>
       <w:bookmarkEnd w:id="46"/>
-    </w:p>
-    <w:p/>
-    <w:p>
-      <w:r>
-        <w:t xml:space="preserve">Під номером 1 виділено елемент </w:t>
-      </w:r>
-      <w:r>
-        <w:rPr>
-          <w:lang w:val="en-US"/>
-        </w:rPr>
-        <w:t>GUI</w:t>
-      </w:r>
-      <w:r>
-        <w:rPr>
-          <w:lang w:val="ru-RU"/>
-        </w:rPr>
-        <w:t xml:space="preserve"> </w:t>
-      </w:r>
-      <w:r>
-        <w:rPr>
-          <w:lang w:val="en-US"/>
-        </w:rPr>
-        <w:t>LineChart</w:t>
-      </w:r>
-      <w:r>
-        <w:t xml:space="preserve">, який відповідає за відображення та оновлення графіків. </w:t>
-      </w:r>
-      <w:r>
-        <w:t xml:space="preserve">Вісь абсцис відповідає частоті та вимірюється в мегагерцах. Вісь ординат відповідає </w:t>
-      </w:r>
-      <w:r>
-        <w:rPr>
-          <w:lang w:val="en-US"/>
-        </w:rPr>
-        <w:t>RSSI</w:t>
-      </w:r>
-      <w:r>
-        <w:t xml:space="preserve"> – </w:t>
-      </w:r>
-      <w:r>
-        <w:t xml:space="preserve">рівню </w:t>
-      </w:r>
-      <w:r>
-        <w:t>прийнятого сигналу.</w:t>
-      </w:r>
-    </w:p>
-    <w:p>
-      <w:r>
-        <w:t xml:space="preserve">Під номером 2 зображено </w:t>
-      </w:r>
-      <w:r>
-        <w:t>список</w:t>
-      </w:r>
-      <w:r>
-        <w:t xml:space="preserve"> </w:t>
-      </w:r>
-      <w:r>
-        <w:t>підключених</w:t>
-      </w:r>
-      <w:r>
-        <w:t xml:space="preserve"> пристрої</w:t>
-      </w:r>
-      <w:r>
-        <w:t xml:space="preserve">в. Список також включає в себе кнопки управління відображенням графіків </w:t>
-      </w:r>
-      <w:r>
-        <w:t>максимального, моди, медіани, середнього та поточного значень.</w:t>
-      </w:r>
-      <w:r>
-        <w:t xml:space="preserve"> Також користувач може включити чи виключити одразу всі графіки </w:t>
-      </w:r>
-      <w:r>
-        <w:t>за допомогою</w:t>
-      </w:r>
-      <w:r>
-        <w:t xml:space="preserve"> </w:t>
-      </w:r>
-      <w:r>
-        <w:rPr>
-          <w:lang w:val="en-US"/>
-        </w:rPr>
-        <w:t>Ch</w:t>
-      </w:r>
-      <w:r>
-        <w:rPr>
-          <w:lang w:val="en-US"/>
-        </w:rPr>
-        <w:t>e</w:t>
-      </w:r>
-      <w:r>
-        <w:rPr>
-          <w:lang w:val="en-US"/>
-        </w:rPr>
-        <w:t>ckBox</w:t>
-      </w:r>
-      <w:r>
-        <w:t xml:space="preserve"> навпроти назви пристрою.</w:t>
-      </w:r>
-    </w:p>
-    <w:p>
-      <w:r>
-        <w:t xml:space="preserve">Під номером 3 виділено плаваючу підказку з поточним, виділеним курсором, значенням </w:t>
-      </w:r>
-      <w:r>
-        <w:rPr>
-          <w:lang w:val="en-US"/>
-        </w:rPr>
-        <w:t>RSSI</w:t>
-      </w:r>
-      <w:r>
-        <w:t xml:space="preserve"> та</w:t>
-      </w:r>
-      <w:r>
-        <w:t xml:space="preserve"> відповідною</w:t>
-      </w:r>
-      <w:r>
-        <w:t xml:space="preserve"> частотою.</w:t>
-      </w:r>
-    </w:p>
-    <w:p>
-      <w:r>
-        <w:t>Під номером 4 зображено область, яка, при наведені на неї курсору, дає доступ до меню налаштуван</w:t>
-      </w:r>
-      <w:r>
-        <w:t>ь</w:t>
-      </w:r>
-      <w:r>
-        <w:t>.</w:t>
-      </w:r>
-    </w:p>
-    <w:p>
-      <w:r>
-        <w:t xml:space="preserve">При створенні пакет зі значеннями </w:t>
-      </w:r>
-      <w:r>
-        <w:rPr>
-          <w:lang w:val="en-US"/>
-        </w:rPr>
-        <w:t>RSSI</w:t>
-      </w:r>
-      <w:r>
-        <w:t xml:space="preserve"> також створюється мітка часу, до якої прив’язаний створений пакет. </w:t>
-      </w:r>
-      <w:r>
-        <w:t xml:space="preserve">Під номером 5 виділено </w:t>
-      </w:r>
-      <w:r>
-        <w:t>слайдер, який дозволяє переміщуватись по шкалі часу.</w:t>
-      </w:r>
-    </w:p>
-    <w:p/>
-    <w:p>
-      <w:pPr>
-        <w:pStyle w:val="a3"/>
-      </w:pPr>
-      <w:bookmarkStart w:id="47" w:name="_Toc407209397"/>
-      <w:r>
-        <w:t>Меню налаштувань</w:t>
-      </w:r>
-      <w:bookmarkEnd w:id="47"/>
     </w:p>
     <w:p>
       <w:r>
@@ -10835,103 +10833,103 @@
       <w:pPr>
         <w:pStyle w:val="a3"/>
       </w:pPr>
-      <w:bookmarkStart w:id="48" w:name="_Toc407209398"/>
+      <w:bookmarkStart w:id="47" w:name="_Toc407209398"/>
       <w:r>
         <w:t>Файли ресурсів</w:t>
       </w:r>
+      <w:bookmarkEnd w:id="47"/>
+    </w:p>
+    <w:p>
+      <w:r>
+        <w:t xml:space="preserve">Окрім файлів </w:t>
+      </w:r>
+      <w:r>
+        <w:rPr>
+          <w:lang w:val="en-US"/>
+        </w:rPr>
+        <w:t>FXML</w:t>
+      </w:r>
+      <w:r>
+        <w:t>, які потрібні для розмітки об’єктів інтерфейсу, було використано каскадні таблиці стилів (</w:t>
+      </w:r>
+      <w:r>
+        <w:rPr>
+          <w:lang w:val="en-US"/>
+        </w:rPr>
+        <w:t>CSS</w:t>
+      </w:r>
+      <w:r>
+        <w:t>) для налаштування стилю графічного об’єкту.</w:t>
+      </w:r>
+      <w:r>
+        <w:t xml:space="preserve"> На приклад, для налаштування стилю списку підключених пристроїв використано наступний код:</w:t>
+      </w:r>
+    </w:p>
+    <w:p/>
+    <w:p>
+      <w:pPr>
+        <w:pStyle w:val="a4"/>
+      </w:pPr>
+      <w:r>
+        <w:t>#chartLegendVbox{</w:t>
+      </w:r>
+    </w:p>
+    <w:p>
+      <w:pPr>
+        <w:pStyle w:val="a4"/>
+      </w:pPr>
+      <w:r>
+        <w:t xml:space="preserve">    -fx-background-color: rgba(255, 255, 255, 0.6);</w:t>
+      </w:r>
+    </w:p>
+    <w:p>
+      <w:pPr>
+        <w:pStyle w:val="a4"/>
+      </w:pPr>
+      <w:r>
+        <w:t xml:space="preserve">    -fx-background-radius: 5;</w:t>
+      </w:r>
+    </w:p>
+    <w:p>
+      <w:pPr>
+        <w:pStyle w:val="a4"/>
+      </w:pPr>
+      <w:r>
+        <w:t>}</w:t>
+      </w:r>
+    </w:p>
+    <w:p>
+      <w:pPr>
+        <w:rPr>
+          <w:lang w:val="en-US"/>
+        </w:rPr>
+      </w:pPr>
+    </w:p>
+    <w:p>
+      <w:r>
+        <w:t>#chartLegendVbox – звернення до графічного об’єкту за його ідентифікатором.</w:t>
+      </w:r>
+    </w:p>
+    <w:p>
+      <w:r>
+        <w:t>-fx-background-color – задання кольору фону у форматі rgba.</w:t>
+      </w:r>
+    </w:p>
+    <w:p>
+      <w:r>
+        <w:t>-fx-background-radius – задання округлення кутів фону.</w:t>
+      </w:r>
+    </w:p>
+    <w:p/>
+    <w:p>
+      <w:pPr>
+        <w:pStyle w:val="a2"/>
+      </w:pPr>
+      <w:bookmarkStart w:id="48" w:name="_Toc407209399"/>
+      <w:r>
+        <w:t>Допоміжні класи</w:t>
+      </w:r>
       <w:bookmarkEnd w:id="48"/>
-    </w:p>
-    <w:p>
-      <w:r>
-        <w:t xml:space="preserve">Окрім файлів </w:t>
-      </w:r>
-      <w:r>
-        <w:rPr>
-          <w:lang w:val="en-US"/>
-        </w:rPr>
-        <w:t>FXML</w:t>
-      </w:r>
-      <w:r>
-        <w:t>, які потрібні для розмітки об’єктів інтерфейсу, було використано каскадні таблиці стилів (</w:t>
-      </w:r>
-      <w:r>
-        <w:rPr>
-          <w:lang w:val="en-US"/>
-        </w:rPr>
-        <w:t>CSS</w:t>
-      </w:r>
-      <w:r>
-        <w:t>) для налаштування стилю графічного об’єкту.</w:t>
-      </w:r>
-      <w:r>
-        <w:t xml:space="preserve"> На приклад, для налаштування стилю списку підключених пристроїв використано наступний код:</w:t>
-      </w:r>
-    </w:p>
-    <w:p/>
-    <w:p>
-      <w:pPr>
-        <w:pStyle w:val="a4"/>
-      </w:pPr>
-      <w:r>
-        <w:t>#chartLegendVbox{</w:t>
-      </w:r>
-    </w:p>
-    <w:p>
-      <w:pPr>
-        <w:pStyle w:val="a4"/>
-      </w:pPr>
-      <w:r>
-        <w:t xml:space="preserve">    -fx-background-color: rgba(255, 255, 255, 0.6);</w:t>
-      </w:r>
-    </w:p>
-    <w:p>
-      <w:pPr>
-        <w:pStyle w:val="a4"/>
-      </w:pPr>
-      <w:r>
-        <w:t xml:space="preserve">    -fx-background-radius: 5;</w:t>
-      </w:r>
-    </w:p>
-    <w:p>
-      <w:pPr>
-        <w:pStyle w:val="a4"/>
-      </w:pPr>
-      <w:r>
-        <w:t>}</w:t>
-      </w:r>
-    </w:p>
-    <w:p>
-      <w:pPr>
-        <w:rPr>
-          <w:lang w:val="en-US"/>
-        </w:rPr>
-      </w:pPr>
-    </w:p>
-    <w:p>
-      <w:r>
-        <w:t>#chartLegendVbox – звернення до графічного об’єкту за його ідентифікатором.</w:t>
-      </w:r>
-    </w:p>
-    <w:p>
-      <w:r>
-        <w:t>-fx-background-color – задання кольору фону у форматі rgba.</w:t>
-      </w:r>
-    </w:p>
-    <w:p>
-      <w:r>
-        <w:t>-fx-background-radius – задання округлення кутів фону.</w:t>
-      </w:r>
-    </w:p>
-    <w:p/>
-    <w:p>
-      <w:pPr>
-        <w:pStyle w:val="a2"/>
-      </w:pPr>
-      <w:bookmarkStart w:id="49" w:name="_Toc407209399"/>
-      <w:r>
-        <w:t>Допоміжні класи</w:t>
-      </w:r>
-      <w:bookmarkEnd w:id="49"/>
     </w:p>
     <w:p>
       <w:r>
@@ -11034,20 +11032,260 @@
     <w:p/>
     <w:p>
       <w:pPr>
+        <w:pStyle w:val="a2"/>
+      </w:pPr>
+      <w:bookmarkStart w:id="49" w:name="_Ref412919895"/>
+      <w:r>
+        <w:t>Реалізація функції повторного програвання (</w:t>
+      </w:r>
+      <w:r>
+        <w:rPr>
+          <w:lang w:val="en-US"/>
+        </w:rPr>
+        <w:t>Replay</w:t>
+      </w:r>
+      <w:r>
+        <w:t>)</w:t>
+      </w:r>
+      <w:bookmarkEnd w:id="49"/>
+    </w:p>
+    <w:p>
+      <w:r>
+        <w:t xml:space="preserve">Усі данні з пристрою записуються до файлу, таким чином, щоб їх можна було відтворити. Данні записуються в форматі </w:t>
+      </w:r>
+      <w:r>
+        <w:rPr>
+          <w:lang w:val="en-US"/>
+        </w:rPr>
+        <w:t>JSON</w:t>
+      </w:r>
+      <w:r>
+        <w:t xml:space="preserve"> </w:t>
+      </w:r>
+      <w:r>
+        <w:t>— це текстовий формат обміну даними. JSON базується на тексті, і може бути з легкістю прочитаним людиною. Формат дозволяє описувати об'єкти та інші структури даних. Цей формат головним чином використовується для передачі структурованої інформації через мережу (завдяки процесу, що називають серіалізацією).</w:t>
+      </w:r>
+      <w:r>
+        <w:rPr>
+          <w:lang w:val="ru-RU"/>
+        </w:rPr>
+        <w:t xml:space="preserve"> В </w:t>
+      </w:r>
+      <w:r>
+        <w:t>даній програмі пакети серіалізуються у файл.</w:t>
+      </w:r>
+    </w:p>
+    <w:p>
+      <w:r>
+        <w:t xml:space="preserve">Бібліотека </w:t>
+      </w:r>
+      <w:r>
+        <w:t>Gson</w:t>
+      </w:r>
+      <w:r>
+        <w:t xml:space="preserve"> дозволяє як </w:t>
+      </w:r>
+      <w:r>
+        <w:t>серіаліз</w:t>
+      </w:r>
+      <w:r>
+        <w:t>увати данні так і де</w:t>
+      </w:r>
+      <w:r>
+        <w:t>серіалізу</w:t>
+      </w:r>
+      <w:r>
+        <w:t>вати. Приклад роботи бібліотеки:</w:t>
+      </w:r>
+    </w:p>
+    <w:p/>
+    <w:p>
+      <w:pPr>
+        <w:pStyle w:val="a4"/>
+      </w:pPr>
+      <w:r>
+        <w:t>private final Gson gson = new GsonBuilder()</w:t>
+      </w:r>
+    </w:p>
+    <w:p>
+      <w:pPr>
+        <w:pStyle w:val="a4"/>
+      </w:pPr>
+      <w:r>
+        <w:t>.setPrettyPrinting()</w:t>
+      </w:r>
+    </w:p>
+    <w:p>
+      <w:pPr>
+        <w:pStyle w:val="a4"/>
+      </w:pPr>
+      <w:r>
+        <w:t>.setExclusionStrategies(new CustomExclusionStrategies()).create();</w:t>
+      </w:r>
+    </w:p>
+    <w:p>
+      <w:pPr>
+        <w:pStyle w:val="a4"/>
+      </w:pPr>
+      <w:r>
+        <w:lastRenderedPageBreak/>
+        <w:t>writer.write(gson.toJson(dataPacket));</w:t>
+      </w:r>
+    </w:p>
+    <w:p>
+      <w:pPr>
+        <w:rPr>
+          <w:lang w:val="en-US"/>
+        </w:rPr>
+      </w:pPr>
+    </w:p>
+    <w:p>
+      <w:r>
+        <w:t xml:space="preserve">У першій строчці викликається будівельник об’єкту та методом </w:t>
+      </w:r>
+      <w:r>
+        <w:t>setPrettyPrinting</w:t>
+      </w:r>
+      <w:r>
+        <w:t xml:space="preserve"> встановлюється режим форматування виводу; у робочій версії програми цей режим вимкнено для економії місця у файлі. Функцією </w:t>
+      </w:r>
+      <w:r>
+        <w:t>setExclusionStrategies</w:t>
+      </w:r>
+      <w:r>
+        <w:t xml:space="preserve"> вказується користувацький клас, який вказує які поля треба пропустити при обробці об’єкту.</w:t>
+      </w:r>
+      <w:r>
+        <w:t xml:space="preserve"> Далі викликається функція </w:t>
+      </w:r>
+      <w:r>
+        <w:t>gson.toJson(dataPacket)</w:t>
+      </w:r>
+      <w:r>
+        <w:t xml:space="preserve">, яка повертає об’єкт </w:t>
+      </w:r>
+      <w:r>
+        <w:rPr>
+          <w:lang w:val="en-US"/>
+        </w:rPr>
+        <w:t>String</w:t>
+      </w:r>
+      <w:r>
+        <w:t xml:space="preserve">, який </w:t>
+      </w:r>
+      <w:r>
+        <w:t xml:space="preserve">записують в файл за допомогою </w:t>
+      </w:r>
+      <w:r>
+        <w:t>writer.write</w:t>
+      </w:r>
+      <w:r>
+        <w:t>().</w:t>
+      </w:r>
+      <w:r>
+        <w:t xml:space="preserve"> Приклад серіалізованих даних можна побачити у </w:t>
+      </w:r>
+      <w:r>
+        <w:fldChar w:fldCharType="begin"/>
+      </w:r>
+      <w:r>
+        <w:instrText xml:space="preserve"> REF _Ref412920106 \h </w:instrText>
+      </w:r>
+      <w:r>
+        <w:fldChar w:fldCharType="separate"/>
+      </w:r>
+      <w:r>
+        <w:t>додатку 8</w:t>
+      </w:r>
+      <w:r>
+        <w:fldChar w:fldCharType="end"/>
+      </w:r>
+      <w:r>
+        <w:t>.</w:t>
+      </w:r>
+      <w:r>
+        <w:t xml:space="preserve"> Для </w:t>
+      </w:r>
+      <w:r>
+        <w:t>десеріалі</w:t>
+      </w:r>
+      <w:r>
+        <w:t>зації використовується наступних код:</w:t>
+      </w:r>
+    </w:p>
+    <w:p/>
+    <w:p>
+      <w:pPr>
+        <w:pStyle w:val="a4"/>
+      </w:pPr>
+      <w:r>
+        <w:t>JsonReader jsonReader = new JsonReader(fileReader);</w:t>
+      </w:r>
+    </w:p>
+    <w:p>
+      <w:pPr>
+        <w:pStyle w:val="a4"/>
+      </w:pPr>
+      <w:r>
+        <w:t>Type type = new TypeToken&lt;ArrayList&lt;DataPacket&gt;&gt;() {}.getType();</w:t>
+      </w:r>
+    </w:p>
+    <w:p>
+      <w:pPr>
+        <w:pStyle w:val="a4"/>
+      </w:pPr>
+      <w:r>
+        <w:t>gson.fromJson(jsonReader, type);</w:t>
+      </w:r>
+    </w:p>
+    <w:p>
+      <w:pPr>
+        <w:rPr>
+          <w:lang w:val="en-US"/>
+        </w:rPr>
+      </w:pPr>
+    </w:p>
+    <w:p>
+      <w:r>
+        <w:t xml:space="preserve">Створюємо об’єкт </w:t>
+      </w:r>
+      <w:r>
+        <w:t>JsonReader</w:t>
+      </w:r>
+      <w:r>
+        <w:t xml:space="preserve">, оголошуємо тип, яким було записано у файл дані та </w:t>
+      </w:r>
+      <w:r>
+        <w:t>десеріаліз</w:t>
+      </w:r>
+      <w:r>
+        <w:t xml:space="preserve">уємо функцією </w:t>
+      </w:r>
+      <w:r>
+        <w:t>gson.fromJson</w:t>
+      </w:r>
+      <w:r>
+        <w:t>().</w:t>
+      </w:r>
+      <w:bookmarkStart w:id="50" w:name="_GoBack"/>
+      <w:bookmarkEnd w:id="50"/>
+    </w:p>
+    <w:p>
+      <w:pPr>
         <w:pStyle w:val="a1"/>
       </w:pPr>
-      <w:bookmarkStart w:id="50" w:name="_Toc407209400"/>
+      <w:bookmarkStart w:id="51" w:name="_Toc407209400"/>
       <w:r>
         <w:lastRenderedPageBreak/>
         <w:t>Робота з аналізаторами спектру</w:t>
       </w:r>
-      <w:bookmarkEnd w:id="50"/>
+      <w:bookmarkEnd w:id="51"/>
     </w:p>
     <w:p>
       <w:pPr>
         <w:pStyle w:val="a2"/>
       </w:pPr>
-      <w:bookmarkStart w:id="51" w:name="_Toc407209401"/>
+      <w:bookmarkStart w:id="52" w:name="_Toc407209401"/>
       <w:r>
         <w:t xml:space="preserve">MetaGeek Wi-Spy </w:t>
       </w:r>
@@ -11078,7 +11316,7 @@
         </w:rPr>
         <w:t>)</w:t>
       </w:r>
-      <w:bookmarkEnd w:id="51"/>
+      <w:bookmarkEnd w:id="52"/>
     </w:p>
     <w:p>
       <w:r>
@@ -11155,11 +11393,11 @@
       <w:pPr>
         <w:pStyle w:val="a3"/>
       </w:pPr>
-      <w:bookmarkStart w:id="52" w:name="_Toc407209402"/>
+      <w:bookmarkStart w:id="53" w:name="_Toc407209402"/>
       <w:r>
         <w:t>Використання високорівневих функцій бібліотеки usb4java</w:t>
       </w:r>
-      <w:bookmarkEnd w:id="52"/>
+      <w:bookmarkEnd w:id="53"/>
     </w:p>
     <w:p>
       <w:r>
@@ -11362,11 +11600,11 @@
       <w:pPr>
         <w:pStyle w:val="a3"/>
       </w:pPr>
-      <w:bookmarkStart w:id="53" w:name="_Toc407209403"/>
+      <w:bookmarkStart w:id="54" w:name="_Toc407209403"/>
       <w:r>
         <w:t>Використання низькорівневих функцій бібліотеки usb4java</w:t>
       </w:r>
-      <w:bookmarkEnd w:id="53"/>
+      <w:bookmarkEnd w:id="54"/>
     </w:p>
     <w:p>
       <w:r>
@@ -11378,11 +11616,11 @@
       <w:pPr>
         <w:pStyle w:val="a3"/>
       </w:pPr>
-      <w:bookmarkStart w:id="54" w:name="_Toc407209404"/>
+      <w:bookmarkStart w:id="55" w:name="_Toc407209404"/>
       <w:r>
         <w:t>Використання JNI</w:t>
       </w:r>
-      <w:bookmarkEnd w:id="54"/>
+      <w:bookmarkEnd w:id="55"/>
     </w:p>
     <w:p>
       <w:r>
@@ -11609,11 +11847,11 @@
       <w:pPr>
         <w:pStyle w:val="a3"/>
       </w:pPr>
-      <w:bookmarkStart w:id="55" w:name="_Toc407209405"/>
+      <w:bookmarkStart w:id="56" w:name="_Toc407209405"/>
       <w:r>
         <w:t>Розбір даних з пристрою</w:t>
       </w:r>
-      <w:bookmarkEnd w:id="55"/>
+      <w:bookmarkEnd w:id="56"/>
     </w:p>
     <w:p>
       <w:r>
@@ -11862,21 +12100,21 @@
       <w:pPr>
         <w:pStyle w:val="a2"/>
       </w:pPr>
-      <w:bookmarkStart w:id="56" w:name="_Toc407209406"/>
+      <w:bookmarkStart w:id="57" w:name="_Toc407209406"/>
       <w:r>
         <w:t>MetaGeek Wi-Spy 2.4x2</w:t>
       </w:r>
-      <w:bookmarkEnd w:id="56"/>
+      <w:bookmarkEnd w:id="57"/>
     </w:p>
     <w:p>
       <w:pPr>
         <w:pStyle w:val="a3"/>
       </w:pPr>
-      <w:bookmarkStart w:id="57" w:name="_Toc407209407"/>
+      <w:bookmarkStart w:id="58" w:name="_Toc407209407"/>
       <w:r>
         <w:t>Ініціалізація</w:t>
       </w:r>
-      <w:bookmarkEnd w:id="57"/>
+      <w:bookmarkEnd w:id="58"/>
     </w:p>
     <w:p>
       <w:r>
@@ -11942,7 +12180,7 @@
       </w:pPr>
       <w:r>
         <w:drawing>
-          <wp:inline distT="0" distB="0" distL="0" distR="0" wp14:anchorId="6AD2A4CD" wp14:editId="2E093BF8">
+          <wp:inline distT="0" distB="0" distL="0" distR="0" wp14:anchorId="2B5B8A07" wp14:editId="71CAEB4F">
             <wp:extent cx="5029200" cy="3700113"/>
             <wp:effectExtent l="0" t="0" r="0" b="0"/>
             <wp:docPr id="1" name="Рисунок 1"/>
@@ -11982,7 +12220,7 @@
       <w:pPr>
         <w:pStyle w:val="-"/>
       </w:pPr>
-      <w:bookmarkStart w:id="58" w:name="_Ref406350278"/>
+      <w:bookmarkStart w:id="59" w:name="_Ref406350278"/>
       <w:r>
         <w:t>Сніффінг USB трафіку для визначення послі</w:t>
       </w:r>
@@ -11998,7 +12236,7 @@
       <w:r>
         <w:t>лізації</w:t>
       </w:r>
-      <w:bookmarkEnd w:id="58"/>
+      <w:bookmarkEnd w:id="59"/>
     </w:p>
     <w:p/>
     <w:p>
@@ -12060,11 +12298,11 @@
       <w:pPr>
         <w:pStyle w:val="a3"/>
       </w:pPr>
-      <w:bookmarkStart w:id="59" w:name="_Toc407209408"/>
+      <w:bookmarkStart w:id="60" w:name="_Toc407209408"/>
       <w:r>
         <w:t>Розбір даних з пристрою</w:t>
       </w:r>
-      <w:bookmarkEnd w:id="59"/>
+      <w:bookmarkEnd w:id="60"/>
     </w:p>
     <w:p>
       <w:r>
@@ -12163,11 +12401,11 @@
       <w:pPr>
         <w:pStyle w:val="a2"/>
       </w:pPr>
-      <w:bookmarkStart w:id="60" w:name="_Toc407209409"/>
+      <w:bookmarkStart w:id="61" w:name="_Toc407209409"/>
       <w:r>
         <w:t>Texas Instruments ez430-RF2500</w:t>
       </w:r>
-      <w:bookmarkEnd w:id="60"/>
+      <w:bookmarkEnd w:id="61"/>
     </w:p>
     <w:p>
       <w:r>
@@ -12186,7 +12424,7 @@
       <w:r>
         <w:lastRenderedPageBreak/>
         <w:drawing>
-          <wp:inline distT="0" distB="0" distL="0" distR="0" wp14:anchorId="334E575C" wp14:editId="5F7A3C16">
+          <wp:inline distT="0" distB="0" distL="0" distR="0" wp14:anchorId="10B21B74" wp14:editId="1BD3FE65">
             <wp:extent cx="5048250" cy="1733324"/>
             <wp:effectExtent l="0" t="0" r="0" b="635"/>
             <wp:docPr id="3" name="Рисунок 3" descr="D:\Cloud\Google Drive\Projects\MDRV\Program\ez430\Problem. Cutted spectr\1th channel.png"/>
@@ -12260,7 +12498,7 @@
       </w:pPr>
       <w:r>
         <w:drawing>
-          <wp:inline distT="0" distB="0" distL="0" distR="0" wp14:anchorId="6F6005C2" wp14:editId="51C9E7A6">
+          <wp:inline distT="0" distB="0" distL="0" distR="0" wp14:anchorId="2ED32695" wp14:editId="757BFD50">
             <wp:extent cx="5038725" cy="2797853"/>
             <wp:effectExtent l="0" t="0" r="0" b="2540"/>
             <wp:docPr id="4" name="Рисунок 4" descr="D:\Cloud\Google Drive\Projects\MDRV\Program\ez430\Problem. Cutted spectr\6th channel.png"/>
@@ -12334,7 +12572,7 @@
       </w:pPr>
       <w:r>
         <w:drawing>
-          <wp:inline distT="0" distB="0" distL="0" distR="0" wp14:anchorId="49C8B507" wp14:editId="33D5B2B2">
+          <wp:inline distT="0" distB="0" distL="0" distR="0" wp14:anchorId="30B1E870" wp14:editId="342EECA0">
             <wp:extent cx="5124450" cy="2652354"/>
             <wp:effectExtent l="0" t="0" r="0" b="0"/>
             <wp:docPr id="5" name="Рисунок 5" descr="D:\Cloud\Google Drive\Projects\MDRV\Program\ez430\Problem. Cutted spectr\11th channel.png"/>
@@ -12783,7 +13021,7 @@
       </w:pPr>
       <w:r>
         <w:drawing>
-          <wp:inline distT="0" distB="0" distL="0" distR="0" wp14:anchorId="283538BF" wp14:editId="1CCEC850">
+          <wp:inline distT="0" distB="0" distL="0" distR="0" wp14:anchorId="07388B19" wp14:editId="1F3CF0D0">
             <wp:extent cx="4867275" cy="1129656"/>
             <wp:effectExtent l="0" t="0" r="0" b="0"/>
             <wp:docPr id="2" name="Рисунок 2" descr="H:\SetUp\Programs\CC2500 Calculating registers 2432.jpg"/>
@@ -12846,7 +13084,7 @@
       <w:r>
         <w:lastRenderedPageBreak/>
         <w:drawing>
-          <wp:inline distT="0" distB="0" distL="0" distR="0" wp14:anchorId="43E75F22" wp14:editId="1E396C6D">
+          <wp:inline distT="0" distB="0" distL="0" distR="0" wp14:anchorId="7FEF0DE9" wp14:editId="10F5A63F">
             <wp:extent cx="2057400" cy="1028700"/>
             <wp:effectExtent l="0" t="0" r="0" b="0"/>
             <wp:docPr id="6" name="Рисунок 6" descr="H:\SetUp\Programs\CC2500 Calculating registers 2432.jpg"/>
@@ -12902,14 +13140,14 @@
       <w:pPr>
         <w:pStyle w:val="-"/>
       </w:pPr>
-      <w:bookmarkStart w:id="61" w:name="_Ref406528846"/>
+      <w:bookmarkStart w:id="62" w:name="_Ref406528846"/>
       <w:r>
         <w:t>. </w:t>
       </w:r>
       <w:r>
         <w:t>Перевірка значень регістрів у SmartRF Studio</w:t>
       </w:r>
-      <w:bookmarkEnd w:id="61"/>
+      <w:bookmarkEnd w:id="62"/>
     </w:p>
     <w:p/>
     <w:p>
@@ -12964,7 +13202,7 @@
       </w:pPr>
       <w:r>
         <w:drawing>
-          <wp:inline distT="0" distB="0" distL="0" distR="0" wp14:anchorId="1C01599B" wp14:editId="7AD75823">
+          <wp:inline distT="0" distB="0" distL="0" distR="0" wp14:anchorId="3AF78971" wp14:editId="456083A0">
             <wp:extent cx="4919943" cy="1198267"/>
             <wp:effectExtent l="0" t="0" r="0" b="1905"/>
             <wp:docPr id="7" name="Рисунок 7" descr="D:\Cloud\Google Drive\Projects\MDRV\Program\ez430\Problem. Cutted spectr\CC2500 Calculating registers 2400.jpg"/>
@@ -13026,7 +13264,7 @@
       </w:pPr>
       <w:r>
         <w:drawing>
-          <wp:inline distT="0" distB="0" distL="0" distR="0" wp14:anchorId="325D25D6" wp14:editId="3A81449B">
+          <wp:inline distT="0" distB="0" distL="0" distR="0" wp14:anchorId="22A66738" wp14:editId="64D29DDE">
             <wp:extent cx="2143125" cy="1420387"/>
             <wp:effectExtent l="0" t="0" r="0" b="8890"/>
             <wp:docPr id="8" name="Рисунок 8" descr="D:\Cloud\Google Drive\Projects\MDRV\Program\ez430\Problem. Cutted spectr\CC2500 Calculating registers 2400.jpg"/>
@@ -13150,7 +13388,7 @@
       <w:r>
         <w:lastRenderedPageBreak/>
         <w:drawing>
-          <wp:inline distT="0" distB="0" distL="0" distR="0" wp14:anchorId="0C31BB30" wp14:editId="6AE6E1D9">
+          <wp:inline distT="0" distB="0" distL="0" distR="0" wp14:anchorId="7EFF3545" wp14:editId="1FABA04A">
             <wp:extent cx="4686300" cy="2529753"/>
             <wp:effectExtent l="0" t="0" r="0" b="4445"/>
             <wp:docPr id="9" name="Рисунок 9" descr="D:\Cloud\Google Drive\Projects\MDRV\Program\ez430\Problem. Cutted spectr\ez430 1th channel on load 2 - with FREQ0 0x9C FREQ1 0x58 FREQ2 0x5C 2400.999786.png"/>
@@ -13206,14 +13444,14 @@
       <w:pPr>
         <w:pStyle w:val="-"/>
       </w:pPr>
-      <w:bookmarkStart w:id="62" w:name="_Ref406529425"/>
+      <w:bookmarkStart w:id="63" w:name="_Ref406529425"/>
       <w:r>
         <w:t>. </w:t>
       </w:r>
       <w:r>
         <w:t>Тестування скорегованого Base Frequency</w:t>
       </w:r>
-      <w:bookmarkEnd w:id="62"/>
+      <w:bookmarkEnd w:id="63"/>
     </w:p>
     <w:p/>
     <w:p>
@@ -13309,7 +13547,7 @@
       </w:pPr>
       <w:r>
         <w:drawing>
-          <wp:inline distT="0" distB="0" distL="0" distR="0" wp14:anchorId="367331A0" wp14:editId="7C43A143">
+          <wp:inline distT="0" distB="0" distL="0" distR="0" wp14:anchorId="1630F30E" wp14:editId="6EE90E17">
             <wp:extent cx="4868174" cy="1465984"/>
             <wp:effectExtent l="0" t="0" r="0" b="1270"/>
             <wp:docPr id="13" name="Рисунок 13" descr="D:\Cloud\Google Drive\Projects\MDRV\Program\ez430\Problem. Cutted spectr\ScreenShot002 (3).jpg"/>
@@ -13371,7 +13609,7 @@
       </w:pPr>
       <w:r>
         <w:drawing>
-          <wp:inline distT="0" distB="0" distL="0" distR="0" wp14:anchorId="498E74E2" wp14:editId="7926F184">
+          <wp:inline distT="0" distB="0" distL="0" distR="0" wp14:anchorId="7DCE766C" wp14:editId="74A206FD">
             <wp:extent cx="1523405" cy="1874960"/>
             <wp:effectExtent l="0" t="0" r="635" b="0"/>
             <wp:docPr id="10" name="Рисунок 10" descr="D:\Cloud\Google Drive\Projects\MDRV\Program\ez430\Problem. Cutted spectr\ScreenShot002 (3).jpg"/>
@@ -13427,7 +13665,7 @@
       <w:pPr>
         <w:pStyle w:val="-"/>
       </w:pPr>
-      <w:bookmarkStart w:id="63" w:name="_Ref406529909"/>
+      <w:bookmarkStart w:id="64" w:name="_Ref406529909"/>
       <w:r>
         <w:t>. </w:t>
       </w:r>
@@ -13470,7 +13708,7 @@
       </w:pPr>
       <w:r>
         <w:drawing>
-          <wp:inline distT="0" distB="0" distL="0" distR="0" wp14:anchorId="660C58FA" wp14:editId="02BE4AC3">
+          <wp:inline distT="0" distB="0" distL="0" distR="0" wp14:anchorId="06F31E8F" wp14:editId="37E81729">
             <wp:extent cx="4838700" cy="2542260"/>
             <wp:effectExtent l="0" t="0" r="0" b="0"/>
             <wp:docPr id="11" name="Рисунок 11" descr="D:\Cloud\Google Drive\Projects\MDRV\Program\ez430\Problem. Cutted spectr\ScreenShot002 (2).jpg"/>
@@ -13526,29 +13764,164 @@
       <w:pPr>
         <w:pStyle w:val="-"/>
       </w:pPr>
-      <w:bookmarkStart w:id="64" w:name="_Ref406530231"/>
+      <w:bookmarkStart w:id="65" w:name="_Ref406530231"/>
       <w:r>
         <w:t>. </w:t>
       </w:r>
       <w:r>
         <w:t>Тестування змін Channel Spacing</w:t>
       </w:r>
+      <w:bookmarkEnd w:id="65"/>
+    </w:p>
+    <w:p/>
+    <w:p>
+      <w:pPr>
+        <w:pStyle w:val="a3"/>
+      </w:pPr>
+      <w:bookmarkStart w:id="66" w:name="_Toc407209410"/>
+      <w:r>
+        <w:t>Підключення до MDRV</w:t>
+      </w:r>
+      <w:bookmarkEnd w:id="66"/>
+    </w:p>
+    <w:p>
+      <w:r>
+        <w:t>Пристрій визначається системою як COM. Формат пакету дуже простий – спочатку йдуть значення RSSI, а у кінці – символ кінця строки (</w:t>
+      </w:r>
+      <w:r>
+        <w:t>‘</w:t>
+      </w:r>
+      <w:r>
+        <w:t>\n</w:t>
+      </w:r>
+      <w:r>
+        <w:t>’</w:t>
+      </w:r>
+      <w:r>
+        <w:t>).</w:t>
+      </w:r>
       <w:bookmarkEnd w:id="64"/>
+      <w:r>
+        <w:t xml:space="preserve"> </w:t>
+      </w:r>
+      <w:r>
+        <w:t>Пристрій ініціалізуєт</w:t>
+      </w:r>
+      <w:r>
+        <w:t>ь</w:t>
+      </w:r>
+      <w:r>
+        <w:t>ся</w:t>
+      </w:r>
+      <w:r>
+        <w:t xml:space="preserve"> самостійно при підключенні до комп</w:t>
+      </w:r>
+      <w:r>
+        <w:t>’</w:t>
+      </w:r>
+      <w:r>
+        <w:t>ютера.</w:t>
+      </w:r>
     </w:p>
     <w:p/>
     <w:p>
       <w:pPr>
+        <w:pStyle w:val="a2"/>
+      </w:pPr>
+      <w:bookmarkStart w:id="67" w:name="_Toc407209411"/>
+      <w:r>
+        <w:t>Ubiquiti</w:t>
+      </w:r>
+      <w:r>
+        <w:t xml:space="preserve"> AirView</w:t>
+      </w:r>
+      <w:r>
+        <w:t>2</w:t>
+      </w:r>
+      <w:bookmarkEnd w:id="67"/>
+    </w:p>
+    <w:p>
+      <w:pPr>
         <w:pStyle w:val="a3"/>
       </w:pPr>
-      <w:bookmarkStart w:id="65" w:name="_Toc407209410"/>
-      <w:r>
-        <w:t>Підключення до MDRV</w:t>
-      </w:r>
-      <w:bookmarkEnd w:id="65"/>
-    </w:p>
-    <w:p>
-      <w:r>
-        <w:t>Пристрій визначається системою як COM. Формат пакету дуже простий – спочатку йдуть значення RSSI, а у кінці – символ кінця строки (</w:t>
+      <w:bookmarkStart w:id="68" w:name="_Toc407209412"/>
+      <w:r>
+        <w:t>Ініціалізація</w:t>
+      </w:r>
+      <w:bookmarkEnd w:id="68"/>
+    </w:p>
+    <w:p>
+      <w:r>
+        <w:t xml:space="preserve">Визначається як COM. </w:t>
+      </w:r>
+      <w:r>
+        <w:t>Пристрій ініціалізується за допомогою передачі на нього спеціальних послідовностей, які приведені нижче:</w:t>
+      </w:r>
+    </w:p>
+    <w:p/>
+    <w:p>
+      <w:pPr>
+        <w:pStyle w:val="a4"/>
+      </w:pPr>
+      <w:r>
+        <w:t>byte[] intByte = new byte[]{0x69, 0x6E, 0x74}; //int</w:t>
+      </w:r>
+    </w:p>
+    <w:p>
+      <w:pPr>
+        <w:pStyle w:val="a4"/>
+      </w:pPr>
+      <w:r>
+        <w:t>byte[] bsByte = new byte[]{0x0A, 0x62, 0x73, 0x0A}; //.bs.</w:t>
+      </w:r>
+    </w:p>
+    <w:p/>
+    <w:p>
+      <w:r>
+        <w:t xml:space="preserve">Відповідно до ASCII </w:t>
+      </w:r>
+      <w:r>
+        <w:t>п</w:t>
+      </w:r>
+      <w:r>
+        <w:t xml:space="preserve">ерша послідовність </w:t>
+      </w:r>
+      <w:r>
+        <w:t>означає “int”, тобто “initialize”. Друга послідовність – “.bs.” – “begin scan”.</w:t>
+      </w:r>
+    </w:p>
+    <w:p/>
+    <w:p>
+      <w:pPr>
+        <w:pStyle w:val="a3"/>
+      </w:pPr>
+      <w:bookmarkStart w:id="69" w:name="_Toc407209413"/>
+      <w:r>
+        <w:t>Розбір даних з пристрою</w:t>
+      </w:r>
+      <w:bookmarkEnd w:id="69"/>
+    </w:p>
+    <w:p>
+      <w:r>
+        <w:t>Пристрій визначається системою як C</w:t>
+      </w:r>
+      <w:r>
+        <w:t>OM. Формат пакету дуже простий:</w:t>
+      </w:r>
+      <w:r>
+        <w:t xml:space="preserve"> спочатку </w:t>
+      </w:r>
+      <w:r>
+        <w:t xml:space="preserve">йдуть значення RSSI, а у кінці </w:t>
+      </w:r>
+      <w:r>
+        <w:rPr>
+          <w:lang w:val="ru-RU"/>
+        </w:rPr>
+        <w:t>—</w:t>
+      </w:r>
+      <w:r>
+        <w:t xml:space="preserve"> символ кінця строки (</w:t>
       </w:r>
       <w:r>
         <w:t>‘</w:t>
@@ -13562,35 +13935,119 @@
       <w:r>
         <w:t>).</w:t>
       </w:r>
-      <w:bookmarkEnd w:id="63"/>
+    </w:p>
+    <w:p/>
+    <w:p>
+      <w:pPr>
+        <w:pStyle w:val="a2"/>
+      </w:pPr>
+      <w:bookmarkStart w:id="70" w:name="_Toc407209414"/>
+      <w:r>
+        <w:t>Unigen ISM Sniffer</w:t>
+      </w:r>
       <w:r>
         <w:t xml:space="preserve"> </w:t>
       </w:r>
       <w:r>
-        <w:t>Пристрій ініціалізуєт</w:t>
-      </w:r>
-      <w:r>
-        <w:t>ь</w:t>
-      </w:r>
-      <w:r>
-        <w:t>ся</w:t>
-      </w:r>
-      <w:r>
-        <w:t xml:space="preserve"> самостійно при підключенні до комп</w:t>
+        <w:t>(Wi-detector)</w:t>
+      </w:r>
+      <w:bookmarkEnd w:id="70"/>
+    </w:p>
+    <w:p>
+      <w:r>
+        <w:t xml:space="preserve">Визначається як USBHID. </w:t>
+      </w:r>
+      <w:r>
+        <w:t>Пристрій ініціалізується та починає передавати значення RSSI самостійно, при підключенні до комп</w:t>
       </w:r>
       <w:r>
         <w:t>’</w:t>
       </w:r>
       <w:r>
-        <w:t>ютера.</w:t>
+        <w:t>ютера. Значення RSSI потрібно корегувати за наступною формулою:</w:t>
       </w:r>
     </w:p>
     <w:p/>
     <w:p>
       <w:pPr>
+        <w:pStyle w:val="a4"/>
+        <w:rPr>
+          <w:lang w:val="ru-RU"/>
+        </w:rPr>
+      </w:pPr>
+      <w:r>
+        <w:rPr>
+          <w:lang w:val="ru-RU"/>
+        </w:rPr>
+        <w:t>(((</w:t>
+      </w:r>
+      <w:r>
+        <w:t>aByte</w:t>
+      </w:r>
+      <w:r>
+        <w:rPr>
+          <w:lang w:val="ru-RU"/>
+        </w:rPr>
+        <w:t xml:space="preserve"> - 135) + 100) * 1.428) </w:t>
+      </w:r>
+      <w:r>
+        <w:rPr>
+          <w:lang w:val="ru-RU"/>
+        </w:rPr>
+        <w:t>–</w:t>
+      </w:r>
+      <w:r>
+        <w:rPr>
+          <w:lang w:val="ru-RU"/>
+        </w:rPr>
+        <w:t xml:space="preserve"> 100</w:t>
+      </w:r>
+    </w:p>
+    <w:p/>
+    <w:p>
+      <w:pPr>
+        <w:ind w:firstLine="0"/>
+      </w:pPr>
+      <w:r>
+        <w:t>д</w:t>
+      </w:r>
+      <w:r>
+        <w:t xml:space="preserve">е aByte – </w:t>
+      </w:r>
+      <w:r>
+        <w:t xml:space="preserve">передане пристроєм </w:t>
+      </w:r>
+      <w:r>
+        <w:t>значення.</w:t>
+      </w:r>
+    </w:p>
+    <w:p/>
+    <w:p>
+      <w:pPr>
         <w:pStyle w:val="a2"/>
       </w:pPr>
-      <w:bookmarkStart w:id="66" w:name="_Toc407209411"/>
+      <w:bookmarkStart w:id="71" w:name="_Toc407209415"/>
+      <w:r>
+        <w:t xml:space="preserve">Pololu </w:t>
+      </w:r>
+      <w:r>
+        <w:t>Wixel</w:t>
+      </w:r>
+      <w:bookmarkEnd w:id="71"/>
+    </w:p>
+    <w:p>
+      <w:r>
+        <w:t xml:space="preserve">Визначається як COM. </w:t>
+      </w:r>
+      <w:r>
+        <w:t>Пристрій ініціалізується та починає передавати значення RSSI самостійно, при підключенні до комп</w:t>
+      </w:r>
+      <w:r>
+        <w:t>’</w:t>
+      </w:r>
+      <w:r>
+        <w:t xml:space="preserve">ютера. Пакет, як і у </w:t>
+      </w:r>
       <w:r>
         <w:t>Ubiquiti</w:t>
       </w:r>
@@ -13598,88 +14055,21 @@
         <w:t xml:space="preserve"> AirView</w:t>
       </w:r>
       <w:r>
-        <w:t>2</w:t>
-      </w:r>
-      <w:bookmarkEnd w:id="66"/>
-    </w:p>
-    <w:p>
-      <w:pPr>
-        <w:pStyle w:val="a3"/>
-      </w:pPr>
-      <w:bookmarkStart w:id="67" w:name="_Toc407209412"/>
-      <w:r>
-        <w:t>Ініціалізація</w:t>
-      </w:r>
-      <w:bookmarkEnd w:id="67"/>
-    </w:p>
-    <w:p>
-      <w:r>
-        <w:t xml:space="preserve">Визначається як COM. </w:t>
-      </w:r>
-      <w:r>
-        <w:t>Пристрій ініціалізується за допомогою передачі на нього спеціальних послідовностей, які приведені нижче:</w:t>
-      </w:r>
-    </w:p>
-    <w:p/>
-    <w:p>
-      <w:pPr>
-        <w:pStyle w:val="a4"/>
-      </w:pPr>
-      <w:r>
-        <w:t>byte[] intByte = new byte[]{0x69, 0x6E, 0x74}; //int</w:t>
-      </w:r>
-    </w:p>
-    <w:p>
-      <w:pPr>
-        <w:pStyle w:val="a4"/>
-      </w:pPr>
-      <w:r>
-        <w:t>byte[] bsByte = new byte[]{0x0A, 0x62, 0x73, 0x0A}; //.bs.</w:t>
-      </w:r>
-    </w:p>
-    <w:p/>
-    <w:p>
-      <w:r>
-        <w:t xml:space="preserve">Відповідно до ASCII </w:t>
-      </w:r>
-      <w:r>
-        <w:t>п</w:t>
-      </w:r>
-      <w:r>
-        <w:t xml:space="preserve">ерша послідовність </w:t>
-      </w:r>
-      <w:r>
-        <w:t>означає “int”, тобто “initialize”. Друга послідовність – “.bs.” – “begin scan”.</w:t>
-      </w:r>
-    </w:p>
-    <w:p/>
-    <w:p>
-      <w:pPr>
-        <w:pStyle w:val="a3"/>
-      </w:pPr>
-      <w:bookmarkStart w:id="68" w:name="_Toc407209413"/>
-      <w:r>
-        <w:t>Розбір даних з пристрою</w:t>
-      </w:r>
-      <w:bookmarkEnd w:id="68"/>
-    </w:p>
-    <w:p>
-      <w:r>
-        <w:t>Пристрій визначається системою як C</w:t>
-      </w:r>
-      <w:r>
-        <w:t>OM. Формат пакету дуже простий:</w:t>
-      </w:r>
-      <w:r>
-        <w:t xml:space="preserve"> спочатку </w:t>
-      </w:r>
-      <w:r>
-        <w:t xml:space="preserve">йдуть значення RSSI, а у кінці </w:t>
-      </w:r>
-      <w:r>
-        <w:rPr>
-          <w:lang w:val="ru-RU"/>
-        </w:rPr>
+        <w:t xml:space="preserve">2 та </w:t>
+      </w:r>
+      <w:r>
+        <w:rPr>
+          <w:lang w:val="en-US"/>
+        </w:rPr>
+        <w:t>TI</w:t>
+      </w:r>
+      <w:r>
+        <w:t xml:space="preserve"> ez430-RF2500</w:t>
+      </w:r>
+      <w:r>
+        <w:t xml:space="preserve"> спочатку значення RSSI, а у кінці </w:t>
+      </w:r>
+      <w:r>
         <w:t>—</w:t>
       </w:r>
       <w:r>
@@ -13698,174 +14088,22 @@
         <w:t>).</w:t>
       </w:r>
     </w:p>
-    <w:p/>
-    <w:p>
-      <w:pPr>
-        <w:pStyle w:val="a2"/>
-      </w:pPr>
-      <w:bookmarkStart w:id="69" w:name="_Toc407209414"/>
-      <w:r>
-        <w:t>Unigen ISM Sniffer</w:t>
-      </w:r>
-      <w:r>
-        <w:t xml:space="preserve"> </w:t>
-      </w:r>
-      <w:r>
-        <w:t>(Wi-detector)</w:t>
-      </w:r>
-      <w:bookmarkEnd w:id="69"/>
-    </w:p>
-    <w:p>
-      <w:r>
-        <w:t xml:space="preserve">Визначається як USBHID. </w:t>
-      </w:r>
-      <w:r>
-        <w:t>Пристрій ініціалізується та починає передавати значення RSSI самостійно, при підключенні до комп</w:t>
-      </w:r>
-      <w:r>
-        <w:t>’</w:t>
-      </w:r>
-      <w:r>
-        <w:t>ютера. Значення RSSI потрібно корегувати за наступною формулою:</w:t>
-      </w:r>
-    </w:p>
-    <w:p/>
-    <w:p>
-      <w:pPr>
-        <w:pStyle w:val="a4"/>
-        <w:rPr>
-          <w:lang w:val="ru-RU"/>
-        </w:rPr>
-      </w:pPr>
-      <w:r>
-        <w:rPr>
-          <w:lang w:val="ru-RU"/>
-        </w:rPr>
-        <w:t>(((</w:t>
-      </w:r>
-      <w:r>
-        <w:t>aByte</w:t>
-      </w:r>
-      <w:r>
-        <w:rPr>
-          <w:lang w:val="ru-RU"/>
-        </w:rPr>
-        <w:t xml:space="preserve"> - 135) + 100) * 1.428) </w:t>
-      </w:r>
-      <w:r>
-        <w:rPr>
-          <w:lang w:val="ru-RU"/>
-        </w:rPr>
-        <w:t>–</w:t>
-      </w:r>
-      <w:r>
-        <w:rPr>
-          <w:lang w:val="ru-RU"/>
-        </w:rPr>
-        <w:t xml:space="preserve"> 100</w:t>
-      </w:r>
-    </w:p>
-    <w:p/>
-    <w:p>
-      <w:pPr>
-        <w:ind w:firstLine="0"/>
-      </w:pPr>
-      <w:r>
-        <w:t>д</w:t>
-      </w:r>
-      <w:r>
-        <w:t xml:space="preserve">е aByte – </w:t>
-      </w:r>
-      <w:r>
-        <w:t xml:space="preserve">передане пристроєм </w:t>
-      </w:r>
-      <w:r>
-        <w:t>значення.</w:t>
-      </w:r>
-    </w:p>
-    <w:p/>
-    <w:p>
-      <w:pPr>
-        <w:pStyle w:val="a2"/>
-      </w:pPr>
-      <w:bookmarkStart w:id="70" w:name="_Toc407209415"/>
-      <w:r>
-        <w:t xml:space="preserve">Pololu </w:t>
-      </w:r>
-      <w:r>
-        <w:t>Wixel</w:t>
-      </w:r>
-      <w:bookmarkEnd w:id="70"/>
-    </w:p>
-    <w:p>
-      <w:r>
-        <w:t xml:space="preserve">Визначається як COM. </w:t>
-      </w:r>
-      <w:r>
-        <w:t>Пристрій ініціалізується та починає передавати значення RSSI самостійно, при підключенні до комп</w:t>
-      </w:r>
-      <w:r>
-        <w:t>’</w:t>
-      </w:r>
-      <w:r>
-        <w:t xml:space="preserve">ютера. Пакет, як і у </w:t>
-      </w:r>
-      <w:r>
-        <w:t>Ubiquiti</w:t>
-      </w:r>
-      <w:r>
-        <w:t xml:space="preserve"> AirView</w:t>
-      </w:r>
-      <w:r>
-        <w:t xml:space="preserve">2 та </w:t>
-      </w:r>
-      <w:r>
-        <w:rPr>
-          <w:lang w:val="en-US"/>
-        </w:rPr>
-        <w:t>TI</w:t>
-      </w:r>
-      <w:r>
-        <w:t xml:space="preserve"> ez430-RF2500</w:t>
-      </w:r>
-      <w:r>
-        <w:t xml:space="preserve"> спочатку значення RSSI, а у кінці </w:t>
-      </w:r>
-      <w:r>
-        <w:t>—</w:t>
-      </w:r>
-      <w:r>
-        <w:t xml:space="preserve"> символ кінця строки (</w:t>
-      </w:r>
-      <w:r>
-        <w:t>‘</w:t>
-      </w:r>
-      <w:r>
-        <w:t>\n</w:t>
-      </w:r>
-      <w:r>
-        <w:t>’</w:t>
-      </w:r>
-      <w:r>
-        <w:t>).</w:t>
-      </w:r>
-    </w:p>
     <w:p>
       <w:pPr>
         <w:pStyle w:val="Heading1"/>
       </w:pPr>
-      <w:bookmarkStart w:id="71" w:name="_Toc407209416"/>
+      <w:bookmarkStart w:id="72" w:name="_Toc407209416"/>
       <w:r>
         <w:lastRenderedPageBreak/>
         <w:t>Висновки</w:t>
       </w:r>
-      <w:bookmarkEnd w:id="71"/>
+      <w:bookmarkEnd w:id="72"/>
     </w:p>
     <w:p>
       <w:pPr>
         <w:pStyle w:val="Heading1"/>
       </w:pPr>
-      <w:bookmarkStart w:id="72" w:name="_Toc407209417"/>
+      <w:bookmarkStart w:id="73" w:name="_Toc407209417"/>
       <w:r>
         <w:lastRenderedPageBreak/>
         <w:t>Список літерат</w:t>
@@ -13873,7 +14111,7 @@
       <w:r>
         <w:t>ури</w:t>
       </w:r>
-      <w:bookmarkEnd w:id="72"/>
+      <w:bookmarkEnd w:id="73"/>
     </w:p>
     <w:p>
       <w:pPr>
@@ -13901,23 +14139,23 @@
       <w:pPr>
         <w:pStyle w:val="Heading1"/>
       </w:pPr>
-      <w:bookmarkStart w:id="73" w:name="_Toc407209418"/>
+      <w:bookmarkStart w:id="74" w:name="_Toc407209418"/>
       <w:r>
         <w:lastRenderedPageBreak/>
         <w:t>Додатки</w:t>
       </w:r>
-      <w:bookmarkEnd w:id="73"/>
+      <w:bookmarkEnd w:id="74"/>
     </w:p>
     <w:p>
       <w:pPr>
         <w:pStyle w:val="a0"/>
         <w:pageBreakBefore w:val="0"/>
       </w:pPr>
-      <w:bookmarkStart w:id="74" w:name="_Ref407032574"/>
+      <w:bookmarkStart w:id="75" w:name="_Ref407032574"/>
       <w:r>
         <w:t>Лістинг класу</w:t>
       </w:r>
-      <w:bookmarkEnd w:id="74"/>
+      <w:bookmarkEnd w:id="75"/>
       <w:r>
         <w:t xml:space="preserve"> </w:t>
       </w:r>
@@ -15497,12 +15735,12 @@
       <w:pPr>
         <w:pStyle w:val="a0"/>
       </w:pPr>
-      <w:bookmarkStart w:id="75" w:name="_Ref407032754"/>
+      <w:bookmarkStart w:id="76" w:name="_Ref407032754"/>
       <w:r>
         <w:lastRenderedPageBreak/>
         <w:t>Лістинг класу DeviceConnectionHandler</w:t>
       </w:r>
-      <w:bookmarkEnd w:id="75"/>
+      <w:bookmarkEnd w:id="76"/>
     </w:p>
     <w:p>
       <w:r>
@@ -15830,12 +16068,12 @@
           <w:lang w:val="en-US"/>
         </w:rPr>
       </w:pPr>
-      <w:bookmarkStart w:id="76" w:name="_Ref407016800"/>
+      <w:bookmarkStart w:id="77" w:name="_Ref407016800"/>
       <w:r>
         <w:lastRenderedPageBreak/>
         <w:t xml:space="preserve">Лістинг </w:t>
       </w:r>
-      <w:bookmarkEnd w:id="76"/>
+      <w:bookmarkEnd w:id="77"/>
       <w:r>
         <w:t xml:space="preserve">класу </w:t>
       </w:r>
@@ -16562,7 +16800,7 @@
       <w:pPr>
         <w:pStyle w:val="a0"/>
       </w:pPr>
-      <w:bookmarkStart w:id="77" w:name="_Ref407030007"/>
+      <w:bookmarkStart w:id="78" w:name="_Ref407030007"/>
       <w:r>
         <w:lastRenderedPageBreak/>
         <w:t xml:space="preserve">Лістинг класу </w:t>
@@ -16570,7 +16808,7 @@
       <w:r>
         <w:t>DeviceTemplate</w:t>
       </w:r>
-      <w:bookmarkEnd w:id="77"/>
+      <w:bookmarkEnd w:id="78"/>
     </w:p>
     <w:p>
       <w:r>
@@ -17185,7 +17423,7 @@
           <w:lang w:val="en-US"/>
         </w:rPr>
       </w:pPr>
-      <w:bookmarkStart w:id="78" w:name="_Ref407032556"/>
+      <w:bookmarkStart w:id="79" w:name="_Ref407032556"/>
       <w:r>
         <w:lastRenderedPageBreak/>
         <w:t xml:space="preserve">Лістинг класу </w:t>
@@ -17193,7 +17431,7 @@
       <w:r>
         <w:t>DeviceCommunication</w:t>
       </w:r>
-      <w:bookmarkEnd w:id="78"/>
+      <w:bookmarkEnd w:id="79"/>
     </w:p>
     <w:p>
       <w:r>
@@ -17741,7 +17979,7 @@
       <w:pPr>
         <w:pStyle w:val="a0"/>
       </w:pPr>
-      <w:bookmarkStart w:id="79" w:name="_Ref412839192"/>
+      <w:bookmarkStart w:id="80" w:name="_Ref412839192"/>
       <w:r>
         <w:lastRenderedPageBreak/>
         <w:t xml:space="preserve">Лістинг класу </w:t>
@@ -17749,7 +17987,7 @@
       <w:r>
         <w:t>ApplicationLogger</w:t>
       </w:r>
-      <w:bookmarkEnd w:id="79"/>
+      <w:bookmarkEnd w:id="80"/>
     </w:p>
     <w:p>
       <w:r>
@@ -22813,9 +23051,77 @@
       <w:pPr>
         <w:pStyle w:val="a0"/>
       </w:pPr>
+      <w:bookmarkStart w:id="81" w:name="_Ref412920106"/>
       <w:r>
         <w:lastRenderedPageBreak/>
-        <w:t>Приклад обміну…</w:t>
+        <w:t xml:space="preserve">Приклад </w:t>
+      </w:r>
+      <w:r>
+        <w:t>серіалізованих даних</w:t>
+      </w:r>
+      <w:bookmarkEnd w:id="81"/>
+    </w:p>
+    <w:p>
+      <w:r>
+        <w:t>С</w:t>
+      </w:r>
+      <w:r>
+        <w:t>еріаліз</w:t>
+      </w:r>
+      <w:r>
+        <w:t>ація</w:t>
+      </w:r>
+      <w:r>
+        <w:t xml:space="preserve"> даних</w:t>
+      </w:r>
+      <w:r>
+        <w:t xml:space="preserve"> </w:t>
+      </w:r>
+      <w:r>
+        <w:t>розглянут</w:t>
+      </w:r>
+      <w:r>
+        <w:t>а</w:t>
+      </w:r>
+      <w:r>
+        <w:t xml:space="preserve"> у пункті</w:t>
+      </w:r>
+      <w:r>
+        <w:t xml:space="preserve"> </w:t>
+      </w:r>
+      <w:r>
+        <w:fldChar w:fldCharType="begin"/>
+      </w:r>
+      <w:r>
+        <w:instrText xml:space="preserve"> REF _Ref412919895 \w \h </w:instrText>
+      </w:r>
+      <w:r>
+        <w:fldChar w:fldCharType="separate"/>
+      </w:r>
+      <w:r>
+        <w:t>2.10</w:t>
+      </w:r>
+      <w:r>
+        <w:fldChar w:fldCharType="end"/>
+      </w:r>
+      <w:r>
+        <w:t>.</w:t>
+      </w:r>
+    </w:p>
+    <w:p/>
+    <w:p>
+      <w:pPr>
+        <w:pStyle w:val="a4"/>
+      </w:pPr>
+      <w:r>
+        <w:t>[{"dataPacketValues":[-100,-104,-103,-104,-103,-103,-100,-106,-103,-105,-101,-102,-100,-101,-103,-104,-105,-104,-104,-104,-103,-102,-103,-101,-102,-103,-104,-103,-102,-104,-102,-103,-103,-105,-103,-103,-105,-101,-104,-104,-102,-105,-103,-103,-104,-101,-101,-101,-103,-105,-103,-103,-104,-102,-103,-103,-105,-101,-106,-104,-101,-104,-105,-105,-104,-102,-103,-101,-102,-103,-105,-103,-100,-104,-101,-103,-106,-102,-103,-104,-105,-104,-105,-102,-102,-104,-105,-100,-105,-106,-104,-102,-100,-102,-102,-102,-105,-102,-101,-104,-103,-104,-103,-100,-104,-102,-103,-103,-105,-102,-104,-105,-104,-102,-103,-104,-104,-102,-103,-105,-103,-106,-105,-105,-106,-102,-105,-100,-106,-103,-102,-102,-103,-105,-105,-104,-102,-104,-103,-102,-103,-96,-89,-103,-105,-102,-104,-103,-105,-104,-104,-102,-105,-99,-106,-104,-104,-101,-101,-105,-103,-104,-107,-106,-103,-104,-102,-105,-103,-102,-104,-102,-104,-103,-100,-103,-103,-104,-104,-102,-104,-104,-102,-104,-105,-101,-103,-103,-101,-101,-103,-104,-102,-102,-105,-102,-103,-103,-104,-102,-103,-103,-99,-103,-104,-102,-106,-107,-102,-102,-106,-101,-102,-104,-102,-104,-101,-105,-101,-99,-102,-102,-104,-104,-105,-102,-104,-105,-103,-103,-104,-102,-100,-104,-103,-106,-105,-106,-99,-105,-99,-105,-103,-101,-104,-104,-104,-104,-105,-105,-103,-103,-103,-105,-100,-101,-103,-105,-104,-105,-106,-99,-104,-104,-106,-105,-101,-103,-102,-101,-103,-104,-105,-105,-104,-104,-103,-100,-102,-105,-103,-104,-105,-102,-104,-105,-103,-103,-104,-102],"packetCreationTimeMs":1419014693138,"pointsAmount":290,"isAnalyzable":true,"deviceInfo":{"friendlyName":"MetaGeek WiSpy 24x2","vendorID":"1DD5","productID":"2410","name":"Wi-Spy 2.4x2","portName":"0001:0004:00","deviceType":"HID","endPacketSequence":[74,0,0,0],"initialFrequency":2400.0,"channelSpacing":327.586,"id":0,"manualDeviceControl":false}},{"dataPacketValues":[-104,-100,-101,-104,-105,-103,-103,-103,-104,-103,-104,-100,-104,-105,-103,-104,-100,-107,-106,-105,-102,-102,-106,-103,-102,-104,-101,-102,-104,-104,-103,-100,-100,-105,-102,-104,-100,-105,-104,-104,-104,-101,-104,-105,-104,-102,-106,-</w:t>
+      </w:r>
+      <w:r>
+        <w:lastRenderedPageBreak/>
+        <w:t>102,-106,-100,-105,-105,-101,-105,-104,-98,-100,-103,-103,-102,-103,-101,-103,-105,-104,-104,-97,-103,-104,-105,-105,-102,-102,-103,-100,-103,-104,-102,-104,-100,-103,-105,-103,-105,-105,-104,-103,-103,-102,-102,-103,-103,-103,-102,-104,-108,-106,-103,-103,-103,-101,-105,-104,-103,-103,-103,-104,-103,-104,-105,-104,-106,-103,-104,-102,-104,-104,-102,-106,-101,-104,-104,-104,-101,-104,-99,-104,-102,-99,-102,-103,-102,-99,-103,-103,-98,-106,-102,-104,-103,-101,-100,-104,-103,-102,-106,-104,-101,-102,-103,-103,-103,-103,-100,-95,-88,-87,-89,-89,-100,-103,-103,-102,-97,-105,-106,-105,-104,-106,-104,-101,-102,-103,-105,-99,-99,-102,-100,-104,-103,-103,-104,-106,-103,-102,-104,-103,-104,-105,-103,-105,-103,-105,-104,-106,-105,-105,-104,-103,-100,-105,-105,-105,-103,-103,-105,-103,-104,-102,-105,-102,-104,-102,-105,-104,-103,-103,-101,-103,-101,-104,-104,-105,-102,-102,-105,-102,-103,-101,-103,-105,-106,-104,-103,-103,-103,-103,-101,-102,-101,-101,-105,-99,-100,-104,-106,-106,-103,-102,-104,-105,-103,-100,-104,-102,-102,-104,-104,-103,-104,-106,-106,-104,-105,-101,-102,-105,-106,-106,-103,-102,-105,-102,-102,-107,-102,-104,-103,-102,-104,-103,-102,-102,-105,-102,-103,-101,-103,-105,-106],"packetCreationTimeMs":1419014693685,"pointsAmount":290,"isAnalyzable":true,"deviceInfo":{"friendlyName":"MetaGeek WiSpy 24x2","vendorID":"1DD5","productID":"2410","name":"Wi-Spy 2.4x2","portName":"0001:0004:00","deviceType":"HID","endPacketSequence":[74,0,0,0],"initialFrequency":2400.0,"channelSpacing":327.586,"id":0,"manualDeviceControl":false}} ,{"dataPacketValues":[-97,-98,-95,-97,-97,-97,-98,-97,-98,-98,-97,-98,-95,-97,-95,-98,-100,-97,-98,-94,-97,-98,-98,-97,-98,-100,-100,-98,-98,-97,-98,-97,-95,-97,-98,-97,-98,-97,-97,-98,-97,-98,-95,-97,-98,-97,-97,-97,-98,-97,-100,-97,-100,-97,-95,-95,-100,-95,-97,-98,-98,-97,-97,-97,-98,-100,-100,-97,-98,-97,-98,-98,-98,-98,-98,-97,-97,-100,-97,-98,-100,-97,-97,-100],"packetCreationTimeMs":1419015634406,"pointsAmount":84,"isAnalyzable":true,"deviceInfo":{"friendlyName":"MetaGeek Wi-Spy Gen 1","vendorID":"1781","productID":"083E","name":"Wi-Spy","portName":"0001:0006:00","deviceType":"HID","endPacketSequence":[-1],"initialFrequency":2399.0,"channelSpacing":989.0,"id":0,"manualDeviceControl":true}}</w:t>
+      </w:r>
+      <w:r>
+        <w:t>]</w:t>
       </w:r>
     </w:p>
     <w:sectPr>
@@ -22911,7 +23217,7 @@
             <w:noProof/>
             <w:lang w:val="ru-RU"/>
           </w:rPr>
-          <w:t>14</w:t>
+          <w:t>41</w:t>
         </w:r>
         <w:r>
           <w:fldChar w:fldCharType="end"/>
@@ -25625,7 +25931,7 @@
 </file>
 
 <file path=customXml/itemProps1.xml><?xml version="1.0" encoding="utf-8"?>
-<ds:datastoreItem xmlns:ds="http://schemas.openxmlformats.org/officeDocument/2006/customXml" ds:itemID="{2791E583-7563-491A-8399-E149D1025278}">
+<ds:datastoreItem xmlns:ds="http://schemas.openxmlformats.org/officeDocument/2006/customXml" ds:itemID="{4BD98D3D-29DA-4BAA-BC61-84370E9F72CF}">
   <ds:schemaRefs>
     <ds:schemaRef ds:uri="http://schemas.openxmlformats.org/officeDocument/2006/bibliography"/>
   </ds:schemaRefs>

</xml_diff>